<commit_message>
Add my doc and add prediction to all candidates
</commit_message>
<xml_diff>
--- a/documentation/Проект_Кирил_Димов_1MI3400098_Борислав_Марков_0MI3400048.docx
+++ b/documentation/Проект_Кирил_Димов_1MI3400098_Борислав_Марков_0MI3400048.docx
@@ -5,9 +5,6 @@
     <w:p>
       <w:pPr>
         <w:jc w:val="center"/>
-        <w:rPr>
-          <w:lang w:val="en-US"/>
-        </w:rPr>
       </w:pPr>
     </w:p>
     <w:p>
@@ -626,44 +623,6 @@
                 <w:rFonts w:cs="Times New Roman"/>
               </w:rPr>
               <w:t>Семантичен Уеб</w:t>
-            </w:r>
-          </w:p>
-          <w:p>
-            <w:pPr>
-              <w:jc w:val="left"/>
-              <w:rPr>
-                <w:rFonts w:cs="Times New Roman"/>
-              </w:rPr>
-            </w:pPr>
-            <w:r>
-              <w:rPr>
-                <w:rFonts w:cs="Times New Roman"/>
-                <w:b/>
-                <w:bCs/>
-                <w:color w:val="000000"/>
-                <w:shd w:val="clear" w:color="auto" w:fill="FFFFFF"/>
-              </w:rPr>
-              <w:t>Дисциплина</w:t>
-            </w:r>
-            <w:r>
-              <w:rPr>
-                <w:rFonts w:cs="Times New Roman"/>
-                <w:color w:val="000000"/>
-                <w:shd w:val="clear" w:color="auto" w:fill="FFFFFF"/>
-              </w:rPr>
-              <w:t>:</w:t>
-            </w:r>
-            <w:r>
-              <w:rPr>
-                <w:rFonts w:cs="Times New Roman"/>
-              </w:rPr>
-              <w:t xml:space="preserve"> </w:t>
-            </w:r>
-            <w:r>
-              <w:rPr>
-                <w:rFonts w:cs="Times New Roman"/>
-              </w:rPr>
-              <w:t>Откриване на информация в данни</w:t>
             </w:r>
           </w:p>
         </w:tc>
@@ -1935,7 +1894,6 @@
       </w:pPr>
       <w:bookmarkStart w:id="1" w:name="_Toc103542122"/>
       <w:r>
-        <w:lastRenderedPageBreak/>
         <w:t>2. Увод</w:t>
       </w:r>
       <w:bookmarkEnd w:id="1"/>
@@ -1962,32 +1920,476 @@
     </w:p>
     <w:p>
       <w:pPr>
-        <w:pStyle w:val="Heading2"/>
-      </w:pPr>
-      <w:bookmarkStart w:id="4" w:name="_Toc103542125"/>
-      <w:r>
-        <w:t>3</w:t>
+        <w:ind w:left="720"/>
+      </w:pPr>
+      <w:r>
+        <w:t xml:space="preserve">След като са обработени първоначално двете множества, новите атрибути са добавени и са използвани различни </w:t>
+      </w:r>
+      <w:proofErr w:type="spellStart"/>
+      <w:r>
+        <w:t>блокинг</w:t>
+      </w:r>
+      <w:proofErr w:type="spellEnd"/>
+      <w:r>
+        <w:t xml:space="preserve"> техники за създаване на кандидатите, трябва обектите от двете множества да бъдат свързани</w:t>
+      </w:r>
+      <w:r>
+        <w:t xml:space="preserve">. </w:t>
+      </w:r>
+      <w:r>
+        <w:t xml:space="preserve">Свързването на обектите </w:t>
+      </w:r>
+      <w:r>
+        <w:lastRenderedPageBreak/>
+        <w:t>се осъществява посредством алгоритъм от областта на машинното самообучение, който трябва да предскаже с някаква вероятност, дали дадени два обекта са едни и същи. За да получим максимален брой точни свързвания, трябва да бъде избран подходящ алгоритъм, който да бъде максимално добре обучен върху тренировъчните данни и да бъде изпробван върху тестовите данните.</w:t>
+      </w:r>
+      <w:r>
+        <w:t xml:space="preserve"> </w:t>
+      </w:r>
+      <w:r>
+        <w:t>Ще бъде използван подходът ,,К-</w:t>
+      </w:r>
+      <w:r>
+        <w:rPr>
+          <w:lang w:val="en-US"/>
+        </w:rPr>
+        <w:t>Fold Cross Validation”</w:t>
+      </w:r>
+      <w:r>
+        <w:t>, за да изберем най-добрият алгоритъм</w:t>
+      </w:r>
+      <w:r>
+        <w:rPr>
+          <w:lang w:val="en-US"/>
+        </w:rPr>
+        <w:t xml:space="preserve">, </w:t>
+      </w:r>
+      <w:r>
+        <w:t>като</w:t>
+      </w:r>
+      <w:r>
+        <w:t xml:space="preserve"> метриката за измерване на алгоритмите е точност (</w:t>
+      </w:r>
+      <w:r>
+        <w:rPr>
+          <w:lang w:val="en-US"/>
+        </w:rPr>
+        <w:t>precision)</w:t>
+      </w:r>
+      <w:r>
+        <w:t>. Алгоритмите, измежду които ще бъде избирано, са Дърво на решенията</w:t>
+      </w:r>
+      <w:r>
+        <w:rPr>
+          <w:lang w:val="en-US"/>
+        </w:rPr>
+        <w:t xml:space="preserve"> </w:t>
+      </w:r>
+      <w:r>
+        <w:t>(</w:t>
+      </w:r>
+      <w:r>
+        <w:rPr>
+          <w:lang w:val="en-US"/>
+        </w:rPr>
+        <w:t xml:space="preserve">Decision Tree), support vector machine, </w:t>
+      </w:r>
+      <w:r>
+        <w:t>случайна гора (</w:t>
+      </w:r>
+      <w:r>
+        <w:rPr>
+          <w:lang w:val="en-US"/>
+        </w:rPr>
+        <w:t>random forest</w:t>
+      </w:r>
+      <w:r>
+        <w:t>)</w:t>
+      </w:r>
+      <w:r>
+        <w:rPr>
+          <w:lang w:val="en-US"/>
+        </w:rPr>
+        <w:t xml:space="preserve">, </w:t>
+      </w:r>
+      <w:r>
+        <w:t>логистична и линейна регресия (</w:t>
+      </w:r>
+      <w:r>
+        <w:rPr>
+          <w:lang w:val="en-US"/>
+        </w:rPr>
+        <w:t>logistic and linear regression)</w:t>
       </w:r>
       <w:r>
         <w:t>.</w:t>
       </w:r>
       <w:r>
-        <w:t>2</w:t>
-      </w:r>
-      <w:r>
         <w:t xml:space="preserve"> </w:t>
       </w:r>
-      <w:bookmarkEnd w:id="4"/>
-      <w:r>
-        <w:t>Библиотека Магелан</w:t>
+      <w:r>
+        <w:t>След това бива превръщан изчислителния сет</w:t>
+      </w:r>
+      <w:r>
+        <w:rPr>
+          <w:lang w:val="en-US"/>
+        </w:rPr>
+        <w:t xml:space="preserve"> </w:t>
+      </w:r>
+      <w:r>
+        <w:t xml:space="preserve">във  </w:t>
+      </w:r>
+      <w:proofErr w:type="spellStart"/>
+      <w:r>
+        <w:t>фийчър</w:t>
+      </w:r>
+      <w:proofErr w:type="spellEnd"/>
+      <w:r>
+        <w:t xml:space="preserve"> вектори за тренировъчните и тестовите данни. Сега </w:t>
+      </w:r>
+      <w:r>
+        <w:t xml:space="preserve">биват </w:t>
+      </w:r>
+      <w:r>
+        <w:t>използва</w:t>
+      </w:r>
+      <w:r>
+        <w:t>ни</w:t>
+      </w:r>
+      <w:r>
+        <w:t xml:space="preserve"> </w:t>
+      </w:r>
+      <w:proofErr w:type="spellStart"/>
+      <w:r>
+        <w:t>фийчър</w:t>
+      </w:r>
+      <w:proofErr w:type="spellEnd"/>
+      <w:r>
+        <w:t xml:space="preserve"> векторите от тренировъчния сет, за да </w:t>
+      </w:r>
+      <w:r>
+        <w:t xml:space="preserve">бъде </w:t>
+      </w:r>
+      <w:r>
+        <w:t>тренира</w:t>
+      </w:r>
+      <w:r>
+        <w:t>н</w:t>
+      </w:r>
+      <w:r>
+        <w:t xml:space="preserve"> алгоритъма, и го изпробваме върху тестовото множество.</w:t>
       </w:r>
     </w:p>
     <w:p>
       <w:pPr>
         <w:pStyle w:val="Heading2"/>
       </w:pPr>
+      <w:bookmarkStart w:id="4" w:name="_Toc103542125"/>
+      <w:r>
+        <w:t>3</w:t>
+      </w:r>
+      <w:r>
+        <w:t>.</w:t>
+      </w:r>
+      <w:r>
+        <w:t>2</w:t>
+      </w:r>
+      <w:r>
+        <w:t xml:space="preserve"> </w:t>
+      </w:r>
+      <w:bookmarkEnd w:id="4"/>
+      <w:r>
+        <w:t>Библиотека Магелан</w:t>
+      </w:r>
+    </w:p>
+    <w:p>
+      <w:pPr>
+        <w:ind w:left="720"/>
+      </w:pPr>
+      <w:r>
+        <w:t xml:space="preserve">Библиотеката Магелан предоставя и набор от алгоритми за машинно самообучение, които могат да бъдат използвани за свързване на обектите. </w:t>
+      </w:r>
+      <w:proofErr w:type="spellStart"/>
+      <w:r>
+        <w:t>Te</w:t>
+      </w:r>
+      <w:proofErr w:type="spellEnd"/>
+      <w:r>
+        <w:t xml:space="preserve"> са</w:t>
+      </w:r>
+      <w:r>
+        <w:t xml:space="preserve"> следните: </w:t>
+      </w:r>
+    </w:p>
+    <w:p>
+      <w:pPr>
+        <w:pStyle w:val="ListParagraph"/>
+        <w:numPr>
+          <w:ilvl w:val="0"/>
+          <w:numId w:val="15"/>
+        </w:numPr>
+      </w:pPr>
+      <w:proofErr w:type="spellStart"/>
+      <w:r>
+        <w:rPr>
+          <w:rFonts w:ascii="Helvetica" w:hAnsi="Helvetica" w:cs="Helvetica"/>
+          <w:color w:val="000000"/>
+          <w:sz w:val="18"/>
+          <w:szCs w:val="18"/>
+        </w:rPr>
+        <w:t>DecisionTree</w:t>
+      </w:r>
+      <w:proofErr w:type="spellEnd"/>
+      <w:r>
+        <w:rPr>
+          <w:rFonts w:ascii="Helvetica" w:hAnsi="Helvetica" w:cs="Helvetica"/>
+          <w:color w:val="000000"/>
+          <w:sz w:val="18"/>
+          <w:szCs w:val="18"/>
+        </w:rPr>
+        <w:t xml:space="preserve"> (</w:t>
+      </w:r>
+      <w:r>
+        <w:rPr>
+          <w:rFonts w:ascii="Helvetica" w:hAnsi="Helvetica" w:cs="Helvetica"/>
+          <w:color w:val="000000"/>
+          <w:sz w:val="18"/>
+          <w:szCs w:val="18"/>
+        </w:rPr>
+        <w:t>Дърво на решенията</w:t>
+      </w:r>
+      <w:r>
+        <w:rPr>
+          <w:rFonts w:ascii="Helvetica" w:hAnsi="Helvetica" w:cs="Helvetica"/>
+          <w:color w:val="000000"/>
+          <w:sz w:val="18"/>
+          <w:szCs w:val="18"/>
+        </w:rPr>
+        <w:t>)</w:t>
+      </w:r>
+    </w:p>
+    <w:p>
+      <w:pPr>
+        <w:pStyle w:val="ListParagraph"/>
+        <w:numPr>
+          <w:ilvl w:val="0"/>
+          <w:numId w:val="15"/>
+        </w:numPr>
+      </w:pPr>
+      <w:r>
+        <w:rPr>
+          <w:rFonts w:ascii="Helvetica" w:hAnsi="Helvetica" w:cs="Helvetica"/>
+          <w:color w:val="000000"/>
+          <w:sz w:val="18"/>
+          <w:szCs w:val="18"/>
+        </w:rPr>
+        <w:t>R</w:t>
+      </w:r>
+      <w:proofErr w:type="spellStart"/>
+      <w:r>
+        <w:rPr>
+          <w:rFonts w:ascii="Helvetica" w:hAnsi="Helvetica" w:cs="Helvetica"/>
+          <w:color w:val="000000"/>
+          <w:sz w:val="18"/>
+          <w:szCs w:val="18"/>
+          <w:lang w:val="en-US"/>
+        </w:rPr>
+        <w:t>andom</w:t>
+      </w:r>
+      <w:proofErr w:type="spellEnd"/>
+      <w:r>
+        <w:rPr>
+          <w:rFonts w:ascii="Helvetica" w:hAnsi="Helvetica" w:cs="Helvetica"/>
+          <w:color w:val="000000"/>
+          <w:sz w:val="18"/>
+          <w:szCs w:val="18"/>
+          <w:lang w:val="en-US"/>
+        </w:rPr>
+        <w:t xml:space="preserve"> Forest</w:t>
+      </w:r>
+      <w:r>
+        <w:rPr>
+          <w:rFonts w:ascii="Helvetica" w:hAnsi="Helvetica" w:cs="Helvetica"/>
+          <w:color w:val="000000"/>
+          <w:sz w:val="18"/>
+          <w:szCs w:val="18"/>
+        </w:rPr>
+        <w:t xml:space="preserve"> (Случайна гора)</w:t>
+      </w:r>
+    </w:p>
+    <w:p>
+      <w:pPr>
+        <w:pStyle w:val="ListParagraph"/>
+        <w:numPr>
+          <w:ilvl w:val="0"/>
+          <w:numId w:val="15"/>
+        </w:numPr>
+      </w:pPr>
+      <w:r>
+        <w:rPr>
+          <w:rFonts w:ascii="Helvetica" w:hAnsi="Helvetica" w:cs="Helvetica"/>
+          <w:color w:val="000000"/>
+          <w:sz w:val="18"/>
+          <w:szCs w:val="18"/>
+          <w:lang w:val="en-US"/>
+        </w:rPr>
+        <w:t>Support Vector Machine</w:t>
+      </w:r>
+    </w:p>
+    <w:p>
+      <w:pPr>
+        <w:pStyle w:val="ListParagraph"/>
+        <w:numPr>
+          <w:ilvl w:val="0"/>
+          <w:numId w:val="15"/>
+        </w:numPr>
+      </w:pPr>
+      <w:proofErr w:type="spellStart"/>
+      <w:r>
+        <w:rPr>
+          <w:rFonts w:ascii="Helvetica" w:hAnsi="Helvetica" w:cs="Helvetica"/>
+          <w:color w:val="000000"/>
+          <w:sz w:val="18"/>
+          <w:szCs w:val="18"/>
+        </w:rPr>
+        <w:t>LinReg</w:t>
+      </w:r>
+      <w:proofErr w:type="spellEnd"/>
+      <w:r>
+        <w:rPr>
+          <w:rFonts w:ascii="Helvetica" w:hAnsi="Helvetica" w:cs="Helvetica"/>
+          <w:color w:val="000000"/>
+          <w:sz w:val="18"/>
+          <w:szCs w:val="18"/>
+        </w:rPr>
+        <w:t xml:space="preserve"> (</w:t>
+      </w:r>
+      <w:proofErr w:type="spellStart"/>
+      <w:r>
+        <w:rPr>
+          <w:rFonts w:ascii="Helvetica" w:hAnsi="Helvetica" w:cs="Helvetica"/>
+          <w:color w:val="000000"/>
+          <w:sz w:val="18"/>
+          <w:szCs w:val="18"/>
+        </w:rPr>
+        <w:t>линеарна</w:t>
+      </w:r>
+      <w:proofErr w:type="spellEnd"/>
+      <w:r>
+        <w:rPr>
+          <w:rFonts w:ascii="Helvetica" w:hAnsi="Helvetica" w:cs="Helvetica"/>
+          <w:color w:val="000000"/>
+          <w:sz w:val="18"/>
+          <w:szCs w:val="18"/>
+        </w:rPr>
+        <w:t xml:space="preserve"> регресия)</w:t>
+      </w:r>
+    </w:p>
+    <w:p>
+      <w:pPr>
+        <w:pStyle w:val="ListParagraph"/>
+        <w:numPr>
+          <w:ilvl w:val="0"/>
+          <w:numId w:val="15"/>
+        </w:numPr>
+      </w:pPr>
+      <w:proofErr w:type="spellStart"/>
+      <w:r>
+        <w:rPr>
+          <w:rFonts w:ascii="Helvetica" w:hAnsi="Helvetica" w:cs="Helvetica"/>
+          <w:color w:val="000000"/>
+          <w:sz w:val="18"/>
+          <w:szCs w:val="18"/>
+        </w:rPr>
+        <w:t>LogReg</w:t>
+      </w:r>
+      <w:proofErr w:type="spellEnd"/>
+      <w:r>
+        <w:rPr>
+          <w:rFonts w:ascii="Helvetica" w:hAnsi="Helvetica" w:cs="Helvetica"/>
+          <w:color w:val="000000"/>
+          <w:sz w:val="18"/>
+          <w:szCs w:val="18"/>
+        </w:rPr>
+        <w:t xml:space="preserve"> (логистична регресия)</w:t>
+      </w:r>
+    </w:p>
+    <w:p>
+      <w:pPr>
+        <w:ind w:left="720"/>
+      </w:pPr>
+      <w:r>
+        <w:t xml:space="preserve">Също така този </w:t>
+      </w:r>
+      <w:proofErr w:type="spellStart"/>
+      <w:r>
+        <w:t>фреймуорк</w:t>
+      </w:r>
+      <w:proofErr w:type="spellEnd"/>
+      <w:r>
+        <w:t xml:space="preserve"> предоставя функцията ,,</w:t>
+      </w:r>
+      <w:proofErr w:type="spellStart"/>
+      <w:r>
+        <w:rPr>
+          <w:lang w:val="en-US"/>
+        </w:rPr>
+        <w:t>select_matcher</w:t>
+      </w:r>
+      <w:proofErr w:type="spellEnd"/>
+      <w:r>
+        <w:rPr>
+          <w:lang w:val="en-US"/>
+        </w:rPr>
+        <w:t xml:space="preserve">”, </w:t>
+      </w:r>
+      <w:r>
+        <w:t xml:space="preserve">която чрез </w:t>
+      </w:r>
+      <w:r>
+        <w:t>,,К-</w:t>
+      </w:r>
+      <w:r>
+        <w:rPr>
+          <w:lang w:val="en-US"/>
+        </w:rPr>
+        <w:t>Fold Cross Validation”</w:t>
+      </w:r>
+      <w:r>
+        <w:t xml:space="preserve"> метода избира най-добрия алгоритъм, който да бъде използван. За да може да бъде трениран алгоритъма, данните от „суров вид“ трябва да бъдат преобразувани във </w:t>
+      </w:r>
+      <w:proofErr w:type="spellStart"/>
+      <w:r>
+        <w:t>фийчър</w:t>
+      </w:r>
+      <w:proofErr w:type="spellEnd"/>
+      <w:r>
+        <w:t xml:space="preserve"> вектори. Това става посредством </w:t>
+      </w:r>
+      <w:proofErr w:type="spellStart"/>
+      <w:r>
+        <w:t>фукцията</w:t>
+      </w:r>
+      <w:proofErr w:type="spellEnd"/>
+      <w:r>
+        <w:t xml:space="preserve"> „</w:t>
+      </w:r>
+      <w:proofErr w:type="spellStart"/>
+      <w:r>
+        <w:t>extract_feature_vecs</w:t>
+      </w:r>
+      <w:proofErr w:type="spellEnd"/>
+      <w:r>
+        <w:t>“.</w:t>
+      </w:r>
+    </w:p>
+    <w:p>
+      <w:pPr>
+        <w:pStyle w:val="Heading2"/>
+      </w:pPr>
       <w:bookmarkStart w:id="5" w:name="_Toc103542126"/>
       <w:r>
+        <w:lastRenderedPageBreak/>
         <w:t>3.3 Корпус</w:t>
       </w:r>
       <w:r>
@@ -2017,13 +2419,7 @@
       </w:pPr>
       <w:bookmarkStart w:id="7" w:name="_Toc103542128"/>
       <w:r>
-        <w:t>3.</w:t>
-      </w:r>
-      <w:r>
-        <w:t>4</w:t>
-      </w:r>
-      <w:r>
-        <w:t xml:space="preserve">.1 </w:t>
+        <w:t xml:space="preserve">3.4.1 </w:t>
       </w:r>
       <w:r>
         <w:t>Допълнително редуциране с нови полета</w:t>
@@ -2036,192 +2432,732 @@
       </w:pPr>
       <w:bookmarkStart w:id="8" w:name="_Toc103542129"/>
       <w:r>
-        <w:t>3.</w:t>
-      </w:r>
-      <w:r>
-        <w:t>5</w:t>
-      </w:r>
-      <w:r>
-        <w:t xml:space="preserve"> </w:t>
-      </w:r>
-      <w:r>
-        <w:t>Свързване на обектите</w:t>
+        <w:t>3.5 Свързване на обектите</w:t>
       </w:r>
       <w:bookmarkEnd w:id="8"/>
     </w:p>
     <w:p>
       <w:pPr>
         <w:pStyle w:val="Heading3"/>
-      </w:pPr>
-      <w:bookmarkStart w:id="9" w:name="_Toc103542130"/>
-      <w:r>
-        <w:t>3.5</w:t>
-      </w:r>
-      <w:r>
-        <w:t>.1</w:t>
-      </w:r>
-      <w:r>
+        <w:rPr>
+          <w:rFonts w:eastAsiaTheme="minorHAnsi" w:cstheme="minorBidi"/>
+          <w:sz w:val="24"/>
+          <w:szCs w:val="22"/>
+          <w:lang w:val="en-001"/>
+        </w:rPr>
+      </w:pPr>
+      <w:r>
+        <w:rPr>
+          <w:rFonts w:eastAsiaTheme="minorHAnsi" w:cstheme="minorBidi"/>
+          <w:sz w:val="24"/>
+          <w:szCs w:val="22"/>
+        </w:rPr>
+        <w:t xml:space="preserve">Първо, за да свържем обектите, трябва да заредим двете нови таблици с новите колони, както и </w:t>
+      </w:r>
+      <w:proofErr w:type="spellStart"/>
+      <w:r>
+        <w:rPr>
+          <w:rFonts w:eastAsiaTheme="minorHAnsi" w:cstheme="minorBidi"/>
+          <w:sz w:val="24"/>
+          <w:szCs w:val="22"/>
+        </w:rPr>
+        <w:t>лейбълнатите</w:t>
+      </w:r>
+      <w:proofErr w:type="spellEnd"/>
+      <w:r>
+        <w:rPr>
+          <w:rFonts w:eastAsiaTheme="minorHAnsi" w:cstheme="minorBidi"/>
+          <w:sz w:val="24"/>
+          <w:szCs w:val="22"/>
+        </w:rPr>
         <w:t xml:space="preserve"> </w:t>
       </w:r>
-      <w:r>
-        <w:t xml:space="preserve">Подобряване на </w:t>
-      </w:r>
-      <w:r>
-        <w:t>свързването</w:t>
-      </w:r>
-      <w:r>
-        <w:t xml:space="preserve"> с нови полета</w:t>
+      <w:proofErr w:type="spellStart"/>
+      <w:r>
+        <w:rPr>
+          <w:rFonts w:eastAsiaTheme="minorHAnsi" w:cstheme="minorBidi"/>
+          <w:sz w:val="24"/>
+          <w:szCs w:val="22"/>
+        </w:rPr>
+        <w:t>данни</w:t>
+      </w:r>
+      <w:r>
+        <w:rPr>
+          <w:rFonts w:eastAsiaTheme="minorHAnsi" w:cstheme="minorBidi"/>
+          <w:sz w:val="24"/>
+          <w:szCs w:val="22"/>
+        </w:rPr>
+        <w:t>.</w:t>
+      </w:r>
+      <w:r>
+        <w:rPr>
+          <w:rFonts w:eastAsiaTheme="minorHAnsi" w:cstheme="minorBidi"/>
+          <w:sz w:val="24"/>
+          <w:szCs w:val="22"/>
+        </w:rPr>
+        <w:t>След</w:t>
+      </w:r>
+      <w:proofErr w:type="spellEnd"/>
+      <w:r>
+        <w:rPr>
+          <w:rFonts w:eastAsiaTheme="minorHAnsi" w:cstheme="minorBidi"/>
+          <w:sz w:val="24"/>
+          <w:szCs w:val="22"/>
+        </w:rPr>
+        <w:t xml:space="preserve"> това използваме функциите</w:t>
+      </w:r>
+      <w:r>
+        <w:t xml:space="preserve"> </w:t>
+      </w:r>
+      <w:r>
+        <w:t>,,</w:t>
+      </w:r>
+      <w:proofErr w:type="spellStart"/>
+      <w:r>
+        <w:rPr>
+          <w:rFonts w:eastAsiaTheme="minorHAnsi" w:cstheme="minorBidi"/>
+          <w:sz w:val="24"/>
+          <w:szCs w:val="22"/>
+        </w:rPr>
+        <w:t>clean_price</w:t>
+      </w:r>
+      <w:proofErr w:type="spellEnd"/>
+      <w:r>
+        <w:rPr>
+          <w:rFonts w:eastAsiaTheme="minorHAnsi" w:cstheme="minorBidi"/>
+          <w:sz w:val="24"/>
+          <w:szCs w:val="22"/>
+        </w:rPr>
+        <w:t>(s)</w:t>
+      </w:r>
+      <w:r>
+        <w:rPr>
+          <w:rFonts w:eastAsiaTheme="minorHAnsi" w:cstheme="minorBidi"/>
+          <w:sz w:val="24"/>
+          <w:szCs w:val="22"/>
+        </w:rPr>
+        <w:t xml:space="preserve">“ и </w:t>
+      </w:r>
+      <w:r>
+        <w:rPr>
+          <w:rFonts w:eastAsiaTheme="minorHAnsi" w:cstheme="minorBidi"/>
+          <w:sz w:val="24"/>
+          <w:szCs w:val="22"/>
+          <w:lang w:val="en-US"/>
+        </w:rPr>
+        <w:t>,,</w:t>
+      </w:r>
+      <w:r>
+        <w:t xml:space="preserve"> </w:t>
+      </w:r>
+      <w:proofErr w:type="spellStart"/>
+      <w:r>
+        <w:rPr>
+          <w:rFonts w:eastAsiaTheme="minorHAnsi" w:cstheme="minorBidi"/>
+          <w:sz w:val="24"/>
+          <w:szCs w:val="22"/>
+          <w:lang w:val="en-US"/>
+        </w:rPr>
+        <w:t>guess_screen_size</w:t>
+      </w:r>
+      <w:proofErr w:type="spellEnd"/>
+      <w:r>
+        <w:rPr>
+          <w:rFonts w:eastAsiaTheme="minorHAnsi" w:cstheme="minorBidi"/>
+          <w:sz w:val="24"/>
+          <w:szCs w:val="22"/>
+          <w:lang w:val="en-US"/>
+        </w:rPr>
+        <w:t>(s)</w:t>
+      </w:r>
+      <w:r>
+        <w:rPr>
+          <w:rFonts w:eastAsiaTheme="minorHAnsi" w:cstheme="minorBidi"/>
+          <w:sz w:val="24"/>
+          <w:szCs w:val="22"/>
+        </w:rPr>
+        <w:t xml:space="preserve">“, чрез които добавяме новите колони за цената на продукта и </w:t>
+      </w:r>
+      <w:r>
+        <w:rPr>
+          <w:rFonts w:eastAsiaTheme="minorHAnsi" w:cstheme="minorBidi"/>
+          <w:sz w:val="24"/>
+          <w:szCs w:val="22"/>
+        </w:rPr>
+        <w:t>за размера на екрана само за електронните продукти.</w:t>
+      </w:r>
+      <w:bookmarkStart w:id="9" w:name="_Hlk103812885"/>
+      <w:r>
+        <w:rPr>
+          <w:rFonts w:eastAsiaTheme="minorHAnsi" w:cstheme="minorBidi"/>
+          <w:sz w:val="24"/>
+          <w:szCs w:val="22"/>
+        </w:rPr>
+        <w:t xml:space="preserve"> </w:t>
+      </w:r>
+      <w:r>
+        <w:rPr>
+          <w:rFonts w:eastAsiaTheme="minorHAnsi" w:cstheme="minorBidi"/>
+          <w:sz w:val="24"/>
+          <w:szCs w:val="22"/>
+        </w:rPr>
+        <w:t>Ще бъде използван подходът ,,К-</w:t>
+      </w:r>
+      <w:r>
+        <w:rPr>
+          <w:rFonts w:eastAsiaTheme="minorHAnsi" w:cstheme="minorBidi"/>
+          <w:sz w:val="24"/>
+          <w:szCs w:val="22"/>
+          <w:lang w:val="en-US"/>
+        </w:rPr>
+        <w:t>Fold Cross Validation”</w:t>
+      </w:r>
+      <w:r>
+        <w:rPr>
+          <w:rFonts w:eastAsiaTheme="minorHAnsi" w:cstheme="minorBidi"/>
+          <w:sz w:val="24"/>
+          <w:szCs w:val="22"/>
+        </w:rPr>
+        <w:t>, за да изберем най-добрият алгоритъм</w:t>
+      </w:r>
+      <w:r>
+        <w:rPr>
+          <w:rFonts w:eastAsiaTheme="minorHAnsi" w:cstheme="minorBidi"/>
+          <w:sz w:val="24"/>
+          <w:szCs w:val="22"/>
+          <w:lang w:val="en-US"/>
+        </w:rPr>
+        <w:t xml:space="preserve">, </w:t>
+      </w:r>
+      <w:r>
+        <w:rPr>
+          <w:rFonts w:eastAsiaTheme="minorHAnsi" w:cstheme="minorBidi"/>
+          <w:sz w:val="24"/>
+          <w:szCs w:val="22"/>
+        </w:rPr>
+        <w:t>като к = 6 и метриката за измерване на алгоритмите е точност (</w:t>
+      </w:r>
+      <w:r>
+        <w:rPr>
+          <w:rFonts w:eastAsiaTheme="minorHAnsi" w:cstheme="minorBidi"/>
+          <w:sz w:val="24"/>
+          <w:szCs w:val="22"/>
+          <w:lang w:val="en-US"/>
+        </w:rPr>
+        <w:t>precision)</w:t>
+      </w:r>
+      <w:r>
+        <w:rPr>
+          <w:rFonts w:eastAsiaTheme="minorHAnsi" w:cstheme="minorBidi"/>
+          <w:sz w:val="24"/>
+          <w:szCs w:val="22"/>
+        </w:rPr>
+        <w:t>. Алгоритмите, измежду които ще бъде избирано, са Дърво на решенията</w:t>
+      </w:r>
+      <w:r>
+        <w:rPr>
+          <w:rFonts w:eastAsiaTheme="minorHAnsi" w:cstheme="minorBidi"/>
+          <w:sz w:val="24"/>
+          <w:szCs w:val="22"/>
+          <w:lang w:val="en-US"/>
+        </w:rPr>
+        <w:t xml:space="preserve"> </w:t>
+      </w:r>
+      <w:r>
+        <w:rPr>
+          <w:rFonts w:eastAsiaTheme="minorHAnsi" w:cstheme="minorBidi"/>
+          <w:sz w:val="24"/>
+          <w:szCs w:val="22"/>
+        </w:rPr>
+        <w:t>(</w:t>
+      </w:r>
+      <w:r>
+        <w:rPr>
+          <w:rFonts w:eastAsiaTheme="minorHAnsi" w:cstheme="minorBidi"/>
+          <w:sz w:val="24"/>
+          <w:szCs w:val="22"/>
+          <w:lang w:val="en-US"/>
+        </w:rPr>
+        <w:t xml:space="preserve">Decision Tree), support vector machine, </w:t>
+      </w:r>
+      <w:r>
+        <w:rPr>
+          <w:rFonts w:eastAsiaTheme="minorHAnsi" w:cstheme="minorBidi"/>
+          <w:sz w:val="24"/>
+          <w:szCs w:val="22"/>
+        </w:rPr>
+        <w:t>случайна гора (</w:t>
+      </w:r>
+      <w:r>
+        <w:rPr>
+          <w:rFonts w:eastAsiaTheme="minorHAnsi" w:cstheme="minorBidi"/>
+          <w:sz w:val="24"/>
+          <w:szCs w:val="22"/>
+          <w:lang w:val="en-US"/>
+        </w:rPr>
+        <w:t>random forest</w:t>
+      </w:r>
+      <w:r>
+        <w:rPr>
+          <w:rFonts w:eastAsiaTheme="minorHAnsi" w:cstheme="minorBidi"/>
+          <w:sz w:val="24"/>
+          <w:szCs w:val="22"/>
+        </w:rPr>
+        <w:t>)</w:t>
+      </w:r>
+      <w:r>
+        <w:rPr>
+          <w:rFonts w:eastAsiaTheme="minorHAnsi" w:cstheme="minorBidi"/>
+          <w:sz w:val="24"/>
+          <w:szCs w:val="22"/>
+          <w:lang w:val="en-US"/>
+        </w:rPr>
+        <w:t xml:space="preserve">, </w:t>
+      </w:r>
+      <w:r>
+        <w:rPr>
+          <w:rFonts w:eastAsiaTheme="minorHAnsi" w:cstheme="minorBidi"/>
+          <w:sz w:val="24"/>
+          <w:szCs w:val="22"/>
+        </w:rPr>
+        <w:t>логистична и линейна регресия (</w:t>
+      </w:r>
+      <w:r>
+        <w:rPr>
+          <w:rFonts w:eastAsiaTheme="minorHAnsi" w:cstheme="minorBidi"/>
+          <w:sz w:val="24"/>
+          <w:szCs w:val="22"/>
+          <w:lang w:val="en-US"/>
+        </w:rPr>
+        <w:t>logistic and linear regression)</w:t>
       </w:r>
       <w:bookmarkEnd w:id="9"/>
+      <w:r>
+        <w:rPr>
+          <w:rFonts w:eastAsiaTheme="minorHAnsi" w:cstheme="minorBidi"/>
+          <w:sz w:val="24"/>
+          <w:szCs w:val="22"/>
+          <w:lang w:val="en-US"/>
+        </w:rPr>
+        <w:t xml:space="preserve">. </w:t>
+      </w:r>
+      <w:r>
+        <w:rPr>
+          <w:rFonts w:eastAsiaTheme="minorHAnsi" w:cstheme="minorBidi"/>
+          <w:sz w:val="24"/>
+          <w:szCs w:val="22"/>
+        </w:rPr>
+        <w:t xml:space="preserve">След изпълнението на </w:t>
+      </w:r>
+      <w:r>
+        <w:rPr>
+          <w:rFonts w:eastAsiaTheme="minorHAnsi" w:cstheme="minorBidi"/>
+          <w:sz w:val="24"/>
+          <w:szCs w:val="22"/>
+        </w:rPr>
+        <w:t>,,К-</w:t>
+      </w:r>
+      <w:proofErr w:type="spellStart"/>
+      <w:r>
+        <w:rPr>
+          <w:rFonts w:eastAsiaTheme="minorHAnsi" w:cstheme="minorBidi"/>
+          <w:sz w:val="24"/>
+          <w:szCs w:val="22"/>
+        </w:rPr>
+        <w:t>Fold</w:t>
+      </w:r>
+      <w:proofErr w:type="spellEnd"/>
+      <w:r>
+        <w:rPr>
+          <w:rFonts w:eastAsiaTheme="minorHAnsi" w:cstheme="minorBidi"/>
+          <w:sz w:val="24"/>
+          <w:szCs w:val="22"/>
+        </w:rPr>
+        <w:t xml:space="preserve"> </w:t>
+      </w:r>
+      <w:proofErr w:type="spellStart"/>
+      <w:r>
+        <w:rPr>
+          <w:rFonts w:eastAsiaTheme="minorHAnsi" w:cstheme="minorBidi"/>
+          <w:sz w:val="24"/>
+          <w:szCs w:val="22"/>
+        </w:rPr>
+        <w:t>Cross</w:t>
+      </w:r>
+      <w:proofErr w:type="spellEnd"/>
+      <w:r>
+        <w:rPr>
+          <w:rFonts w:eastAsiaTheme="minorHAnsi" w:cstheme="minorBidi"/>
+          <w:sz w:val="24"/>
+          <w:szCs w:val="22"/>
+        </w:rPr>
+        <w:t xml:space="preserve"> </w:t>
+      </w:r>
+      <w:proofErr w:type="spellStart"/>
+      <w:r>
+        <w:rPr>
+          <w:rFonts w:eastAsiaTheme="minorHAnsi" w:cstheme="minorBidi"/>
+          <w:sz w:val="24"/>
+          <w:szCs w:val="22"/>
+        </w:rPr>
+        <w:t>Validation</w:t>
+      </w:r>
+      <w:proofErr w:type="spellEnd"/>
+      <w:r>
+        <w:rPr>
+          <w:rFonts w:eastAsiaTheme="minorHAnsi" w:cstheme="minorBidi"/>
+          <w:sz w:val="24"/>
+          <w:szCs w:val="22"/>
+        </w:rPr>
+        <w:t>”</w:t>
+      </w:r>
+      <w:r>
+        <w:rPr>
+          <w:rFonts w:eastAsiaTheme="minorHAnsi" w:cstheme="minorBidi"/>
+          <w:sz w:val="24"/>
+          <w:szCs w:val="22"/>
+        </w:rPr>
+        <w:t xml:space="preserve"> получените резултати показват, че алгоритъмът Дърво на решенията се справя най-добре. </w:t>
+      </w:r>
+      <w:bookmarkStart w:id="10" w:name="_Hlk103812953"/>
+      <w:r>
+        <w:rPr>
+          <w:rFonts w:eastAsiaTheme="minorHAnsi" w:cstheme="minorBidi"/>
+          <w:sz w:val="24"/>
+          <w:szCs w:val="22"/>
+        </w:rPr>
+        <w:t>След това бива превръщан изчислителния сет</w:t>
+      </w:r>
+      <w:r>
+        <w:rPr>
+          <w:rFonts w:eastAsiaTheme="minorHAnsi" w:cstheme="minorBidi"/>
+          <w:sz w:val="24"/>
+          <w:szCs w:val="22"/>
+          <w:lang w:val="en-US"/>
+        </w:rPr>
+        <w:t xml:space="preserve"> </w:t>
+      </w:r>
+      <w:r>
+        <w:rPr>
+          <w:rFonts w:eastAsiaTheme="minorHAnsi" w:cstheme="minorBidi"/>
+          <w:sz w:val="24"/>
+          <w:szCs w:val="22"/>
+        </w:rPr>
+        <w:t xml:space="preserve">във  </w:t>
+      </w:r>
+      <w:proofErr w:type="spellStart"/>
+      <w:r>
+        <w:rPr>
+          <w:rFonts w:eastAsiaTheme="minorHAnsi" w:cstheme="minorBidi"/>
+          <w:sz w:val="24"/>
+          <w:szCs w:val="22"/>
+        </w:rPr>
+        <w:t>фийчър</w:t>
+      </w:r>
+      <w:proofErr w:type="spellEnd"/>
+      <w:r>
+        <w:rPr>
+          <w:rFonts w:eastAsiaTheme="minorHAnsi" w:cstheme="minorBidi"/>
+          <w:sz w:val="24"/>
+          <w:szCs w:val="22"/>
+        </w:rPr>
+        <w:t xml:space="preserve"> вектори за тренировъчните и тестовите данни. Сега използваме </w:t>
+      </w:r>
+      <w:proofErr w:type="spellStart"/>
+      <w:r>
+        <w:rPr>
+          <w:rFonts w:eastAsiaTheme="minorHAnsi" w:cstheme="minorBidi"/>
+          <w:sz w:val="24"/>
+          <w:szCs w:val="22"/>
+        </w:rPr>
+        <w:t>фийчър</w:t>
+      </w:r>
+      <w:proofErr w:type="spellEnd"/>
+      <w:r>
+        <w:rPr>
+          <w:rFonts w:eastAsiaTheme="minorHAnsi" w:cstheme="minorBidi"/>
+          <w:sz w:val="24"/>
+          <w:szCs w:val="22"/>
+        </w:rPr>
+        <w:t xml:space="preserve"> векторите от тренировъчния сет, за да тренираме алгоритъма, и го изпробваме върху тестовото множество. </w:t>
+      </w:r>
+      <w:bookmarkEnd w:id="10"/>
+      <w:r>
+        <w:rPr>
+          <w:rFonts w:eastAsiaTheme="minorHAnsi" w:cstheme="minorBidi"/>
+          <w:sz w:val="24"/>
+          <w:szCs w:val="22"/>
+        </w:rPr>
+        <w:t xml:space="preserve">Получаваме следните резултати: точност, пълнота и </w:t>
+      </w:r>
+      <w:r>
+        <w:rPr>
+          <w:rFonts w:eastAsiaTheme="minorHAnsi" w:cstheme="minorBidi"/>
+          <w:sz w:val="24"/>
+          <w:szCs w:val="22"/>
+        </w:rPr>
+        <w:t xml:space="preserve">F1 </w:t>
+      </w:r>
+      <w:r>
+        <w:rPr>
+          <w:rFonts w:eastAsiaTheme="minorHAnsi" w:cstheme="minorBidi"/>
+          <w:sz w:val="24"/>
+          <w:szCs w:val="22"/>
+        </w:rPr>
+        <w:t xml:space="preserve">оценка имат стойност около </w:t>
+      </w:r>
+      <w:r>
+        <w:rPr>
+          <w:rFonts w:eastAsiaTheme="minorHAnsi" w:cstheme="minorBidi"/>
+          <w:sz w:val="24"/>
+          <w:szCs w:val="22"/>
+          <w:lang w:val="en-001"/>
+        </w:rPr>
+        <w:t>50%</w:t>
+      </w:r>
+      <w:r>
+        <w:rPr>
+          <w:rFonts w:eastAsiaTheme="minorHAnsi" w:cstheme="minorBidi"/>
+          <w:sz w:val="24"/>
+          <w:szCs w:val="22"/>
+        </w:rPr>
+        <w:t>.</w:t>
+      </w:r>
+      <w:r>
+        <w:rPr>
+          <w:rFonts w:eastAsiaTheme="minorHAnsi" w:cstheme="minorBidi"/>
+          <w:sz w:val="24"/>
+          <w:szCs w:val="22"/>
+          <w:lang w:val="en-001"/>
+        </w:rPr>
+        <w:t xml:space="preserve"> </w:t>
+      </w:r>
     </w:p>
     <w:p>
       <w:pPr>
-        <w:pStyle w:val="Heading2"/>
-      </w:pPr>
-      <w:bookmarkStart w:id="10" w:name="_Toc103542131"/>
-      <w:r>
-        <w:t>3.</w:t>
-      </w:r>
-      <w:r>
-        <w:t>6</w:t>
-      </w:r>
-      <w:r>
-        <w:t xml:space="preserve"> </w:t>
-      </w:r>
-      <w:r>
-        <w:t>Използване на приложението</w:t>
-      </w:r>
-      <w:bookmarkEnd w:id="10"/>
-    </w:p>
-    <w:p>
-      <w:pPr>
-        <w:pStyle w:val="Heading2"/>
-      </w:pPr>
-      <w:bookmarkStart w:id="11" w:name="_Toc103542132"/>
-      <w:r>
-        <w:t xml:space="preserve">3.6 </w:t>
-      </w:r>
-      <w:r>
-        <w:t>Оценка на резултатите</w:t>
+        <w:pStyle w:val="Heading3"/>
+      </w:pPr>
+      <w:bookmarkStart w:id="11" w:name="_Toc103542130"/>
+      <w:r>
+        <w:t xml:space="preserve">3.5.1 Подобряване на </w:t>
+      </w:r>
+      <w:r>
+        <w:t>свързването</w:t>
+      </w:r>
+      <w:r>
+        <w:t xml:space="preserve"> с нови полета</w:t>
       </w:r>
       <w:bookmarkEnd w:id="11"/>
     </w:p>
     <w:p>
       <w:pPr>
-        <w:pStyle w:val="Heading1"/>
-      </w:pPr>
-      <w:bookmarkStart w:id="12" w:name="_Toc103542133"/>
-      <w:r>
-        <w:t xml:space="preserve">4. </w:t>
-      </w:r>
-      <w:r>
-        <w:t>Недостатъци и</w:t>
-      </w:r>
-      <w:r>
-        <w:t xml:space="preserve"> подобрения</w:t>
+        <w:ind w:left="720"/>
+      </w:pPr>
+      <w:r>
+        <w:t>За да бъдат подобрени резултатите, ще бъдат добавени новите атрибут при тренирането и оценяването на кандидате, получени от предишните стъпки. Това е атрибутът цена (</w:t>
+      </w:r>
+      <w:r>
+        <w:rPr>
+          <w:lang w:val="de-DE"/>
+        </w:rPr>
+        <w:t>Price)</w:t>
+      </w:r>
+      <w:r>
+        <w:t xml:space="preserve"> и атрибутът, които описва инчовете на електронните устройства. За тази цел са създадени две функции: ,,</w:t>
+      </w:r>
+      <w:proofErr w:type="spellStart"/>
+      <w:r>
+        <w:t>clean_price</w:t>
+      </w:r>
+      <w:proofErr w:type="spellEnd"/>
+      <w:r>
+        <w:t>“ и ,,</w:t>
+      </w:r>
+      <w:proofErr w:type="spellStart"/>
+      <w:r>
+        <w:t>guess_screen_size</w:t>
+      </w:r>
+      <w:proofErr w:type="spellEnd"/>
+      <w:r>
+        <w:t>“. Първата функция взема текстовият низ, който репрезентира цената на продукта, и я превръща в число. Втората функция съединява текстовите полета- името, описанието и характеристиките на продукта и търси определени числа (пример 17.3) и в случай, че намери някое от изброените числа, то продуктът получава стойност за инчовете. Продукти, които не са електронни, нямат стойност</w:t>
+      </w:r>
+      <w:r>
+        <w:rPr>
+          <w:lang w:val="de-DE"/>
+        </w:rPr>
+        <w:t>.</w:t>
+      </w:r>
+      <w:r>
+        <w:t xml:space="preserve"> След възпроизвеждане на предишната стъпка</w:t>
+      </w:r>
+      <w:r>
+        <w:rPr>
+          <w:lang w:val="de-DE"/>
+        </w:rPr>
+        <w:t xml:space="preserve"> </w:t>
+      </w:r>
+      <w:r>
+        <w:t xml:space="preserve">за трениране на </w:t>
+      </w:r>
+      <w:r>
+        <w:lastRenderedPageBreak/>
+        <w:t xml:space="preserve">модела, то моделът получава по-добри резултати, а те имено са: Точност, пълнота и </w:t>
+      </w:r>
+      <w:r>
+        <w:t xml:space="preserve">F1 </w:t>
+      </w:r>
+      <w:r>
+        <w:t>оценка имат стойност 72%.</w:t>
+      </w:r>
+    </w:p>
+    <w:p>
+      <w:pPr>
+        <w:pStyle w:val="Heading2"/>
+      </w:pPr>
+      <w:bookmarkStart w:id="12" w:name="_Toc103542131"/>
+      <w:r>
+        <w:t>3.</w:t>
+      </w:r>
+      <w:r>
+        <w:t>6</w:t>
+      </w:r>
+      <w:r>
+        <w:t xml:space="preserve"> </w:t>
+      </w:r>
+      <w:r>
+        <w:t>Използване на приложението</w:t>
       </w:r>
       <w:bookmarkEnd w:id="12"/>
     </w:p>
     <w:p>
       <w:pPr>
-        <w:pStyle w:val="Heading1"/>
-      </w:pPr>
-      <w:bookmarkStart w:id="13" w:name="_Toc103542134"/>
-      <w:r>
-        <w:t>5</w:t>
-      </w:r>
-      <w:r>
-        <w:t xml:space="preserve">. </w:t>
-      </w:r>
-      <w:r>
-        <w:t>Източници и използвана литература</w:t>
+        <w:pStyle w:val="Heading2"/>
+      </w:pPr>
+      <w:bookmarkStart w:id="13" w:name="_Toc103542132"/>
+      <w:r>
+        <w:t xml:space="preserve">3.6 </w:t>
+      </w:r>
+      <w:r>
+        <w:t>Оценка на резултатите</w:t>
       </w:r>
       <w:bookmarkEnd w:id="13"/>
     </w:p>
     <w:p>
       <w:pPr>
-        <w:jc w:val="left"/>
-        <w:rPr>
-          <w:lang w:val="en-US"/>
-        </w:rPr>
-      </w:pPr>
-      <w:r>
-        <w:t>[</w:t>
-      </w:r>
-      <w:r>
-        <w:t>1</w:t>
-      </w:r>
-      <w:r>
-        <w:t xml:space="preserve">] </w:t>
-      </w:r>
-      <w:r>
-        <w:t>&lt;</w:t>
-      </w:r>
-      <w:r>
-        <w:rPr>
-          <w:lang w:val="en-US"/>
-        </w:rPr>
-        <w:t>TITLE&gt;</w:t>
-      </w:r>
-      <w:r>
-        <w:t>,</w:t>
-      </w:r>
-      <w:r>
-        <w:rPr>
-          <w:lang w:val="en-US"/>
-        </w:rPr>
-        <w:t xml:space="preserve"> AUTHORS</w:t>
-      </w:r>
-      <w:r>
-        <w:t xml:space="preserve">, </w:t>
-      </w:r>
-      <w:r>
-        <w:rPr>
-          <w:lang w:val="en-US"/>
-        </w:rPr>
-        <w:t>YEAR</w:t>
-      </w:r>
-      <w:r>
-        <w:t xml:space="preserve">, </w:t>
-      </w:r>
-      <w:r>
-        <w:rPr>
-          <w:lang w:val="en-US"/>
-        </w:rPr>
-        <w:t>ISBN</w:t>
-      </w:r>
-      <w:r>
-        <w:t>, 978-</w:t>
-      </w:r>
-      <w:r>
-        <w:rPr>
-          <w:lang w:val="en-US"/>
-        </w:rPr>
-        <w:t>XXX</w:t>
-      </w:r>
-      <w:r>
-        <w:rPr>
-          <w:lang w:val="en-US"/>
-        </w:rPr>
-        <w:br/>
-        <w:t>link</w:t>
-      </w:r>
-    </w:p>
-    <w:p>
-      <w:pPr>
         <w:pStyle w:val="Heading1"/>
       </w:pPr>
-      <w:bookmarkStart w:id="14" w:name="_Toc103542135"/>
-      <w:r>
-        <w:t>Приложения</w:t>
+      <w:bookmarkStart w:id="14" w:name="_Toc103542133"/>
+      <w:r>
+        <w:t xml:space="preserve">4. </w:t>
+      </w:r>
+      <w:r>
+        <w:t>Недостатъци и</w:t>
+      </w:r>
+      <w:r>
+        <w:t xml:space="preserve"> подобрения</w:t>
       </w:r>
       <w:bookmarkEnd w:id="14"/>
     </w:p>
     <w:p>
       <w:pPr>
+        <w:pStyle w:val="Heading1"/>
+      </w:pPr>
+      <w:bookmarkStart w:id="15" w:name="_Toc103542134"/>
+      <w:r>
+        <w:t>5</w:t>
+      </w:r>
+      <w:r>
+        <w:t xml:space="preserve">. </w:t>
+      </w:r>
+      <w:r>
+        <w:t>Източници и използвана литература</w:t>
+      </w:r>
+      <w:bookmarkEnd w:id="15"/>
+    </w:p>
+    <w:p>
+      <w:pPr>
+        <w:jc w:val="left"/>
+        <w:rPr>
+          <w:lang w:val="en-US"/>
+        </w:rPr>
+      </w:pPr>
+      <w:r>
+        <w:t>[</w:t>
+      </w:r>
+      <w:r>
+        <w:t>1</w:t>
+      </w:r>
+      <w:r>
+        <w:t xml:space="preserve">] </w:t>
+      </w:r>
+      <w:r>
+        <w:t>&lt;</w:t>
+      </w:r>
+      <w:r>
+        <w:rPr>
+          <w:lang w:val="en-US"/>
+        </w:rPr>
+        <w:t>TITLE&gt;</w:t>
+      </w:r>
+      <w:r>
+        <w:t>,</w:t>
+      </w:r>
+      <w:r>
+        <w:rPr>
+          <w:lang w:val="en-US"/>
+        </w:rPr>
+        <w:t xml:space="preserve"> AUTHORS</w:t>
+      </w:r>
+      <w:r>
+        <w:t xml:space="preserve">, </w:t>
+      </w:r>
+      <w:r>
+        <w:rPr>
+          <w:lang w:val="en-US"/>
+        </w:rPr>
+        <w:t>YEAR</w:t>
+      </w:r>
+      <w:r>
+        <w:t xml:space="preserve">, </w:t>
+      </w:r>
+      <w:r>
+        <w:rPr>
+          <w:lang w:val="en-US"/>
+        </w:rPr>
+        <w:t>ISBN</w:t>
+      </w:r>
+      <w:r>
+        <w:t>, 978-</w:t>
+      </w:r>
+      <w:r>
+        <w:rPr>
+          <w:lang w:val="en-US"/>
+        </w:rPr>
+        <w:t>XXX</w:t>
+      </w:r>
+      <w:r>
+        <w:rPr>
+          <w:lang w:val="en-US"/>
+        </w:rPr>
+        <w:br/>
+        <w:t>link</w:t>
+      </w:r>
+    </w:p>
+    <w:p>
+      <w:pPr>
+        <w:pStyle w:val="Heading1"/>
+      </w:pPr>
+      <w:bookmarkStart w:id="16" w:name="_Toc103542135"/>
+      <w:r>
+        <w:t>Приложения</w:t>
+      </w:r>
+      <w:bookmarkEnd w:id="16"/>
+    </w:p>
+    <w:p>
+      <w:pPr>
         <w:pStyle w:val="Heading2"/>
       </w:pPr>
-      <w:bookmarkStart w:id="15" w:name="_Toc103542136"/>
+      <w:bookmarkStart w:id="17" w:name="_Toc103542136"/>
       <w:r>
         <w:t>1. Сорс код (</w:t>
       </w:r>
@@ -2243,7 +3179,7 @@
       <w:r>
         <w:t>)</w:t>
       </w:r>
-      <w:bookmarkEnd w:id="15"/>
+      <w:bookmarkEnd w:id="17"/>
     </w:p>
     <w:p>
       <w:r>
@@ -2847,6 +3783,119 @@
     </w:lvl>
   </w:abstractNum>
   <w:abstractNum w:abstractNumId="4" w15:restartNumberingAfterBreak="0">
+    <w:nsid w:val="2E2D3C45"/>
+    <w:multiLevelType w:val="hybridMultilevel"/>
+    <w:tmpl w:val="BB7AB4EA"/>
+    <w:lvl w:ilvl="0" w:tplc="04090001">
+      <w:start w:val="1"/>
+      <w:numFmt w:val="bullet"/>
+      <w:lvlText w:val=""/>
+      <w:lvlJc w:val="left"/>
+      <w:pPr>
+        <w:ind w:left="1440" w:hanging="360"/>
+      </w:pPr>
+      <w:rPr>
+        <w:rFonts w:ascii="Symbol" w:hAnsi="Symbol" w:hint="default"/>
+      </w:rPr>
+    </w:lvl>
+    <w:lvl w:ilvl="1" w:tplc="04090003" w:tentative="1">
+      <w:start w:val="1"/>
+      <w:numFmt w:val="bullet"/>
+      <w:lvlText w:val="o"/>
+      <w:lvlJc w:val="left"/>
+      <w:pPr>
+        <w:ind w:left="2160" w:hanging="360"/>
+      </w:pPr>
+      <w:rPr>
+        <w:rFonts w:ascii="Courier New" w:hAnsi="Courier New" w:cs="Courier New" w:hint="default"/>
+      </w:rPr>
+    </w:lvl>
+    <w:lvl w:ilvl="2" w:tplc="04090005" w:tentative="1">
+      <w:start w:val="1"/>
+      <w:numFmt w:val="bullet"/>
+      <w:lvlText w:val=""/>
+      <w:lvlJc w:val="left"/>
+      <w:pPr>
+        <w:ind w:left="2880" w:hanging="360"/>
+      </w:pPr>
+      <w:rPr>
+        <w:rFonts w:ascii="Wingdings" w:hAnsi="Wingdings" w:hint="default"/>
+      </w:rPr>
+    </w:lvl>
+    <w:lvl w:ilvl="3" w:tplc="04090001" w:tentative="1">
+      <w:start w:val="1"/>
+      <w:numFmt w:val="bullet"/>
+      <w:lvlText w:val=""/>
+      <w:lvlJc w:val="left"/>
+      <w:pPr>
+        <w:ind w:left="3600" w:hanging="360"/>
+      </w:pPr>
+      <w:rPr>
+        <w:rFonts w:ascii="Symbol" w:hAnsi="Symbol" w:hint="default"/>
+      </w:rPr>
+    </w:lvl>
+    <w:lvl w:ilvl="4" w:tplc="04090003" w:tentative="1">
+      <w:start w:val="1"/>
+      <w:numFmt w:val="bullet"/>
+      <w:lvlText w:val="o"/>
+      <w:lvlJc w:val="left"/>
+      <w:pPr>
+        <w:ind w:left="4320" w:hanging="360"/>
+      </w:pPr>
+      <w:rPr>
+        <w:rFonts w:ascii="Courier New" w:hAnsi="Courier New" w:cs="Courier New" w:hint="default"/>
+      </w:rPr>
+    </w:lvl>
+    <w:lvl w:ilvl="5" w:tplc="04090005" w:tentative="1">
+      <w:start w:val="1"/>
+      <w:numFmt w:val="bullet"/>
+      <w:lvlText w:val=""/>
+      <w:lvlJc w:val="left"/>
+      <w:pPr>
+        <w:ind w:left="5040" w:hanging="360"/>
+      </w:pPr>
+      <w:rPr>
+        <w:rFonts w:ascii="Wingdings" w:hAnsi="Wingdings" w:hint="default"/>
+      </w:rPr>
+    </w:lvl>
+    <w:lvl w:ilvl="6" w:tplc="04090001" w:tentative="1">
+      <w:start w:val="1"/>
+      <w:numFmt w:val="bullet"/>
+      <w:lvlText w:val=""/>
+      <w:lvlJc w:val="left"/>
+      <w:pPr>
+        <w:ind w:left="5760" w:hanging="360"/>
+      </w:pPr>
+      <w:rPr>
+        <w:rFonts w:ascii="Symbol" w:hAnsi="Symbol" w:hint="default"/>
+      </w:rPr>
+    </w:lvl>
+    <w:lvl w:ilvl="7" w:tplc="04090003" w:tentative="1">
+      <w:start w:val="1"/>
+      <w:numFmt w:val="bullet"/>
+      <w:lvlText w:val="o"/>
+      <w:lvlJc w:val="left"/>
+      <w:pPr>
+        <w:ind w:left="6480" w:hanging="360"/>
+      </w:pPr>
+      <w:rPr>
+        <w:rFonts w:ascii="Courier New" w:hAnsi="Courier New" w:cs="Courier New" w:hint="default"/>
+      </w:rPr>
+    </w:lvl>
+    <w:lvl w:ilvl="8" w:tplc="04090005" w:tentative="1">
+      <w:start w:val="1"/>
+      <w:numFmt w:val="bullet"/>
+      <w:lvlText w:val=""/>
+      <w:lvlJc w:val="left"/>
+      <w:pPr>
+        <w:ind w:left="7200" w:hanging="360"/>
+      </w:pPr>
+      <w:rPr>
+        <w:rFonts w:ascii="Wingdings" w:hAnsi="Wingdings" w:hint="default"/>
+      </w:rPr>
+    </w:lvl>
+  </w:abstractNum>
+  <w:abstractNum w:abstractNumId="5" w15:restartNumberingAfterBreak="0">
     <w:nsid w:val="320D6433"/>
     <w:multiLevelType w:val="hybridMultilevel"/>
     <w:tmpl w:val="91AE5DA0"/>
@@ -2959,7 +4008,7 @@
       </w:rPr>
     </w:lvl>
   </w:abstractNum>
-  <w:abstractNum w:abstractNumId="5" w15:restartNumberingAfterBreak="0">
+  <w:abstractNum w:abstractNumId="6" w15:restartNumberingAfterBreak="0">
     <w:nsid w:val="321456EF"/>
     <w:multiLevelType w:val="hybridMultilevel"/>
     <w:tmpl w:val="B976520E"/>
@@ -3045,7 +4094,7 @@
       </w:pPr>
     </w:lvl>
   </w:abstractNum>
-  <w:abstractNum w:abstractNumId="6" w15:restartNumberingAfterBreak="0">
+  <w:abstractNum w:abstractNumId="7" w15:restartNumberingAfterBreak="0">
     <w:nsid w:val="3E6618FE"/>
     <w:multiLevelType w:val="hybridMultilevel"/>
     <w:tmpl w:val="A3627E78"/>
@@ -3158,7 +4207,7 @@
       </w:rPr>
     </w:lvl>
   </w:abstractNum>
-  <w:abstractNum w:abstractNumId="7" w15:restartNumberingAfterBreak="0">
+  <w:abstractNum w:abstractNumId="8" w15:restartNumberingAfterBreak="0">
     <w:nsid w:val="43196413"/>
     <w:multiLevelType w:val="hybridMultilevel"/>
     <w:tmpl w:val="075CD4FE"/>
@@ -3271,7 +4320,7 @@
       </w:rPr>
     </w:lvl>
   </w:abstractNum>
-  <w:abstractNum w:abstractNumId="8" w15:restartNumberingAfterBreak="0">
+  <w:abstractNum w:abstractNumId="9" w15:restartNumberingAfterBreak="0">
     <w:nsid w:val="46EF0BAF"/>
     <w:multiLevelType w:val="hybridMultilevel"/>
     <w:tmpl w:val="DC6461A4"/>
@@ -3357,7 +4406,7 @@
       </w:pPr>
     </w:lvl>
   </w:abstractNum>
-  <w:abstractNum w:abstractNumId="9" w15:restartNumberingAfterBreak="0">
+  <w:abstractNum w:abstractNumId="10" w15:restartNumberingAfterBreak="0">
     <w:nsid w:val="54406689"/>
     <w:multiLevelType w:val="hybridMultilevel"/>
     <w:tmpl w:val="76AAD1B6"/>
@@ -3470,7 +4519,7 @@
       </w:rPr>
     </w:lvl>
   </w:abstractNum>
-  <w:abstractNum w:abstractNumId="10" w15:restartNumberingAfterBreak="0">
+  <w:abstractNum w:abstractNumId="11" w15:restartNumberingAfterBreak="0">
     <w:nsid w:val="5E122A74"/>
     <w:multiLevelType w:val="hybridMultilevel"/>
     <w:tmpl w:val="BB3A3734"/>
@@ -3610,7 +4659,7 @@
       </w:rPr>
     </w:lvl>
   </w:abstractNum>
-  <w:abstractNum w:abstractNumId="11" w15:restartNumberingAfterBreak="0">
+  <w:abstractNum w:abstractNumId="12" w15:restartNumberingAfterBreak="0">
     <w:nsid w:val="67FC792A"/>
     <w:multiLevelType w:val="hybridMultilevel"/>
     <w:tmpl w:val="0CEC0ACC"/>
@@ -3696,7 +4745,7 @@
       </w:pPr>
     </w:lvl>
   </w:abstractNum>
-  <w:abstractNum w:abstractNumId="12" w15:restartNumberingAfterBreak="0">
+  <w:abstractNum w:abstractNumId="13" w15:restartNumberingAfterBreak="0">
     <w:nsid w:val="689D1B15"/>
     <w:multiLevelType w:val="hybridMultilevel"/>
     <w:tmpl w:val="CA62BC5A"/>
@@ -3782,7 +4831,7 @@
       </w:pPr>
     </w:lvl>
   </w:abstractNum>
-  <w:abstractNum w:abstractNumId="13" w15:restartNumberingAfterBreak="0">
+  <w:abstractNum w:abstractNumId="14" w15:restartNumberingAfterBreak="0">
     <w:nsid w:val="6B137B78"/>
     <w:multiLevelType w:val="hybridMultilevel"/>
     <w:tmpl w:val="14D481E2"/>
@@ -3869,13 +4918,13 @@
     </w:lvl>
   </w:abstractNum>
   <w:num w:numId="1" w16cid:durableId="2053378527">
-    <w:abstractNumId w:val="9"/>
+    <w:abstractNumId w:val="10"/>
   </w:num>
   <w:num w:numId="2" w16cid:durableId="170218072">
     <w:abstractNumId w:val="1"/>
   </w:num>
   <w:num w:numId="3" w16cid:durableId="1582786505">
-    <w:abstractNumId w:val="12"/>
+    <w:abstractNumId w:val="13"/>
   </w:num>
   <w:num w:numId="4" w16cid:durableId="901057534">
     <w:abstractNumId w:val="0"/>
@@ -3884,30 +4933,33 @@
     <w:abstractNumId w:val="2"/>
   </w:num>
   <w:num w:numId="6" w16cid:durableId="1301418178">
-    <w:abstractNumId w:val="5"/>
+    <w:abstractNumId w:val="6"/>
   </w:num>
   <w:num w:numId="7" w16cid:durableId="1106846668">
-    <w:abstractNumId w:val="11"/>
+    <w:abstractNumId w:val="12"/>
   </w:num>
   <w:num w:numId="8" w16cid:durableId="953944000">
-    <w:abstractNumId w:val="8"/>
+    <w:abstractNumId w:val="9"/>
   </w:num>
   <w:num w:numId="9" w16cid:durableId="1338847793">
     <w:abstractNumId w:val="3"/>
   </w:num>
   <w:num w:numId="10" w16cid:durableId="1974477860">
-    <w:abstractNumId w:val="10"/>
+    <w:abstractNumId w:val="11"/>
   </w:num>
   <w:num w:numId="11" w16cid:durableId="1511218282">
-    <w:abstractNumId w:val="6"/>
+    <w:abstractNumId w:val="7"/>
   </w:num>
   <w:num w:numId="12" w16cid:durableId="847984939">
-    <w:abstractNumId w:val="13"/>
+    <w:abstractNumId w:val="14"/>
   </w:num>
   <w:num w:numId="13" w16cid:durableId="634264410">
-    <w:abstractNumId w:val="7"/>
+    <w:abstractNumId w:val="8"/>
   </w:num>
   <w:num w:numId="14" w16cid:durableId="1715738748">
+    <w:abstractNumId w:val="5"/>
+  </w:num>
+  <w:num w:numId="15" w16cid:durableId="849485266">
     <w:abstractNumId w:val="4"/>
   </w:num>
 </w:numbering>

</xml_diff>

<commit_message>
Remove duplicate sentences in 3.5 & 3.5.1
</commit_message>
<xml_diff>
--- a/documentation/Проект_Кирил_Димов_1MI3400098_Борислав_Марков_0MI3400048.docx
+++ b/documentation/Проект_Кирил_Димов_1MI3400098_Борислав_Марков_0MI3400048.docx
@@ -2131,14 +2131,12 @@
       <w:r>
         <w:t xml:space="preserve">. Изпълнимият код ще предоставим като </w:t>
       </w:r>
-      <w:proofErr w:type="spellStart"/>
       <w:r>
         <w:rPr>
           <w:lang w:val="en-US"/>
         </w:rPr>
         <w:t>Jupyter</w:t>
       </w:r>
-      <w:proofErr w:type="spellEnd"/>
       <w:r>
         <w:t xml:space="preserve"> </w:t>
       </w:r>
@@ -2691,6 +2689,9 @@
     </w:p>
     <w:p>
       <w:r>
+        <w:rPr>
+          <w:noProof/>
+        </w:rPr>
         <w:lastRenderedPageBreak/>
         <w:drawing>
           <wp:inline distT="0" distB="0" distL="0" distR="0" wp14:anchorId="2E9307C9" wp14:editId="06003086">
@@ -2946,13 +2947,7 @@
     </w:p>
     <w:p>
       <w:r>
-        <w:t>Библиотеката Ма</w:t>
-      </w:r>
-      <w:r>
-        <w:t>г</w:t>
-      </w:r>
-      <w:r>
-        <w:t>елан е разработена от групата Анхайм</w:t>
+        <w:t>Библиотеката Магелан е разработена от групата Анхайм</w:t>
       </w:r>
       <w:r>
         <w:t xml:space="preserve"> [1]</w:t>
@@ -3181,19 +3176,11 @@
       <w:r>
         <w:t>R</w:t>
       </w:r>
-      <w:proofErr w:type="spellStart"/>
-      <w:r>
-        <w:rPr>
-          <w:lang w:val="en-US"/>
-        </w:rPr>
-        <w:t>andom</w:t>
-      </w:r>
-      <w:proofErr w:type="spellEnd"/>
-      <w:r>
-        <w:rPr>
-          <w:lang w:val="en-US"/>
-        </w:rPr>
-        <w:t xml:space="preserve"> Forest</w:t>
+      <w:r>
+        <w:rPr>
+          <w:lang w:val="en-US"/>
+        </w:rPr>
+        <w:t>andom Forest</w:t>
       </w:r>
       <w:r>
         <w:t xml:space="preserve"> (Случайна гора)</w:t>
@@ -3805,14 +3792,12 @@
       <w:r>
         <w:t>“</w:t>
       </w:r>
-      <w:proofErr w:type="spellStart"/>
       <w:r>
         <w:rPr>
           <w:lang w:val="en-US"/>
         </w:rPr>
         <w:t>tfidf</w:t>
       </w:r>
-      <w:proofErr w:type="spellEnd"/>
       <w:r>
         <w:t xml:space="preserve">”. </w:t>
       </w:r>
@@ -3831,14 +3816,12 @@
       <w:r>
         <w:t xml:space="preserve">дали процесора е </w:t>
       </w:r>
-      <w:proofErr w:type="spellStart"/>
       <w:r>
         <w:rPr>
           <w:lang w:val="en-US"/>
         </w:rPr>
         <w:t>i</w:t>
       </w:r>
-      <w:proofErr w:type="spellEnd"/>
       <w:r>
         <w:t xml:space="preserve">5 </w:t>
       </w:r>
@@ -3866,14 +3849,12 @@
       <w:r>
         <w:t>“</w:t>
       </w:r>
-      <w:proofErr w:type="spellStart"/>
       <w:r>
         <w:rPr>
           <w:lang w:val="en-US"/>
         </w:rPr>
         <w:t>tfidf</w:t>
       </w:r>
-      <w:proofErr w:type="spellEnd"/>
       <w:r>
         <w:t xml:space="preserve">” [4] </w:t>
       </w:r>
@@ -3983,14 +3964,12 @@
       <w:r>
         <w:t>или някакво име на серия или търговско име(</w:t>
       </w:r>
-      <w:proofErr w:type="spellStart"/>
       <w:r>
         <w:rPr>
           <w:lang w:val="en-US"/>
         </w:rPr>
         <w:t>zseries</w:t>
       </w:r>
-      <w:proofErr w:type="spellEnd"/>
       <w:r>
         <w:t xml:space="preserve"> -втори ред</w:t>
       </w:r>
@@ -4000,14 +3979,12 @@
       <w:r>
         <w:t>,</w:t>
       </w:r>
-      <w:proofErr w:type="spellStart"/>
       <w:r>
         <w:rPr>
           <w:lang w:val="en-US"/>
         </w:rPr>
         <w:t>chromebook</w:t>
       </w:r>
-      <w:proofErr w:type="spellEnd"/>
       <w:r>
         <w:t xml:space="preserve"> – 4-ти ред</w:t>
       </w:r>
@@ -4048,10 +4025,7 @@
         <w:t>анотираме</w:t>
       </w:r>
       <w:r>
-        <w:t xml:space="preserve"> ръчно и да кажем кои елементи от лявата страна съответстват на дясната страна. Така можем да натренираме някакъв алгоритъм или няколко алгоритъма, които ще се използват вече за самото съответствие.</w:t>
-      </w:r>
-      <w:r>
-        <w:t xml:space="preserve"> Ръчно сме анотирали данните във файла „</w:t>
+        <w:t xml:space="preserve"> ръчно и да кажем кои елементи от лявата страна съответстват на дясната страна. Така можем да натренираме някакъв алгоритъм или няколко алгоритъма, които ще се използват вече за самото съответствие. Ръчно сме анотирали данните във файла „</w:t>
       </w:r>
       <w:r>
         <w:t>sample_blocked_500_labeled.csv</w:t>
@@ -4138,7 +4112,7 @@
           <w:sz w:val="24"/>
           <w:szCs w:val="22"/>
         </w:rPr>
-        <w:t xml:space="preserve"> данни.</w:t>
+        <w:t xml:space="preserve"> данни</w:t>
       </w:r>
       <w:r>
         <w:rPr>
@@ -4146,21 +4120,16 @@
           <w:sz w:val="24"/>
           <w:szCs w:val="22"/>
         </w:rPr>
-        <w:t xml:space="preserve"> </w:t>
-      </w:r>
+        <w:t>.</w:t>
+      </w:r>
+      <w:bookmarkStart w:id="8" w:name="_Hlk103812885"/>
       <w:r>
         <w:rPr>
           <w:rFonts w:eastAsiaTheme="minorHAnsi" w:cstheme="minorBidi"/>
           <w:sz w:val="24"/>
           <w:szCs w:val="22"/>
         </w:rPr>
-        <w:t>След това използваме функциите</w:t>
-      </w:r>
-      <w:r>
         <w:t xml:space="preserve"> </w:t>
-      </w:r>
-      <w:r>
-        <w:t>,,</w:t>
       </w:r>
       <w:r>
         <w:rPr>
@@ -4168,15 +4137,16 @@
           <w:sz w:val="24"/>
           <w:szCs w:val="22"/>
         </w:rPr>
-        <w:t>clean_price(s)</w:t>
+        <w:t>Ще бъде използван подходът ,,К-</w:t>
       </w:r>
       <w:r>
         <w:rPr>
           <w:rFonts w:eastAsiaTheme="minorHAnsi" w:cstheme="minorBidi"/>
           <w:sz w:val="24"/>
           <w:szCs w:val="22"/>
-        </w:rPr>
-        <w:t xml:space="preserve">“ и </w:t>
+          <w:lang w:val="en-US"/>
+        </w:rPr>
+        <w:t>Fold</w:t>
       </w:r>
       <w:r>
         <w:rPr>
@@ -4184,9 +4154,6 @@
           <w:sz w:val="24"/>
           <w:szCs w:val="22"/>
         </w:rPr>
-        <w:t>,,</w:t>
-      </w:r>
-      <w:r>
         <w:t xml:space="preserve"> </w:t>
       </w:r>
       <w:r>
@@ -4196,7 +4163,7 @@
           <w:szCs w:val="22"/>
           <w:lang w:val="en-US"/>
         </w:rPr>
-        <w:t>guess</w:t>
+        <w:t>Cross</w:t>
       </w:r>
       <w:r>
         <w:rPr>
@@ -4204,7 +4171,7 @@
           <w:sz w:val="24"/>
           <w:szCs w:val="22"/>
         </w:rPr>
-        <w:t>_</w:t>
+        <w:t xml:space="preserve"> </w:t>
       </w:r>
       <w:r>
         <w:rPr>
@@ -4213,7 +4180,7 @@
           <w:szCs w:val="22"/>
           <w:lang w:val="en-US"/>
         </w:rPr>
-        <w:t>screen</w:t>
+        <w:t>Validation</w:t>
       </w:r>
       <w:r>
         <w:rPr>
@@ -4221,16 +4188,15 @@
           <w:sz w:val="24"/>
           <w:szCs w:val="22"/>
         </w:rPr>
-        <w:t>_</w:t>
+        <w:t>”</w:t>
       </w:r>
       <w:r>
         <w:rPr>
           <w:rFonts w:eastAsiaTheme="minorHAnsi" w:cstheme="minorBidi"/>
           <w:sz w:val="24"/>
           <w:szCs w:val="22"/>
-          <w:lang w:val="en-US"/>
-        </w:rPr>
-        <w:t>size</w:t>
+        </w:rPr>
+        <w:t>, за да изберем най-добрият алгоритъм</w:t>
       </w:r>
       <w:r>
         <w:rPr>
@@ -4238,24 +4204,24 @@
           <w:sz w:val="24"/>
           <w:szCs w:val="22"/>
         </w:rPr>
-        <w:t>(</w:t>
+        <w:t xml:space="preserve">, </w:t>
       </w:r>
       <w:r>
         <w:rPr>
           <w:rFonts w:eastAsiaTheme="minorHAnsi" w:cstheme="minorBidi"/>
           <w:sz w:val="24"/>
           <w:szCs w:val="22"/>
-          <w:lang w:val="en-US"/>
-        </w:rPr>
-        <w:t>s</w:t>
+        </w:rPr>
+        <w:t xml:space="preserve">като </w:t>
       </w:r>
       <w:r>
         <w:rPr>
           <w:rFonts w:eastAsiaTheme="minorHAnsi" w:cstheme="minorBidi"/>
           <w:sz w:val="24"/>
           <w:szCs w:val="22"/>
-        </w:rPr>
-        <w:t>)</w:t>
+          <w:lang w:val="en-US"/>
+        </w:rPr>
+        <w:t>k</w:t>
       </w:r>
       <w:r>
         <w:rPr>
@@ -4263,24 +4229,24 @@
           <w:sz w:val="24"/>
           <w:szCs w:val="22"/>
         </w:rPr>
-        <w:t xml:space="preserve">“, чрез които добавяме новите колони за цената на продукта и </w:t>
+        <w:t xml:space="preserve"> = 6 и метриката за измерване на алгоритмите е точност (</w:t>
       </w:r>
       <w:r>
         <w:rPr>
           <w:rFonts w:eastAsiaTheme="minorHAnsi" w:cstheme="minorBidi"/>
           <w:sz w:val="24"/>
           <w:szCs w:val="22"/>
-        </w:rPr>
-        <w:t>за размера на екрана само за електронните продукти.</w:t>
-      </w:r>
-      <w:bookmarkStart w:id="8" w:name="_Hlk103812885"/>
+          <w:lang w:val="en-US"/>
+        </w:rPr>
+        <w:t>precision</w:t>
+      </w:r>
       <w:r>
         <w:rPr>
           <w:rFonts w:eastAsiaTheme="minorHAnsi" w:cstheme="minorBidi"/>
           <w:sz w:val="24"/>
           <w:szCs w:val="22"/>
         </w:rPr>
-        <w:t xml:space="preserve"> </w:t>
+        <w:t>)</w:t>
       </w:r>
       <w:r>
         <w:rPr>
@@ -4288,16 +4254,15 @@
           <w:sz w:val="24"/>
           <w:szCs w:val="22"/>
         </w:rPr>
-        <w:t>Ще бъде използван подходът ,,К-</w:t>
+        <w:t>. Алгоритмите, измежду които ще бъде избирано, са Дърво на решенията</w:t>
       </w:r>
       <w:r>
         <w:rPr>
           <w:rFonts w:eastAsiaTheme="minorHAnsi" w:cstheme="minorBidi"/>
           <w:sz w:val="24"/>
           <w:szCs w:val="22"/>
-          <w:lang w:val="en-US"/>
-        </w:rPr>
-        <w:t>Fold</w:t>
+        </w:rPr>
+        <w:t xml:space="preserve"> </w:t>
       </w:r>
       <w:r>
         <w:rPr>
@@ -4305,7 +4270,7 @@
           <w:sz w:val="24"/>
           <w:szCs w:val="22"/>
         </w:rPr>
-        <w:t xml:space="preserve"> </w:t>
+        <w:t>(</w:t>
       </w:r>
       <w:r>
         <w:rPr>
@@ -4314,7 +4279,7 @@
           <w:szCs w:val="22"/>
           <w:lang w:val="en-US"/>
         </w:rPr>
-        <w:t>Cross</w:t>
+        <w:t>Decision</w:t>
       </w:r>
       <w:r>
         <w:rPr>
@@ -4331,7 +4296,7 @@
           <w:szCs w:val="22"/>
           <w:lang w:val="en-US"/>
         </w:rPr>
-        <w:t>Validation</w:t>
+        <w:t>Tree</w:t>
       </w:r>
       <w:r>
         <w:rPr>
@@ -4339,15 +4304,16 @@
           <w:sz w:val="24"/>
           <w:szCs w:val="22"/>
         </w:rPr>
-        <w:t>”</w:t>
+        <w:t xml:space="preserve">), </w:t>
       </w:r>
       <w:r>
         <w:rPr>
           <w:rFonts w:eastAsiaTheme="minorHAnsi" w:cstheme="minorBidi"/>
           <w:sz w:val="24"/>
           <w:szCs w:val="22"/>
-        </w:rPr>
-        <w:t>, за да изберем най-добрият алгоритъм</w:t>
+          <w:lang w:val="en-US"/>
+        </w:rPr>
+        <w:t>support</w:t>
       </w:r>
       <w:r>
         <w:rPr>
@@ -4355,41 +4321,41 @@
           <w:sz w:val="24"/>
           <w:szCs w:val="22"/>
         </w:rPr>
-        <w:t xml:space="preserve">, </w:t>
+        <w:t xml:space="preserve"> </w:t>
       </w:r>
       <w:r>
         <w:rPr>
           <w:rFonts w:eastAsiaTheme="minorHAnsi" w:cstheme="minorBidi"/>
           <w:sz w:val="24"/>
           <w:szCs w:val="22"/>
-        </w:rPr>
-        <w:t xml:space="preserve">като </w:t>
+          <w:lang w:val="en-US"/>
+        </w:rPr>
+        <w:t>vector</w:t>
       </w:r>
       <w:r>
         <w:rPr>
           <w:rFonts w:eastAsiaTheme="minorHAnsi" w:cstheme="minorBidi"/>
           <w:sz w:val="24"/>
           <w:szCs w:val="22"/>
-          <w:lang w:val="en-US"/>
-        </w:rPr>
-        <w:t>k</w:t>
+        </w:rPr>
+        <w:t xml:space="preserve"> </w:t>
       </w:r>
       <w:r>
         <w:rPr>
           <w:rFonts w:eastAsiaTheme="minorHAnsi" w:cstheme="minorBidi"/>
           <w:sz w:val="24"/>
           <w:szCs w:val="22"/>
-        </w:rPr>
-        <w:t xml:space="preserve"> = 6 и метриката за измерване на алгоритмите е точност (</w:t>
+          <w:lang w:val="en-US"/>
+        </w:rPr>
+        <w:t>machine</w:t>
       </w:r>
       <w:r>
         <w:rPr>
           <w:rFonts w:eastAsiaTheme="minorHAnsi" w:cstheme="minorBidi"/>
           <w:sz w:val="24"/>
           <w:szCs w:val="22"/>
-          <w:lang w:val="en-US"/>
-        </w:rPr>
-        <w:t>precision</w:t>
+        </w:rPr>
+        <w:t xml:space="preserve">, </w:t>
       </w:r>
       <w:r>
         <w:rPr>
@@ -4397,15 +4363,16 @@
           <w:sz w:val="24"/>
           <w:szCs w:val="22"/>
         </w:rPr>
-        <w:t>)</w:t>
+        <w:t>случайна гора (</w:t>
       </w:r>
       <w:r>
         <w:rPr>
           <w:rFonts w:eastAsiaTheme="minorHAnsi" w:cstheme="minorBidi"/>
           <w:sz w:val="24"/>
           <w:szCs w:val="22"/>
-        </w:rPr>
-        <w:t>. Алгоритмите, измежду които ще бъде избирано, са Дърво на решенията</w:t>
+          <w:lang w:val="en-US"/>
+        </w:rPr>
+        <w:t>random</w:t>
       </w:r>
       <w:r>
         <w:rPr>
@@ -4420,17 +4387,17 @@
           <w:rFonts w:eastAsiaTheme="minorHAnsi" w:cstheme="minorBidi"/>
           <w:sz w:val="24"/>
           <w:szCs w:val="22"/>
-        </w:rPr>
-        <w:t>(</w:t>
+          <w:lang w:val="en-US"/>
+        </w:rPr>
+        <w:t>forest</w:t>
       </w:r>
       <w:r>
         <w:rPr>
           <w:rFonts w:eastAsiaTheme="minorHAnsi" w:cstheme="minorBidi"/>
           <w:sz w:val="24"/>
           <w:szCs w:val="22"/>
-          <w:lang w:val="en-US"/>
-        </w:rPr>
-        <w:t>Decision</w:t>
+        </w:rPr>
+        <w:t>)</w:t>
       </w:r>
       <w:r>
         <w:rPr>
@@ -4438,75 +4405,75 @@
           <w:sz w:val="24"/>
           <w:szCs w:val="22"/>
         </w:rPr>
-        <w:t xml:space="preserve"> </w:t>
+        <w:t xml:space="preserve">, </w:t>
       </w:r>
       <w:r>
         <w:rPr>
           <w:rFonts w:eastAsiaTheme="minorHAnsi" w:cstheme="minorBidi"/>
           <w:sz w:val="24"/>
           <w:szCs w:val="22"/>
-          <w:lang w:val="en-US"/>
-        </w:rPr>
-        <w:t>Tree</w:t>
+        </w:rPr>
+        <w:t>логистична и линейна регресия (</w:t>
       </w:r>
       <w:r>
         <w:rPr>
           <w:rFonts w:eastAsiaTheme="minorHAnsi" w:cstheme="minorBidi"/>
           <w:sz w:val="24"/>
           <w:szCs w:val="22"/>
-        </w:rPr>
-        <w:t xml:space="preserve">), </w:t>
+          <w:lang w:val="en-US"/>
+        </w:rPr>
+        <w:t>logistic</w:t>
       </w:r>
       <w:r>
         <w:rPr>
           <w:rFonts w:eastAsiaTheme="minorHAnsi" w:cstheme="minorBidi"/>
           <w:sz w:val="24"/>
           <w:szCs w:val="22"/>
-          <w:lang w:val="en-US"/>
-        </w:rPr>
-        <w:t>support</w:t>
+        </w:rPr>
+        <w:t xml:space="preserve"> </w:t>
       </w:r>
       <w:r>
         <w:rPr>
           <w:rFonts w:eastAsiaTheme="minorHAnsi" w:cstheme="minorBidi"/>
           <w:sz w:val="24"/>
           <w:szCs w:val="22"/>
-        </w:rPr>
-        <w:t xml:space="preserve"> </w:t>
+          <w:lang w:val="en-US"/>
+        </w:rPr>
+        <w:t>and</w:t>
       </w:r>
       <w:r>
         <w:rPr>
           <w:rFonts w:eastAsiaTheme="minorHAnsi" w:cstheme="minorBidi"/>
           <w:sz w:val="24"/>
           <w:szCs w:val="22"/>
-          <w:lang w:val="en-US"/>
-        </w:rPr>
-        <w:t>vector</w:t>
+        </w:rPr>
+        <w:t xml:space="preserve"> </w:t>
       </w:r>
       <w:r>
         <w:rPr>
           <w:rFonts w:eastAsiaTheme="minorHAnsi" w:cstheme="minorBidi"/>
           <w:sz w:val="24"/>
           <w:szCs w:val="22"/>
-        </w:rPr>
-        <w:t xml:space="preserve"> </w:t>
+          <w:lang w:val="en-US"/>
+        </w:rPr>
+        <w:t>linear</w:t>
       </w:r>
       <w:r>
         <w:rPr>
           <w:rFonts w:eastAsiaTheme="minorHAnsi" w:cstheme="minorBidi"/>
           <w:sz w:val="24"/>
           <w:szCs w:val="22"/>
-          <w:lang w:val="en-US"/>
-        </w:rPr>
-        <w:t>machine</w:t>
+        </w:rPr>
+        <w:t xml:space="preserve"> </w:t>
       </w:r>
       <w:r>
         <w:rPr>
           <w:rFonts w:eastAsiaTheme="minorHAnsi" w:cstheme="minorBidi"/>
           <w:sz w:val="24"/>
           <w:szCs w:val="22"/>
-        </w:rPr>
-        <w:t xml:space="preserve">, </w:t>
+          <w:lang w:val="en-US"/>
+        </w:rPr>
+        <w:t>regression</w:t>
       </w:r>
       <w:r>
         <w:rPr>
@@ -4514,16 +4481,16 @@
           <w:sz w:val="24"/>
           <w:szCs w:val="22"/>
         </w:rPr>
-        <w:t>случайна гора (</w:t>
-      </w:r>
+        <w:t>)</w:t>
+      </w:r>
+      <w:bookmarkEnd w:id="8"/>
       <w:r>
         <w:rPr>
           <w:rFonts w:eastAsiaTheme="minorHAnsi" w:cstheme="minorBidi"/>
           <w:sz w:val="24"/>
           <w:szCs w:val="22"/>
-          <w:lang w:val="en-US"/>
-        </w:rPr>
-        <w:t>random</w:t>
+        </w:rPr>
+        <w:t xml:space="preserve">. </w:t>
       </w:r>
       <w:r>
         <w:rPr>
@@ -4531,16 +4498,15 @@
           <w:sz w:val="24"/>
           <w:szCs w:val="22"/>
         </w:rPr>
-        <w:t xml:space="preserve"> </w:t>
+        <w:t xml:space="preserve">След изпълнението на </w:t>
       </w:r>
       <w:r>
         <w:rPr>
           <w:rFonts w:eastAsiaTheme="minorHAnsi" w:cstheme="minorBidi"/>
           <w:sz w:val="24"/>
           <w:szCs w:val="22"/>
-          <w:lang w:val="en-US"/>
-        </w:rPr>
-        <w:t>forest</w:t>
+        </w:rPr>
+        <w:t>,,К-Fold Cross Validation”</w:t>
       </w:r>
       <w:r>
         <w:rPr>
@@ -4548,15 +4514,16 @@
           <w:sz w:val="24"/>
           <w:szCs w:val="22"/>
         </w:rPr>
-        <w:t>)</w:t>
-      </w:r>
+        <w:t xml:space="preserve"> получените резултати показват, че алгоритъмът Дърво на решенията се справя най-добре. </w:t>
+      </w:r>
+      <w:bookmarkStart w:id="9" w:name="_Hlk103812953"/>
       <w:r>
         <w:rPr>
           <w:rFonts w:eastAsiaTheme="minorHAnsi" w:cstheme="minorBidi"/>
           <w:sz w:val="24"/>
           <w:szCs w:val="22"/>
         </w:rPr>
-        <w:t xml:space="preserve">, </w:t>
+        <w:t>След това бива превръщан изчислителния сет</w:t>
       </w:r>
       <w:r>
         <w:rPr>
@@ -4564,33 +4531,32 @@
           <w:sz w:val="24"/>
           <w:szCs w:val="22"/>
         </w:rPr>
-        <w:t>логистична и линейна регресия (</w:t>
+        <w:t xml:space="preserve"> </w:t>
       </w:r>
       <w:r>
         <w:rPr>
           <w:rFonts w:eastAsiaTheme="minorHAnsi" w:cstheme="minorBidi"/>
           <w:sz w:val="24"/>
           <w:szCs w:val="22"/>
-          <w:lang w:val="en-US"/>
-        </w:rPr>
-        <w:t>logistic</w:t>
-      </w:r>
+        </w:rPr>
+        <w:t xml:space="preserve">във  фийчър вектори за тренировъчните и тестовите данни. Сега използваме фийчър векторите от тренировъчния сет, за да тренираме алгоритъма, и го изпробваме върху тестовото множество. </w:t>
+      </w:r>
+      <w:bookmarkEnd w:id="9"/>
       <w:r>
         <w:rPr>
           <w:rFonts w:eastAsiaTheme="minorHAnsi" w:cstheme="minorBidi"/>
           <w:sz w:val="24"/>
           <w:szCs w:val="22"/>
         </w:rPr>
-        <w:t xml:space="preserve"> </w:t>
+        <w:t xml:space="preserve">Получаваме следните резултати: точност, пълнота и </w:t>
       </w:r>
       <w:r>
         <w:rPr>
           <w:rFonts w:eastAsiaTheme="minorHAnsi" w:cstheme="minorBidi"/>
           <w:sz w:val="24"/>
           <w:szCs w:val="22"/>
-          <w:lang w:val="en-US"/>
-        </w:rPr>
-        <w:t>and</w:t>
+        </w:rPr>
+        <w:t xml:space="preserve">F1 </w:t>
       </w:r>
       <w:r>
         <w:rPr>
@@ -4598,231 +4564,87 @@
           <w:sz w:val="24"/>
           <w:szCs w:val="22"/>
         </w:rPr>
+        <w:t xml:space="preserve">оценка имат стойност около 50%. </w:t>
+      </w:r>
+    </w:p>
+    <w:p>
+      <w:pPr>
+        <w:pStyle w:val="Heading3"/>
+      </w:pPr>
+      <w:bookmarkStart w:id="10" w:name="_Toc103542130"/>
+      <w:r>
+        <w:t xml:space="preserve">3.5.1 Подобряване на </w:t>
+      </w:r>
+      <w:r>
+        <w:t>свързването</w:t>
+      </w:r>
+      <w:r>
+        <w:t xml:space="preserve"> с нови полета</w:t>
+      </w:r>
+      <w:bookmarkEnd w:id="10"/>
+    </w:p>
+    <w:p>
+      <w:r>
+        <w:t>За да бъдат подобрени резултатите, ще бъдат добавени новите атрибут при тренирането и оценяването на кандидате, получени от предишните стъпки. Това е атрибутът цена (</w:t>
+      </w:r>
+      <w:r>
+        <w:rPr>
+          <w:lang w:val="de-DE"/>
+        </w:rPr>
+        <w:t>Price</w:t>
+      </w:r>
+      <w:r>
+        <w:t>)</w:t>
+      </w:r>
+      <w:r>
+        <w:t xml:space="preserve"> и атрибутът, които описва инчовете на електронните устройства. За тази цел са създадени две функции: ,,</w:t>
+      </w:r>
+      <w:r>
+        <w:t>clean_price</w:t>
+      </w:r>
+      <w:r>
+        <w:t>“ и ,,</w:t>
+      </w:r>
+      <w:r>
+        <w:t>guess_screen_size</w:t>
+      </w:r>
+      <w:r>
+        <w:t xml:space="preserve">“. Първата функция взема текстовият низ, който репрезентира цената на продукта, и я превръща в число. Втората </w:t>
+      </w:r>
+      <w:r>
+        <w:lastRenderedPageBreak/>
+        <w:t>функция съединява текстовите полета- името, описанието и характеристиките на продукта и търси определени числа (пример 17.3) и в случай, че намери някое от изброените числа, то продуктът получава стойност за инчовете. Продукти, които не са електронни, нямат стойност</w:t>
+      </w:r>
+      <w:r>
+        <w:t>.</w:t>
+      </w:r>
+      <w:r>
+        <w:t xml:space="preserve"> След възпроизвеждане на предишната стъпка</w:t>
+      </w:r>
+      <w:r>
         <w:t xml:space="preserve"> </w:t>
       </w:r>
       <w:r>
+        <w:t xml:space="preserve">за трениране на модела, то моделът получава по-добри резултати, а те имено са: Точност, пълнота и </w:t>
+      </w:r>
+      <w:r>
+        <w:t xml:space="preserve">F1 </w:t>
+      </w:r>
+      <w:r>
+        <w:t>оценка имат стойност 72%</w:t>
+      </w:r>
+      <w:r>
+        <w:t>. Резултатите преди и след са дадени в таблица 3.5.1.1.</w:t>
+      </w:r>
+    </w:p>
+    <w:p>
+      <w:pPr>
+        <w:pStyle w:val="Heading3"/>
+        <w:ind w:left="0"/>
         <w:rPr>
           <w:rFonts w:eastAsiaTheme="minorHAnsi" w:cstheme="minorBidi"/>
           <w:sz w:val="24"/>
           <w:szCs w:val="22"/>
-          <w:lang w:val="en-US"/>
-        </w:rPr>
-        <w:t>linear</w:t>
-      </w:r>
-      <w:r>
-        <w:rPr>
-          <w:rFonts w:eastAsiaTheme="minorHAnsi" w:cstheme="minorBidi"/>
-          <w:sz w:val="24"/>
-          <w:szCs w:val="22"/>
-        </w:rPr>
-        <w:t xml:space="preserve"> </w:t>
-      </w:r>
-      <w:r>
-        <w:rPr>
-          <w:rFonts w:eastAsiaTheme="minorHAnsi" w:cstheme="minorBidi"/>
-          <w:sz w:val="24"/>
-          <w:szCs w:val="22"/>
-          <w:lang w:val="en-US"/>
-        </w:rPr>
-        <w:t>regression</w:t>
-      </w:r>
-      <w:r>
-        <w:rPr>
-          <w:rFonts w:eastAsiaTheme="minorHAnsi" w:cstheme="minorBidi"/>
-          <w:sz w:val="24"/>
-          <w:szCs w:val="22"/>
-        </w:rPr>
-        <w:t>)</w:t>
-      </w:r>
-      <w:bookmarkEnd w:id="8"/>
-      <w:r>
-        <w:rPr>
-          <w:rFonts w:eastAsiaTheme="minorHAnsi" w:cstheme="minorBidi"/>
-          <w:sz w:val="24"/>
-          <w:szCs w:val="22"/>
-        </w:rPr>
-        <w:t xml:space="preserve">. </w:t>
-      </w:r>
-      <w:r>
-        <w:rPr>
-          <w:rFonts w:eastAsiaTheme="minorHAnsi" w:cstheme="minorBidi"/>
-          <w:sz w:val="24"/>
-          <w:szCs w:val="22"/>
-        </w:rPr>
-        <w:t xml:space="preserve">След изпълнението на </w:t>
-      </w:r>
-      <w:r>
-        <w:rPr>
-          <w:rFonts w:eastAsiaTheme="minorHAnsi" w:cstheme="minorBidi"/>
-          <w:sz w:val="24"/>
-          <w:szCs w:val="22"/>
-        </w:rPr>
-        <w:t>,,К-Fold Cross Validation”</w:t>
-      </w:r>
-      <w:r>
-        <w:rPr>
-          <w:rFonts w:eastAsiaTheme="minorHAnsi" w:cstheme="minorBidi"/>
-          <w:sz w:val="24"/>
-          <w:szCs w:val="22"/>
-        </w:rPr>
-        <w:t xml:space="preserve"> получените резултати показват, че алгоритъмът Дърво на решенията се справя най-добре. </w:t>
-      </w:r>
-      <w:bookmarkStart w:id="9" w:name="_Hlk103812953"/>
-      <w:r>
-        <w:rPr>
-          <w:rFonts w:eastAsiaTheme="minorHAnsi" w:cstheme="minorBidi"/>
-          <w:sz w:val="24"/>
-          <w:szCs w:val="22"/>
-        </w:rPr>
-        <w:t>След това бива превръщан изчислителния сет</w:t>
-      </w:r>
-      <w:r>
-        <w:rPr>
-          <w:rFonts w:eastAsiaTheme="minorHAnsi" w:cstheme="minorBidi"/>
-          <w:sz w:val="24"/>
-          <w:szCs w:val="22"/>
-        </w:rPr>
-        <w:t xml:space="preserve"> </w:t>
-      </w:r>
-      <w:r>
-        <w:rPr>
-          <w:rFonts w:eastAsiaTheme="minorHAnsi" w:cstheme="minorBidi"/>
-          <w:sz w:val="24"/>
-          <w:szCs w:val="22"/>
-        </w:rPr>
-        <w:t xml:space="preserve">във  фийчър вектори за тренировъчните и тестовите данни. Сега използваме фийчър векторите от тренировъчния сет, за да тренираме алгоритъма, и го изпробваме върху тестовото множество. </w:t>
-      </w:r>
-      <w:bookmarkEnd w:id="9"/>
-      <w:r>
-        <w:rPr>
-          <w:rFonts w:eastAsiaTheme="minorHAnsi" w:cstheme="minorBidi"/>
-          <w:sz w:val="24"/>
-          <w:szCs w:val="22"/>
-        </w:rPr>
-        <w:t xml:space="preserve">Получаваме следните резултати: точност, пълнота и </w:t>
-      </w:r>
-      <w:r>
-        <w:rPr>
-          <w:rFonts w:eastAsiaTheme="minorHAnsi" w:cstheme="minorBidi"/>
-          <w:sz w:val="24"/>
-          <w:szCs w:val="22"/>
-        </w:rPr>
-        <w:t xml:space="preserve">F1 </w:t>
-      </w:r>
-      <w:r>
-        <w:rPr>
-          <w:rFonts w:eastAsiaTheme="minorHAnsi" w:cstheme="minorBidi"/>
-          <w:sz w:val="24"/>
-          <w:szCs w:val="22"/>
-        </w:rPr>
-        <w:t xml:space="preserve">оценка имат стойност около </w:t>
-      </w:r>
-      <w:r>
-        <w:rPr>
-          <w:rFonts w:eastAsiaTheme="minorHAnsi" w:cstheme="minorBidi"/>
-          <w:sz w:val="24"/>
-          <w:szCs w:val="22"/>
-          <w:lang/>
-        </w:rPr>
-        <w:t>50%</w:t>
-      </w:r>
-      <w:r>
-        <w:rPr>
-          <w:rFonts w:eastAsiaTheme="minorHAnsi" w:cstheme="minorBidi"/>
-          <w:sz w:val="24"/>
-          <w:szCs w:val="22"/>
-        </w:rPr>
-        <w:t>.</w:t>
-      </w:r>
-      <w:r>
-        <w:rPr>
-          <w:rFonts w:eastAsiaTheme="minorHAnsi" w:cstheme="minorBidi"/>
-          <w:sz w:val="24"/>
-          <w:szCs w:val="22"/>
-          <w:lang/>
-        </w:rPr>
-        <w:t xml:space="preserve"> </w:t>
-      </w:r>
-    </w:p>
-    <w:p>
-      <w:pPr>
-        <w:pStyle w:val="Heading3"/>
-      </w:pPr>
-      <w:bookmarkStart w:id="10" w:name="_Toc103542130"/>
-      <w:r>
-        <w:t xml:space="preserve">3.5.1 Подобряване на </w:t>
-      </w:r>
-      <w:r>
-        <w:t>свързването</w:t>
-      </w:r>
-      <w:r>
-        <w:t xml:space="preserve"> с нови полета</w:t>
-      </w:r>
-      <w:bookmarkEnd w:id="10"/>
-    </w:p>
-    <w:p>
-      <w:r>
-        <w:t xml:space="preserve">За да бъдат подобрени резултатите, ще бъдат добавени новите атрибут при тренирането и оценяването на кандидате, получени от предишните стъпки. Това е атрибутът цена </w:t>
-      </w:r>
-      <w:r>
-        <w:lastRenderedPageBreak/>
-        <w:t>(</w:t>
-      </w:r>
-      <w:r>
-        <w:rPr>
-          <w:lang w:val="de-DE"/>
-        </w:rPr>
-        <w:t>Price</w:t>
-      </w:r>
-      <w:r>
-        <w:t>)</w:t>
-      </w:r>
-      <w:r>
-        <w:t xml:space="preserve"> и атрибутът, които описва инчовете на електронните устройства. За тази цел са създадени две функции: ,,</w:t>
-      </w:r>
-      <w:r>
-        <w:t>clean_price</w:t>
-      </w:r>
-      <w:r>
-        <w:t>“ и ,,</w:t>
-      </w:r>
-      <w:r>
-        <w:t>guess_screen_size</w:t>
-      </w:r>
-      <w:r>
-        <w:t>“. Първата функция взема текстовият низ, който репрезентира цената на продукта, и я превръща в число. Втората функция съединява текстовите полета- името, описанието и характеристиките на продукта и търси определени числа (пример 17.3) и в случай, че намери някое от изброените числа, то продуктът получава стойност за инчовете. Продукти, които не са електронни, нямат стойност</w:t>
-      </w:r>
-      <w:r>
-        <w:t>.</w:t>
-      </w:r>
-      <w:r>
-        <w:t xml:space="preserve"> След възпроизвеждане на предишната стъпка</w:t>
-      </w:r>
-      <w:r>
-        <w:t xml:space="preserve"> </w:t>
-      </w:r>
-      <w:r>
-        <w:t xml:space="preserve">за трениране на модела, то моделът получава по-добри резултати, а те имено са: Точност, пълнота и </w:t>
-      </w:r>
-      <w:r>
-        <w:t xml:space="preserve">F1 </w:t>
-      </w:r>
-      <w:r>
-        <w:t>оценка имат стойност 72%</w:t>
-      </w:r>
-      <w:r>
-        <w:t>. Резултатите преди и след са дадени в таблица 3.5.1.1.</w:t>
-      </w:r>
-    </w:p>
-    <w:p>
-      <w:pPr>
-        <w:pStyle w:val="Heading3"/>
-        <w:ind w:left="0"/>
-        <w:rPr>
-          <w:rFonts w:eastAsiaTheme="minorHAnsi" w:cstheme="minorBidi"/>
-          <w:sz w:val="24"/>
-          <w:szCs w:val="22"/>
-          <w:lang/>
         </w:rPr>
       </w:pPr>
     </w:p>
@@ -4842,14 +4664,9 @@
             <w:tcW w:w="4508" w:type="dxa"/>
           </w:tcPr>
           <w:p>
-            <w:pPr>
-              <w:rPr>
-                <w:lang/>
-              </w:rPr>
-            </w:pPr>
-            <w:r>
-              <w:rPr>
-                <w:lang/>
+            <w:r>
+              <w:rPr>
+                <w:noProof/>
               </w:rPr>
               <w:drawing>
                 <wp:inline distT="0" distB="0" distL="0" distR="0" wp14:anchorId="49949E08" wp14:editId="657F64BB">
@@ -4894,14 +4711,9 @@
             <w:tcW w:w="4508" w:type="dxa"/>
           </w:tcPr>
           <w:p>
-            <w:pPr>
-              <w:rPr>
-                <w:lang/>
-              </w:rPr>
-            </w:pPr>
-            <w:r>
-              <w:rPr>
-                <w:lang/>
+            <w:r>
+              <w:rPr>
+                <w:noProof/>
               </w:rPr>
               <w:drawing>
                 <wp:inline distT="0" distB="0" distL="0" distR="0" wp14:anchorId="6348533E" wp14:editId="68AE4E48">
@@ -4948,14 +4760,9 @@
             <w:tcW w:w="4508" w:type="dxa"/>
           </w:tcPr>
           <w:p>
-            <w:pPr>
-              <w:rPr>
-                <w:lang/>
-              </w:rPr>
-            </w:pPr>
-            <w:r>
-              <w:rPr>
-                <w:lang/>
+            <w:r>
+              <w:rPr>
+                <w:noProof/>
               </w:rPr>
               <w:drawing>
                 <wp:inline distT="0" distB="0" distL="0" distR="0" wp14:anchorId="01FE1B6B" wp14:editId="0C6E83A2">
@@ -5000,14 +4807,9 @@
             <w:tcW w:w="4508" w:type="dxa"/>
           </w:tcPr>
           <w:p>
-            <w:pPr>
-              <w:rPr>
-                <w:lang/>
-              </w:rPr>
-            </w:pPr>
-            <w:r>
-              <w:rPr>
-                <w:lang/>
+            <w:r>
+              <w:rPr>
+                <w:noProof/>
               </w:rPr>
               <w:drawing>
                 <wp:inline distT="0" distB="0" distL="0" distR="0" wp14:anchorId="06BC9455" wp14:editId="0B932703">
@@ -5220,14 +5022,12 @@
       <w:r>
         <w:t xml:space="preserve">Структурата на приложението и работа с </w:t>
       </w:r>
-      <w:proofErr w:type="spellStart"/>
       <w:r>
         <w:rPr>
           <w:lang w:val="en-US"/>
         </w:rPr>
         <w:t>Jupyter</w:t>
       </w:r>
-      <w:proofErr w:type="spellEnd"/>
       <w:r>
         <w:t xml:space="preserve"> </w:t>
       </w:r>
@@ -5252,6 +5052,9 @@
           </w:tcPr>
           <w:p>
             <w:r>
+              <w:rPr>
+                <w:noProof/>
+              </w:rPr>
               <w:drawing>
                 <wp:inline distT="0" distB="0" distL="0" distR="0" wp14:anchorId="18BF268D" wp14:editId="46345165">
                   <wp:extent cx="2405069" cy="3470910"/>
@@ -5296,6 +5099,9 @@
           </w:tcPr>
           <w:p>
             <w:r>
+              <w:rPr>
+                <w:noProof/>
+              </w:rPr>
               <w:drawing>
                 <wp:inline distT="0" distB="0" distL="0" distR="0" wp14:anchorId="7B571C3D" wp14:editId="243FB0DC">
                   <wp:extent cx="3155811" cy="3627120"/>
@@ -5438,19 +5244,11 @@
         </w:rPr>
         <w:t xml:space="preserve"> </w:t>
       </w:r>
-      <w:proofErr w:type="spellStart"/>
-      <w:r>
-        <w:rPr>
-          <w:lang w:val="en-US"/>
-        </w:rPr>
-        <w:t>AnHai's</w:t>
-      </w:r>
-      <w:proofErr w:type="spellEnd"/>
-      <w:r>
-        <w:rPr>
-          <w:lang w:val="en-US"/>
-        </w:rPr>
-        <w:t xml:space="preserve"> Group</w:t>
+      <w:r>
+        <w:rPr>
+          <w:lang w:val="en-US"/>
+        </w:rPr>
+        <w:t>AnHai's Group</w:t>
       </w:r>
       <w:r>
         <w:t>, 2017</w:t>
@@ -5505,19 +5303,11 @@
         </w:rPr>
         <w:t xml:space="preserve"> </w:t>
       </w:r>
-      <w:proofErr w:type="spellStart"/>
-      <w:r>
-        <w:rPr>
-          <w:lang w:val="en-US"/>
-        </w:rPr>
-        <w:t>AnHai's</w:t>
-      </w:r>
-      <w:proofErr w:type="spellEnd"/>
-      <w:r>
-        <w:rPr>
-          <w:lang w:val="en-US"/>
-        </w:rPr>
-        <w:t xml:space="preserve"> Group</w:t>
+      <w:r>
+        <w:rPr>
+          <w:lang w:val="en-US"/>
+        </w:rPr>
+        <w:t>AnHai's Group</w:t>
       </w:r>
       <w:r>
         <w:t>, 2017</w:t>
@@ -5623,33 +5413,11 @@
         </w:rPr>
         <w:t xml:space="preserve">[4] </w:t>
       </w:r>
-      <w:proofErr w:type="spellStart"/>
-      <w:r>
-        <w:rPr>
-          <w:lang w:val="en-US"/>
-        </w:rPr>
-        <w:t>tf</w:t>
-      </w:r>
-      <w:proofErr w:type="spellEnd"/>
-      <w:r>
-        <w:rPr>
-          <w:lang w:val="en-US"/>
-        </w:rPr>
-        <w:t>–</w:t>
-      </w:r>
-      <w:proofErr w:type="spellStart"/>
-      <w:r>
-        <w:rPr>
-          <w:lang w:val="en-US"/>
-        </w:rPr>
-        <w:t>idf</w:t>
-      </w:r>
-      <w:proofErr w:type="spellEnd"/>
-      <w:r>
-        <w:rPr>
-          <w:lang w:val="en-US"/>
-        </w:rPr>
-        <w:t xml:space="preserve"> - Wikipedia</w:t>
+      <w:r>
+        <w:rPr>
+          <w:lang w:val="en-US"/>
+        </w:rPr>
+        <w:t>tf–idf - Wikipedia</w:t>
       </w:r>
       <w:r>
         <w:rPr>
@@ -5709,19 +5477,7 @@
         <w:rPr>
           <w:lang w:val="en-US"/>
         </w:rPr>
-        <w:t>[</w:t>
-      </w:r>
-      <w:r>
-        <w:rPr>
-          <w:lang w:val="en-US"/>
-        </w:rPr>
-        <w:t>6</w:t>
-      </w:r>
-      <w:r>
-        <w:rPr>
-          <w:lang w:val="en-US"/>
-        </w:rPr>
-        <w:t xml:space="preserve">] </w:t>
+        <w:t xml:space="preserve">[6] </w:t>
       </w:r>
       <w:r>
         <w:rPr>
@@ -5733,28 +5489,14 @@
         <w:rPr>
           <w:lang w:val="en-US"/>
         </w:rPr>
-        <w:t>?</w:t>
-      </w:r>
-      <w:r>
-        <w:rPr>
-          <w:lang w:val="en-US"/>
-        </w:rPr>
-        <w:t xml:space="preserve">, </w:t>
-      </w:r>
-      <w:r>
-        <w:rPr>
-          <w:lang w:val="en-US"/>
-        </w:rPr>
-        <w:t xml:space="preserve">Koo Ping </w:t>
-      </w:r>
-      <w:proofErr w:type="spellStart"/>
-      <w:r>
-        <w:rPr>
-          <w:lang w:val="en-US"/>
-        </w:rPr>
-        <w:t>Shung</w:t>
-      </w:r>
-      <w:proofErr w:type="spellEnd"/>
+        <w:t xml:space="preserve">?, </w:t>
+      </w:r>
+      <w:r>
+        <w:rPr>
+          <w:lang w:val="en-US"/>
+        </w:rPr>
+        <w:t>Koo Ping Shung</w:t>
+      </w:r>
       <w:r>
         <w:rPr>
           <w:lang w:val="en-US"/>
@@ -5812,21 +5554,7 @@
             <w:rStyle w:val="Hyperlink"/>
             <w:lang w:val="en-US"/>
           </w:rPr>
-          <w:t>https://docs.an</w:t>
-        </w:r>
-        <w:r>
-          <w:rPr>
-            <w:rStyle w:val="Hyperlink"/>
-            <w:lang w:val="en-US"/>
-          </w:rPr>
-          <w:t>a</w:t>
-        </w:r>
-        <w:r>
-          <w:rPr>
-            <w:rStyle w:val="Hyperlink"/>
-            <w:lang w:val="en-US"/>
-          </w:rPr>
-          <w:t>conda.com/anaconda/install/</w:t>
+          <w:t>https://docs.anaconda.com/anaconda/install/</w:t>
         </w:r>
       </w:hyperlink>
     </w:p>

</xml_diff>

<commit_message>
fix some word mistakes
</commit_message>
<xml_diff>
--- a/documentation/Проект_Кирил_Димов_1MI3400098_Борислав_Марков_0MI3400048.docx
+++ b/documentation/Проект_Кирил_Димов_1MI3400098_Борислав_Марков_0MI3400048.docx
@@ -654,6 +654,7 @@
         </w:rPr>
       </w:pPr>
     </w:p>
+    <w:bookmarkStart w:id="0" w:name="_Toc103861217" w:displacedByCustomXml="next"/>
     <w:sdt>
       <w:sdtPr>
         <w:rPr>
@@ -679,20 +680,11 @@
         </w:rPr>
       </w:sdtEndPr>
       <w:sdtContent>
-        <w:bookmarkStart w:id="0" w:name="_Toc103542121" w:displacedByCustomXml="prev"/>
         <w:p>
           <w:pPr>
             <w:pStyle w:val="Heading1"/>
             <w:ind w:left="0"/>
           </w:pPr>
-          <w:r>
-            <w:rPr>
-              <w:rFonts w:asciiTheme="minorHAnsi" w:eastAsiaTheme="minorHAnsi" w:hAnsiTheme="minorHAnsi" w:cstheme="minorBidi"/>
-              <w:sz w:val="22"/>
-              <w:szCs w:val="22"/>
-            </w:rPr>
-            <w:t xml:space="preserve"> </w:t>
-          </w:r>
           <w:r>
             <w:t xml:space="preserve">1. </w:t>
           </w:r>
@@ -723,13 +715,13 @@
           <w:r>
             <w:fldChar w:fldCharType="separate"/>
           </w:r>
-          <w:hyperlink w:anchor="_Toc103542121" w:history="1">
+          <w:hyperlink w:anchor="_Toc103861217" w:history="1">
             <w:r>
               <w:rPr>
                 <w:rStyle w:val="Hyperlink"/>
                 <w:noProof/>
               </w:rPr>
-              <w:t xml:space="preserve"> 1. Съдържание</w:t>
+              <w:t>1. Съдържание</w:t>
             </w:r>
             <w:r>
               <w:rPr>
@@ -750,7 +742,7 @@
                 <w:noProof/>
                 <w:webHidden/>
               </w:rPr>
-              <w:instrText xml:space="preserve"> PAGEREF _Toc103542121 \h </w:instrText>
+              <w:instrText xml:space="preserve"> PAGEREF _Toc103861217 \h </w:instrText>
             </w:r>
             <w:r>
               <w:rPr>
@@ -794,7 +786,7 @@
               <w:lang w:val="en-GB" w:eastAsia="en-GB"/>
             </w:rPr>
           </w:pPr>
-          <w:hyperlink w:anchor="_Toc103542122" w:history="1">
+          <w:hyperlink w:anchor="_Toc103861218" w:history="1">
             <w:r>
               <w:rPr>
                 <w:rStyle w:val="Hyperlink"/>
@@ -821,7 +813,7 @@
                 <w:noProof/>
                 <w:webHidden/>
               </w:rPr>
-              <w:instrText xml:space="preserve"> PAGEREF _Toc103542122 \h </w:instrText>
+              <w:instrText xml:space="preserve"> PAGEREF _Toc103861218 \h </w:instrText>
             </w:r>
             <w:r>
               <w:rPr>
@@ -841,7 +833,7 @@
                 <w:noProof/>
                 <w:webHidden/>
               </w:rPr>
-              <w:t>3</w:t>
+              <w:t>2</w:t>
             </w:r>
             <w:r>
               <w:rPr>
@@ -865,7 +857,7 @@
               <w:lang w:val="en-GB" w:eastAsia="en-GB"/>
             </w:rPr>
           </w:pPr>
-          <w:hyperlink w:anchor="_Toc103542123" w:history="1">
+          <w:hyperlink w:anchor="_Toc103861219" w:history="1">
             <w:r>
               <w:rPr>
                 <w:rStyle w:val="Hyperlink"/>
@@ -892,7 +884,7 @@
                 <w:noProof/>
                 <w:webHidden/>
               </w:rPr>
-              <w:instrText xml:space="preserve"> PAGEREF _Toc103542123 \h </w:instrText>
+              <w:instrText xml:space="preserve"> PAGEREF _Toc103861219 \h </w:instrText>
             </w:r>
             <w:r>
               <w:rPr>
@@ -936,7 +928,7 @@
               <w:lang w:val="en-GB" w:eastAsia="en-GB"/>
             </w:rPr>
           </w:pPr>
-          <w:hyperlink w:anchor="_Toc103542124" w:history="1">
+          <w:hyperlink w:anchor="_Toc103861220" w:history="1">
             <w:r>
               <w:rPr>
                 <w:rStyle w:val="Hyperlink"/>
@@ -963,7 +955,7 @@
                 <w:noProof/>
                 <w:webHidden/>
               </w:rPr>
-              <w:instrText xml:space="preserve"> PAGEREF _Toc103542124 \h </w:instrText>
+              <w:instrText xml:space="preserve"> PAGEREF _Toc103861220 \h </w:instrText>
             </w:r>
             <w:r>
               <w:rPr>
@@ -984,6 +976,77 @@
                 <w:webHidden/>
               </w:rPr>
               <w:t>3</w:t>
+            </w:r>
+            <w:r>
+              <w:rPr>
+                <w:noProof/>
+                <w:webHidden/>
+              </w:rPr>
+              <w:fldChar w:fldCharType="end"/>
+            </w:r>
+          </w:hyperlink>
+        </w:p>
+        <w:p>
+          <w:pPr>
+            <w:pStyle w:val="TOC3"/>
+            <w:tabs>
+              <w:tab w:val="right" w:leader="dot" w:pos="9016"/>
+            </w:tabs>
+            <w:rPr>
+              <w:rFonts w:asciiTheme="minorHAnsi" w:eastAsiaTheme="minorEastAsia" w:hAnsiTheme="minorHAnsi"/>
+              <w:noProof/>
+              <w:sz w:val="22"/>
+              <w:lang w:val="en-GB" w:eastAsia="en-GB"/>
+            </w:rPr>
+          </w:pPr>
+          <w:hyperlink w:anchor="_Toc103861221" w:history="1">
+            <w:r>
+              <w:rPr>
+                <w:rStyle w:val="Hyperlink"/>
+                <w:noProof/>
+              </w:rPr>
+              <w:t>3.1.1 Процес на свързване на обекти</w:t>
+            </w:r>
+            <w:r>
+              <w:rPr>
+                <w:noProof/>
+                <w:webHidden/>
+              </w:rPr>
+              <w:tab/>
+            </w:r>
+            <w:r>
+              <w:rPr>
+                <w:noProof/>
+                <w:webHidden/>
+              </w:rPr>
+              <w:fldChar w:fldCharType="begin"/>
+            </w:r>
+            <w:r>
+              <w:rPr>
+                <w:noProof/>
+                <w:webHidden/>
+              </w:rPr>
+              <w:instrText xml:space="preserve"> PAGEREF _Toc103861221 \h </w:instrText>
+            </w:r>
+            <w:r>
+              <w:rPr>
+                <w:noProof/>
+                <w:webHidden/>
+              </w:rPr>
+            </w:r>
+            <w:r>
+              <w:rPr>
+                <w:noProof/>
+                <w:webHidden/>
+              </w:rPr>
+              <w:fldChar w:fldCharType="separate"/>
+            </w:r>
+            <w:r>
+              <w:rPr>
+                <w:noProof/>
+                <w:webHidden/>
+              </w:rPr>
+              <w:t>4</w:t>
             </w:r>
             <w:r>
               <w:rPr>
@@ -1007,13 +1070,13 @@
               <w:lang w:val="en-GB" w:eastAsia="en-GB"/>
             </w:rPr>
           </w:pPr>
-          <w:hyperlink w:anchor="_Toc103542125" w:history="1">
+          <w:hyperlink w:anchor="_Toc103861222" w:history="1">
             <w:r>
               <w:rPr>
                 <w:rStyle w:val="Hyperlink"/>
                 <w:noProof/>
               </w:rPr>
-              <w:t>3.2 Библиотека</w:t>
+              <w:t>3.2 Библиотека Магелан</w:t>
             </w:r>
             <w:r>
               <w:rPr>
@@ -1034,7 +1097,7 @@
                 <w:noProof/>
                 <w:webHidden/>
               </w:rPr>
-              <w:instrText xml:space="preserve"> PAGEREF _Toc103542125 \h </w:instrText>
+              <w:instrText xml:space="preserve"> PAGEREF _Toc103861222 \h </w:instrText>
             </w:r>
             <w:r>
               <w:rPr>
@@ -1054,7 +1117,7 @@
                 <w:noProof/>
                 <w:webHidden/>
               </w:rPr>
-              <w:t>3</w:t>
+              <w:t>6</w:t>
             </w:r>
             <w:r>
               <w:rPr>
@@ -1078,7 +1141,7 @@
               <w:lang w:val="en-GB" w:eastAsia="en-GB"/>
             </w:rPr>
           </w:pPr>
-          <w:hyperlink w:anchor="_Toc103542126" w:history="1">
+          <w:hyperlink w:anchor="_Toc103861223" w:history="1">
             <w:r>
               <w:rPr>
                 <w:rStyle w:val="Hyperlink"/>
@@ -1105,7 +1168,7 @@
                 <w:noProof/>
                 <w:webHidden/>
               </w:rPr>
-              <w:instrText xml:space="preserve"> PAGEREF _Toc103542126 \h </w:instrText>
+              <w:instrText xml:space="preserve"> PAGEREF _Toc103861223 \h </w:instrText>
             </w:r>
             <w:r>
               <w:rPr>
@@ -1125,7 +1188,7 @@
                 <w:noProof/>
                 <w:webHidden/>
               </w:rPr>
-              <w:t>3</w:t>
+              <w:t>7</w:t>
             </w:r>
             <w:r>
               <w:rPr>
@@ -1149,13 +1212,28 @@
               <w:lang w:val="en-GB" w:eastAsia="en-GB"/>
             </w:rPr>
           </w:pPr>
-          <w:hyperlink w:anchor="_Toc103542127" w:history="1">
+          <w:hyperlink w:anchor="_Toc103861224" w:history="1">
             <w:r>
               <w:rPr>
                 <w:rStyle w:val="Hyperlink"/>
                 <w:noProof/>
               </w:rPr>
-              <w:t>3.4 Редукция на входните множества</w:t>
+              <w:t>3.4 Редукция на входните множества (</w:t>
+            </w:r>
+            <w:r>
+              <w:rPr>
+                <w:rStyle w:val="Hyperlink"/>
+                <w:noProof/>
+                <w:lang w:val="en-US"/>
+              </w:rPr>
+              <w:t>blocking</w:t>
+            </w:r>
+            <w:r>
+              <w:rPr>
+                <w:rStyle w:val="Hyperlink"/>
+                <w:noProof/>
+              </w:rPr>
+              <w:t>)</w:t>
             </w:r>
             <w:r>
               <w:rPr>
@@ -1176,7 +1254,7 @@
                 <w:noProof/>
                 <w:webHidden/>
               </w:rPr>
-              <w:instrText xml:space="preserve"> PAGEREF _Toc103542127 \h </w:instrText>
+              <w:instrText xml:space="preserve"> PAGEREF _Toc103861224 \h </w:instrText>
             </w:r>
             <w:r>
               <w:rPr>
@@ -1196,7 +1274,78 @@
                 <w:noProof/>
                 <w:webHidden/>
               </w:rPr>
-              <w:t>3</w:t>
+              <w:t>9</w:t>
+            </w:r>
+            <w:r>
+              <w:rPr>
+                <w:noProof/>
+                <w:webHidden/>
+              </w:rPr>
+              <w:fldChar w:fldCharType="end"/>
+            </w:r>
+          </w:hyperlink>
+        </w:p>
+        <w:p>
+          <w:pPr>
+            <w:pStyle w:val="TOC2"/>
+            <w:tabs>
+              <w:tab w:val="right" w:leader="dot" w:pos="9016"/>
+            </w:tabs>
+            <w:rPr>
+              <w:rFonts w:asciiTheme="minorHAnsi" w:eastAsiaTheme="minorEastAsia" w:hAnsiTheme="minorHAnsi"/>
+              <w:noProof/>
+              <w:sz w:val="22"/>
+              <w:lang w:val="en-GB" w:eastAsia="en-GB"/>
+            </w:rPr>
+          </w:pPr>
+          <w:hyperlink w:anchor="_Toc103861225" w:history="1">
+            <w:r>
+              <w:rPr>
+                <w:rStyle w:val="Hyperlink"/>
+                <w:noProof/>
+              </w:rPr>
+              <w:t>3.5 Свързване на обектите</w:t>
+            </w:r>
+            <w:r>
+              <w:rPr>
+                <w:noProof/>
+                <w:webHidden/>
+              </w:rPr>
+              <w:tab/>
+            </w:r>
+            <w:r>
+              <w:rPr>
+                <w:noProof/>
+                <w:webHidden/>
+              </w:rPr>
+              <w:fldChar w:fldCharType="begin"/>
+            </w:r>
+            <w:r>
+              <w:rPr>
+                <w:noProof/>
+                <w:webHidden/>
+              </w:rPr>
+              <w:instrText xml:space="preserve"> PAGEREF _Toc103861225 \h </w:instrText>
+            </w:r>
+            <w:r>
+              <w:rPr>
+                <w:noProof/>
+                <w:webHidden/>
+              </w:rPr>
+            </w:r>
+            <w:r>
+              <w:rPr>
+                <w:noProof/>
+                <w:webHidden/>
+              </w:rPr>
+              <w:fldChar w:fldCharType="separate"/>
+            </w:r>
+            <w:r>
+              <w:rPr>
+                <w:noProof/>
+                <w:webHidden/>
+              </w:rPr>
+              <w:t>10</w:t>
             </w:r>
             <w:r>
               <w:rPr>
@@ -1220,13 +1369,13 @@
               <w:lang w:val="en-GB" w:eastAsia="en-GB"/>
             </w:rPr>
           </w:pPr>
-          <w:hyperlink w:anchor="_Toc103542128" w:history="1">
+          <w:hyperlink w:anchor="_Toc103861226" w:history="1">
             <w:r>
               <w:rPr>
                 <w:rStyle w:val="Hyperlink"/>
                 <w:noProof/>
               </w:rPr>
-              <w:t>3.4.1 Допълнително редуциране с нови полета</w:t>
+              <w:t>3.5.1 Подобряване на свързването с нови полета</w:t>
             </w:r>
             <w:r>
               <w:rPr>
@@ -1247,7 +1396,7 @@
                 <w:noProof/>
                 <w:webHidden/>
               </w:rPr>
-              <w:instrText xml:space="preserve"> PAGEREF _Toc103542128 \h </w:instrText>
+              <w:instrText xml:space="preserve"> PAGEREF _Toc103861226 \h </w:instrText>
             </w:r>
             <w:r>
               <w:rPr>
@@ -1267,7 +1416,7 @@
                 <w:noProof/>
                 <w:webHidden/>
               </w:rPr>
-              <w:t>3</w:t>
+              <w:t>10</w:t>
             </w:r>
             <w:r>
               <w:rPr>
@@ -1291,13 +1440,13 @@
               <w:lang w:val="en-GB" w:eastAsia="en-GB"/>
             </w:rPr>
           </w:pPr>
-          <w:hyperlink w:anchor="_Toc103542129" w:history="1">
+          <w:hyperlink w:anchor="_Toc103861227" w:history="1">
             <w:r>
               <w:rPr>
                 <w:rStyle w:val="Hyperlink"/>
                 <w:noProof/>
               </w:rPr>
-              <w:t>3.5 Свързване на обектите</w:t>
+              <w:t>3.6 Използване на приложението</w:t>
             </w:r>
             <w:r>
               <w:rPr>
@@ -1318,7 +1467,7 @@
                 <w:noProof/>
                 <w:webHidden/>
               </w:rPr>
-              <w:instrText xml:space="preserve"> PAGEREF _Toc103542129 \h </w:instrText>
+              <w:instrText xml:space="preserve"> PAGEREF _Toc103861227 \h </w:instrText>
             </w:r>
             <w:r>
               <w:rPr>
@@ -1338,78 +1487,7 @@
                 <w:noProof/>
                 <w:webHidden/>
               </w:rPr>
-              <w:t>3</w:t>
-            </w:r>
-            <w:r>
-              <w:rPr>
-                <w:noProof/>
-                <w:webHidden/>
-              </w:rPr>
-              <w:fldChar w:fldCharType="end"/>
-            </w:r>
-          </w:hyperlink>
-        </w:p>
-        <w:p>
-          <w:pPr>
-            <w:pStyle w:val="TOC3"/>
-            <w:tabs>
-              <w:tab w:val="right" w:leader="dot" w:pos="9016"/>
-            </w:tabs>
-            <w:rPr>
-              <w:rFonts w:asciiTheme="minorHAnsi" w:eastAsiaTheme="minorEastAsia" w:hAnsiTheme="minorHAnsi"/>
-              <w:noProof/>
-              <w:sz w:val="22"/>
-              <w:lang w:val="en-GB" w:eastAsia="en-GB"/>
-            </w:rPr>
-          </w:pPr>
-          <w:hyperlink w:anchor="_Toc103542130" w:history="1">
-            <w:r>
-              <w:rPr>
-                <w:rStyle w:val="Hyperlink"/>
-                <w:noProof/>
-              </w:rPr>
-              <w:t>3.5.1 Подобряване на сравнението с нови полета</w:t>
-            </w:r>
-            <w:r>
-              <w:rPr>
-                <w:noProof/>
-                <w:webHidden/>
-              </w:rPr>
-              <w:tab/>
-            </w:r>
-            <w:r>
-              <w:rPr>
-                <w:noProof/>
-                <w:webHidden/>
-              </w:rPr>
-              <w:fldChar w:fldCharType="begin"/>
-            </w:r>
-            <w:r>
-              <w:rPr>
-                <w:noProof/>
-                <w:webHidden/>
-              </w:rPr>
-              <w:instrText xml:space="preserve"> PAGEREF _Toc103542130 \h </w:instrText>
-            </w:r>
-            <w:r>
-              <w:rPr>
-                <w:noProof/>
-                <w:webHidden/>
-              </w:rPr>
-            </w:r>
-            <w:r>
-              <w:rPr>
-                <w:noProof/>
-                <w:webHidden/>
-              </w:rPr>
-              <w:fldChar w:fldCharType="separate"/>
-            </w:r>
-            <w:r>
-              <w:rPr>
-                <w:noProof/>
-                <w:webHidden/>
-              </w:rPr>
-              <w:t>3</w:t>
+              <w:t>11</w:t>
             </w:r>
             <w:r>
               <w:rPr>
@@ -1433,13 +1511,13 @@
               <w:lang w:val="en-GB" w:eastAsia="en-GB"/>
             </w:rPr>
           </w:pPr>
-          <w:hyperlink w:anchor="_Toc103542131" w:history="1">
+          <w:hyperlink w:anchor="_Toc103861228" w:history="1">
             <w:r>
               <w:rPr>
                 <w:rStyle w:val="Hyperlink"/>
                 <w:noProof/>
               </w:rPr>
-              <w:t>3.6 Използване на приложението</w:t>
+              <w:t>3.6 Оценка на резултатите</w:t>
             </w:r>
             <w:r>
               <w:rPr>
@@ -1460,7 +1538,7 @@
                 <w:noProof/>
                 <w:webHidden/>
               </w:rPr>
-              <w:instrText xml:space="preserve"> PAGEREF _Toc103542131 \h </w:instrText>
+              <w:instrText xml:space="preserve"> PAGEREF _Toc103861228 \h </w:instrText>
             </w:r>
             <w:r>
               <w:rPr>
@@ -1480,7 +1558,220 @@
                 <w:noProof/>
                 <w:webHidden/>
               </w:rPr>
-              <w:t>3</w:t>
+              <w:t>13</w:t>
+            </w:r>
+            <w:r>
+              <w:rPr>
+                <w:noProof/>
+                <w:webHidden/>
+              </w:rPr>
+              <w:fldChar w:fldCharType="end"/>
+            </w:r>
+          </w:hyperlink>
+        </w:p>
+        <w:p>
+          <w:pPr>
+            <w:pStyle w:val="TOC1"/>
+            <w:tabs>
+              <w:tab w:val="right" w:leader="dot" w:pos="9016"/>
+            </w:tabs>
+            <w:rPr>
+              <w:rFonts w:asciiTheme="minorHAnsi" w:eastAsiaTheme="minorEastAsia" w:hAnsiTheme="minorHAnsi"/>
+              <w:noProof/>
+              <w:sz w:val="22"/>
+              <w:lang w:val="en-GB" w:eastAsia="en-GB"/>
+            </w:rPr>
+          </w:pPr>
+          <w:hyperlink w:anchor="_Toc103861229" w:history="1">
+            <w:r>
+              <w:rPr>
+                <w:rStyle w:val="Hyperlink"/>
+                <w:noProof/>
+              </w:rPr>
+              <w:t>4. Недостатъци и подобрения</w:t>
+            </w:r>
+            <w:r>
+              <w:rPr>
+                <w:noProof/>
+                <w:webHidden/>
+              </w:rPr>
+              <w:tab/>
+            </w:r>
+            <w:r>
+              <w:rPr>
+                <w:noProof/>
+                <w:webHidden/>
+              </w:rPr>
+              <w:fldChar w:fldCharType="begin"/>
+            </w:r>
+            <w:r>
+              <w:rPr>
+                <w:noProof/>
+                <w:webHidden/>
+              </w:rPr>
+              <w:instrText xml:space="preserve"> PAGEREF _Toc103861229 \h </w:instrText>
+            </w:r>
+            <w:r>
+              <w:rPr>
+                <w:noProof/>
+                <w:webHidden/>
+              </w:rPr>
+            </w:r>
+            <w:r>
+              <w:rPr>
+                <w:noProof/>
+                <w:webHidden/>
+              </w:rPr>
+              <w:fldChar w:fldCharType="separate"/>
+            </w:r>
+            <w:r>
+              <w:rPr>
+                <w:noProof/>
+                <w:webHidden/>
+              </w:rPr>
+              <w:t>13</w:t>
+            </w:r>
+            <w:r>
+              <w:rPr>
+                <w:noProof/>
+                <w:webHidden/>
+              </w:rPr>
+              <w:fldChar w:fldCharType="end"/>
+            </w:r>
+          </w:hyperlink>
+        </w:p>
+        <w:p>
+          <w:pPr>
+            <w:pStyle w:val="TOC1"/>
+            <w:tabs>
+              <w:tab w:val="right" w:leader="dot" w:pos="9016"/>
+            </w:tabs>
+            <w:rPr>
+              <w:rFonts w:asciiTheme="minorHAnsi" w:eastAsiaTheme="minorEastAsia" w:hAnsiTheme="minorHAnsi"/>
+              <w:noProof/>
+              <w:sz w:val="22"/>
+              <w:lang w:val="en-GB" w:eastAsia="en-GB"/>
+            </w:rPr>
+          </w:pPr>
+          <w:hyperlink w:anchor="_Toc103861230" w:history="1">
+            <w:r>
+              <w:rPr>
+                <w:rStyle w:val="Hyperlink"/>
+                <w:noProof/>
+              </w:rPr>
+              <w:t>5. Източници и използвана литература</w:t>
+            </w:r>
+            <w:r>
+              <w:rPr>
+                <w:noProof/>
+                <w:webHidden/>
+              </w:rPr>
+              <w:tab/>
+            </w:r>
+            <w:r>
+              <w:rPr>
+                <w:noProof/>
+                <w:webHidden/>
+              </w:rPr>
+              <w:fldChar w:fldCharType="begin"/>
+            </w:r>
+            <w:r>
+              <w:rPr>
+                <w:noProof/>
+                <w:webHidden/>
+              </w:rPr>
+              <w:instrText xml:space="preserve"> PAGEREF _Toc103861230 \h </w:instrText>
+            </w:r>
+            <w:r>
+              <w:rPr>
+                <w:noProof/>
+                <w:webHidden/>
+              </w:rPr>
+            </w:r>
+            <w:r>
+              <w:rPr>
+                <w:noProof/>
+                <w:webHidden/>
+              </w:rPr>
+              <w:fldChar w:fldCharType="separate"/>
+            </w:r>
+            <w:r>
+              <w:rPr>
+                <w:noProof/>
+                <w:webHidden/>
+              </w:rPr>
+              <w:t>13</w:t>
+            </w:r>
+            <w:r>
+              <w:rPr>
+                <w:noProof/>
+                <w:webHidden/>
+              </w:rPr>
+              <w:fldChar w:fldCharType="end"/>
+            </w:r>
+          </w:hyperlink>
+        </w:p>
+        <w:p>
+          <w:pPr>
+            <w:pStyle w:val="TOC1"/>
+            <w:tabs>
+              <w:tab w:val="right" w:leader="dot" w:pos="9016"/>
+            </w:tabs>
+            <w:rPr>
+              <w:rFonts w:asciiTheme="minorHAnsi" w:eastAsiaTheme="minorEastAsia" w:hAnsiTheme="minorHAnsi"/>
+              <w:noProof/>
+              <w:sz w:val="22"/>
+              <w:lang w:val="en-GB" w:eastAsia="en-GB"/>
+            </w:rPr>
+          </w:pPr>
+          <w:hyperlink w:anchor="_Toc103861231" w:history="1">
+            <w:r>
+              <w:rPr>
+                <w:rStyle w:val="Hyperlink"/>
+                <w:noProof/>
+              </w:rPr>
+              <w:t>Приложения</w:t>
+            </w:r>
+            <w:r>
+              <w:rPr>
+                <w:noProof/>
+                <w:webHidden/>
+              </w:rPr>
+              <w:tab/>
+            </w:r>
+            <w:r>
+              <w:rPr>
+                <w:noProof/>
+                <w:webHidden/>
+              </w:rPr>
+              <w:fldChar w:fldCharType="begin"/>
+            </w:r>
+            <w:r>
+              <w:rPr>
+                <w:noProof/>
+                <w:webHidden/>
+              </w:rPr>
+              <w:instrText xml:space="preserve"> PAGEREF _Toc103861231 \h </w:instrText>
+            </w:r>
+            <w:r>
+              <w:rPr>
+                <w:noProof/>
+                <w:webHidden/>
+              </w:rPr>
+            </w:r>
+            <w:r>
+              <w:rPr>
+                <w:noProof/>
+                <w:webHidden/>
+              </w:rPr>
+              <w:fldChar w:fldCharType="separate"/>
+            </w:r>
+            <w:r>
+              <w:rPr>
+                <w:noProof/>
+                <w:webHidden/>
+              </w:rPr>
+              <w:t>14</w:t>
             </w:r>
             <w:r>
               <w:rPr>
@@ -1504,13 +1795,43 @@
               <w:lang w:val="en-GB" w:eastAsia="en-GB"/>
             </w:rPr>
           </w:pPr>
-          <w:hyperlink w:anchor="_Toc103542132" w:history="1">
+          <w:hyperlink w:anchor="_Toc103861232" w:history="1">
             <w:r>
               <w:rPr>
                 <w:rStyle w:val="Hyperlink"/>
                 <w:noProof/>
               </w:rPr>
-              <w:t>3.6 Оценка на резултатите</w:t>
+              <w:t>1. Сорс код (</w:t>
+            </w:r>
+            <w:r>
+              <w:rPr>
+                <w:rStyle w:val="Hyperlink"/>
+                <w:noProof/>
+                <w:lang w:val="fr-FR"/>
+              </w:rPr>
+              <w:t>Source</w:t>
+            </w:r>
+            <w:r>
+              <w:rPr>
+                <w:rStyle w:val="Hyperlink"/>
+                <w:noProof/>
+              </w:rPr>
+              <w:t xml:space="preserve"> </w:t>
+            </w:r>
+            <w:r>
+              <w:rPr>
+                <w:rStyle w:val="Hyperlink"/>
+                <w:noProof/>
+                <w:lang w:val="fr-FR"/>
+              </w:rPr>
+              <w:t>code</w:t>
+            </w:r>
+            <w:r>
+              <w:rPr>
+                <w:rStyle w:val="Hyperlink"/>
+                <w:noProof/>
+              </w:rPr>
+              <w:t>)</w:t>
             </w:r>
             <w:r>
               <w:rPr>
@@ -1531,7 +1852,7 @@
                 <w:noProof/>
                 <w:webHidden/>
               </w:rPr>
-              <w:instrText xml:space="preserve"> PAGEREF _Toc103542132 \h </w:instrText>
+              <w:instrText xml:space="preserve"> PAGEREF _Toc103861232 \h </w:instrText>
             </w:r>
             <w:r>
               <w:rPr>
@@ -1551,321 +1872,7 @@
                 <w:noProof/>
                 <w:webHidden/>
               </w:rPr>
-              <w:t>3</w:t>
-            </w:r>
-            <w:r>
-              <w:rPr>
-                <w:noProof/>
-                <w:webHidden/>
-              </w:rPr>
-              <w:fldChar w:fldCharType="end"/>
-            </w:r>
-          </w:hyperlink>
-        </w:p>
-        <w:p>
-          <w:pPr>
-            <w:pStyle w:val="TOC1"/>
-            <w:tabs>
-              <w:tab w:val="right" w:leader="dot" w:pos="9016"/>
-            </w:tabs>
-            <w:rPr>
-              <w:rFonts w:asciiTheme="minorHAnsi" w:eastAsiaTheme="minorEastAsia" w:hAnsiTheme="minorHAnsi"/>
-              <w:noProof/>
-              <w:sz w:val="22"/>
-              <w:lang w:val="en-GB" w:eastAsia="en-GB"/>
-            </w:rPr>
-          </w:pPr>
-          <w:hyperlink w:anchor="_Toc103542133" w:history="1">
-            <w:r>
-              <w:rPr>
-                <w:rStyle w:val="Hyperlink"/>
-                <w:noProof/>
-              </w:rPr>
-              <w:t>4. Недостатъци и подобрения</w:t>
-            </w:r>
-            <w:r>
-              <w:rPr>
-                <w:noProof/>
-                <w:webHidden/>
-              </w:rPr>
-              <w:tab/>
-            </w:r>
-            <w:r>
-              <w:rPr>
-                <w:noProof/>
-                <w:webHidden/>
-              </w:rPr>
-              <w:fldChar w:fldCharType="begin"/>
-            </w:r>
-            <w:r>
-              <w:rPr>
-                <w:noProof/>
-                <w:webHidden/>
-              </w:rPr>
-              <w:instrText xml:space="preserve"> PAGEREF _Toc103542133 \h </w:instrText>
-            </w:r>
-            <w:r>
-              <w:rPr>
-                <w:noProof/>
-                <w:webHidden/>
-              </w:rPr>
-            </w:r>
-            <w:r>
-              <w:rPr>
-                <w:noProof/>
-                <w:webHidden/>
-              </w:rPr>
-              <w:fldChar w:fldCharType="separate"/>
-            </w:r>
-            <w:r>
-              <w:rPr>
-                <w:noProof/>
-                <w:webHidden/>
-              </w:rPr>
-              <w:t>3</w:t>
-            </w:r>
-            <w:r>
-              <w:rPr>
-                <w:noProof/>
-                <w:webHidden/>
-              </w:rPr>
-              <w:fldChar w:fldCharType="end"/>
-            </w:r>
-          </w:hyperlink>
-        </w:p>
-        <w:p>
-          <w:pPr>
-            <w:pStyle w:val="TOC1"/>
-            <w:tabs>
-              <w:tab w:val="right" w:leader="dot" w:pos="9016"/>
-            </w:tabs>
-            <w:rPr>
-              <w:rFonts w:asciiTheme="minorHAnsi" w:eastAsiaTheme="minorEastAsia" w:hAnsiTheme="minorHAnsi"/>
-              <w:noProof/>
-              <w:sz w:val="22"/>
-              <w:lang w:val="en-GB" w:eastAsia="en-GB"/>
-            </w:rPr>
-          </w:pPr>
-          <w:hyperlink w:anchor="_Toc103542134" w:history="1">
-            <w:r>
-              <w:rPr>
-                <w:rStyle w:val="Hyperlink"/>
-                <w:noProof/>
-              </w:rPr>
-              <w:t>5. Източници и използвана литература</w:t>
-            </w:r>
-            <w:r>
-              <w:rPr>
-                <w:noProof/>
-                <w:webHidden/>
-              </w:rPr>
-              <w:tab/>
-            </w:r>
-            <w:r>
-              <w:rPr>
-                <w:noProof/>
-                <w:webHidden/>
-              </w:rPr>
-              <w:fldChar w:fldCharType="begin"/>
-            </w:r>
-            <w:r>
-              <w:rPr>
-                <w:noProof/>
-                <w:webHidden/>
-              </w:rPr>
-              <w:instrText xml:space="preserve"> PAGEREF _Toc103542134 \h </w:instrText>
-            </w:r>
-            <w:r>
-              <w:rPr>
-                <w:noProof/>
-                <w:webHidden/>
-              </w:rPr>
-            </w:r>
-            <w:r>
-              <w:rPr>
-                <w:noProof/>
-                <w:webHidden/>
-              </w:rPr>
-              <w:fldChar w:fldCharType="separate"/>
-            </w:r>
-            <w:r>
-              <w:rPr>
-                <w:noProof/>
-                <w:webHidden/>
-              </w:rPr>
-              <w:t>3</w:t>
-            </w:r>
-            <w:r>
-              <w:rPr>
-                <w:noProof/>
-                <w:webHidden/>
-              </w:rPr>
-              <w:fldChar w:fldCharType="end"/>
-            </w:r>
-          </w:hyperlink>
-        </w:p>
-        <w:p>
-          <w:pPr>
-            <w:pStyle w:val="TOC1"/>
-            <w:tabs>
-              <w:tab w:val="right" w:leader="dot" w:pos="9016"/>
-            </w:tabs>
-            <w:rPr>
-              <w:rFonts w:asciiTheme="minorHAnsi" w:eastAsiaTheme="minorEastAsia" w:hAnsiTheme="minorHAnsi"/>
-              <w:noProof/>
-              <w:sz w:val="22"/>
-              <w:lang w:val="en-GB" w:eastAsia="en-GB"/>
-            </w:rPr>
-          </w:pPr>
-          <w:hyperlink w:anchor="_Toc103542135" w:history="1">
-            <w:r>
-              <w:rPr>
-                <w:rStyle w:val="Hyperlink"/>
-                <w:noProof/>
-              </w:rPr>
-              <w:t>Приложения</w:t>
-            </w:r>
-            <w:r>
-              <w:rPr>
-                <w:noProof/>
-                <w:webHidden/>
-              </w:rPr>
-              <w:tab/>
-            </w:r>
-            <w:r>
-              <w:rPr>
-                <w:noProof/>
-                <w:webHidden/>
-              </w:rPr>
-              <w:fldChar w:fldCharType="begin"/>
-            </w:r>
-            <w:r>
-              <w:rPr>
-                <w:noProof/>
-                <w:webHidden/>
-              </w:rPr>
-              <w:instrText xml:space="preserve"> PAGEREF _Toc103542135 \h </w:instrText>
-            </w:r>
-            <w:r>
-              <w:rPr>
-                <w:noProof/>
-                <w:webHidden/>
-              </w:rPr>
-            </w:r>
-            <w:r>
-              <w:rPr>
-                <w:noProof/>
-                <w:webHidden/>
-              </w:rPr>
-              <w:fldChar w:fldCharType="separate"/>
-            </w:r>
-            <w:r>
-              <w:rPr>
-                <w:noProof/>
-                <w:webHidden/>
-              </w:rPr>
-              <w:t>3</w:t>
-            </w:r>
-            <w:r>
-              <w:rPr>
-                <w:noProof/>
-                <w:webHidden/>
-              </w:rPr>
-              <w:fldChar w:fldCharType="end"/>
-            </w:r>
-          </w:hyperlink>
-        </w:p>
-        <w:p>
-          <w:pPr>
-            <w:pStyle w:val="TOC2"/>
-            <w:tabs>
-              <w:tab w:val="right" w:leader="dot" w:pos="9016"/>
-            </w:tabs>
-            <w:rPr>
-              <w:rFonts w:asciiTheme="minorHAnsi" w:eastAsiaTheme="minorEastAsia" w:hAnsiTheme="minorHAnsi"/>
-              <w:noProof/>
-              <w:sz w:val="22"/>
-              <w:lang w:val="en-GB" w:eastAsia="en-GB"/>
-            </w:rPr>
-          </w:pPr>
-          <w:hyperlink w:anchor="_Toc103542136" w:history="1">
-            <w:r>
-              <w:rPr>
-                <w:rStyle w:val="Hyperlink"/>
-                <w:noProof/>
-              </w:rPr>
-              <w:t>1. Сорс код (</w:t>
-            </w:r>
-            <w:r>
-              <w:rPr>
-                <w:rStyle w:val="Hyperlink"/>
-                <w:noProof/>
-                <w:lang w:val="en-US"/>
-              </w:rPr>
-              <w:t>Source</w:t>
-            </w:r>
-            <w:r>
-              <w:rPr>
-                <w:rStyle w:val="Hyperlink"/>
-                <w:noProof/>
-              </w:rPr>
-              <w:t xml:space="preserve"> </w:t>
-            </w:r>
-            <w:r>
-              <w:rPr>
-                <w:rStyle w:val="Hyperlink"/>
-                <w:noProof/>
-                <w:lang w:val="en-US"/>
-              </w:rPr>
-              <w:t>code</w:t>
-            </w:r>
-            <w:r>
-              <w:rPr>
-                <w:rStyle w:val="Hyperlink"/>
-                <w:noProof/>
-              </w:rPr>
-              <w:t>)</w:t>
-            </w:r>
-            <w:r>
-              <w:rPr>
-                <w:noProof/>
-                <w:webHidden/>
-              </w:rPr>
-              <w:tab/>
-            </w:r>
-            <w:r>
-              <w:rPr>
-                <w:noProof/>
-                <w:webHidden/>
-              </w:rPr>
-              <w:fldChar w:fldCharType="begin"/>
-            </w:r>
-            <w:r>
-              <w:rPr>
-                <w:noProof/>
-                <w:webHidden/>
-              </w:rPr>
-              <w:instrText xml:space="preserve"> PAGEREF _Toc103542136 \h </w:instrText>
-            </w:r>
-            <w:r>
-              <w:rPr>
-                <w:noProof/>
-                <w:webHidden/>
-              </w:rPr>
-            </w:r>
-            <w:r>
-              <w:rPr>
-                <w:noProof/>
-                <w:webHidden/>
-              </w:rPr>
-              <w:fldChar w:fldCharType="separate"/>
-            </w:r>
-            <w:r>
-              <w:rPr>
-                <w:noProof/>
-                <w:webHidden/>
-              </w:rPr>
-              <w:t>3</w:t>
+              <w:t>14</w:t>
             </w:r>
             <w:r>
               <w:rPr>
@@ -1892,7 +1899,7 @@
       <w:pPr>
         <w:pStyle w:val="Heading1"/>
       </w:pPr>
-      <w:bookmarkStart w:id="1" w:name="_Toc103542122"/>
+      <w:bookmarkStart w:id="1" w:name="_Toc103861218"/>
       <w:r>
         <w:t>2. Увод</w:t>
       </w:r>
@@ -1930,7 +1937,7 @@
       <w:pPr>
         <w:pStyle w:val="Heading1"/>
       </w:pPr>
-      <w:bookmarkStart w:id="2" w:name="_Toc103542123"/>
+      <w:bookmarkStart w:id="2" w:name="_Toc103861219"/>
       <w:r>
         <w:t>3. Реализация</w:t>
       </w:r>
@@ -1947,7 +1954,19 @@
         <w:t>CSV</w:t>
       </w:r>
       <w:r>
-        <w:t xml:space="preserve"> файлове. Ще използваме данни предоставени от Анхайм Груп, събрани от студенти</w:t>
+        <w:t xml:space="preserve"> файлове. Ще използваме данни предоставени от </w:t>
+      </w:r>
+      <w:r>
+        <w:t xml:space="preserve">Анхайс </w:t>
+      </w:r>
+      <w:r>
+        <w:t>Груп</w:t>
+      </w:r>
+      <w:r>
+        <w:t>(AnHai's Group)</w:t>
+      </w:r>
+      <w:r>
+        <w:t>, събрани от студенти</w:t>
       </w:r>
       <w:r>
         <w:t xml:space="preserve"> [3]</w:t>
@@ -2107,11 +2126,33 @@
         <w:t>Таблица 3.1</w:t>
       </w:r>
     </w:p>
-    <w:p/>
-    <w:p/>
-    <w:p>
-      <w:r>
-        <w:t>За реализация сме избрали проектът на Анхайм Груп наречен Магелан</w:t>
+    <w:p>
+      <w:r>
+        <w:t>За реализация сме избрали проектът на Анхай</w:t>
+      </w:r>
+      <w:r>
+        <w:t>с</w:t>
+      </w:r>
+      <w:r>
+        <w:t xml:space="preserve"> Груп</w:t>
+      </w:r>
+      <w:r>
+        <w:t xml:space="preserve"> </w:t>
+      </w:r>
+      <w:r>
+        <w:t>наречен Магелан</w:t>
+      </w:r>
+      <w:r>
+        <w:t>(</w:t>
+      </w:r>
+      <w:r>
+        <w:rPr>
+          <w:lang w:val="en-US"/>
+        </w:rPr>
+        <w:t>Magellan</w:t>
+      </w:r>
+      <w:r>
+        <w:t>)</w:t>
       </w:r>
       <w:r>
         <w:t xml:space="preserve"> [1],[2]</w:t>
@@ -2132,11 +2173,16 @@
         <w:t xml:space="preserve">. Изпълнимият код ще предоставим като </w:t>
       </w:r>
       <w:r>
+        <w:t>Юпитер Ноутбук(</w:t>
+      </w:r>
+      <w:proofErr w:type="spellStart"/>
+      <w:r>
         <w:rPr>
           <w:lang w:val="en-US"/>
         </w:rPr>
         <w:t>Jupyter</w:t>
       </w:r>
+      <w:proofErr w:type="spellEnd"/>
       <w:r>
         <w:t xml:space="preserve"> </w:t>
       </w:r>
@@ -2147,14 +2193,17 @@
         <w:t>Notebook</w:t>
       </w:r>
       <w:r>
-        <w:t xml:space="preserve"> файлове, за които има инструкции в Приложението.</w:t>
+        <w:t xml:space="preserve">) </w:t>
+      </w:r>
+      <w:r>
+        <w:t>файлове, за които има инструкции в Приложението.</w:t>
       </w:r>
     </w:p>
     <w:p>
       <w:pPr>
         <w:pStyle w:val="Heading2"/>
       </w:pPr>
-      <w:bookmarkStart w:id="3" w:name="_Toc103542124"/>
+      <w:bookmarkStart w:id="3" w:name="_Toc103861220"/>
       <w:r>
         <w:t>3.1 Алгоритъм</w:t>
       </w:r>
@@ -2210,7 +2259,13 @@
         <w:t>)</w:t>
       </w:r>
       <w:r>
-        <w:t xml:space="preserve"> от множествата, които отговарят на един и същ обект от реалността. На фигура 1 сме представили процеса нагледно.</w:t>
+        <w:t xml:space="preserve"> от множествата, които отговарят на един и същ обект от реалността. На фигура </w:t>
+      </w:r>
+      <w:r>
+        <w:t>3.1.</w:t>
+      </w:r>
+      <w:r>
+        <w:t>1 сме представили процеса нагледно.</w:t>
       </w:r>
     </w:p>
     <w:p>
@@ -2271,9 +2326,11 @@
       <w:pPr>
         <w:pStyle w:val="Heading3"/>
       </w:pPr>
+      <w:bookmarkStart w:id="4" w:name="_Toc103861221"/>
       <w:r>
         <w:t>3.1.1 Процес на свързване на обекти</w:t>
       </w:r>
+      <w:bookmarkEnd w:id="4"/>
     </w:p>
     <w:p>
       <w:r>
@@ -2295,6 +2352,9 @@
         <w:t xml:space="preserve"> </w:t>
       </w:r>
       <w:r>
+        <w:t>(</w:t>
+      </w:r>
+      <w:r>
         <w:rPr>
           <w:lang w:val="en-US"/>
         </w:rPr>
@@ -2311,6 +2371,18 @@
           <w:lang w:val="en-US"/>
         </w:rPr>
         <w:t>recall</w:t>
+      </w:r>
+      <w:r>
+        <w:t xml:space="preserve">, вж. </w:t>
+      </w:r>
+      <w:r>
+        <w:rPr>
+          <w:lang w:val="en-US"/>
+        </w:rPr>
+        <w:t>[6]</w:t>
+      </w:r>
+      <w:r>
+        <w:t>)</w:t>
       </w:r>
       <w:r>
         <w:t>.</w:t>
@@ -2329,6 +2401,9 @@
       </w:r>
     </w:p>
     <w:p>
+      <w:pPr>
+        <w:pStyle w:val="NoSpacing"/>
+      </w:pPr>
       <w:r>
         <w:t xml:space="preserve">Тъй като имайки две множества </w:t>
       </w:r>
@@ -2417,7 +2492,16 @@
         <w:t>Т</w:t>
       </w:r>
       <w:r>
-        <w:t>ози процес е означен на фигура 3.1.2. Плюс и минус знаците най-отдясно означават кои двойки са одобрени от процеса по свързване.</w:t>
+        <w:t>ози процес е означен на фигура 3.1.</w:t>
+      </w:r>
+      <w:r>
+        <w:rPr>
+          <w:lang w:val="en-US"/>
+        </w:rPr>
+        <w:t>1.1</w:t>
+      </w:r>
+      <w:r>
+        <w:t>. Плюс и минус знаците най-отдясно означават кои двойки са одобрени от процеса по свързване.</w:t>
       </w:r>
     </w:p>
     <w:p>
@@ -2473,7 +2557,16 @@
         <w:t>1</w:t>
       </w:r>
       <w:r>
-        <w:t xml:space="preserve">.2. Редукция и свързване на обекти, източник: </w:t>
+        <w:t>.</w:t>
+      </w:r>
+      <w:r>
+        <w:rPr>
+          <w:lang w:val="en-US"/>
+        </w:rPr>
+        <w:t>1.1</w:t>
+      </w:r>
+      <w:r>
+        <w:t xml:space="preserve">. Редукция и свързване на обекти, източник: </w:t>
       </w:r>
       <w:r>
         <w:t>[1]</w:t>
@@ -2481,8 +2574,26 @@
     </w:p>
     <w:p>
       <w:r>
+        <w:t>Процесът по редукция, може допълнително да се раздели ня няколко вида. Примерни варианти са дадени на фигура 3.1.</w:t>
+      </w:r>
+      <w:r>
+        <w:t>1.2</w:t>
+      </w:r>
+      <w:r>
+        <w:t xml:space="preserve">. На фигурата, подточка </w:t>
+      </w:r>
+      <w:r>
+        <w:t>(</w:t>
+      </w:r>
+      <w:r>
+        <w:t xml:space="preserve">а) е показана плоска </w:t>
+      </w:r>
+      <w:r>
         <w:lastRenderedPageBreak/>
-        <w:t xml:space="preserve">Процесът по редукция, може допълнително да се раздели ня няколко вида. Примерни варианти са дадени на фигура 3.1.3. На фигурата, подточка а) е показана плоска структура и само един редуктор. На подточка </w:t>
+        <w:t xml:space="preserve">структура и само един редуктор. На подточка </w:t>
+      </w:r>
+      <w:r>
+        <w:t>(</w:t>
       </w:r>
       <w:r>
         <w:rPr>
@@ -2634,7 +2745,16 @@
         <w:t>1</w:t>
       </w:r>
       <w:r>
-        <w:t xml:space="preserve">.3. Редукция на множества, източник: </w:t>
+        <w:t>.</w:t>
+      </w:r>
+      <w:r>
+        <w:rPr>
+          <w:lang w:val="en-US"/>
+        </w:rPr>
+        <w:t>1.2</w:t>
+      </w:r>
+      <w:r>
+        <w:t xml:space="preserve">. Редукция на множества, източник: </w:t>
       </w:r>
       <w:r>
         <w:t>[1]</w:t>
@@ -2648,7 +2768,31 @@
         <w:t xml:space="preserve">. </w:t>
       </w:r>
       <w:r>
-        <w:t>Свързването на обектите се осъществява посредством алгоритъм от областта на машинното самообучение, който трябва да предскаже с някаква вероятност, дали дадени два обекта са едни и същи. За да получим максимален брой точни свързвания, трябва да бъде избран подходящ алгоритъм, който да бъде максимално добре обучен върху тренировъчните данни и да бъде изпробван върху тестовите данните.</w:t>
+        <w:t>Свързването на обектите се осъществява посредством алгоритъм от областта на машинното самообучение, който трябва да предскаже</w:t>
+      </w:r>
+      <w:r>
+        <w:t>,</w:t>
+      </w:r>
+      <w:r>
+        <w:t xml:space="preserve"> с някаква вероятност</w:t>
+      </w:r>
+      <w:r>
+        <w:t>,</w:t>
+      </w:r>
+      <w:r>
+        <w:t xml:space="preserve"> дали дадени два обекта са едни и същи. За да получим максимален брой точни свързвания</w:t>
+      </w:r>
+      <w:r>
+        <w:t xml:space="preserve">, </w:t>
+      </w:r>
+      <w:r>
+        <w:t>трябва да бъде избран подходящ алгоритъм, който да бъде максимално добре обучен</w:t>
+      </w:r>
+      <w:r>
+        <w:t>,</w:t>
+      </w:r>
+      <w:r>
+        <w:t xml:space="preserve"> върху тренировъчните данни и да бъде изпробван върху тестовите данните.</w:t>
       </w:r>
       <w:r>
         <w:t xml:space="preserve"> </w:t>
@@ -2684,19 +2828,27 @@
         <w:t>”</w:t>
       </w:r>
       <w:r>
-        <w:t xml:space="preserve"> показан на фигура 3.1.4.</w:t>
-      </w:r>
-    </w:p>
-    <w:p>
+        <w:t xml:space="preserve"> показан на фигура 3.1.</w:t>
+      </w:r>
+      <w:r>
+        <w:t>1.3</w:t>
+      </w:r>
+      <w:r>
+        <w:t>.</w:t>
+      </w:r>
+    </w:p>
+    <w:p>
+      <w:pPr>
+        <w:jc w:val="center"/>
+      </w:pPr>
       <w:r>
         <w:rPr>
           <w:noProof/>
         </w:rPr>
-        <w:lastRenderedPageBreak/>
         <w:drawing>
-          <wp:inline distT="0" distB="0" distL="0" distR="0" wp14:anchorId="2E9307C9" wp14:editId="06003086">
-            <wp:extent cx="5731510" cy="3594100"/>
-            <wp:effectExtent l="0" t="0" r="2540" b="6350"/>
+          <wp:inline distT="0" distB="0" distL="0" distR="0" wp14:anchorId="2E9307C9" wp14:editId="098DCD52">
+            <wp:extent cx="4737100" cy="2970528"/>
+            <wp:effectExtent l="0" t="0" r="6350" b="1905"/>
             <wp:docPr id="5" name="Picture 5"/>
             <wp:cNvGraphicFramePr>
               <a:graphicFrameLocks xmlns:a="http://schemas.openxmlformats.org/drawingml/2006/main" noChangeAspect="1"/>
@@ -2717,7 +2869,7 @@
                   <pic:spPr>
                     <a:xfrm>
                       <a:off x="0" y="0"/>
-                      <a:ext cx="5731510" cy="3594100"/>
+                      <a:ext cx="4754639" cy="2981526"/>
                     </a:xfrm>
                     <a:prstGeom prst="rect">
                       <a:avLst/>
@@ -2735,48 +2887,202 @@
         <w:pStyle w:val="Quote"/>
       </w:pPr>
       <w:r>
-        <w:t>Фигура 3.1.4</w:t>
-      </w:r>
-    </w:p>
-    <w:p>
-      <w:r>
-        <w:t>З</w:t>
-      </w:r>
-      <w:r>
-        <w:t>а да изберем най-добрият алгоритъм</w:t>
+        <w:t>Фигура 3.1.</w:t>
+      </w:r>
+      <w:r>
+        <w:t>1.3</w:t>
+      </w:r>
+    </w:p>
+    <w:p>
+      <w:r>
+        <w:lastRenderedPageBreak/>
+        <w:t xml:space="preserve">Избирането на </w:t>
+      </w:r>
+      <w:r>
+        <w:t>най-добрия алгоритъм</w:t>
+      </w:r>
+      <w:r>
+        <w:t xml:space="preserve"> е според</w:t>
+      </w:r>
+      <w:r>
+        <w:t xml:space="preserve"> </w:t>
+      </w:r>
+      <w:r>
+        <w:t xml:space="preserve">метриката </w:t>
+      </w:r>
+      <w:r>
+        <w:t>„</w:t>
+      </w:r>
+      <w:r>
+        <w:t>точност</w:t>
+      </w:r>
+      <w:r>
+        <w:t>“</w:t>
+      </w:r>
+      <w:r>
+        <w:t xml:space="preserve"> (</w:t>
+      </w:r>
+      <w:r>
+        <w:rPr>
+          <w:lang w:val="en-US"/>
+        </w:rPr>
+        <w:t>precision</w:t>
+      </w:r>
+      <w:r>
+        <w:t>)</w:t>
+      </w:r>
+      <w:r>
+        <w:t xml:space="preserve"> [6]</w:t>
+      </w:r>
+      <w:r>
+        <w:t xml:space="preserve"> </w:t>
+      </w:r>
+      <w:r>
+        <w:t>за измерване на алгоритмите</w:t>
+      </w:r>
+      <w:r>
+        <w:t xml:space="preserve">. </w:t>
+      </w:r>
+      <w:r>
+        <w:t xml:space="preserve">Алгоритмите, измежду които ще бъде избирано, са </w:t>
+      </w:r>
+      <w:r>
+        <w:t>„д</w:t>
+      </w:r>
+      <w:r>
+        <w:t>ърво на решенията</w:t>
+      </w:r>
+      <w:r>
+        <w:t>“</w:t>
+      </w:r>
+      <w:r>
+        <w:t xml:space="preserve"> </w:t>
+      </w:r>
+      <w:r>
+        <w:t>(</w:t>
+      </w:r>
+      <w:r>
+        <w:rPr>
+          <w:lang w:val="en-US"/>
+        </w:rPr>
+        <w:t>Decision</w:t>
+      </w:r>
+      <w:r>
+        <w:t xml:space="preserve"> </w:t>
+      </w:r>
+      <w:r>
+        <w:rPr>
+          <w:lang w:val="en-US"/>
+        </w:rPr>
+        <w:t>Tree</w:t>
+      </w:r>
+      <w:r>
+        <w:t xml:space="preserve">), </w:t>
+      </w:r>
+      <w:r>
+        <w:t>„</w:t>
+      </w:r>
+      <w:r>
+        <w:rPr>
+          <w:lang w:val="en-US"/>
+        </w:rPr>
+        <w:t>support</w:t>
+      </w:r>
+      <w:r>
+        <w:t xml:space="preserve"> </w:t>
+      </w:r>
+      <w:r>
+        <w:rPr>
+          <w:lang w:val="en-US"/>
+        </w:rPr>
+        <w:t>vector</w:t>
+      </w:r>
+      <w:r>
+        <w:t xml:space="preserve"> </w:t>
+      </w:r>
+      <w:r>
+        <w:rPr>
+          <w:lang w:val="en-US"/>
+        </w:rPr>
+        <w:t>machine</w:t>
+      </w:r>
+      <w:r>
+        <w:t>“</w:t>
       </w:r>
       <w:r>
         <w:t xml:space="preserve">, </w:t>
       </w:r>
       <w:r>
-        <w:t>като метриката за измерване на алгоритмите е точност (</w:t>
-      </w:r>
-      <w:r>
-        <w:rPr>
-          <w:lang w:val="en-US"/>
-        </w:rPr>
-        <w:t>precision</w:t>
+        <w:t>„</w:t>
+      </w:r>
+      <w:r>
+        <w:t>случайна гора</w:t>
+      </w:r>
+      <w:r>
+        <w:t>“</w:t>
+      </w:r>
+      <w:r>
+        <w:t xml:space="preserve"> (</w:t>
+      </w:r>
+      <w:r>
+        <w:rPr>
+          <w:lang w:val="en-US"/>
+        </w:rPr>
+        <w:t>random</w:t>
+      </w:r>
+      <w:r>
+        <w:t xml:space="preserve"> </w:t>
+      </w:r>
+      <w:r>
+        <w:rPr>
+          <w:lang w:val="en-US"/>
+        </w:rPr>
+        <w:t>forest</w:t>
       </w:r>
       <w:r>
         <w:t>)</w:t>
       </w:r>
       <w:r>
-        <w:t xml:space="preserve"> [6]</w:t>
-      </w:r>
-      <w:r>
-        <w:t>. Алгоритмите, измежду които ще бъде избирано, са Дърво на решенията</w:t>
+        <w:t xml:space="preserve">, </w:t>
+      </w:r>
+      <w:r>
+        <w:t>„</w:t>
+      </w:r>
+      <w:r>
+        <w:t>логистична</w:t>
+      </w:r>
+      <w:r>
+        <w:t xml:space="preserve"> регресия“</w:t>
+      </w:r>
+      <w:r>
+        <w:t xml:space="preserve"> и </w:t>
+      </w:r>
+      <w:r>
+        <w:t>„</w:t>
+      </w:r>
+      <w:r>
+        <w:t>линейна регресия</w:t>
+      </w:r>
+      <w:r>
+        <w:t>“</w:t>
+      </w:r>
+      <w:r>
+        <w:t xml:space="preserve"> (</w:t>
+      </w:r>
+      <w:r>
+        <w:rPr>
+          <w:lang w:val="en-US"/>
+        </w:rPr>
+        <w:t>logistic</w:t>
       </w:r>
       <w:r>
         <w:t xml:space="preserve"> </w:t>
       </w:r>
       <w:r>
-        <w:t>(</w:t>
-      </w:r>
-      <w:r>
-        <w:rPr>
-          <w:lang w:val="en-US"/>
-        </w:rPr>
-        <w:t>Decision</w:t>
+        <w:rPr>
+          <w:lang w:val="en-US"/>
+        </w:rPr>
+        <w:t>and</w:t>
       </w:r>
       <w:r>
         <w:t xml:space="preserve"> </w:t>
@@ -2785,16 +3091,7 @@
         <w:rPr>
           <w:lang w:val="en-US"/>
         </w:rPr>
-        <w:t>Tree</w:t>
-      </w:r>
-      <w:r>
-        <w:t xml:space="preserve">), </w:t>
-      </w:r>
-      <w:r>
-        <w:rPr>
-          <w:lang w:val="en-US"/>
-        </w:rPr>
-        <w:t>support</w:t>
+        <w:t>linear</w:t>
       </w:r>
       <w:r>
         <w:t xml:space="preserve"> </w:t>
@@ -2803,52 +3100,37 @@
         <w:rPr>
           <w:lang w:val="en-US"/>
         </w:rPr>
-        <w:t>vector</w:t>
+        <w:t>regression</w:t>
+      </w:r>
+      <w:r>
+        <w:t>)</w:t>
+      </w:r>
+      <w:r>
+        <w:t>.</w:t>
       </w:r>
       <w:r>
         <w:t xml:space="preserve"> </w:t>
       </w:r>
       <w:r>
-        <w:rPr>
-          <w:lang w:val="en-US"/>
-        </w:rPr>
-        <w:t>machine</w:t>
-      </w:r>
-      <w:r>
-        <w:t xml:space="preserve">, </w:t>
-      </w:r>
-      <w:r>
-        <w:t>случайна гора (</w:t>
-      </w:r>
-      <w:r>
-        <w:rPr>
-          <w:lang w:val="en-US"/>
-        </w:rPr>
-        <w:t>random</w:t>
+        <w:t xml:space="preserve">След това </w:t>
+      </w:r>
+      <w:r>
+        <w:t>изчислителн</w:t>
+      </w:r>
+      <w:r>
+        <w:t>ото</w:t>
       </w:r>
       <w:r>
         <w:t xml:space="preserve"> </w:t>
       </w:r>
       <w:r>
-        <w:rPr>
-          <w:lang w:val="en-US"/>
-        </w:rPr>
-        <w:t>forest</w:t>
-      </w:r>
-      <w:r>
-        <w:t>)</w:t>
-      </w:r>
-      <w:r>
-        <w:t xml:space="preserve">, </w:t>
-      </w:r>
-      <w:r>
-        <w:t>логистична и линейна регресия (</w:t>
-      </w:r>
-      <w:r>
-        <w:rPr>
-          <w:lang w:val="en-US"/>
-        </w:rPr>
-        <w:t>logistic</w:t>
+        <w:t>множество (</w:t>
+      </w:r>
+      <w:r>
+        <w:rPr>
+          <w:lang w:val="en-US"/>
+        </w:rPr>
+        <w:t>evaluation</w:t>
       </w:r>
       <w:r>
         <w:t xml:space="preserve"> </w:t>
@@ -2857,97 +3139,70 @@
         <w:rPr>
           <w:lang w:val="en-US"/>
         </w:rPr>
-        <w:t>and</w:t>
+        <w:t>set</w:t>
+      </w:r>
+      <w:r>
+        <w:t xml:space="preserve">) </w:t>
+      </w:r>
+      <w:r>
+        <w:t xml:space="preserve">бива превръщан във  фийчър вектори за тренировъчните и тестовите данни. Сега </w:t>
+      </w:r>
+      <w:r>
+        <w:t xml:space="preserve">биват </w:t>
+      </w:r>
+      <w:r>
+        <w:t>използва</w:t>
+      </w:r>
+      <w:r>
+        <w:t>ни</w:t>
+      </w:r>
+      <w:r>
+        <w:t xml:space="preserve"> фийчър векторите от тренировъчния сет, за да </w:t>
+      </w:r>
+      <w:r>
+        <w:t xml:space="preserve">бъде </w:t>
+      </w:r>
+      <w:r>
+        <w:t>тренира</w:t>
+      </w:r>
+      <w:r>
+        <w:t>н</w:t>
+      </w:r>
+      <w:r>
+        <w:t xml:space="preserve"> алгоритъма, и го изпробваме върху тестовото множество.</w:t>
       </w:r>
       <w:r>
         <w:t xml:space="preserve"> </w:t>
       </w:r>
-      <w:r>
-        <w:rPr>
-          <w:lang w:val="en-US"/>
-        </w:rPr>
-        <w:t>linear</w:t>
+    </w:p>
+    <w:p>
+      <w:pPr>
+        <w:pStyle w:val="Heading2"/>
+      </w:pPr>
+      <w:bookmarkStart w:id="5" w:name="_Toc103861222"/>
+      <w:r>
+        <w:t>3</w:t>
+      </w:r>
+      <w:r>
+        <w:t>.</w:t>
+      </w:r>
+      <w:r>
+        <w:t>2</w:t>
       </w:r>
       <w:r>
         <w:t xml:space="preserve"> </w:t>
       </w:r>
       <w:r>
-        <w:rPr>
-          <w:lang w:val="en-US"/>
-        </w:rPr>
-        <w:t>regression</w:t>
-      </w:r>
-      <w:r>
-        <w:t>)</w:t>
-      </w:r>
-      <w:r>
-        <w:t>.</w:t>
-      </w:r>
-      <w:r>
-        <w:t xml:space="preserve"> </w:t>
-      </w:r>
-      <w:r>
-        <w:t>След това бива превръщан изчислителния сет</w:t>
-      </w:r>
-      <w:r>
-        <w:t xml:space="preserve"> </w:t>
-      </w:r>
-      <w:r>
-        <w:t xml:space="preserve">във  фийчър вектори за тренировъчните и тестовите данни. Сега </w:t>
-      </w:r>
-      <w:r>
-        <w:t xml:space="preserve">биват </w:t>
-      </w:r>
-      <w:r>
-        <w:t>използва</w:t>
-      </w:r>
-      <w:r>
-        <w:t>ни</w:t>
-      </w:r>
-      <w:r>
-        <w:t xml:space="preserve"> фийчър векторите от тренировъчния сет, за да </w:t>
-      </w:r>
-      <w:r>
-        <w:t xml:space="preserve">бъде </w:t>
-      </w:r>
-      <w:r>
-        <w:t>тренира</w:t>
-      </w:r>
-      <w:r>
-        <w:t>н</w:t>
-      </w:r>
-      <w:r>
-        <w:t xml:space="preserve"> алгоритъма, и го изпробваме върху тестовото множество.</w:t>
-      </w:r>
-      <w:r>
-        <w:t xml:space="preserve"> </w:t>
-      </w:r>
-    </w:p>
-    <w:p>
-      <w:pPr>
-        <w:pStyle w:val="Heading2"/>
-      </w:pPr>
-      <w:bookmarkStart w:id="4" w:name="_Toc103542125"/>
-      <w:r>
-        <w:t>3</w:t>
-      </w:r>
-      <w:r>
-        <w:t>.</w:t>
-      </w:r>
-      <w:r>
-        <w:t>2</w:t>
-      </w:r>
-      <w:r>
-        <w:t xml:space="preserve"> </w:t>
-      </w:r>
-      <w:bookmarkEnd w:id="4"/>
-      <w:r>
         <w:t>Библиотека Магелан</w:t>
       </w:r>
-    </w:p>
-    <w:p>
-      <w:r>
-        <w:t>Библиотеката Магелан е разработена от групата Анхайм</w:t>
+      <w:bookmarkEnd w:id="5"/>
+    </w:p>
+    <w:p>
+      <w:r>
+        <w:t>Библиотеката Магелан е разработена от групата Анхай</w:t>
+      </w:r>
+      <w:r>
+        <w:t>с</w:t>
       </w:r>
       <w:r>
         <w:t xml:space="preserve"> [1]</w:t>
@@ -3049,7 +3304,6 @@
           </w:tcPr>
           <w:p>
             <w:r>
-              <w:lastRenderedPageBreak/>
               <w:t>OverlapBlocker</w:t>
             </w:r>
           </w:p>
@@ -3141,7 +3395,6 @@
         <w:t>Таблица 3.2.1</w:t>
       </w:r>
     </w:p>
-    <w:p/>
     <w:p>
       <w:r>
         <w:t>Библиотеката Магелан предоставя и набор от алгоритми за машинно самообучение, които могат да бъдат използвани за свързване на обектите. Te са</w:t>
@@ -3159,10 +3412,19 @@
         </w:numPr>
       </w:pPr>
       <w:r>
+        <w:t>д</w:t>
+      </w:r>
+      <w:r>
+        <w:t>ърво на решенията</w:t>
+      </w:r>
+      <w:r>
+        <w:t xml:space="preserve"> (</w:t>
+      </w:r>
+      <w:r>
         <w:t>DecisionTree</w:t>
       </w:r>
       <w:r>
-        <w:t xml:space="preserve"> (Дърво на решенията)</w:t>
+        <w:t>)</w:t>
       </w:r>
     </w:p>
     <w:p>
@@ -3174,16 +3436,33 @@
         </w:numPr>
       </w:pPr>
       <w:r>
+        <w:t>с</w:t>
+      </w:r>
+      <w:r>
+        <w:t>лучайна гора</w:t>
+      </w:r>
+      <w:r>
+        <w:t xml:space="preserve"> (</w:t>
+      </w:r>
+      <w:r>
         <w:t>R</w:t>
       </w:r>
-      <w:r>
-        <w:rPr>
-          <w:lang w:val="en-US"/>
-        </w:rPr>
-        <w:t>andom Forest</w:t>
-      </w:r>
-      <w:r>
-        <w:t xml:space="preserve"> (Случайна гора)</w:t>
+      <w:proofErr w:type="spellStart"/>
+      <w:r>
+        <w:rPr>
+          <w:lang w:val="en-US"/>
+        </w:rPr>
+        <w:t>andom</w:t>
+      </w:r>
+      <w:proofErr w:type="spellEnd"/>
+      <w:r>
+        <w:rPr>
+          <w:lang w:val="en-US"/>
+        </w:rPr>
+        <w:t xml:space="preserve"> Forest</w:t>
+      </w:r>
+      <w:r>
+        <w:t>)</w:t>
       </w:r>
     </w:p>
     <w:p>
@@ -3195,10 +3474,34 @@
         </w:numPr>
       </w:pPr>
       <w:r>
-        <w:rPr>
-          <w:lang w:val="en-US"/>
-        </w:rPr>
-        <w:t>Support Vector Machine</w:t>
+        <w:t>машина на поддържащи вектори (</w:t>
+      </w:r>
+      <w:r>
+        <w:rPr>
+          <w:lang w:val="en-US"/>
+        </w:rPr>
+        <w:t>Support</w:t>
+      </w:r>
+      <w:r>
+        <w:t xml:space="preserve"> </w:t>
+      </w:r>
+      <w:r>
+        <w:rPr>
+          <w:lang w:val="en-US"/>
+        </w:rPr>
+        <w:t>Vector</w:t>
+      </w:r>
+      <w:r>
+        <w:t xml:space="preserve"> </w:t>
+      </w:r>
+      <w:r>
+        <w:rPr>
+          <w:lang w:val="en-US"/>
+        </w:rPr>
+        <w:t>Machine</w:t>
+      </w:r>
+      <w:r>
+        <w:t>)</w:t>
       </w:r>
     </w:p>
     <w:p>
@@ -3210,10 +3513,17 @@
         </w:numPr>
       </w:pPr>
       <w:r>
+        <w:lastRenderedPageBreak/>
+        <w:t>линейна регресия</w:t>
+      </w:r>
+      <w:r>
+        <w:t xml:space="preserve"> (</w:t>
+      </w:r>
+      <w:r>
         <w:t>LinReg</w:t>
       </w:r>
       <w:r>
-        <w:t xml:space="preserve"> (линеарна регресия)</w:t>
+        <w:t>)</w:t>
       </w:r>
     </w:p>
     <w:p>
@@ -3225,10 +3535,16 @@
         </w:numPr>
       </w:pPr>
       <w:r>
+        <w:t>логистична регресия</w:t>
+      </w:r>
+      <w:r>
+        <w:t xml:space="preserve"> (</w:t>
+      </w:r>
+      <w:r>
         <w:t>LogReg</w:t>
       </w:r>
       <w:r>
-        <w:t xml:space="preserve"> (логистична регресия)</w:t>
+        <w:t>)</w:t>
       </w:r>
     </w:p>
     <w:p>
@@ -3297,18 +3613,24 @@
       <w:pPr>
         <w:pStyle w:val="Heading2"/>
       </w:pPr>
-      <w:bookmarkStart w:id="5" w:name="_Toc103542126"/>
+      <w:bookmarkStart w:id="6" w:name="_Toc103861223"/>
       <w:r>
         <w:t>3.3 Корпус</w:t>
       </w:r>
       <w:r>
         <w:t xml:space="preserve"> с данни</w:t>
       </w:r>
-      <w:bookmarkEnd w:id="5"/>
-    </w:p>
-    <w:p>
-      <w:r>
-        <w:t xml:space="preserve">Групата Анхайм има специално подбрани множества от данни над които може да се тества библиотеката им. Връзка е дадена в </w:t>
+      <w:bookmarkEnd w:id="6"/>
+    </w:p>
+    <w:p>
+      <w:r>
+        <w:t>Групата Анхай</w:t>
+      </w:r>
+      <w:r>
+        <w:t>с</w:t>
+      </w:r>
+      <w:r>
+        <w:t xml:space="preserve"> има специално подбрани множества от данни над които може да се тества библиотеката им. Връзка е дадена в </w:t>
       </w:r>
       <w:r>
         <w:t>[3]</w:t>
@@ -3336,7 +3658,6 @@
               <w:rPr>
                 <w:noProof/>
               </w:rPr>
-              <w:lastRenderedPageBreak/>
               <w:drawing>
                 <wp:inline distT="0" distB="0" distL="0" distR="0" wp14:anchorId="769F0383" wp14:editId="4D569DE4">
                   <wp:extent cx="5624599" cy="1971040"/>
@@ -3387,7 +3708,19 @@
     </w:p>
     <w:p>
       <w:r>
-        <w:t>Избрали сме да използваме номер 8 за електроника поради няколко причини. Едната е, че имаме опит с лаптопи и дребна електроника, втората причина е, че текстовото описание не е голямо и няма да изисква невролингвистично програмиране (</w:t>
+        <w:t xml:space="preserve">Избрали сме да използваме номер 8 за електроника поради няколко причини. Едната е, че имаме опит с лаптопи и дребна електроника, втората причина е, че текстовото описание не е голямо и няма да изисква </w:t>
+      </w:r>
+      <w:r>
+        <w:t>обработка на естествен</w:t>
+      </w:r>
+      <w:r>
+        <w:t xml:space="preserve"> </w:t>
+      </w:r>
+      <w:r>
+        <w:t xml:space="preserve">език </w:t>
+      </w:r>
+      <w:r>
+        <w:t>(</w:t>
       </w:r>
       <w:r>
         <w:rPr>
@@ -3486,7 +3819,7 @@
         <w:t>)</w:t>
       </w:r>
       <w:r>
-        <w:t xml:space="preserve"> и  тези анотирани данни н вероятно няма да са в нашето редуцирано множество и от друга страна открихме твърде свободно анотирани данни, което не считаме за правилно.</w:t>
+        <w:t xml:space="preserve"> и  тези анотирани данни вероятно няма да са в нашето редуцирано множество и от друга страна открихме твърде свободно анотирани данни, което не считаме за правилно.</w:t>
       </w:r>
     </w:p>
     <w:tbl>
@@ -3515,10 +3848,11 @@
               <w:rPr>
                 <w:noProof/>
               </w:rPr>
+              <w:lastRenderedPageBreak/>
               <w:drawing>
-                <wp:inline distT="0" distB="0" distL="0" distR="0" wp14:anchorId="0EF423D9" wp14:editId="47100483">
-                  <wp:extent cx="5394960" cy="1144621"/>
-                  <wp:effectExtent l="0" t="0" r="0" b="0"/>
+                <wp:inline distT="0" distB="0" distL="0" distR="0" wp14:anchorId="0EF423D9" wp14:editId="7924B2D1">
+                  <wp:extent cx="5089525" cy="1079819"/>
+                  <wp:effectExtent l="0" t="0" r="0" b="6350"/>
                   <wp:docPr id="12" name="Picture 12"/>
                   <wp:cNvGraphicFramePr>
                     <a:graphicFrameLocks xmlns:a="http://schemas.openxmlformats.org/drawingml/2006/main" noChangeAspect="1"/>
@@ -3539,7 +3873,7 @@
                         <pic:spPr>
                           <a:xfrm>
                             <a:off x="0" y="0"/>
-                            <a:ext cx="5527794" cy="1172804"/>
+                            <a:ext cx="5256642" cy="1115275"/>
                           </a:xfrm>
                           <a:prstGeom prst="rect">
                             <a:avLst/>
@@ -3563,8 +3897,8 @@
                 <w:lang w:val="en-US"/>
               </w:rPr>
               <w:drawing>
-                <wp:inline distT="0" distB="0" distL="0" distR="0" wp14:anchorId="4C89F6C5" wp14:editId="63CCD3F5">
-                  <wp:extent cx="5478780" cy="1397920"/>
+                <wp:inline distT="0" distB="0" distL="0" distR="0" wp14:anchorId="4C89F6C5" wp14:editId="76CEEF38">
+                  <wp:extent cx="4997450" cy="1275108"/>
                   <wp:effectExtent l="0" t="0" r="0" b="0"/>
                   <wp:docPr id="14" name="Picture 14"/>
                   <wp:cNvGraphicFramePr>
@@ -3586,7 +3920,7 @@
                         <pic:spPr>
                           <a:xfrm>
                             <a:off x="0" y="0"/>
-                            <a:ext cx="5491853" cy="1401256"/>
+                            <a:ext cx="5039187" cy="1285757"/>
                           </a:xfrm>
                           <a:prstGeom prst="rect">
                             <a:avLst/>
@@ -3632,21 +3966,15 @@
       </w:r>
     </w:p>
     <w:p>
-      <w:pPr>
-        <w:rPr>
-          <w:lang w:val="en-US"/>
-        </w:rPr>
-      </w:pPr>
       <w:r>
         <w:t>Разархивирани данните и колоните са показани схематично в таблица 3.3.2. Виждаме, че някои от колоните нямат еднозначно съответствие.</w:t>
       </w:r>
     </w:p>
-    <w:p/>
     <w:p>
       <w:pPr>
         <w:pStyle w:val="Heading2"/>
       </w:pPr>
-      <w:bookmarkStart w:id="6" w:name="_Toc103542127"/>
+      <w:bookmarkStart w:id="7" w:name="_Toc103861224"/>
       <w:r>
         <w:t xml:space="preserve">3.4 </w:t>
       </w:r>
@@ -3656,7 +3984,6 @@
       <w:r>
         <w:t xml:space="preserve"> на входните множества</w:t>
       </w:r>
-      <w:bookmarkEnd w:id="6"/>
       <w:r>
         <w:t xml:space="preserve"> </w:t>
       </w:r>
@@ -3672,6 +3999,7 @@
       <w:r>
         <w:t>)</w:t>
       </w:r>
+      <w:bookmarkEnd w:id="7"/>
     </w:p>
     <w:p>
       <w:r>
@@ -3699,12 +4027,63 @@
         <w:t>”</w:t>
       </w:r>
       <w:r>
-        <w:t xml:space="preserve"> и други имат еднакво съдържание. Значи можем да кажем, че искаме да са еднакви тези атрибути. Отделно искаме и </w:t>
+        <w:t xml:space="preserve"> и други имат еднакво </w:t>
+      </w:r>
+      <w:r>
+        <w:t>изписване в „</w:t>
+      </w:r>
+      <w:r>
+        <w:rPr>
+          <w:lang w:val="en-US"/>
+        </w:rPr>
+        <w:t>A</w:t>
+      </w:r>
+      <w:r>
+        <w:t>“ и „</w:t>
+      </w:r>
+      <w:r>
+        <w:rPr>
+          <w:lang w:val="en-US"/>
+        </w:rPr>
+        <w:t>B</w:t>
       </w:r>
       <w:r>
         <w:t>“</w:t>
       </w:r>
       <w:r>
+        <w:t xml:space="preserve">. </w:t>
+      </w:r>
+      <w:r>
+        <w:t xml:space="preserve"> </w:t>
+      </w:r>
+      <w:r>
+        <w:rPr>
+          <w:lang w:val="en-US"/>
+        </w:rPr>
+        <w:t>M</w:t>
+      </w:r>
+      <w:r>
+        <w:t xml:space="preserve">ожем да кажем, че искаме </w:t>
+      </w:r>
+      <w:r>
+        <w:t>тези атрибути</w:t>
+      </w:r>
+      <w:r>
+        <w:t xml:space="preserve"> </w:t>
+      </w:r>
+      <w:r>
+        <w:t xml:space="preserve">да са еднакви. </w:t>
+      </w:r>
+      <w:r>
+        <w:t xml:space="preserve">Също така </w:t>
+      </w:r>
+      <w:r>
+        <w:t xml:space="preserve">искаме и </w:t>
+      </w:r>
+      <w:r>
+        <w:t>“</w:t>
+      </w:r>
+      <w:r>
         <w:rPr>
           <w:lang w:val="en-US"/>
         </w:rPr>
@@ -3714,17 +4093,29 @@
         <w:t xml:space="preserve">” </w:t>
       </w:r>
       <w:r>
-        <w:t>да има някакво припокриване от поне две думи. След това обединяваме множествата получени с тези два редуктора и допълнително редуцираме на базата на други параметри, които сме добавили ние. Схематично това е показано на фигура 3.1.4</w:t>
-      </w:r>
-    </w:p>
-    <w:p>
+        <w:t>да има някакво пр</w:t>
+      </w:r>
+      <w:r>
+        <w:t>е</w:t>
+      </w:r>
+      <w:r>
+        <w:t>покриване от поне две думи. След това обединяваме множествата получени с тези два редуктора и допълнително редуцираме на базата на други параметри, които сме добавили ние. Схематично това е показано на фигура 3.4</w:t>
+      </w:r>
+      <w:r>
+        <w:t>.1</w:t>
+      </w:r>
+    </w:p>
+    <w:p>
+      <w:pPr>
+        <w:jc w:val="center"/>
+      </w:pPr>
       <w:r>
         <w:rPr>
           <w:noProof/>
         </w:rPr>
         <w:drawing>
-          <wp:inline distT="0" distB="0" distL="0" distR="0" wp14:anchorId="1862B2DD" wp14:editId="1D747CF6">
-            <wp:extent cx="5731510" cy="1458595"/>
+          <wp:inline distT="0" distB="0" distL="0" distR="0" wp14:anchorId="1862B2DD" wp14:editId="633934D4">
+            <wp:extent cx="5676900" cy="1444697"/>
             <wp:effectExtent l="0" t="0" r="0" b="0"/>
             <wp:docPr id="6" name="Picture 6"/>
             <wp:cNvGraphicFramePr>
@@ -3746,7 +4137,7 @@
                   <pic:spPr>
                     <a:xfrm>
                       <a:off x="0" y="0"/>
-                      <a:ext cx="5731510" cy="1458595"/>
+                      <a:ext cx="5680727" cy="1445671"/>
                     </a:xfrm>
                     <a:prstGeom prst="rect">
                       <a:avLst/>
@@ -3764,17 +4155,18 @@
         <w:pStyle w:val="Quote"/>
       </w:pPr>
       <w:r>
-        <w:t>Фигура 3.</w:t>
-      </w:r>
-      <w:r>
-        <w:t>1</w:t>
-      </w:r>
-      <w:r>
-        <w:t>.4. Избрани редуктори</w:t>
-      </w:r>
-    </w:p>
-    <w:p>
-      <w:r>
+        <w:t>Фигура 3.4</w:t>
+      </w:r>
+      <w:r>
+        <w:t>.1</w:t>
+      </w:r>
+      <w:r>
+        <w:t>. Избрани редуктори</w:t>
+      </w:r>
+    </w:p>
+    <w:p>
+      <w:r>
+        <w:lastRenderedPageBreak/>
         <w:t>Параметрите, които сме добавили се наричат „</w:t>
       </w:r>
       <w:r>
@@ -3792,12 +4184,14 @@
       <w:r>
         <w:t>“</w:t>
       </w:r>
+      <w:proofErr w:type="spellStart"/>
       <w:r>
         <w:rPr>
           <w:lang w:val="en-US"/>
         </w:rPr>
         <w:t>tfidf</w:t>
       </w:r>
+      <w:proofErr w:type="spellEnd"/>
       <w:r>
         <w:t xml:space="preserve">”. </w:t>
       </w:r>
@@ -3816,12 +4210,14 @@
       <w:r>
         <w:t xml:space="preserve">дали процесора е </w:t>
       </w:r>
+      <w:proofErr w:type="spellStart"/>
       <w:r>
         <w:rPr>
           <w:lang w:val="en-US"/>
         </w:rPr>
         <w:t>i</w:t>
       </w:r>
+      <w:proofErr w:type="spellEnd"/>
       <w:r>
         <w:t xml:space="preserve">5 </w:t>
       </w:r>
@@ -3844,22 +4240,48 @@
         <w:t>A</w:t>
       </w:r>
       <w:r>
-        <w:t xml:space="preserve">, това дава една характеристика, която може да ни помогне да редуцираме допълнително първоначалната селекция. Втория параметър сме кръстили </w:t>
+        <w:t xml:space="preserve">, това дава една характеристика, която може да ни помогне да редуцираме допълнително първоначалната селекция. Втория параметър сме </w:t>
+      </w:r>
+      <w:r>
+        <w:t>именовали</w:t>
+      </w:r>
+      <w:r>
+        <w:t xml:space="preserve"> </w:t>
       </w:r>
       <w:r>
         <w:t>“</w:t>
       </w:r>
+      <w:proofErr w:type="spellStart"/>
       <w:r>
         <w:rPr>
           <w:lang w:val="en-US"/>
         </w:rPr>
         <w:t>tfidf</w:t>
       </w:r>
+      <w:proofErr w:type="spellEnd"/>
       <w:r>
         <w:t xml:space="preserve">” [4] </w:t>
       </w:r>
       <w:r>
-        <w:t>защото това една статистика за честотата и значението на всеки термин към неговия документ(запис в таблицата). Това ни помага да извлечем статитически значимите термове от описанието за лаптопи и друга дребна техника. Например можем да видим как тази статистика веднага намира подходящите отличителни белези на съответния лаптоп от следния пример, даден на Таблица 3.1.1.1.</w:t>
+        <w:t>защото това</w:t>
+      </w:r>
+      <w:r>
+        <w:t xml:space="preserve"> е</w:t>
+      </w:r>
+      <w:r>
+        <w:t xml:space="preserve"> една статистика за честотата и значението на всеки терм към неговия документ</w:t>
+      </w:r>
+      <w:r>
+        <w:t xml:space="preserve"> </w:t>
+      </w:r>
+      <w:r>
+        <w:t>(запис в таблицата). Това ни помага да извлечем статитически значимите термове от описанието за лаптопи и друга дребна техника. Например можем да видим как тази статистика веднага намира подходящите отличителни белези на съответния лаптоп от следния пример, даден на Таблица 3.</w:t>
+      </w:r>
+      <w:r>
+        <w:t>4.1</w:t>
+      </w:r>
+      <w:r>
+        <w:t>.</w:t>
       </w:r>
     </w:p>
     <w:tbl>
@@ -3926,8 +4348,10 @@
         <w:pStyle w:val="Quote"/>
       </w:pPr>
       <w:r>
-        <w:lastRenderedPageBreak/>
-        <w:t>Таблица 3.1.1.1</w:t>
+        <w:t>Таблица 3.</w:t>
+      </w:r>
+      <w:r>
+        <w:t>4.1</w:t>
       </w:r>
     </w:p>
     <w:p>
@@ -3964,12 +4388,14 @@
       <w:r>
         <w:t>или някакво име на серия или търговско име(</w:t>
       </w:r>
+      <w:proofErr w:type="spellStart"/>
       <w:r>
         <w:rPr>
           <w:lang w:val="en-US"/>
         </w:rPr>
         <w:t>zseries</w:t>
       </w:r>
+      <w:proofErr w:type="spellEnd"/>
       <w:r>
         <w:t xml:space="preserve"> -втори ред</w:t>
       </w:r>
@@ -3979,12 +4405,14 @@
       <w:r>
         <w:t>,</w:t>
       </w:r>
+      <w:proofErr w:type="spellStart"/>
       <w:r>
         <w:rPr>
           <w:lang w:val="en-US"/>
         </w:rPr>
         <w:t>chromebook</w:t>
       </w:r>
+      <w:proofErr w:type="spellEnd"/>
       <w:r>
         <w:t xml:space="preserve"> – 4-ти ред</w:t>
       </w:r>
@@ -4056,522 +4484,296 @@
       <w:pPr>
         <w:pStyle w:val="Heading2"/>
       </w:pPr>
-      <w:bookmarkStart w:id="7" w:name="_Toc103542129"/>
+      <w:bookmarkStart w:id="8" w:name="_Toc103861225"/>
       <w:r>
         <w:t>3.5 Свързване на обектите</w:t>
       </w:r>
-      <w:bookmarkEnd w:id="7"/>
-    </w:p>
-    <w:p>
-      <w:pPr>
-        <w:pStyle w:val="Heading3"/>
-        <w:ind w:left="0"/>
-        <w:rPr>
-          <w:rFonts w:eastAsiaTheme="minorHAnsi"/>
-        </w:rPr>
-      </w:pPr>
-      <w:r>
-        <w:rPr>
-          <w:rFonts w:eastAsiaTheme="minorHAnsi" w:cstheme="minorBidi"/>
-          <w:sz w:val="24"/>
-          <w:szCs w:val="22"/>
-        </w:rPr>
+      <w:bookmarkEnd w:id="8"/>
+    </w:p>
+    <w:p>
+      <w:r>
         <w:t>Т</w:t>
       </w:r>
       <w:r>
-        <w:rPr>
-          <w:rFonts w:eastAsiaTheme="minorHAnsi" w:cstheme="minorBidi"/>
-          <w:sz w:val="24"/>
-          <w:szCs w:val="22"/>
-        </w:rPr>
         <w:t xml:space="preserve">рябва да заредим двете нови таблици с новите колони, както и </w:t>
       </w:r>
       <w:r>
         <w:rPr>
-          <w:rFonts w:eastAsiaTheme="minorHAnsi" w:cstheme="minorBidi"/>
           <w:b/>
           <w:bCs/>
-          <w:sz w:val="24"/>
-          <w:szCs w:val="22"/>
         </w:rPr>
         <w:t>анотирани</w:t>
       </w:r>
       <w:r>
         <w:rPr>
-          <w:rFonts w:eastAsiaTheme="minorHAnsi" w:cstheme="minorBidi"/>
           <w:b/>
           <w:bCs/>
-          <w:sz w:val="24"/>
-          <w:szCs w:val="22"/>
         </w:rPr>
         <w:t>те</w:t>
       </w:r>
       <w:r>
-        <w:rPr>
-          <w:rFonts w:eastAsiaTheme="minorHAnsi" w:cstheme="minorBidi"/>
-          <w:sz w:val="24"/>
-          <w:szCs w:val="22"/>
-        </w:rPr>
         <w:t xml:space="preserve"> данни</w:t>
       </w:r>
       <w:r>
-        <w:rPr>
-          <w:rFonts w:eastAsiaTheme="minorHAnsi" w:cstheme="minorBidi"/>
-          <w:sz w:val="24"/>
-          <w:szCs w:val="22"/>
-        </w:rPr>
         <w:t>.</w:t>
       </w:r>
-      <w:bookmarkStart w:id="8" w:name="_Hlk103812885"/>
-      <w:r>
-        <w:rPr>
-          <w:rFonts w:eastAsiaTheme="minorHAnsi" w:cstheme="minorBidi"/>
-          <w:sz w:val="24"/>
-          <w:szCs w:val="22"/>
-        </w:rPr>
+      <w:bookmarkStart w:id="9" w:name="_Hlk103812885"/>
+      <w:r>
         <w:t xml:space="preserve"> </w:t>
       </w:r>
       <w:r>
-        <w:rPr>
-          <w:rFonts w:eastAsiaTheme="minorHAnsi" w:cstheme="minorBidi"/>
-          <w:sz w:val="24"/>
-          <w:szCs w:val="22"/>
-        </w:rPr>
         <w:t>Ще бъде използван подходът ,,К-</w:t>
       </w:r>
       <w:r>
         <w:rPr>
-          <w:rFonts w:eastAsiaTheme="minorHAnsi" w:cstheme="minorBidi"/>
-          <w:sz w:val="24"/>
-          <w:szCs w:val="22"/>
           <w:lang w:val="en-US"/>
         </w:rPr>
         <w:t>Fold</w:t>
       </w:r>
       <w:r>
-        <w:rPr>
-          <w:rFonts w:eastAsiaTheme="minorHAnsi" w:cstheme="minorBidi"/>
-          <w:sz w:val="24"/>
-          <w:szCs w:val="22"/>
-        </w:rPr>
         <w:t xml:space="preserve"> </w:t>
       </w:r>
       <w:r>
         <w:rPr>
-          <w:rFonts w:eastAsiaTheme="minorHAnsi" w:cstheme="minorBidi"/>
-          <w:sz w:val="24"/>
-          <w:szCs w:val="22"/>
           <w:lang w:val="en-US"/>
         </w:rPr>
         <w:t>Cross</w:t>
       </w:r>
       <w:r>
-        <w:rPr>
-          <w:rFonts w:eastAsiaTheme="minorHAnsi" w:cstheme="minorBidi"/>
-          <w:sz w:val="24"/>
-          <w:szCs w:val="22"/>
-        </w:rPr>
         <w:t xml:space="preserve"> </w:t>
       </w:r>
       <w:r>
         <w:rPr>
-          <w:rFonts w:eastAsiaTheme="minorHAnsi" w:cstheme="minorBidi"/>
-          <w:sz w:val="24"/>
-          <w:szCs w:val="22"/>
           <w:lang w:val="en-US"/>
         </w:rPr>
         <w:t>Validation</w:t>
       </w:r>
       <w:r>
-        <w:rPr>
-          <w:rFonts w:eastAsiaTheme="minorHAnsi" w:cstheme="minorBidi"/>
-          <w:sz w:val="24"/>
-          <w:szCs w:val="22"/>
-        </w:rPr>
         <w:t>”</w:t>
       </w:r>
       <w:r>
-        <w:rPr>
-          <w:rFonts w:eastAsiaTheme="minorHAnsi" w:cstheme="minorBidi"/>
-          <w:sz w:val="24"/>
-          <w:szCs w:val="22"/>
-        </w:rPr>
         <w:t>, за да изберем най-добрият алгоритъм</w:t>
       </w:r>
       <w:r>
-        <w:rPr>
-          <w:rFonts w:eastAsiaTheme="minorHAnsi" w:cstheme="minorBidi"/>
-          <w:sz w:val="24"/>
-          <w:szCs w:val="22"/>
-        </w:rPr>
         <w:t xml:space="preserve">, </w:t>
       </w:r>
       <w:r>
-        <w:rPr>
-          <w:rFonts w:eastAsiaTheme="minorHAnsi" w:cstheme="minorBidi"/>
-          <w:sz w:val="24"/>
-          <w:szCs w:val="22"/>
-        </w:rPr>
         <w:t xml:space="preserve">като </w:t>
       </w:r>
       <w:r>
         <w:rPr>
-          <w:rFonts w:eastAsiaTheme="minorHAnsi" w:cstheme="minorBidi"/>
-          <w:sz w:val="24"/>
-          <w:szCs w:val="22"/>
           <w:lang w:val="en-US"/>
         </w:rPr>
         <w:t>k</w:t>
       </w:r>
       <w:r>
-        <w:rPr>
-          <w:rFonts w:eastAsiaTheme="minorHAnsi" w:cstheme="minorBidi"/>
-          <w:sz w:val="24"/>
-          <w:szCs w:val="22"/>
-        </w:rPr>
         <w:t xml:space="preserve"> = 6 и метриката за измерване на алгоритмите е точност (</w:t>
       </w:r>
       <w:r>
         <w:rPr>
-          <w:rFonts w:eastAsiaTheme="minorHAnsi" w:cstheme="minorBidi"/>
-          <w:sz w:val="24"/>
-          <w:szCs w:val="22"/>
           <w:lang w:val="en-US"/>
         </w:rPr>
         <w:t>precision</w:t>
       </w:r>
       <w:r>
-        <w:rPr>
-          <w:rFonts w:eastAsiaTheme="minorHAnsi" w:cstheme="minorBidi"/>
-          <w:sz w:val="24"/>
-          <w:szCs w:val="22"/>
-        </w:rPr>
         <w:t>)</w:t>
       </w:r>
       <w:r>
-        <w:rPr>
-          <w:rFonts w:eastAsiaTheme="minorHAnsi" w:cstheme="minorBidi"/>
-          <w:sz w:val="24"/>
-          <w:szCs w:val="22"/>
-        </w:rPr>
-        <w:t>. Алгоритмите, измежду които ще бъде избирано, са Дърво на решенията</w:t>
-      </w:r>
-      <w:r>
-        <w:rPr>
-          <w:rFonts w:eastAsiaTheme="minorHAnsi" w:cstheme="minorBidi"/>
-          <w:sz w:val="24"/>
-          <w:szCs w:val="22"/>
-        </w:rPr>
+        <w:t>. Алгоритмите, измежду които ще бъде избирано</w:t>
+      </w:r>
+      <w:r>
+        <w:t>,</w:t>
+      </w:r>
+      <w:r>
+        <w:t xml:space="preserve"> са</w:t>
+      </w:r>
+      <w:r>
+        <w:t>:</w:t>
+      </w:r>
+      <w:r>
+        <w:t xml:space="preserve"> Дърво на решенията</w:t>
+      </w:r>
+      <w:r>
         <w:t xml:space="preserve"> </w:t>
       </w:r>
       <w:r>
-        <w:rPr>
-          <w:rFonts w:eastAsiaTheme="minorHAnsi" w:cstheme="minorBidi"/>
-          <w:sz w:val="24"/>
-          <w:szCs w:val="22"/>
-        </w:rPr>
         <w:t>(</w:t>
       </w:r>
       <w:r>
         <w:rPr>
-          <w:rFonts w:eastAsiaTheme="minorHAnsi" w:cstheme="minorBidi"/>
-          <w:sz w:val="24"/>
-          <w:szCs w:val="22"/>
           <w:lang w:val="en-US"/>
         </w:rPr>
         <w:t>Decision</w:t>
       </w:r>
       <w:r>
-        <w:rPr>
-          <w:rFonts w:eastAsiaTheme="minorHAnsi" w:cstheme="minorBidi"/>
-          <w:sz w:val="24"/>
-          <w:szCs w:val="22"/>
-        </w:rPr>
         <w:t xml:space="preserve"> </w:t>
       </w:r>
       <w:r>
         <w:rPr>
-          <w:rFonts w:eastAsiaTheme="minorHAnsi" w:cstheme="minorBidi"/>
-          <w:sz w:val="24"/>
-          <w:szCs w:val="22"/>
           <w:lang w:val="en-US"/>
         </w:rPr>
         <w:t>Tree</w:t>
       </w:r>
       <w:r>
-        <w:rPr>
-          <w:rFonts w:eastAsiaTheme="minorHAnsi" w:cstheme="minorBidi"/>
-          <w:sz w:val="24"/>
-          <w:szCs w:val="22"/>
-        </w:rPr>
         <w:t xml:space="preserve">), </w:t>
       </w:r>
       <w:r>
         <w:rPr>
-          <w:rFonts w:eastAsiaTheme="minorHAnsi" w:cstheme="minorBidi"/>
-          <w:sz w:val="24"/>
-          <w:szCs w:val="22"/>
-          <w:lang w:val="en-US"/>
-        </w:rPr>
+          <w:lang w:val="en-US"/>
+        </w:rPr>
+        <w:lastRenderedPageBreak/>
         <w:t>support</w:t>
       </w:r>
       <w:r>
-        <w:rPr>
-          <w:rFonts w:eastAsiaTheme="minorHAnsi" w:cstheme="minorBidi"/>
-          <w:sz w:val="24"/>
-          <w:szCs w:val="22"/>
-        </w:rPr>
         <w:t xml:space="preserve"> </w:t>
       </w:r>
       <w:r>
         <w:rPr>
-          <w:rFonts w:eastAsiaTheme="minorHAnsi" w:cstheme="minorBidi"/>
-          <w:sz w:val="24"/>
-          <w:szCs w:val="22"/>
           <w:lang w:val="en-US"/>
         </w:rPr>
         <w:t>vector</w:t>
       </w:r>
       <w:r>
-        <w:rPr>
-          <w:rFonts w:eastAsiaTheme="minorHAnsi" w:cstheme="minorBidi"/>
-          <w:sz w:val="24"/>
-          <w:szCs w:val="22"/>
-        </w:rPr>
         <w:t xml:space="preserve"> </w:t>
       </w:r>
       <w:r>
         <w:rPr>
-          <w:rFonts w:eastAsiaTheme="minorHAnsi" w:cstheme="minorBidi"/>
-          <w:sz w:val="24"/>
-          <w:szCs w:val="22"/>
           <w:lang w:val="en-US"/>
         </w:rPr>
         <w:t>machine</w:t>
       </w:r>
       <w:r>
-        <w:rPr>
-          <w:rFonts w:eastAsiaTheme="minorHAnsi" w:cstheme="minorBidi"/>
-          <w:sz w:val="24"/>
-          <w:szCs w:val="22"/>
-        </w:rPr>
         <w:t xml:space="preserve">, </w:t>
       </w:r>
       <w:r>
-        <w:rPr>
-          <w:rFonts w:eastAsiaTheme="minorHAnsi" w:cstheme="minorBidi"/>
-          <w:sz w:val="24"/>
-          <w:szCs w:val="22"/>
-        </w:rPr>
         <w:t>случайна гора (</w:t>
       </w:r>
       <w:r>
         <w:rPr>
-          <w:rFonts w:eastAsiaTheme="minorHAnsi" w:cstheme="minorBidi"/>
-          <w:sz w:val="24"/>
-          <w:szCs w:val="22"/>
           <w:lang w:val="en-US"/>
         </w:rPr>
         <w:t>random</w:t>
       </w:r>
       <w:r>
-        <w:rPr>
-          <w:rFonts w:eastAsiaTheme="minorHAnsi" w:cstheme="minorBidi"/>
-          <w:sz w:val="24"/>
-          <w:szCs w:val="22"/>
-        </w:rPr>
         <w:t xml:space="preserve"> </w:t>
       </w:r>
       <w:r>
         <w:rPr>
-          <w:rFonts w:eastAsiaTheme="minorHAnsi" w:cstheme="minorBidi"/>
-          <w:sz w:val="24"/>
-          <w:szCs w:val="22"/>
           <w:lang w:val="en-US"/>
         </w:rPr>
         <w:t>forest</w:t>
       </w:r>
       <w:r>
-        <w:rPr>
-          <w:rFonts w:eastAsiaTheme="minorHAnsi" w:cstheme="minorBidi"/>
-          <w:sz w:val="24"/>
-          <w:szCs w:val="22"/>
-        </w:rPr>
         <w:t>)</w:t>
       </w:r>
       <w:r>
-        <w:rPr>
-          <w:rFonts w:eastAsiaTheme="minorHAnsi" w:cstheme="minorBidi"/>
-          <w:sz w:val="24"/>
-          <w:szCs w:val="22"/>
-        </w:rPr>
         <w:t xml:space="preserve">, </w:t>
       </w:r>
       <w:r>
-        <w:rPr>
-          <w:rFonts w:eastAsiaTheme="minorHAnsi" w:cstheme="minorBidi"/>
-          <w:sz w:val="24"/>
-          <w:szCs w:val="22"/>
-        </w:rPr>
         <w:t>логистична и линейна регресия (</w:t>
       </w:r>
       <w:r>
         <w:rPr>
-          <w:rFonts w:eastAsiaTheme="minorHAnsi" w:cstheme="minorBidi"/>
-          <w:sz w:val="24"/>
-          <w:szCs w:val="22"/>
           <w:lang w:val="en-US"/>
         </w:rPr>
         <w:t>logistic</w:t>
       </w:r>
       <w:r>
-        <w:rPr>
-          <w:rFonts w:eastAsiaTheme="minorHAnsi" w:cstheme="minorBidi"/>
-          <w:sz w:val="24"/>
-          <w:szCs w:val="22"/>
-        </w:rPr>
         <w:t xml:space="preserve"> </w:t>
       </w:r>
       <w:r>
         <w:rPr>
-          <w:rFonts w:eastAsiaTheme="minorHAnsi" w:cstheme="minorBidi"/>
-          <w:sz w:val="24"/>
-          <w:szCs w:val="22"/>
           <w:lang w:val="en-US"/>
         </w:rPr>
         <w:t>and</w:t>
       </w:r>
       <w:r>
-        <w:rPr>
-          <w:rFonts w:eastAsiaTheme="minorHAnsi" w:cstheme="minorBidi"/>
-          <w:sz w:val="24"/>
-          <w:szCs w:val="22"/>
-        </w:rPr>
         <w:t xml:space="preserve"> </w:t>
       </w:r>
       <w:r>
         <w:rPr>
-          <w:rFonts w:eastAsiaTheme="minorHAnsi" w:cstheme="minorBidi"/>
-          <w:sz w:val="24"/>
-          <w:szCs w:val="22"/>
           <w:lang w:val="en-US"/>
         </w:rPr>
         <w:t>linear</w:t>
       </w:r>
       <w:r>
-        <w:rPr>
-          <w:rFonts w:eastAsiaTheme="minorHAnsi" w:cstheme="minorBidi"/>
-          <w:sz w:val="24"/>
-          <w:szCs w:val="22"/>
-        </w:rPr>
         <w:t xml:space="preserve"> </w:t>
       </w:r>
       <w:r>
         <w:rPr>
-          <w:rFonts w:eastAsiaTheme="minorHAnsi" w:cstheme="minorBidi"/>
-          <w:sz w:val="24"/>
-          <w:szCs w:val="22"/>
           <w:lang w:val="en-US"/>
         </w:rPr>
         <w:t>regression</w:t>
       </w:r>
       <w:r>
-        <w:rPr>
-          <w:rFonts w:eastAsiaTheme="minorHAnsi" w:cstheme="minorBidi"/>
-          <w:sz w:val="24"/>
-          <w:szCs w:val="22"/>
-        </w:rPr>
         <w:t>)</w:t>
       </w:r>
-      <w:bookmarkEnd w:id="8"/>
-      <w:r>
-        <w:rPr>
-          <w:rFonts w:eastAsiaTheme="minorHAnsi" w:cstheme="minorBidi"/>
-          <w:sz w:val="24"/>
-          <w:szCs w:val="22"/>
-        </w:rPr>
+      <w:bookmarkEnd w:id="9"/>
+      <w:r>
         <w:t xml:space="preserve">. </w:t>
       </w:r>
       <w:r>
-        <w:rPr>
-          <w:rFonts w:eastAsiaTheme="minorHAnsi" w:cstheme="minorBidi"/>
-          <w:sz w:val="24"/>
-          <w:szCs w:val="22"/>
-        </w:rPr>
         <w:t xml:space="preserve">След изпълнението на </w:t>
       </w:r>
       <w:r>
-        <w:rPr>
-          <w:rFonts w:eastAsiaTheme="minorHAnsi" w:cstheme="minorBidi"/>
-          <w:sz w:val="24"/>
-          <w:szCs w:val="22"/>
-        </w:rPr>
         <w:t>,,К-Fold Cross Validation”</w:t>
       </w:r>
       <w:r>
-        <w:rPr>
-          <w:rFonts w:eastAsiaTheme="minorHAnsi" w:cstheme="minorBidi"/>
-          <w:sz w:val="24"/>
-          <w:szCs w:val="22"/>
-        </w:rPr>
-        <w:t xml:space="preserve"> получените резултати показват, че алгоритъмът Дърво на решенията се справя най-добре. </w:t>
-      </w:r>
-      <w:bookmarkStart w:id="9" w:name="_Hlk103812953"/>
-      <w:r>
-        <w:rPr>
-          <w:rFonts w:eastAsiaTheme="minorHAnsi" w:cstheme="minorBidi"/>
-          <w:sz w:val="24"/>
-          <w:szCs w:val="22"/>
-        </w:rPr>
-        <w:t>След това бива превръщан изчислителния сет</w:t>
-      </w:r>
-      <w:r>
-        <w:rPr>
-          <w:rFonts w:eastAsiaTheme="minorHAnsi" w:cstheme="minorBidi"/>
-          <w:sz w:val="24"/>
-          <w:szCs w:val="22"/>
-        </w:rPr>
+        <w:t xml:space="preserve"> получените резултати показват, че алгоритъмът </w:t>
+      </w:r>
+      <w:r>
+        <w:t>„д</w:t>
+      </w:r>
+      <w:r>
+        <w:t>ърво на решенията</w:t>
+      </w:r>
+      <w:r>
+        <w:t>“</w:t>
+      </w:r>
+      <w:r>
+        <w:t xml:space="preserve"> се справя най-добре. </w:t>
+      </w:r>
+      <w:bookmarkStart w:id="10" w:name="_Hlk103812953"/>
+      <w:r>
+        <w:t>След това бива превръщан изчислителн</w:t>
+      </w:r>
+      <w:r>
+        <w:t>ото множество</w:t>
+      </w:r>
+      <w:r>
         <w:t xml:space="preserve"> </w:t>
       </w:r>
       <w:r>
-        <w:rPr>
-          <w:rFonts w:eastAsiaTheme="minorHAnsi" w:cstheme="minorBidi"/>
-          <w:sz w:val="24"/>
-          <w:szCs w:val="22"/>
-        </w:rPr>
         <w:t xml:space="preserve">във  фийчър вектори за тренировъчните и тестовите данни. Сега използваме фийчър векторите от тренировъчния сет, за да тренираме алгоритъма, и го изпробваме върху тестовото множество. </w:t>
       </w:r>
-      <w:bookmarkEnd w:id="9"/>
-      <w:r>
-        <w:rPr>
-          <w:rFonts w:eastAsiaTheme="minorHAnsi" w:cstheme="minorBidi"/>
-          <w:sz w:val="24"/>
-          <w:szCs w:val="22"/>
-        </w:rPr>
+      <w:bookmarkEnd w:id="10"/>
+      <w:r>
         <w:t xml:space="preserve">Получаваме следните резултати: точност, пълнота и </w:t>
       </w:r>
       <w:r>
-        <w:rPr>
-          <w:rFonts w:eastAsiaTheme="minorHAnsi" w:cstheme="minorBidi"/>
-          <w:sz w:val="24"/>
-          <w:szCs w:val="22"/>
-        </w:rPr>
         <w:t xml:space="preserve">F1 </w:t>
       </w:r>
       <w:r>
-        <w:rPr>
-          <w:rFonts w:eastAsiaTheme="minorHAnsi" w:cstheme="minorBidi"/>
-          <w:sz w:val="24"/>
-          <w:szCs w:val="22"/>
-        </w:rPr>
-        <w:t xml:space="preserve">оценка имат стойност около 50%. </w:t>
+        <w:t>оценк</w:t>
+      </w:r>
+      <w:r>
+        <w:t>и</w:t>
+      </w:r>
+      <w:r>
+        <w:t xml:space="preserve"> имат стойност около </w:t>
+      </w:r>
+      <w:r>
+        <w:t>50</w:t>
+      </w:r>
+      <w:r>
+        <w:t xml:space="preserve">%. </w:t>
       </w:r>
     </w:p>
     <w:p>
       <w:pPr>
         <w:pStyle w:val="Heading3"/>
       </w:pPr>
-      <w:bookmarkStart w:id="10" w:name="_Toc103542130"/>
+      <w:bookmarkStart w:id="11" w:name="_Toc103861226"/>
       <w:r>
         <w:t xml:space="preserve">3.5.1 Подобряване на </w:t>
       </w:r>
@@ -4581,23 +4783,47 @@
       <w:r>
         <w:t xml:space="preserve"> с нови полета</w:t>
       </w:r>
-      <w:bookmarkEnd w:id="10"/>
+      <w:bookmarkEnd w:id="11"/>
     </w:p>
     <w:p>
       <w:r>
         <w:t>За да бъдат подобрени резултатите, ще бъдат добавени новите атрибут при тренирането и оценяването на кандидате, получени от предишните стъпки. Това е атрибутът цена (</w:t>
       </w:r>
       <w:r>
+        <w:t>“</w:t>
+      </w:r>
+      <w:r>
         <w:rPr>
           <w:lang w:val="de-DE"/>
         </w:rPr>
         <w:t>Price</w:t>
       </w:r>
       <w:r>
+        <w:t>“</w:t>
+      </w:r>
+      <w:r>
         <w:t>)</w:t>
       </w:r>
       <w:r>
-        <w:t xml:space="preserve"> и атрибутът, които описва инчовете на електронните устройства. За тази цел са създадени две функции: ,,</w:t>
+        <w:t xml:space="preserve"> и атрибутът, които описва инчовете на електронните устройства</w:t>
+      </w:r>
+      <w:r>
+        <w:t xml:space="preserve"> </w:t>
+      </w:r>
+      <w:r>
+        <w:t>(“</w:t>
+      </w:r>
+      <w:r>
+        <w:rPr>
+          <w:lang w:val="en-US"/>
+        </w:rPr>
+        <w:t>Screen</w:t>
+      </w:r>
+      <w:r>
+        <w:t>”)</w:t>
+      </w:r>
+      <w:r>
+        <w:t>. За тази цел са създадени две функции: ,,</w:t>
       </w:r>
       <w:r>
         <w:t>clean_price</w:t>
@@ -4609,11 +4835,19 @@
         <w:t>guess_screen_size</w:t>
       </w:r>
       <w:r>
-        <w:t xml:space="preserve">“. Първата функция взема текстовият низ, който репрезентира цената на продукта, и я превръща в число. Втората </w:t>
-      </w:r>
-      <w:r>
-        <w:lastRenderedPageBreak/>
-        <w:t>функция съединява текстовите полета- името, описанието и характеристиките на продукта и търси определени числа (пример 17.3) и в случай, че намери някое от изброените числа, то продуктът получава стойност за инчовете. Продукти, които не са електронни, нямат стойност</w:t>
+        <w:t>“. Първата функция взема текстовият низ, който репрезентира цената на продукта, и я превръща в число. Втората функция съединява текстовите полета</w:t>
+      </w:r>
+      <w:r>
+        <w:t xml:space="preserve">: </w:t>
+      </w:r>
+      <w:r>
+        <w:t xml:space="preserve">името, описанието и характеристиките на продукта и търси определени числа (пример 17.3) и в случай, че намери някое от изброените числа, то продуктът получава стойност за инчовете. Продукти, които </w:t>
+      </w:r>
+      <w:r>
+        <w:t xml:space="preserve">нямат намерени инчове, считаме, че </w:t>
+      </w:r>
+      <w:r>
+        <w:t>нямат стойност</w:t>
       </w:r>
       <w:r>
         <w:t>.</w:t>
@@ -4625,13 +4859,31 @@
         <w:t xml:space="preserve"> </w:t>
       </w:r>
       <w:r>
-        <w:t xml:space="preserve">за трениране на модела, то моделът получава по-добри резултати, а те имено са: Точност, пълнота и </w:t>
+        <w:t>за трениране на модела</w:t>
+      </w:r>
+      <w:r>
+        <w:t xml:space="preserve"> той </w:t>
+      </w:r>
+      <w:r>
+        <w:t xml:space="preserve">получава по-добри резултати, а те имено са: Точност, пълнота и </w:t>
       </w:r>
       <w:r>
         <w:t xml:space="preserve">F1 </w:t>
       </w:r>
       <w:r>
-        <w:t>оценка имат стойност 72%</w:t>
+        <w:t>оценк</w:t>
+      </w:r>
+      <w:r>
+        <w:t>и със</w:t>
+      </w:r>
+      <w:r>
+        <w:t xml:space="preserve"> стойност</w:t>
+      </w:r>
+      <w:r>
+        <w:t>и</w:t>
+      </w:r>
+      <w:r>
+        <w:t xml:space="preserve"> 72%</w:t>
       </w:r>
       <w:r>
         <w:t>. Резултатите преди и след са дадени в таблица 3.5.1.1.</w:t>
@@ -4655,13 +4907,13 @@
         <w:tblLook w:val="04A0" w:firstRow="1" w:lastRow="0" w:firstColumn="1" w:lastColumn="0" w:noHBand="0" w:noVBand="1"/>
       </w:tblPr>
       <w:tblGrid>
-        <w:gridCol w:w="4578"/>
-        <w:gridCol w:w="4438"/>
+        <w:gridCol w:w="4568"/>
+        <w:gridCol w:w="4448"/>
       </w:tblGrid>
       <w:tr>
         <w:tc>
           <w:tcPr>
-            <w:tcW w:w="4508" w:type="dxa"/>
+            <w:tcW w:w="4568" w:type="dxa"/>
           </w:tcPr>
           <w:p>
             <w:r>
@@ -4708,7 +4960,7 @@
         </w:tc>
         <w:tc>
           <w:tcPr>
-            <w:tcW w:w="4508" w:type="dxa"/>
+            <w:tcW w:w="4448" w:type="dxa"/>
           </w:tcPr>
           <w:p>
             <w:r>
@@ -4754,21 +5006,175 @@
           </w:p>
         </w:tc>
       </w:tr>
+    </w:tbl>
+    <w:p>
+      <w:pPr>
+        <w:pStyle w:val="Quote"/>
+      </w:pPr>
+      <w:r>
+        <w:t>Таблица 3.5.1.1</w:t>
+      </w:r>
+    </w:p>
+    <w:p>
+      <w:r>
+        <w:t>Виждаме, че добавените полета са подобрили значително всички параметри.</w:t>
+      </w:r>
+    </w:p>
+    <w:p/>
+    <w:p>
+      <w:pPr>
+        <w:pStyle w:val="Heading2"/>
+      </w:pPr>
+      <w:bookmarkStart w:id="12" w:name="_Toc103861227"/>
+      <w:r>
+        <w:lastRenderedPageBreak/>
+        <w:t>3.</w:t>
+      </w:r>
+      <w:r>
+        <w:t>6</w:t>
+      </w:r>
+      <w:r>
+        <w:t xml:space="preserve"> </w:t>
+      </w:r>
+      <w:r>
+        <w:t>Използване на приложението</w:t>
+      </w:r>
+      <w:bookmarkEnd w:id="12"/>
+    </w:p>
+    <w:p>
+      <w:r>
+        <w:t>Приложението може да бъде използвано, след като се изпълнят следните стъпки:</w:t>
+      </w:r>
+      <w:r>
+        <w:tab/>
+      </w:r>
+    </w:p>
+    <w:p>
+      <w:r>
+        <w:t xml:space="preserve">1. </w:t>
+      </w:r>
+      <w:r>
+        <w:t>За к</w:t>
+      </w:r>
+      <w:r>
+        <w:t xml:space="preserve">лониране на репозиторито в </w:t>
+      </w:r>
+      <w:r>
+        <w:t>„</w:t>
+      </w:r>
+      <w:r>
+        <w:rPr>
+          <w:lang w:val="en-US"/>
+        </w:rPr>
+        <w:t>git</w:t>
+      </w:r>
+      <w:r>
+        <w:t xml:space="preserve"> </w:t>
+      </w:r>
+      <w:r>
+        <w:rPr>
+          <w:lang w:val="en-US"/>
+        </w:rPr>
+        <w:t>bash</w:t>
+      </w:r>
+      <w:r>
+        <w:t>”</w:t>
+      </w:r>
+      <w:r>
+        <w:t xml:space="preserve"> терминала изпълняваме командата git clone </w:t>
+      </w:r>
+      <w:r>
+        <w:fldChar w:fldCharType="begin"/>
+      </w:r>
+      <w:r>
+        <w:instrText xml:space="preserve"> HYPERLINK "https://github.com/borkox/uni-sofia-entity-linking-magellan.git" </w:instrText>
+      </w:r>
+      <w:r>
+        <w:fldChar w:fldCharType="separate"/>
+      </w:r>
+      <w:r>
+        <w:rPr>
+          <w:rStyle w:val="Hyperlink"/>
+        </w:rPr>
+        <w:t>https://github.com/borkox/uni-sofia-entity-linking-magellan.git</w:t>
+      </w:r>
+      <w:r>
+        <w:rPr>
+          <w:rStyle w:val="Hyperlink"/>
+        </w:rPr>
+        <w:fldChar w:fldCharType="end"/>
+      </w:r>
+      <w:r>
+        <w:t xml:space="preserve"> в избраната директория.</w:t>
+      </w:r>
+      <w:r>
+        <w:t xml:space="preserve"> По желание можем да и</w:t>
+      </w:r>
+      <w:r>
+        <w:t xml:space="preserve">нсталиране на </w:t>
+      </w:r>
+      <w:r>
+        <w:rPr>
+          <w:i/>
+          <w:iCs/>
+        </w:rPr>
+        <w:t>anaconda</w:t>
+      </w:r>
+      <w:r>
+        <w:t xml:space="preserve"> приложението. Документация за инсталация може да </w:t>
+      </w:r>
+      <w:r>
+        <w:tab/>
+        <w:t xml:space="preserve">да бъде намерен </w:t>
+      </w:r>
+      <w:r>
+        <w:t>в</w:t>
+      </w:r>
+      <w:r>
+        <w:t xml:space="preserve"> [7]. </w:t>
+      </w:r>
+    </w:p>
+    <w:p>
+      <w:r>
+        <w:t xml:space="preserve">2. </w:t>
+      </w:r>
+      <w:r>
+        <w:t xml:space="preserve">След като бъде инсталирана anaconda, чрез anaconda трябва да бъде отворен </w:t>
+      </w:r>
+      <w:r>
+        <w:t>терминал</w:t>
+      </w:r>
+      <w:r>
+        <w:t xml:space="preserve">: </w:t>
+      </w:r>
+    </w:p>
+    <w:tbl>
+      <w:tblPr>
+        <w:tblStyle w:val="TableGrid"/>
+        <w:tblW w:w="0" w:type="auto"/>
+        <w:tblLook w:val="04A0" w:firstRow="1" w:lastRow="0" w:firstColumn="1" w:lastColumn="0" w:noHBand="0" w:noVBand="1"/>
+      </w:tblPr>
+      <w:tblGrid>
+        <w:gridCol w:w="9016"/>
+      </w:tblGrid>
       <w:tr>
         <w:tc>
           <w:tcPr>
-            <w:tcW w:w="4508" w:type="dxa"/>
+            <w:tcW w:w="9016" w:type="dxa"/>
           </w:tcPr>
           <w:p>
+            <w:pPr>
+              <w:jc w:val="center"/>
+            </w:pPr>
             <w:r>
               <w:rPr>
                 <w:noProof/>
               </w:rPr>
               <w:drawing>
-                <wp:inline distT="0" distB="0" distL="0" distR="0" wp14:anchorId="01FE1B6B" wp14:editId="0C6E83A2">
-                  <wp:extent cx="2830830" cy="1223159"/>
-                  <wp:effectExtent l="0" t="0" r="7620" b="0"/>
-                  <wp:docPr id="15" name="Picture 15"/>
+                <wp:inline distT="0" distB="0" distL="0" distR="0" wp14:anchorId="73D3AA91" wp14:editId="1A436D72">
+                  <wp:extent cx="3441700" cy="2893377"/>
+                  <wp:effectExtent l="0" t="0" r="6350" b="2540"/>
+                  <wp:docPr id="17" name="Picture 17" descr="Graphical user interface, application&#10;&#10;Description automatically generated"/>
                   <wp:cNvGraphicFramePr>
                     <a:graphicFrameLocks xmlns:a="http://schemas.openxmlformats.org/drawingml/2006/main" noChangeAspect="1"/>
                   </wp:cNvGraphicFramePr>
@@ -4776,7 +5182,7 @@
                     <a:graphicData uri="http://schemas.openxmlformats.org/drawingml/2006/picture">
                       <pic:pic xmlns:pic="http://schemas.openxmlformats.org/drawingml/2006/picture">
                         <pic:nvPicPr>
-                          <pic:cNvPr id="1" name=""/>
+                          <pic:cNvPr id="6" name="Picture 6" descr="Graphical user interface, application&#10;&#10;Description automatically generated"/>
                           <pic:cNvPicPr/>
                         </pic:nvPicPr>
                         <pic:blipFill>
@@ -4788,7 +5194,7 @@
                         <pic:spPr>
                           <a:xfrm>
                             <a:off x="0" y="0"/>
-                            <a:ext cx="2849664" cy="1231297"/>
+                            <a:ext cx="3452905" cy="2902797"/>
                           </a:xfrm>
                           <a:prstGeom prst="rect">
                             <a:avLst/>
@@ -4802,6 +5208,60 @@
             </w:r>
           </w:p>
         </w:tc>
+      </w:tr>
+    </w:tbl>
+    <w:p>
+      <w:pPr>
+        <w:pStyle w:val="Quote"/>
+      </w:pPr>
+      <w:r>
+        <w:t>Таблица 3.6.1</w:t>
+      </w:r>
+    </w:p>
+    <w:p>
+      <w:r>
+        <w:t xml:space="preserve">3. </w:t>
+      </w:r>
+      <w:r>
+        <w:t>След това в терминала изпълняваме: „</w:t>
+      </w:r>
+      <w:r>
+        <w:t>pip install -U numpy scipy py_entitymatching</w:t>
+      </w:r>
+      <w:r>
+        <w:t>“. Инсталацията е описана също и в Приложение.</w:t>
+      </w:r>
+    </w:p>
+    <w:p>
+      <w:r>
+        <w:t xml:space="preserve">Структурата на приложението и работа с </w:t>
+      </w:r>
+      <w:proofErr w:type="spellStart"/>
+      <w:r>
+        <w:rPr>
+          <w:lang w:val="en-US"/>
+        </w:rPr>
+        <w:t>Jupyter</w:t>
+      </w:r>
+      <w:proofErr w:type="spellEnd"/>
+      <w:r>
+        <w:t xml:space="preserve"> </w:t>
+      </w:r>
+      <w:r>
+        <w:t>са изобразени на следващата фигура.</w:t>
+      </w:r>
+    </w:p>
+    <w:tbl>
+      <w:tblPr>
+        <w:tblStyle w:val="TableGrid"/>
+        <w:tblW w:w="0" w:type="auto"/>
+        <w:tblLook w:val="04A0" w:firstRow="1" w:lastRow="0" w:firstColumn="1" w:lastColumn="0" w:noHBand="0" w:noVBand="1"/>
+      </w:tblPr>
+      <w:tblGrid>
+        <w:gridCol w:w="3924"/>
+        <w:gridCol w:w="5092"/>
+      </w:tblGrid>
+      <w:tr>
         <w:tc>
           <w:tcPr>
             <w:tcW w:w="4508" w:type="dxa"/>
@@ -4811,11 +5271,12 @@
               <w:rPr>
                 <w:noProof/>
               </w:rPr>
+              <w:lastRenderedPageBreak/>
               <w:drawing>
-                <wp:inline distT="0" distB="0" distL="0" distR="0" wp14:anchorId="06BC9455" wp14:editId="0B932703">
-                  <wp:extent cx="2747458" cy="1179830"/>
-                  <wp:effectExtent l="0" t="0" r="0" b="1270"/>
-                  <wp:docPr id="11" name="Picture 11"/>
+                <wp:inline distT="0" distB="0" distL="0" distR="0" wp14:anchorId="18BF268D" wp14:editId="46345165">
+                  <wp:extent cx="2405069" cy="3470910"/>
+                  <wp:effectExtent l="0" t="0" r="0" b="0"/>
+                  <wp:docPr id="19" name="Picture 19"/>
                   <wp:cNvGraphicFramePr>
                     <a:graphicFrameLocks xmlns:a="http://schemas.openxmlformats.org/drawingml/2006/main" noChangeAspect="1"/>
                   </wp:cNvGraphicFramePr>
@@ -4835,250 +5296,6 @@
                         <pic:spPr>
                           <a:xfrm>
                             <a:off x="0" y="0"/>
-                            <a:ext cx="2767148" cy="1188285"/>
-                          </a:xfrm>
-                          <a:prstGeom prst="rect">
-                            <a:avLst/>
-                          </a:prstGeom>
-                        </pic:spPr>
-                      </pic:pic>
-                    </a:graphicData>
-                  </a:graphic>
-                </wp:inline>
-              </w:drawing>
-            </w:r>
-          </w:p>
-        </w:tc>
-      </w:tr>
-    </w:tbl>
-    <w:p>
-      <w:pPr>
-        <w:pStyle w:val="Quote"/>
-      </w:pPr>
-      <w:r>
-        <w:t>Таблица 3.5.1.1</w:t>
-      </w:r>
-    </w:p>
-    <w:p>
-      <w:r>
-        <w:t>Виждаме, че добавените полета са подобрили значително всички параметри.</w:t>
-      </w:r>
-    </w:p>
-    <w:p/>
-    <w:p>
-      <w:pPr>
-        <w:pStyle w:val="Heading2"/>
-      </w:pPr>
-      <w:bookmarkStart w:id="11" w:name="_Toc103542131"/>
-      <w:r>
-        <w:t>3.</w:t>
-      </w:r>
-      <w:r>
-        <w:t>6</w:t>
-      </w:r>
-      <w:r>
-        <w:t xml:space="preserve"> </w:t>
-      </w:r>
-      <w:r>
-        <w:t>Използване на приложението</w:t>
-      </w:r>
-      <w:bookmarkEnd w:id="11"/>
-    </w:p>
-    <w:p>
-      <w:r>
-        <w:t>Приложението може да бъде използвано, след като се изпълнят следните стъпки:</w:t>
-      </w:r>
-      <w:r>
-        <w:tab/>
-        <w:t xml:space="preserve">1. Клониране на репозиторито- в гит баш терминала изпълняваме командата git clone </w:t>
-      </w:r>
-      <w:hyperlink r:id="rId23" w:history="1">
-        <w:r>
-          <w:rPr>
-            <w:rStyle w:val="Hyperlink"/>
-          </w:rPr>
-          <w:t>https://github.com/borkox/uni-sofia-entity-linking-magellan.git</w:t>
-        </w:r>
-      </w:hyperlink>
-      <w:r>
-        <w:t xml:space="preserve"> в избраната директория.</w:t>
-      </w:r>
-      <w:r>
-        <w:t xml:space="preserve"> По желание можем да и</w:t>
-      </w:r>
-      <w:r>
-        <w:t xml:space="preserve">нсталиране на </w:t>
-      </w:r>
-      <w:r>
-        <w:rPr>
-          <w:i/>
-          <w:iCs/>
-        </w:rPr>
-        <w:t>anaconda</w:t>
-      </w:r>
-      <w:r>
-        <w:t xml:space="preserve"> приложението. Документация за инсталация може да </w:t>
-      </w:r>
-      <w:r>
-        <w:tab/>
-        <w:t xml:space="preserve">да бъде намерен </w:t>
-      </w:r>
-      <w:r>
-        <w:t>в</w:t>
-      </w:r>
-      <w:r>
-        <w:t xml:space="preserve"> [7]. След като бъде инсталирана anaconda, чрез anaconda трябва да бъде отворен </w:t>
-      </w:r>
-      <w:r>
-        <w:t>терминал</w:t>
-      </w:r>
-      <w:r>
-        <w:t xml:space="preserve">: </w:t>
-      </w:r>
-    </w:p>
-    <w:tbl>
-      <w:tblPr>
-        <w:tblStyle w:val="TableGrid"/>
-        <w:tblW w:w="0" w:type="auto"/>
-        <w:tblLook w:val="04A0" w:firstRow="1" w:lastRow="0" w:firstColumn="1" w:lastColumn="0" w:noHBand="0" w:noVBand="1"/>
-      </w:tblPr>
-      <w:tblGrid>
-        <w:gridCol w:w="9016"/>
-      </w:tblGrid>
-      <w:tr>
-        <w:tc>
-          <w:tcPr>
-            <w:tcW w:w="9016" w:type="dxa"/>
-          </w:tcPr>
-          <w:p>
-            <w:pPr>
-              <w:jc w:val="center"/>
-            </w:pPr>
-            <w:r>
-              <w:rPr>
-                <w:noProof/>
-              </w:rPr>
-              <w:lastRenderedPageBreak/>
-              <w:drawing>
-                <wp:inline distT="0" distB="0" distL="0" distR="0" wp14:anchorId="73D3AA91" wp14:editId="1A436D72">
-                  <wp:extent cx="3441700" cy="2893377"/>
-                  <wp:effectExtent l="0" t="0" r="6350" b="2540"/>
-                  <wp:docPr id="17" name="Picture 17" descr="Graphical user interface, application&#10;&#10;Description automatically generated"/>
-                  <wp:cNvGraphicFramePr>
-                    <a:graphicFrameLocks xmlns:a="http://schemas.openxmlformats.org/drawingml/2006/main" noChangeAspect="1"/>
-                  </wp:cNvGraphicFramePr>
-                  <a:graphic xmlns:a="http://schemas.openxmlformats.org/drawingml/2006/main">
-                    <a:graphicData uri="http://schemas.openxmlformats.org/drawingml/2006/picture">
-                      <pic:pic xmlns:pic="http://schemas.openxmlformats.org/drawingml/2006/picture">
-                        <pic:nvPicPr>
-                          <pic:cNvPr id="6" name="Picture 6" descr="Graphical user interface, application&#10;&#10;Description automatically generated"/>
-                          <pic:cNvPicPr/>
-                        </pic:nvPicPr>
-                        <pic:blipFill>
-                          <a:blip r:embed="rId24"/>
-                          <a:stretch>
-                            <a:fillRect/>
-                          </a:stretch>
-                        </pic:blipFill>
-                        <pic:spPr>
-                          <a:xfrm>
-                            <a:off x="0" y="0"/>
-                            <a:ext cx="3452905" cy="2902797"/>
-                          </a:xfrm>
-                          <a:prstGeom prst="rect">
-                            <a:avLst/>
-                          </a:prstGeom>
-                        </pic:spPr>
-                      </pic:pic>
-                    </a:graphicData>
-                  </a:graphic>
-                </wp:inline>
-              </w:drawing>
-            </w:r>
-          </w:p>
-        </w:tc>
-      </w:tr>
-    </w:tbl>
-    <w:p>
-      <w:pPr>
-        <w:pStyle w:val="Quote"/>
-      </w:pPr>
-      <w:r>
-        <w:t>Таблица 3.6.1</w:t>
-      </w:r>
-    </w:p>
-    <w:p>
-      <w:r>
-        <w:t>След това в терминала изпълняваме: „</w:t>
-      </w:r>
-      <w:r>
-        <w:t>pip install -U numpy scipy py_entitymatching</w:t>
-      </w:r>
-      <w:r>
-        <w:t>“. Инсталацията е описана също и в Приложение.</w:t>
-      </w:r>
-    </w:p>
-    <w:p>
-      <w:r>
-        <w:t xml:space="preserve">Структурата на приложението и работа с </w:t>
-      </w:r>
-      <w:r>
-        <w:rPr>
-          <w:lang w:val="en-US"/>
-        </w:rPr>
-        <w:t>Jupyter</w:t>
-      </w:r>
-      <w:r>
-        <w:t xml:space="preserve"> </w:t>
-      </w:r>
-      <w:r>
-        <w:t>са изобразени на следващата фигура.</w:t>
-      </w:r>
-    </w:p>
-    <w:tbl>
-      <w:tblPr>
-        <w:tblStyle w:val="TableGrid"/>
-        <w:tblW w:w="0" w:type="auto"/>
-        <w:tblLook w:val="04A0" w:firstRow="1" w:lastRow="0" w:firstColumn="1" w:lastColumn="0" w:noHBand="0" w:noVBand="1"/>
-      </w:tblPr>
-      <w:tblGrid>
-        <w:gridCol w:w="3924"/>
-        <w:gridCol w:w="5092"/>
-      </w:tblGrid>
-      <w:tr>
-        <w:tc>
-          <w:tcPr>
-            <w:tcW w:w="4508" w:type="dxa"/>
-          </w:tcPr>
-          <w:p>
-            <w:r>
-              <w:rPr>
-                <w:noProof/>
-              </w:rPr>
-              <w:drawing>
-                <wp:inline distT="0" distB="0" distL="0" distR="0" wp14:anchorId="18BF268D" wp14:editId="46345165">
-                  <wp:extent cx="2405069" cy="3470910"/>
-                  <wp:effectExtent l="0" t="0" r="0" b="0"/>
-                  <wp:docPr id="19" name="Picture 19"/>
-                  <wp:cNvGraphicFramePr>
-                    <a:graphicFrameLocks xmlns:a="http://schemas.openxmlformats.org/drawingml/2006/main" noChangeAspect="1"/>
-                  </wp:cNvGraphicFramePr>
-                  <a:graphic xmlns:a="http://schemas.openxmlformats.org/drawingml/2006/main">
-                    <a:graphicData uri="http://schemas.openxmlformats.org/drawingml/2006/picture">
-                      <pic:pic xmlns:pic="http://schemas.openxmlformats.org/drawingml/2006/picture">
-                        <pic:nvPicPr>
-                          <pic:cNvPr id="1" name=""/>
-                          <pic:cNvPicPr/>
-                        </pic:nvPicPr>
-                        <pic:blipFill>
-                          <a:blip r:embed="rId25"/>
-                          <a:stretch>
-                            <a:fillRect/>
-                          </a:stretch>
-                        </pic:blipFill>
-                        <pic:spPr>
-                          <a:xfrm>
-                            <a:off x="0" y="0"/>
                             <a:ext cx="2413413" cy="3482952"/>
                           </a:xfrm>
                           <a:prstGeom prst="rect">
@@ -5118,7 +5335,7 @@
                           <pic:cNvPicPr/>
                         </pic:nvPicPr>
                         <pic:blipFill>
-                          <a:blip r:embed="rId26"/>
+                          <a:blip r:embed="rId23"/>
                           <a:stretch>
                             <a:fillRect/>
                           </a:stretch>
@@ -5154,60 +5371,84 @@
       <w:pPr>
         <w:pStyle w:val="Heading2"/>
       </w:pPr>
-      <w:bookmarkStart w:id="12" w:name="_Toc103542132"/>
+      <w:bookmarkStart w:id="13" w:name="_Toc103861228"/>
+      <w:r>
+        <w:t xml:space="preserve">3.6 </w:t>
+      </w:r>
+      <w:r>
+        <w:t>Оценка на резултатите</w:t>
+      </w:r>
+      <w:bookmarkEnd w:id="13"/>
+    </w:p>
+    <w:p>
+      <w:pPr>
+        <w:pStyle w:val="Heading1"/>
+      </w:pPr>
+      <w:bookmarkStart w:id="14" w:name="_Toc103861229"/>
+      <w:r>
+        <w:t xml:space="preserve">4. </w:t>
+      </w:r>
+      <w:r>
+        <w:t>Недостатъци и</w:t>
+      </w:r>
+      <w:r>
+        <w:t xml:space="preserve"> подобрения</w:t>
+      </w:r>
+      <w:bookmarkEnd w:id="14"/>
+    </w:p>
+    <w:p>
+      <w:r>
+        <w:t>В момента сме разработили само девелопмънт частта от процеса на свързване. Не е разбработена частта, която може да се депл</w:t>
+      </w:r>
+      <w:r>
+        <w:t>о</w:t>
+      </w:r>
+      <w:r>
+        <w:t>йне и не сме посочили как данните да идват в поточен вид. Друг недостатък е, че избрания алгоритъм зависи от данните, а това е нежелано.</w:t>
+      </w:r>
+    </w:p>
+    <w:p>
+      <w:r>
+        <w:t>Можем да се подобри свързването на обектите от тип захранване и да се извле</w:t>
+      </w:r>
+      <w:r>
+        <w:t>ч</w:t>
+      </w:r>
+      <w:r>
+        <w:t xml:space="preserve">е тяхната мощност </w:t>
+      </w:r>
+      <w:r>
+        <w:t>с</w:t>
+      </w:r>
+      <w:r>
+        <w:t xml:space="preserve"> предварителна обработка</w:t>
+      </w:r>
+      <w:r>
+        <w:t xml:space="preserve"> на данните</w:t>
+      </w:r>
+      <w:r>
+        <w:t xml:space="preserve">. По същият начин можем да извлечем специфични колони за калъфите за лаптопи. </w:t>
+      </w:r>
+      <w:r>
+        <w:t>Като по-общо решение</w:t>
+      </w:r>
+      <w:r>
+        <w:t xml:space="preserve"> можем да сложим една колона, която да определя </w:t>
+      </w:r>
+      <w:r>
+        <w:t>категорията</w:t>
+      </w:r>
+      <w:r>
+        <w:t xml:space="preserve"> на продукта, лаптоп, захранване, калъф и др.</w:t>
+      </w:r>
+    </w:p>
+    <w:p>
+      <w:pPr>
+        <w:pStyle w:val="Heading1"/>
+      </w:pPr>
+      <w:bookmarkStart w:id="15" w:name="_Toc103861230"/>
       <w:r>
         <w:lastRenderedPageBreak/>
-        <w:t xml:space="preserve">3.6 </w:t>
-      </w:r>
-      <w:r>
-        <w:t>Оценка на резултатите</w:t>
-      </w:r>
-      <w:bookmarkEnd w:id="12"/>
-    </w:p>
-    <w:p>
-      <w:pPr>
-        <w:pStyle w:val="Heading1"/>
-      </w:pPr>
-      <w:bookmarkStart w:id="13" w:name="_Toc103542133"/>
-      <w:r>
-        <w:t xml:space="preserve">4. </w:t>
-      </w:r>
-      <w:r>
-        <w:t>Недостатъци и</w:t>
-      </w:r>
-      <w:r>
-        <w:t xml:space="preserve"> подобрения</w:t>
-      </w:r>
-      <w:bookmarkEnd w:id="13"/>
-    </w:p>
-    <w:p>
-      <w:r>
-        <w:t>В момента сме разработили само девелопмънт частта от процеса на свързване. Не е разбработена частта, която може да се деплйне и не сме посочили как данните да идват в поточен вид. Друг недостатък е, че избрания алгоритъм зависи от данните, а това е нежелано.</w:t>
-      </w:r>
-    </w:p>
-    <w:p>
-      <w:r>
-        <w:t xml:space="preserve">Можем да се подобри свързването на обектите от тип захранване и да се извлезе тяхната мощност като предварителна обработка. По същият начин можем да извлечем специфични колони за калъфите за лаптопи. </w:t>
-      </w:r>
-      <w:r>
-        <w:t>Като по-общо решение</w:t>
-      </w:r>
-      <w:r>
-        <w:t xml:space="preserve"> можем да сложим една колона, която да определя </w:t>
-      </w:r>
-      <w:r>
-        <w:t>категорията</w:t>
-      </w:r>
-      <w:r>
-        <w:t xml:space="preserve"> на продукта, лаптоп, захранване, калъф и др.</w:t>
-      </w:r>
-    </w:p>
-    <w:p>
-      <w:pPr>
-        <w:pStyle w:val="Heading1"/>
-      </w:pPr>
-      <w:bookmarkStart w:id="14" w:name="_Toc103542134"/>
-      <w:r>
         <w:t>5</w:t>
       </w:r>
       <w:r>
@@ -5216,7 +5457,7 @@
       <w:r>
         <w:t>Източници и използвана литература</w:t>
       </w:r>
-      <w:bookmarkEnd w:id="14"/>
+      <w:bookmarkEnd w:id="15"/>
     </w:p>
     <w:p>
       <w:pPr>
@@ -5225,7 +5466,6 @@
           <w:lang w:val="en-US"/>
         </w:rPr>
       </w:pPr>
-      <w:bookmarkStart w:id="15" w:name="_Toc103542135"/>
       <w:r>
         <w:t>[</w:t>
       </w:r>
@@ -5244,11 +5484,19 @@
         </w:rPr>
         <w:t xml:space="preserve"> </w:t>
       </w:r>
-      <w:r>
-        <w:rPr>
-          <w:lang w:val="en-US"/>
-        </w:rPr>
-        <w:t>AnHai's Group</w:t>
+      <w:proofErr w:type="spellStart"/>
+      <w:r>
+        <w:rPr>
+          <w:lang w:val="en-US"/>
+        </w:rPr>
+        <w:t>AnHai's</w:t>
+      </w:r>
+      <w:proofErr w:type="spellEnd"/>
+      <w:r>
+        <w:rPr>
+          <w:lang w:val="en-US"/>
+        </w:rPr>
+        <w:t xml:space="preserve"> Group</w:t>
       </w:r>
       <w:r>
         <w:t>, 2017</w:t>
@@ -5265,7 +5513,7 @@
         </w:rPr>
         <w:br/>
       </w:r>
-      <w:hyperlink r:id="rId27" w:history="1">
+      <w:hyperlink r:id="rId24" w:history="1">
         <w:r>
           <w:rPr>
             <w:rStyle w:val="Hyperlink"/>
@@ -5303,11 +5551,19 @@
         </w:rPr>
         <w:t xml:space="preserve"> </w:t>
       </w:r>
-      <w:r>
-        <w:rPr>
-          <w:lang w:val="en-US"/>
-        </w:rPr>
-        <w:t>AnHai's Group</w:t>
+      <w:proofErr w:type="spellStart"/>
+      <w:r>
+        <w:rPr>
+          <w:lang w:val="en-US"/>
+        </w:rPr>
+        <w:t>AnHai's</w:t>
+      </w:r>
+      <w:proofErr w:type="spellEnd"/>
+      <w:r>
+        <w:rPr>
+          <w:lang w:val="en-US"/>
+        </w:rPr>
+        <w:t xml:space="preserve"> Group</w:t>
       </w:r>
       <w:r>
         <w:t>, 2017</w:t>
@@ -5324,7 +5580,7 @@
         </w:rPr>
         <w:br/>
       </w:r>
-      <w:hyperlink r:id="rId28" w:history="1">
+      <w:hyperlink r:id="rId25" w:history="1">
         <w:r>
           <w:rPr>
             <w:rStyle w:val="Hyperlink"/>
@@ -5390,7 +5646,7 @@
         </w:rPr>
         <w:br/>
       </w:r>
-      <w:hyperlink r:id="rId29" w:history="1">
+      <w:hyperlink r:id="rId26" w:history="1">
         <w:r>
           <w:rPr>
             <w:rStyle w:val="Hyperlink"/>
@@ -5413,11 +5669,33 @@
         </w:rPr>
         <w:t xml:space="preserve">[4] </w:t>
       </w:r>
-      <w:r>
-        <w:rPr>
-          <w:lang w:val="en-US"/>
-        </w:rPr>
-        <w:t>tf–idf - Wikipedia</w:t>
+      <w:proofErr w:type="spellStart"/>
+      <w:r>
+        <w:rPr>
+          <w:lang w:val="en-US"/>
+        </w:rPr>
+        <w:t>tf</w:t>
+      </w:r>
+      <w:proofErr w:type="spellEnd"/>
+      <w:r>
+        <w:rPr>
+          <w:lang w:val="en-US"/>
+        </w:rPr>
+        <w:t>–</w:t>
+      </w:r>
+      <w:proofErr w:type="spellStart"/>
+      <w:r>
+        <w:rPr>
+          <w:lang w:val="en-US"/>
+        </w:rPr>
+        <w:t>idf</w:t>
+      </w:r>
+      <w:proofErr w:type="spellEnd"/>
+      <w:r>
+        <w:rPr>
+          <w:lang w:val="en-US"/>
+        </w:rPr>
+        <w:t xml:space="preserve"> - Wikipedia</w:t>
       </w:r>
       <w:r>
         <w:rPr>
@@ -5425,7 +5703,7 @@
         </w:rPr>
         <w:br/>
       </w:r>
-      <w:hyperlink r:id="rId30" w:history="1">
+      <w:hyperlink r:id="rId27" w:history="1">
         <w:r>
           <w:rPr>
             <w:rStyle w:val="Hyperlink"/>
@@ -5456,7 +5734,7 @@
           <w:lang w:val="en-US"/>
         </w:rPr>
       </w:pPr>
-      <w:hyperlink r:id="rId31" w:history="1">
+      <w:hyperlink r:id="rId28" w:history="1">
         <w:r>
           <w:rPr>
             <w:rStyle w:val="Hyperlink"/>
@@ -5495,8 +5773,16 @@
         <w:rPr>
           <w:lang w:val="en-US"/>
         </w:rPr>
-        <w:t>Koo Ping Shung</w:t>
-      </w:r>
+        <w:t xml:space="preserve">Koo Ping </w:t>
+      </w:r>
+      <w:proofErr w:type="spellStart"/>
+      <w:r>
+        <w:rPr>
+          <w:lang w:val="en-US"/>
+        </w:rPr>
+        <w:t>Shung</w:t>
+      </w:r>
+      <w:proofErr w:type="spellEnd"/>
       <w:r>
         <w:rPr>
           <w:lang w:val="en-US"/>
@@ -5518,7 +5804,7 @@
           <w:lang w:val="en-US"/>
         </w:rPr>
       </w:pPr>
-      <w:hyperlink r:id="rId32" w:history="1">
+      <w:hyperlink r:id="rId29" w:history="1">
         <w:r>
           <w:rPr>
             <w:rStyle w:val="Hyperlink"/>
@@ -5531,28 +5817,27 @@
     <w:p>
       <w:pPr>
         <w:rPr>
-          <w:lang w:val="en-US"/>
-        </w:rPr>
-      </w:pPr>
-      <w:r>
-        <w:rPr>
-          <w:lang w:val="en-US"/>
-        </w:rPr>
-        <w:lastRenderedPageBreak/>
+          <w:lang w:val="fr-FR"/>
+        </w:rPr>
+      </w:pPr>
+      <w:r>
+        <w:rPr>
+          <w:lang w:val="fr-FR"/>
+        </w:rPr>
         <w:t>[7] Anaconda installation guide</w:t>
       </w:r>
     </w:p>
     <w:p>
       <w:pPr>
         <w:rPr>
-          <w:lang w:val="en-US"/>
-        </w:rPr>
-      </w:pPr>
-      <w:hyperlink r:id="rId33" w:history="1">
+          <w:lang w:val="fr-FR"/>
+        </w:rPr>
+      </w:pPr>
+      <w:hyperlink r:id="rId30" w:history="1">
         <w:r>
           <w:rPr>
             <w:rStyle w:val="Hyperlink"/>
-            <w:lang w:val="en-US"/>
+            <w:lang w:val="fr-FR"/>
           </w:rPr>
           <w:t>https://docs.anaconda.com/anaconda/install/</w:t>
         </w:r>
@@ -5561,7 +5846,7 @@
     <w:p>
       <w:pPr>
         <w:rPr>
-          <w:lang w:val="en-US"/>
+          <w:lang w:val="fr-FR"/>
         </w:rPr>
       </w:pPr>
     </w:p>
@@ -5569,14 +5854,14 @@
       <w:pPr>
         <w:jc w:val="left"/>
         <w:rPr>
-          <w:lang w:val="en-US"/>
-        </w:rPr>
-      </w:pPr>
-    </w:p>
-    <w:p>
-      <w:pPr>
-        <w:rPr>
-          <w:lang w:val="en-US"/>
+          <w:lang w:val="fr-FR"/>
+        </w:rPr>
+      </w:pPr>
+    </w:p>
+    <w:p>
+      <w:pPr>
+        <w:rPr>
+          <w:lang w:val="fr-FR"/>
         </w:rPr>
       </w:pPr>
     </w:p>
@@ -5584,22 +5869,23 @@
       <w:pPr>
         <w:pStyle w:val="Heading1"/>
       </w:pPr>
+      <w:bookmarkStart w:id="16" w:name="_Toc103861231"/>
       <w:r>
         <w:t>Приложения</w:t>
       </w:r>
-      <w:bookmarkEnd w:id="15"/>
+      <w:bookmarkEnd w:id="16"/>
     </w:p>
     <w:p>
       <w:pPr>
         <w:pStyle w:val="Heading2"/>
       </w:pPr>
-      <w:bookmarkStart w:id="16" w:name="_Toc103542136"/>
+      <w:bookmarkStart w:id="17" w:name="_Toc103861232"/>
       <w:r>
         <w:t>1. Сорс код (</w:t>
       </w:r>
       <w:r>
         <w:rPr>
-          <w:lang w:val="en-US"/>
+          <w:lang w:val="fr-FR"/>
         </w:rPr>
         <w:t>Source</w:t>
       </w:r>
@@ -5608,14 +5894,14 @@
       </w:r>
       <w:r>
         <w:rPr>
-          <w:lang w:val="en-US"/>
+          <w:lang w:val="fr-FR"/>
         </w:rPr>
         <w:t>code</w:t>
       </w:r>
       <w:r>
         <w:t>)</w:t>
       </w:r>
-      <w:bookmarkEnd w:id="16"/>
+      <w:bookmarkEnd w:id="17"/>
     </w:p>
     <w:p>
       <w:r>
@@ -5629,7 +5915,7 @@
       </w:r>
     </w:p>
     <w:p>
-      <w:hyperlink r:id="rId34" w:history="1">
+      <w:hyperlink r:id="rId31" w:history="1">
         <w:r>
           <w:rPr>
             <w:rStyle w:val="Hyperlink"/>
@@ -5640,8 +5926,8 @@
     </w:p>
     <w:p/>
     <w:sectPr>
-      <w:headerReference w:type="default" r:id="rId35"/>
-      <w:footerReference w:type="default" r:id="rId36"/>
+      <w:headerReference w:type="default" r:id="rId32"/>
+      <w:footerReference w:type="default" r:id="rId33"/>
       <w:pgSz w:w="11906" w:h="16838"/>
       <w:pgMar w:top="1440" w:right="1440" w:bottom="1440" w:left="1440" w:header="708" w:footer="708" w:gutter="0"/>
       <w:cols w:space="708"/>
@@ -8248,7 +8534,6 @@
   <w:style w:type="character" w:default="1" w:styleId="DefaultParagraphFont">
     <w:name w:val="Default Paragraph Font"/>
     <w:uiPriority w:val="1"/>
-    <w:semiHidden/>
     <w:unhideWhenUsed/>
   </w:style>
   <w:style w:type="table" w:default="1" w:styleId="TableNormal">
@@ -8663,6 +8948,21 @@
       <w:lang w:val="bg-BG"/>
     </w:rPr>
   </w:style>
+  <w:style w:type="paragraph" w:styleId="NoSpacing">
+    <w:name w:val="No Spacing"/>
+    <w:uiPriority w:val="1"/>
+    <w:qFormat/>
+    <w:rsid w:val="00510762"/>
+    <w:pPr>
+      <w:spacing w:after="0" w:line="240" w:lineRule="auto"/>
+      <w:jc w:val="both"/>
+    </w:pPr>
+    <w:rPr>
+      <w:rFonts w:ascii="Times New Roman" w:hAnsi="Times New Roman"/>
+      <w:sz w:val="24"/>
+      <w:lang w:val="bg-BG"/>
+    </w:rPr>
+  </w:style>
 </w:styles>
 </file>
 

</xml_diff>

<commit_message>
Add chapter 3.6 and update 3.5.1
</commit_message>
<xml_diff>
--- a/documentation/Проект_Кирил_Димов_1MI3400098_Борислав_Марков_0MI3400048.docx
+++ b/documentation/Проект_Кирил_Димов_1MI3400098_Борислав_Марков_0MI3400048.docx
@@ -2911,61 +2911,178 @@
         <w:t xml:space="preserve">метриката </w:t>
       </w:r>
       <w:r>
+        <w:t>„точност“ (</w:t>
+      </w:r>
+      <w:r>
+        <w:rPr>
+          <w:lang w:val="en-US"/>
+        </w:rPr>
+        <w:t>precision</w:t>
+      </w:r>
+      <w:r>
+        <w:t>)</w:t>
+      </w:r>
+      <w:r>
+        <w:t xml:space="preserve"> [6]</w:t>
+      </w:r>
+      <w:r>
+        <w:t xml:space="preserve"> </w:t>
+      </w:r>
+      <w:r>
+        <w:t>за измерване на алгоритмите</w:t>
+      </w:r>
+      <w:r>
+        <w:t xml:space="preserve">. </w:t>
+      </w:r>
+      <w:r>
+        <w:t xml:space="preserve">Алгоритмите, измежду които ще бъде избирано, са </w:t>
+      </w:r>
+      <w:r>
+        <w:t>„д</w:t>
+      </w:r>
+      <w:r>
+        <w:t>ърво на решенията</w:t>
+      </w:r>
+      <w:r>
+        <w:t>“</w:t>
+      </w:r>
+      <w:r>
+        <w:t xml:space="preserve"> </w:t>
+      </w:r>
+      <w:r>
+        <w:t>(</w:t>
+      </w:r>
+      <w:r>
+        <w:rPr>
+          <w:lang w:val="en-US"/>
+        </w:rPr>
+        <w:t>Decision</w:t>
+      </w:r>
+      <w:r>
+        <w:t xml:space="preserve"> </w:t>
+      </w:r>
+      <w:r>
+        <w:rPr>
+          <w:lang w:val="en-US"/>
+        </w:rPr>
+        <w:t>Tree</w:t>
+      </w:r>
+      <w:r>
+        <w:t xml:space="preserve">), </w:t>
+      </w:r>
+      <w:r>
         <w:t>„</w:t>
       </w:r>
       <w:r>
-        <w:t>точност</w:t>
+        <w:rPr>
+          <w:lang w:val="en-US"/>
+        </w:rPr>
+        <w:t>support</w:t>
+      </w:r>
+      <w:r>
+        <w:t xml:space="preserve"> </w:t>
+      </w:r>
+      <w:r>
+        <w:rPr>
+          <w:lang w:val="en-US"/>
+        </w:rPr>
+        <w:t>vector</w:t>
+      </w:r>
+      <w:r>
+        <w:t xml:space="preserve"> </w:t>
+      </w:r>
+      <w:r>
+        <w:rPr>
+          <w:lang w:val="en-US"/>
+        </w:rPr>
+        <w:t>machine</w:t>
       </w:r>
       <w:r>
         <w:t>“</w:t>
       </w:r>
       <w:r>
+        <w:t xml:space="preserve">, </w:t>
+      </w:r>
+      <w:r>
+        <w:t>„</w:t>
+      </w:r>
+      <w:r>
+        <w:t>случайна гора</w:t>
+      </w:r>
+      <w:r>
+        <w:t>“</w:t>
+      </w:r>
+      <w:r>
         <w:t xml:space="preserve"> (</w:t>
       </w:r>
       <w:r>
         <w:rPr>
           <w:lang w:val="en-US"/>
         </w:rPr>
-        <w:t>precision</w:t>
+        <w:t>random</w:t>
+      </w:r>
+      <w:r>
+        <w:t xml:space="preserve"> </w:t>
+      </w:r>
+      <w:r>
+        <w:rPr>
+          <w:lang w:val="en-US"/>
+        </w:rPr>
+        <w:t>forest</w:t>
       </w:r>
       <w:r>
         <w:t>)</w:t>
       </w:r>
       <w:r>
-        <w:t xml:space="preserve"> [6]</w:t>
+        <w:t xml:space="preserve">, </w:t>
+      </w:r>
+      <w:r>
+        <w:t>„</w:t>
+      </w:r>
+      <w:r>
+        <w:t>логистична</w:t>
+      </w:r>
+      <w:r>
+        <w:t xml:space="preserve"> регресия“</w:t>
+      </w:r>
+      <w:r>
+        <w:t xml:space="preserve"> и </w:t>
+      </w:r>
+      <w:r>
+        <w:t>„</w:t>
+      </w:r>
+      <w:r>
+        <w:t>линейна регресия</w:t>
+      </w:r>
+      <w:r>
+        <w:t>“</w:t>
+      </w:r>
+      <w:r>
+        <w:t xml:space="preserve"> (</w:t>
+      </w:r>
+      <w:r>
+        <w:rPr>
+          <w:lang w:val="en-US"/>
+        </w:rPr>
+        <w:t>logistic</w:t>
       </w:r>
       <w:r>
         <w:t xml:space="preserve"> </w:t>
       </w:r>
       <w:r>
-        <w:t>за измерване на алгоритмите</w:t>
-      </w:r>
-      <w:r>
-        <w:t xml:space="preserve">. </w:t>
-      </w:r>
-      <w:r>
-        <w:t xml:space="preserve">Алгоритмите, измежду които ще бъде избирано, са </w:t>
-      </w:r>
-      <w:r>
-        <w:t>„д</w:t>
-      </w:r>
-      <w:r>
-        <w:t>ърво на решенията</w:t>
-      </w:r>
-      <w:r>
-        <w:t>“</w:t>
+        <w:rPr>
+          <w:lang w:val="en-US"/>
+        </w:rPr>
+        <w:t>and</w:t>
       </w:r>
       <w:r>
         <w:t xml:space="preserve"> </w:t>
       </w:r>
       <w:r>
-        <w:t>(</w:t>
-      </w:r>
-      <w:r>
-        <w:rPr>
-          <w:lang w:val="en-US"/>
-        </w:rPr>
-        <w:t>Decision</w:t>
+        <w:rPr>
+          <w:lang w:val="en-US"/>
+        </w:rPr>
+        <w:t>linear</w:t>
       </w:r>
       <w:r>
         <w:t xml:space="preserve"> </w:t>
@@ -2974,157 +3091,22 @@
         <w:rPr>
           <w:lang w:val="en-US"/>
         </w:rPr>
-        <w:t>Tree</w:t>
-      </w:r>
-      <w:r>
-        <w:t xml:space="preserve">), </w:t>
-      </w:r>
-      <w:r>
-        <w:t>„</w:t>
-      </w:r>
-      <w:r>
-        <w:rPr>
-          <w:lang w:val="en-US"/>
-        </w:rPr>
-        <w:t>support</w:t>
+        <w:t>regression</w:t>
+      </w:r>
+      <w:r>
+        <w:t>)</w:t>
+      </w:r>
+      <w:r>
+        <w:t>.</w:t>
       </w:r>
       <w:r>
         <w:t xml:space="preserve"> </w:t>
       </w:r>
       <w:r>
-        <w:rPr>
-          <w:lang w:val="en-US"/>
-        </w:rPr>
-        <w:t>vector</w:t>
-      </w:r>
-      <w:r>
-        <w:t xml:space="preserve"> </w:t>
-      </w:r>
-      <w:r>
-        <w:rPr>
-          <w:lang w:val="en-US"/>
-        </w:rPr>
-        <w:t>machine</w:t>
-      </w:r>
-      <w:r>
-        <w:t>“</w:t>
-      </w:r>
-      <w:r>
-        <w:t xml:space="preserve">, </w:t>
-      </w:r>
-      <w:r>
-        <w:t>„</w:t>
-      </w:r>
-      <w:r>
-        <w:t>случайна гора</w:t>
-      </w:r>
-      <w:r>
-        <w:t>“</w:t>
-      </w:r>
-      <w:r>
-        <w:t xml:space="preserve"> (</w:t>
-      </w:r>
-      <w:r>
-        <w:rPr>
-          <w:lang w:val="en-US"/>
-        </w:rPr>
-        <w:t>random</w:t>
-      </w:r>
-      <w:r>
-        <w:t xml:space="preserve"> </w:t>
-      </w:r>
-      <w:r>
-        <w:rPr>
-          <w:lang w:val="en-US"/>
-        </w:rPr>
-        <w:t>forest</w:t>
-      </w:r>
-      <w:r>
-        <w:t>)</w:t>
-      </w:r>
-      <w:r>
-        <w:t xml:space="preserve">, </w:t>
-      </w:r>
-      <w:r>
-        <w:t>„</w:t>
-      </w:r>
-      <w:r>
-        <w:t>логистична</w:t>
-      </w:r>
-      <w:r>
-        <w:t xml:space="preserve"> регресия“</w:t>
-      </w:r>
-      <w:r>
-        <w:t xml:space="preserve"> и </w:t>
-      </w:r>
-      <w:r>
-        <w:t>„</w:t>
-      </w:r>
-      <w:r>
-        <w:t>линейна регресия</w:t>
-      </w:r>
-      <w:r>
-        <w:t>“</w:t>
-      </w:r>
-      <w:r>
-        <w:t xml:space="preserve"> (</w:t>
-      </w:r>
-      <w:r>
-        <w:rPr>
-          <w:lang w:val="en-US"/>
-        </w:rPr>
-        <w:t>logistic</w:t>
-      </w:r>
-      <w:r>
-        <w:t xml:space="preserve"> </w:t>
-      </w:r>
-      <w:r>
-        <w:rPr>
-          <w:lang w:val="en-US"/>
-        </w:rPr>
-        <w:t>and</w:t>
-      </w:r>
-      <w:r>
-        <w:t xml:space="preserve"> </w:t>
-      </w:r>
-      <w:r>
-        <w:rPr>
-          <w:lang w:val="en-US"/>
-        </w:rPr>
-        <w:t>linear</w:t>
-      </w:r>
-      <w:r>
-        <w:t xml:space="preserve"> </w:t>
-      </w:r>
-      <w:r>
-        <w:rPr>
-          <w:lang w:val="en-US"/>
-        </w:rPr>
-        <w:t>regression</w:t>
-      </w:r>
-      <w:r>
-        <w:t>)</w:t>
-      </w:r>
-      <w:r>
-        <w:t>.</w:t>
-      </w:r>
-      <w:r>
-        <w:t xml:space="preserve"> </w:t>
-      </w:r>
-      <w:r>
         <w:t xml:space="preserve">След това </w:t>
       </w:r>
       <w:r>
-        <w:t>изчислителн</w:t>
-      </w:r>
-      <w:r>
-        <w:t>ото</w:t>
-      </w:r>
-      <w:r>
-        <w:t xml:space="preserve"> </w:t>
-      </w:r>
-      <w:r>
-        <w:t>множество (</w:t>
+        <w:t>изчислителното множество (</w:t>
       </w:r>
       <w:r>
         <w:rPr>
@@ -3412,13 +3394,7 @@
         </w:numPr>
       </w:pPr>
       <w:r>
-        <w:t>д</w:t>
-      </w:r>
-      <w:r>
-        <w:t>ърво на решенията</w:t>
-      </w:r>
-      <w:r>
-        <w:t xml:space="preserve"> (</w:t>
+        <w:t>дърво на решенията (</w:t>
       </w:r>
       <w:r>
         <w:t>DecisionTree</w:t>
@@ -3436,13 +3412,7 @@
         </w:numPr>
       </w:pPr>
       <w:r>
-        <w:t>с</w:t>
-      </w:r>
-      <w:r>
-        <w:t>лучайна гора</w:t>
-      </w:r>
-      <w:r>
-        <w:t xml:space="preserve"> (</w:t>
+        <w:t>случайна гора (</w:t>
       </w:r>
       <w:r>
         <w:t>R</w:t>
@@ -3514,10 +3484,7 @@
       </w:pPr>
       <w:r>
         <w:lastRenderedPageBreak/>
-        <w:t>линейна регресия</w:t>
-      </w:r>
-      <w:r>
-        <w:t xml:space="preserve"> (</w:t>
+        <w:t>линейна регресия (</w:t>
       </w:r>
       <w:r>
         <w:t>LinReg</w:t>
@@ -3535,10 +3502,7 @@
         </w:numPr>
       </w:pPr>
       <w:r>
-        <w:t>логистична регресия</w:t>
-      </w:r>
-      <w:r>
-        <w:t xml:space="preserve"> (</w:t>
+        <w:t>логистична регресия (</w:t>
       </w:r>
       <w:r>
         <w:t>LogReg</w:t>
@@ -4066,10 +4030,7 @@
         <w:t xml:space="preserve">ожем да кажем, че искаме </w:t>
       </w:r>
       <w:r>
-        <w:t>тези атрибути</w:t>
-      </w:r>
-      <w:r>
-        <w:t xml:space="preserve"> </w:t>
+        <w:t xml:space="preserve">тези атрибути </w:t>
       </w:r>
       <w:r>
         <w:t xml:space="preserve">да са еднакви. </w:t>
@@ -4242,9 +4203,11 @@
       <w:r>
         <w:t xml:space="preserve">, това дава една характеристика, която може да ни помогне да редуцираме допълнително първоначалната селекция. Втория параметър сме </w:t>
       </w:r>
+      <w:proofErr w:type="spellStart"/>
       <w:r>
         <w:t>именовали</w:t>
       </w:r>
+      <w:proofErr w:type="spellEnd"/>
       <w:r>
         <w:t xml:space="preserve"> </w:t>
       </w:r>
@@ -4886,9 +4849,59 @@
         <w:t xml:space="preserve"> 72%</w:t>
       </w:r>
       <w:r>
-        <w:t>. Резултатите преди и след са дадени в таблица 3.5.1.1.</w:t>
-      </w:r>
-    </w:p>
+        <w:t xml:space="preserve">. Резултатите преди и след са дадени в </w:t>
+      </w:r>
+      <w:proofErr w:type="spellStart"/>
+      <w:r>
+        <w:t>таблиц</w:t>
+      </w:r>
+      <w:proofErr w:type="spellEnd"/>
+      <w:r>
+        <w:t xml:space="preserve"> 3.5.1.1.</w:t>
+      </w:r>
+      <w:r>
+        <w:t xml:space="preserve"> В тази таблица също така виждаме и резултатите от </w:t>
+      </w:r>
+      <w:r>
+        <w:t>,,К-</w:t>
+      </w:r>
+      <w:proofErr w:type="spellStart"/>
+      <w:r>
+        <w:t>Fold</w:t>
+      </w:r>
+      <w:proofErr w:type="spellEnd"/>
+      <w:r>
+        <w:t xml:space="preserve"> </w:t>
+      </w:r>
+      <w:proofErr w:type="spellStart"/>
+      <w:r>
+        <w:t>Cross</w:t>
+      </w:r>
+      <w:proofErr w:type="spellEnd"/>
+      <w:r>
+        <w:t xml:space="preserve"> </w:t>
+      </w:r>
+      <w:proofErr w:type="spellStart"/>
+      <w:r>
+        <w:t>Validation</w:t>
+      </w:r>
+      <w:proofErr w:type="spellEnd"/>
+      <w:r>
+        <w:t>”</w:t>
+      </w:r>
+      <w:r>
+        <w:t xml:space="preserve"> преди и след добавянето на новите полета. Чрез тях </w:t>
+      </w:r>
+      <w:r>
+        <w:t>стойностите на метриките биват подобрявани и алгоритмите дават по-добри резултати.</w:t>
+      </w:r>
+      <w:r>
+        <w:t xml:space="preserve"> Приблизително 6% покачване на стойностите.</w:t>
+      </w:r>
+    </w:p>
+    <w:p/>
+    <w:p/>
+    <w:p/>
     <w:p>
       <w:pPr>
         <w:pStyle w:val="Heading3"/>
@@ -4907,13 +4920,13 @@
         <w:tblLook w:val="04A0" w:firstRow="1" w:lastRow="0" w:firstColumn="1" w:lastColumn="0" w:noHBand="0" w:noVBand="1"/>
       </w:tblPr>
       <w:tblGrid>
-        <w:gridCol w:w="4568"/>
-        <w:gridCol w:w="4448"/>
+        <w:gridCol w:w="4578"/>
+        <w:gridCol w:w="4438"/>
       </w:tblGrid>
       <w:tr>
         <w:tc>
           <w:tcPr>
-            <w:tcW w:w="4568" w:type="dxa"/>
+            <w:tcW w:w="4508" w:type="dxa"/>
           </w:tcPr>
           <w:p>
             <w:r>
@@ -4921,10 +4934,10 @@
                 <w:noProof/>
               </w:rPr>
               <w:drawing>
-                <wp:inline distT="0" distB="0" distL="0" distR="0" wp14:anchorId="49949E08" wp14:editId="657F64BB">
+                <wp:inline distT="0" distB="0" distL="0" distR="0" wp14:anchorId="0E86DA33" wp14:editId="666D87D4">
                   <wp:extent cx="2778182" cy="876300"/>
                   <wp:effectExtent l="0" t="0" r="3175" b="0"/>
-                  <wp:docPr id="13" name="Picture 13"/>
+                  <wp:docPr id="13" name="Picture 13" descr="Graphical user interface, text, application&#10;&#10;Description automatically generated"/>
                   <wp:cNvGraphicFramePr>
                     <a:graphicFrameLocks xmlns:a="http://schemas.openxmlformats.org/drawingml/2006/main" noChangeAspect="1"/>
                   </wp:cNvGraphicFramePr>
@@ -4932,7 +4945,7 @@
                     <a:graphicData uri="http://schemas.openxmlformats.org/drawingml/2006/picture">
                       <pic:pic xmlns:pic="http://schemas.openxmlformats.org/drawingml/2006/picture">
                         <pic:nvPicPr>
-                          <pic:cNvPr id="1" name=""/>
+                          <pic:cNvPr id="13" name="Picture 13" descr="Graphical user interface, text, application&#10;&#10;Description automatically generated"/>
                           <pic:cNvPicPr/>
                         </pic:nvPicPr>
                         <pic:blipFill>
@@ -4960,7 +4973,7 @@
         </w:tc>
         <w:tc>
           <w:tcPr>
-            <w:tcW w:w="4448" w:type="dxa"/>
+            <w:tcW w:w="4508" w:type="dxa"/>
           </w:tcPr>
           <w:p>
             <w:r>
@@ -4968,10 +4981,10 @@
                 <w:noProof/>
               </w:rPr>
               <w:drawing>
-                <wp:inline distT="0" distB="0" distL="0" distR="0" wp14:anchorId="6348533E" wp14:editId="68AE4E48">
+                <wp:inline distT="0" distB="0" distL="0" distR="0" wp14:anchorId="1300BDCA" wp14:editId="1E7DA5D5">
                   <wp:extent cx="2705100" cy="994108"/>
                   <wp:effectExtent l="0" t="0" r="0" b="0"/>
-                  <wp:docPr id="16" name="Picture 16"/>
+                  <wp:docPr id="16" name="Picture 16" descr="Graphical user interface, text, application&#10;&#10;Description automatically generated"/>
                   <wp:cNvGraphicFramePr>
                     <a:graphicFrameLocks xmlns:a="http://schemas.openxmlformats.org/drawingml/2006/main" noChangeAspect="1"/>
                   </wp:cNvGraphicFramePr>
@@ -4979,7 +4992,7 @@
                     <a:graphicData uri="http://schemas.openxmlformats.org/drawingml/2006/picture">
                       <pic:pic xmlns:pic="http://schemas.openxmlformats.org/drawingml/2006/picture">
                         <pic:nvPicPr>
-                          <pic:cNvPr id="1" name=""/>
+                          <pic:cNvPr id="16" name="Picture 16" descr="Graphical user interface, text, application&#10;&#10;Description automatically generated"/>
                           <pic:cNvPicPr/>
                         </pic:nvPicPr>
                         <pic:blipFill>
@@ -5006,6 +5019,102 @@
           </w:p>
         </w:tc>
       </w:tr>
+      <w:tr>
+        <w:tc>
+          <w:tcPr>
+            <w:tcW w:w="4508" w:type="dxa"/>
+          </w:tcPr>
+          <w:p>
+            <w:r>
+              <w:rPr>
+                <w:noProof/>
+              </w:rPr>
+              <w:drawing>
+                <wp:inline distT="0" distB="0" distL="0" distR="0" wp14:anchorId="554F9FBD" wp14:editId="6AAFFAD0">
+                  <wp:extent cx="2830830" cy="1223159"/>
+                  <wp:effectExtent l="0" t="0" r="7620" b="0"/>
+                  <wp:docPr id="15" name="Picture 15" descr="Table&#10;&#10;Description automatically generated"/>
+                  <wp:cNvGraphicFramePr>
+                    <a:graphicFrameLocks xmlns:a="http://schemas.openxmlformats.org/drawingml/2006/main" noChangeAspect="1"/>
+                  </wp:cNvGraphicFramePr>
+                  <a:graphic xmlns:a="http://schemas.openxmlformats.org/drawingml/2006/main">
+                    <a:graphicData uri="http://schemas.openxmlformats.org/drawingml/2006/picture">
+                      <pic:pic xmlns:pic="http://schemas.openxmlformats.org/drawingml/2006/picture">
+                        <pic:nvPicPr>
+                          <pic:cNvPr id="15" name="Picture 15" descr="Table&#10;&#10;Description automatically generated"/>
+                          <pic:cNvPicPr/>
+                        </pic:nvPicPr>
+                        <pic:blipFill>
+                          <a:blip r:embed="rId21"/>
+                          <a:stretch>
+                            <a:fillRect/>
+                          </a:stretch>
+                        </pic:blipFill>
+                        <pic:spPr>
+                          <a:xfrm>
+                            <a:off x="0" y="0"/>
+                            <a:ext cx="2849664" cy="1231297"/>
+                          </a:xfrm>
+                          <a:prstGeom prst="rect">
+                            <a:avLst/>
+                          </a:prstGeom>
+                        </pic:spPr>
+                      </pic:pic>
+                    </a:graphicData>
+                  </a:graphic>
+                </wp:inline>
+              </w:drawing>
+            </w:r>
+          </w:p>
+        </w:tc>
+        <w:tc>
+          <w:tcPr>
+            <w:tcW w:w="4508" w:type="dxa"/>
+          </w:tcPr>
+          <w:p>
+            <w:r>
+              <w:rPr>
+                <w:noProof/>
+              </w:rPr>
+              <w:drawing>
+                <wp:inline distT="0" distB="0" distL="0" distR="0" wp14:anchorId="7C35DFA4" wp14:editId="39D18DDD">
+                  <wp:extent cx="2747458" cy="1179830"/>
+                  <wp:effectExtent l="0" t="0" r="0" b="1270"/>
+                  <wp:docPr id="11" name="Picture 11" descr="Table&#10;&#10;Description automatically generated"/>
+                  <wp:cNvGraphicFramePr>
+                    <a:graphicFrameLocks xmlns:a="http://schemas.openxmlformats.org/drawingml/2006/main" noChangeAspect="1"/>
+                  </wp:cNvGraphicFramePr>
+                  <a:graphic xmlns:a="http://schemas.openxmlformats.org/drawingml/2006/main">
+                    <a:graphicData uri="http://schemas.openxmlformats.org/drawingml/2006/picture">
+                      <pic:pic xmlns:pic="http://schemas.openxmlformats.org/drawingml/2006/picture">
+                        <pic:nvPicPr>
+                          <pic:cNvPr id="11" name="Picture 11" descr="Table&#10;&#10;Description automatically generated"/>
+                          <pic:cNvPicPr/>
+                        </pic:nvPicPr>
+                        <pic:blipFill>
+                          <a:blip r:embed="rId22"/>
+                          <a:stretch>
+                            <a:fillRect/>
+                          </a:stretch>
+                        </pic:blipFill>
+                        <pic:spPr>
+                          <a:xfrm>
+                            <a:off x="0" y="0"/>
+                            <a:ext cx="2767148" cy="1188285"/>
+                          </a:xfrm>
+                          <a:prstGeom prst="rect">
+                            <a:avLst/>
+                          </a:prstGeom>
+                        </pic:spPr>
+                      </pic:pic>
+                    </a:graphicData>
+                  </a:graphic>
+                </wp:inline>
+              </w:drawing>
+            </w:r>
+          </w:p>
+        </w:tc>
+      </w:tr>
     </w:tbl>
     <w:p>
       <w:pPr>
@@ -5020,6 +5129,18 @@
         <w:t>Виждаме, че добавените полета са подобрили значително всички параметри.</w:t>
       </w:r>
     </w:p>
+    <w:p/>
+    <w:p/>
+    <w:p/>
+    <w:p/>
+    <w:p/>
+    <w:p/>
+    <w:p/>
+    <w:p/>
+    <w:p/>
+    <w:p/>
+    <w:p/>
+    <w:p/>
     <w:p/>
     <w:p>
       <w:pPr>
@@ -5083,27 +5204,14 @@
       <w:r>
         <w:t xml:space="preserve"> терминала изпълняваме командата git clone </w:t>
       </w:r>
-      <w:r>
-        <w:fldChar w:fldCharType="begin"/>
-      </w:r>
-      <w:r>
-        <w:instrText xml:space="preserve"> HYPERLINK "https://github.com/borkox/uni-sofia-entity-linking-magellan.git" </w:instrText>
-      </w:r>
-      <w:r>
-        <w:fldChar w:fldCharType="separate"/>
-      </w:r>
-      <w:r>
-        <w:rPr>
-          <w:rStyle w:val="Hyperlink"/>
-        </w:rPr>
-        <w:t>https://github.com/borkox/uni-sofia-entity-linking-magellan.git</w:t>
-      </w:r>
-      <w:r>
-        <w:rPr>
-          <w:rStyle w:val="Hyperlink"/>
-        </w:rPr>
-        <w:fldChar w:fldCharType="end"/>
-      </w:r>
+      <w:hyperlink r:id="rId23" w:history="1">
+        <w:r>
+          <w:rPr>
+            <w:rStyle w:val="Hyperlink"/>
+          </w:rPr>
+          <w:t>https://github.com/borkox/uni-sofia-entity-linking-magellan.git</w:t>
+        </w:r>
+      </w:hyperlink>
       <w:r>
         <w:t xml:space="preserve"> в избраната директория.</w:t>
       </w:r>
@@ -5171,9 +5279,9 @@
                 <w:noProof/>
               </w:rPr>
               <w:drawing>
-                <wp:inline distT="0" distB="0" distL="0" distR="0" wp14:anchorId="73D3AA91" wp14:editId="1A436D72">
-                  <wp:extent cx="3441700" cy="2893377"/>
-                  <wp:effectExtent l="0" t="0" r="6350" b="2540"/>
+                <wp:inline distT="0" distB="0" distL="0" distR="0" wp14:anchorId="73D3AA91" wp14:editId="36193375">
+                  <wp:extent cx="3226638" cy="2712578"/>
+                  <wp:effectExtent l="0" t="0" r="0" b="0"/>
                   <wp:docPr id="17" name="Picture 17" descr="Graphical user interface, application&#10;&#10;Description automatically generated"/>
                   <wp:cNvGraphicFramePr>
                     <a:graphicFrameLocks xmlns:a="http://schemas.openxmlformats.org/drawingml/2006/main" noChangeAspect="1"/>
@@ -5186,7 +5294,7 @@
                           <pic:cNvPicPr/>
                         </pic:nvPicPr>
                         <pic:blipFill>
-                          <a:blip r:embed="rId21"/>
+                          <a:blip r:embed="rId24"/>
                           <a:stretch>
                             <a:fillRect/>
                           </a:stretch>
@@ -5194,7 +5302,7 @@
                         <pic:spPr>
                           <a:xfrm>
                             <a:off x="0" y="0"/>
-                            <a:ext cx="3452905" cy="2902797"/>
+                            <a:ext cx="3240060" cy="2723862"/>
                           </a:xfrm>
                           <a:prstGeom prst="rect">
                             <a:avLst/>
@@ -5288,7 +5396,7 @@
                           <pic:cNvPicPr/>
                         </pic:nvPicPr>
                         <pic:blipFill>
-                          <a:blip r:embed="rId22"/>
+                          <a:blip r:embed="rId25"/>
                           <a:stretch>
                             <a:fillRect/>
                           </a:stretch>
@@ -5335,7 +5443,7 @@
                           <pic:cNvPicPr/>
                         </pic:nvPicPr>
                         <pic:blipFill>
-                          <a:blip r:embed="rId23"/>
+                          <a:blip r:embed="rId26"/>
                           <a:stretch>
                             <a:fillRect/>
                           </a:stretch>
@@ -5381,6 +5489,38 @@
       <w:bookmarkEnd w:id="13"/>
     </w:p>
     <w:p>
+      <w:r>
+        <w:t xml:space="preserve">За да оценим реално резултатите, трябва моделът да бъде тестван върху целия корпус от кандидати, чиято бройка е </w:t>
+      </w:r>
+      <w:r>
+        <w:t>282581</w:t>
+      </w:r>
+      <w:r>
+        <w:t>. Зареждаме всички кандидати от ,,</w:t>
+      </w:r>
+      <w:r>
+        <w:rPr>
+          <w:lang w:val="en-US"/>
+        </w:rPr>
+        <w:t>csv”</w:t>
+      </w:r>
+      <w:r>
+        <w:t xml:space="preserve"> файла и чрез функцията </w:t>
+      </w:r>
+      <w:r>
+        <w:rPr>
+          <w:lang w:val="en-US"/>
+        </w:rPr>
+        <w:t xml:space="preserve">,,predict” </w:t>
+      </w:r>
+      <w:r>
+        <w:t xml:space="preserve">бива предсказано, дали дадена двойка кандидати </w:t>
+      </w:r>
+      <w:r>
+        <w:t>съответстват на един и същи продукт. Резултатът показва, че 18060 е общият брой на съвпадения, но причината да са толкова много, е че огромна част от двойките се повтарят. Затова трябва да филтрираме по идентификационния номер на една от двете първоначални таблици. След филтрация крайният брой е 565.</w:t>
+      </w:r>
+    </w:p>
+    <w:p>
       <w:pPr>
         <w:pStyle w:val="Heading1"/>
       </w:pPr>
@@ -5409,6 +5549,7 @@
     </w:p>
     <w:p>
       <w:r>
+        <w:lastRenderedPageBreak/>
         <w:t>Можем да се подобри свързването на обектите от тип захранване и да се извле</w:t>
       </w:r>
       <w:r>
@@ -5448,7 +5589,6 @@
       </w:pPr>
       <w:bookmarkStart w:id="15" w:name="_Toc103861230"/>
       <w:r>
-        <w:lastRenderedPageBreak/>
         <w:t>5</w:t>
       </w:r>
       <w:r>
@@ -5475,17 +5615,54 @@
       <w:r>
         <w:t xml:space="preserve">] </w:t>
       </w:r>
-      <w:r>
-        <w:t>How-To Guide to Entity Matching,</w:t>
-      </w:r>
-      <w:r>
-        <w:rPr>
-          <w:lang w:val="en-US"/>
-        </w:rPr>
+      <w:proofErr w:type="spellStart"/>
+      <w:r>
+        <w:t>How-To</w:t>
+      </w:r>
+      <w:proofErr w:type="spellEnd"/>
+      <w:r>
         <w:t xml:space="preserve"> </w:t>
       </w:r>
       <w:proofErr w:type="spellStart"/>
       <w:r>
+        <w:t>Guide</w:t>
+      </w:r>
+      <w:proofErr w:type="spellEnd"/>
+      <w:r>
+        <w:t xml:space="preserve"> </w:t>
+      </w:r>
+      <w:proofErr w:type="spellStart"/>
+      <w:r>
+        <w:t>to</w:t>
+      </w:r>
+      <w:proofErr w:type="spellEnd"/>
+      <w:r>
+        <w:t xml:space="preserve"> </w:t>
+      </w:r>
+      <w:proofErr w:type="spellStart"/>
+      <w:r>
+        <w:t>Entity</w:t>
+      </w:r>
+      <w:proofErr w:type="spellEnd"/>
+      <w:r>
+        <w:t xml:space="preserve"> </w:t>
+      </w:r>
+      <w:proofErr w:type="spellStart"/>
+      <w:r>
+        <w:t>Matching</w:t>
+      </w:r>
+      <w:proofErr w:type="spellEnd"/>
+      <w:r>
+        <w:t>,</w:t>
+      </w:r>
+      <w:r>
+        <w:rPr>
+          <w:lang w:val="en-US"/>
+        </w:rPr>
+        <w:t xml:space="preserve"> </w:t>
+      </w:r>
+      <w:proofErr w:type="spellStart"/>
+      <w:r>
         <w:rPr>
           <w:lang w:val="en-US"/>
         </w:rPr>
@@ -5513,7 +5690,7 @@
         </w:rPr>
         <w:br/>
       </w:r>
-      <w:hyperlink r:id="rId24" w:history="1">
+      <w:hyperlink r:id="rId27" w:history="1">
         <w:r>
           <w:rPr>
             <w:rStyle w:val="Hyperlink"/>
@@ -5539,9 +5716,35 @@
       <w:r>
         <w:t xml:space="preserve">] </w:t>
       </w:r>
-      <w:r>
-        <w:t>User Manual for py_entitymatching</w:t>
-      </w:r>
+      <w:proofErr w:type="spellStart"/>
+      <w:r>
+        <w:t>User</w:t>
+      </w:r>
+      <w:proofErr w:type="spellEnd"/>
+      <w:r>
+        <w:t xml:space="preserve"> </w:t>
+      </w:r>
+      <w:proofErr w:type="spellStart"/>
+      <w:r>
+        <w:t>Manual</w:t>
+      </w:r>
+      <w:proofErr w:type="spellEnd"/>
+      <w:r>
+        <w:t xml:space="preserve"> </w:t>
+      </w:r>
+      <w:proofErr w:type="spellStart"/>
+      <w:r>
+        <w:t>for</w:t>
+      </w:r>
+      <w:proofErr w:type="spellEnd"/>
+      <w:r>
+        <w:t xml:space="preserve"> </w:t>
+      </w:r>
+      <w:proofErr w:type="spellStart"/>
+      <w:r>
+        <w:t>py_entitymatching</w:t>
+      </w:r>
+      <w:proofErr w:type="spellEnd"/>
       <w:r>
         <w:t>,</w:t>
       </w:r>
@@ -5580,7 +5783,7 @@
         </w:rPr>
         <w:br/>
       </w:r>
-      <w:hyperlink r:id="rId25" w:history="1">
+      <w:hyperlink r:id="rId28" w:history="1">
         <w:r>
           <w:rPr>
             <w:rStyle w:val="Hyperlink"/>
@@ -5646,7 +5849,7 @@
         </w:rPr>
         <w:br/>
       </w:r>
-      <w:hyperlink r:id="rId26" w:history="1">
+      <w:hyperlink r:id="rId29" w:history="1">
         <w:r>
           <w:rPr>
             <w:rStyle w:val="Hyperlink"/>
@@ -5703,7 +5906,7 @@
         </w:rPr>
         <w:br/>
       </w:r>
-      <w:hyperlink r:id="rId27" w:history="1">
+      <w:hyperlink r:id="rId30" w:history="1">
         <w:r>
           <w:rPr>
             <w:rStyle w:val="Hyperlink"/>
@@ -5724,7 +5927,21 @@
         <w:rPr>
           <w:lang w:val="en-US"/>
         </w:rPr>
-        <w:t>[5] API reference for Blockers, An Haim Group</w:t>
+        <w:t xml:space="preserve">[5] API reference for Blockers, </w:t>
+      </w:r>
+      <w:proofErr w:type="gramStart"/>
+      <w:r>
+        <w:rPr>
+          <w:lang w:val="en-US"/>
+        </w:rPr>
+        <w:t>An</w:t>
+      </w:r>
+      <w:proofErr w:type="gramEnd"/>
+      <w:r>
+        <w:rPr>
+          <w:lang w:val="en-US"/>
+        </w:rPr>
+        <w:t xml:space="preserve"> Haim Group</w:t>
       </w:r>
     </w:p>
     <w:p>
@@ -5734,7 +5951,7 @@
           <w:lang w:val="en-US"/>
         </w:rPr>
       </w:pPr>
-      <w:hyperlink r:id="rId28" w:history="1">
+      <w:hyperlink r:id="rId31" w:history="1">
         <w:r>
           <w:rPr>
             <w:rStyle w:val="Hyperlink"/>
@@ -5761,28 +5978,34 @@
         <w:rPr>
           <w:lang w:val="en-US"/>
         </w:rPr>
-        <w:t>Accuracy, Precision, Recall or F1</w:t>
-      </w:r>
-      <w:r>
-        <w:rPr>
-          <w:lang w:val="en-US"/>
-        </w:rPr>
-        <w:t xml:space="preserve">?, </w:t>
-      </w:r>
-      <w:r>
-        <w:rPr>
-          <w:lang w:val="en-US"/>
-        </w:rPr>
-        <w:t xml:space="preserve">Koo Ping </w:t>
-      </w:r>
-      <w:proofErr w:type="spellStart"/>
-      <w:r>
-        <w:rPr>
-          <w:lang w:val="en-US"/>
-        </w:rPr>
-        <w:t>Shung</w:t>
-      </w:r>
-      <w:proofErr w:type="spellEnd"/>
+        <w:t>Accuracy, Precision, Recall or F</w:t>
+      </w:r>
+      <w:proofErr w:type="gramStart"/>
+      <w:r>
+        <w:rPr>
+          <w:lang w:val="en-US"/>
+        </w:rPr>
+        <w:t>1</w:t>
+      </w:r>
+      <w:r>
+        <w:rPr>
+          <w:lang w:val="en-US"/>
+        </w:rPr>
+        <w:t>?,</w:t>
+      </w:r>
+      <w:proofErr w:type="gramEnd"/>
+      <w:r>
+        <w:rPr>
+          <w:lang w:val="en-US"/>
+        </w:rPr>
+        <w:t xml:space="preserve"> </w:t>
+      </w:r>
+      <w:r>
+        <w:rPr>
+          <w:lang w:val="en-US"/>
+        </w:rPr>
+        <w:t>Koo Ping Shung</w:t>
+      </w:r>
       <w:r>
         <w:rPr>
           <w:lang w:val="en-US"/>
@@ -5804,7 +6027,7 @@
           <w:lang w:val="en-US"/>
         </w:rPr>
       </w:pPr>
-      <w:hyperlink r:id="rId29" w:history="1">
+      <w:hyperlink r:id="rId32" w:history="1">
         <w:r>
           <w:rPr>
             <w:rStyle w:val="Hyperlink"/>
@@ -5833,7 +6056,7 @@
           <w:lang w:val="fr-FR"/>
         </w:rPr>
       </w:pPr>
-      <w:hyperlink r:id="rId30" w:history="1">
+      <w:hyperlink r:id="rId33" w:history="1">
         <w:r>
           <w:rPr>
             <w:rStyle w:val="Hyperlink"/>
@@ -5871,6 +6094,7 @@
       </w:pPr>
       <w:bookmarkStart w:id="16" w:name="_Toc103861231"/>
       <w:r>
+        <w:lastRenderedPageBreak/>
         <w:t>Приложения</w:t>
       </w:r>
       <w:bookmarkEnd w:id="16"/>
@@ -5915,7 +6139,7 @@
       </w:r>
     </w:p>
     <w:p>
-      <w:hyperlink r:id="rId31" w:history="1">
+      <w:hyperlink r:id="rId34" w:history="1">
         <w:r>
           <w:rPr>
             <w:rStyle w:val="Hyperlink"/>
@@ -5926,8 +6150,8 @@
     </w:p>
     <w:p/>
     <w:sectPr>
-      <w:headerReference w:type="default" r:id="rId32"/>
-      <w:footerReference w:type="default" r:id="rId33"/>
+      <w:headerReference w:type="default" r:id="rId35"/>
+      <w:footerReference w:type="default" r:id="rId36"/>
       <w:pgSz w:w="11906" w:h="16838"/>
       <w:pgMar w:top="1440" w:right="1440" w:bottom="1440" w:left="1440" w:header="708" w:footer="708" w:gutter="0"/>
       <w:cols w:space="708"/>
@@ -8534,6 +8758,7 @@
   <w:style w:type="character" w:default="1" w:styleId="DefaultParagraphFont">
     <w:name w:val="Default Paragraph Font"/>
     <w:uiPriority w:val="1"/>
+    <w:semiHidden/>
     <w:unhideWhenUsed/>
   </w:style>
   <w:style w:type="table" w:default="1" w:styleId="TableNormal">

</xml_diff>

<commit_message>
Add some graphics in the doc
</commit_message>
<xml_diff>
--- a/documentation/Проект_Кирил_Димов_1MI3400098_Борислав_Марков_0MI3400048.docx
+++ b/documentation/Проект_Кирил_Димов_1MI3400098_Борислав_Марков_0MI3400048.docx
@@ -2193,12 +2193,14 @@
       <w:r>
         <w:t>Юпитер Ноутбук(</w:t>
       </w:r>
+      <w:proofErr w:type="spellStart"/>
       <w:r>
         <w:rPr>
           <w:lang w:val="en-US"/>
         </w:rPr>
         <w:t>Jupyter</w:t>
       </w:r>
+      <w:proofErr w:type="spellEnd"/>
       <w:r>
         <w:t xml:space="preserve"> </w:t>
       </w:r>
@@ -2511,9 +2513,6 @@
         <w:t>ози процес е означен на фигура 3.1.</w:t>
       </w:r>
       <w:r>
-        <w:rPr>
-          <w:lang w:val="en-US"/>
-        </w:rPr>
         <w:t>1.1</w:t>
       </w:r>
       <w:r>
@@ -2576,9 +2575,6 @@
         <w:t>.</w:t>
       </w:r>
       <w:r>
-        <w:rPr>
-          <w:lang w:val="en-US"/>
-        </w:rPr>
         <w:t>1.1</w:t>
       </w:r>
       <w:r>
@@ -2764,9 +2760,6 @@
         <w:t>.</w:t>
       </w:r>
       <w:r>
-        <w:rPr>
-          <w:lang w:val="en-US"/>
-        </w:rPr>
         <w:t>1.2</w:t>
       </w:r>
       <w:r>
@@ -3433,11 +3426,19 @@
       <w:r>
         <w:t>R</w:t>
       </w:r>
-      <w:r>
-        <w:rPr>
-          <w:lang w:val="en-US"/>
-        </w:rPr>
-        <w:t>andom Forest</w:t>
+      <w:proofErr w:type="spellStart"/>
+      <w:r>
+        <w:rPr>
+          <w:lang w:val="en-US"/>
+        </w:rPr>
+        <w:t>andom</w:t>
+      </w:r>
+      <w:proofErr w:type="spellEnd"/>
+      <w:r>
+        <w:rPr>
+          <w:lang w:val="en-US"/>
+        </w:rPr>
+        <w:t xml:space="preserve"> Forest</w:t>
       </w:r>
       <w:r>
         <w:t>)</w:t>
@@ -4153,23 +4154,34 @@
       <w:r>
         <w:t>“</w:t>
       </w:r>
+      <w:proofErr w:type="spellStart"/>
       <w:r>
         <w:rPr>
           <w:lang w:val="en-US"/>
         </w:rPr>
         <w:t>tfidf</w:t>
       </w:r>
+      <w:proofErr w:type="spellEnd"/>
       <w:r>
         <w:t>”</w:t>
       </w:r>
       <w:r>
-        <w:rPr>
-          <w:lang w:val="en-US"/>
-        </w:rPr>
         <w:t>.</w:t>
       </w:r>
       <w:r>
-        <w:t xml:space="preserve"> Чрез графично представяне на данните, се улеснява изпълнението на следващите стъпки и се показва какви термини се срещат. Разпределението е равномерно.</w:t>
+        <w:t xml:space="preserve"> Чрез графично представяне на данните, се улеснява изпълнението на следващите стъпки и се показва какви термини се срещат. Разпределението е </w:t>
+      </w:r>
+      <w:r>
+        <w:t xml:space="preserve">сравнително </w:t>
+      </w:r>
+      <w:r>
+        <w:t>равномерно</w:t>
+      </w:r>
+      <w:r>
+        <w:t xml:space="preserve"> и няма доминиращи термове</w:t>
+      </w:r>
+      <w:r>
+        <w:t>.</w:t>
       </w:r>
     </w:p>
     <w:p>
@@ -4178,9 +4190,9 @@
           <w:noProof/>
         </w:rPr>
         <w:drawing>
-          <wp:inline distT="0" distB="0" distL="0" distR="0" wp14:anchorId="3798247E" wp14:editId="2D668D67">
-            <wp:extent cx="5731510" cy="1321435"/>
-            <wp:effectExtent l="0" t="0" r="2540" b="0"/>
+          <wp:inline distT="0" distB="0" distL="0" distR="0" wp14:anchorId="3798247E" wp14:editId="7A20C844">
+            <wp:extent cx="5457092" cy="1172210"/>
+            <wp:effectExtent l="0" t="0" r="0" b="8890"/>
             <wp:docPr id="18" name="Picture 18" descr="A picture containing text, measuring stick&#10;&#10;Description automatically generated"/>
             <wp:cNvGraphicFramePr>
               <a:graphicFrameLocks xmlns:a="http://schemas.openxmlformats.org/drawingml/2006/main" noChangeAspect="1"/>
@@ -4192,20 +4204,27 @@
                     <pic:cNvPr id="18" name="Picture 18" descr="A picture containing text, measuring stick&#10;&#10;Description automatically generated"/>
                     <pic:cNvPicPr/>
                   </pic:nvPicPr>
-                  <pic:blipFill>
+                  <pic:blipFill rotWithShape="1">
                     <a:blip r:embed="rId18"/>
-                    <a:stretch>
-                      <a:fillRect/>
-                    </a:stretch>
+                    <a:srcRect l="3477" t="7319" r="1269" b="3934"/>
+                    <a:stretch/>
                   </pic:blipFill>
-                  <pic:spPr>
+                  <pic:spPr bwMode="auto">
                     <a:xfrm>
                       <a:off x="0" y="0"/>
-                      <a:ext cx="5731510" cy="1321435"/>
+                      <a:ext cx="5459503" cy="1172728"/>
                     </a:xfrm>
                     <a:prstGeom prst="rect">
                       <a:avLst/>
                     </a:prstGeom>
+                    <a:ln>
+                      <a:noFill/>
+                    </a:ln>
+                    <a:extLst>
+                      <a:ext uri="{53640926-AAD7-44D8-BBD7-CCE9431645EC}">
+                        <a14:shadowObscured xmlns:a14="http://schemas.microsoft.com/office/drawing/2010/main"/>
+                      </a:ext>
+                    </a:extLst>
                   </pic:spPr>
                 </pic:pic>
               </a:graphicData>
@@ -4227,16 +4246,26 @@
       <w:r>
         <w:t>2</w:t>
       </w:r>
-    </w:p>
-    <w:p>
-      <w:r>
+      <w:r>
+        <w:t xml:space="preserve"> Честота на срещанията на А</w:t>
+      </w:r>
+    </w:p>
+    <w:p>
+      <w:pPr>
         <w:rPr>
           <w:noProof/>
         </w:rPr>
+      </w:pPr>
+    </w:p>
+    <w:p>
+      <w:r>
+        <w:rPr>
+          <w:noProof/>
+        </w:rPr>
         <w:drawing>
-          <wp:inline distT="0" distB="0" distL="0" distR="0" wp14:anchorId="2AC9BA7A" wp14:editId="5D8309EE">
-            <wp:extent cx="5731510" cy="1344930"/>
-            <wp:effectExtent l="0" t="0" r="2540" b="7620"/>
+          <wp:inline distT="0" distB="0" distL="0" distR="0" wp14:anchorId="2AC9BA7A" wp14:editId="389E6E05">
+            <wp:extent cx="5668108" cy="1327638"/>
+            <wp:effectExtent l="0" t="0" r="0" b="6350"/>
             <wp:docPr id="22" name="Picture 22" descr="A picture containing histogram&#10;&#10;Description automatically generated"/>
             <wp:cNvGraphicFramePr>
               <a:graphicFrameLocks xmlns:a="http://schemas.openxmlformats.org/drawingml/2006/main" noChangeAspect="1"/>
@@ -4248,20 +4277,27 @@
                     <pic:cNvPr id="22" name="Picture 22" descr="A picture containing histogram&#10;&#10;Description automatically generated"/>
                     <pic:cNvPicPr/>
                   </pic:nvPicPr>
-                  <pic:blipFill>
+                  <pic:blipFill rotWithShape="1">
                     <a:blip r:embed="rId19"/>
-                    <a:stretch>
-                      <a:fillRect/>
-                    </a:stretch>
+                    <a:srcRect r="1106" b="1285"/>
+                    <a:stretch/>
                   </pic:blipFill>
-                  <pic:spPr>
+                  <pic:spPr bwMode="auto">
                     <a:xfrm>
                       <a:off x="0" y="0"/>
-                      <a:ext cx="5731510" cy="1344930"/>
+                      <a:ext cx="5668108" cy="1327638"/>
                     </a:xfrm>
                     <a:prstGeom prst="rect">
                       <a:avLst/>
                     </a:prstGeom>
+                    <a:ln>
+                      <a:noFill/>
+                    </a:ln>
+                    <a:extLst>
+                      <a:ext uri="{53640926-AAD7-44D8-BBD7-CCE9431645EC}">
+                        <a14:shadowObscured xmlns:a14="http://schemas.microsoft.com/office/drawing/2010/main"/>
+                      </a:ext>
+                    </a:extLst>
                   </pic:spPr>
                 </pic:pic>
               </a:graphicData>
@@ -4275,10 +4311,16 @@
         <w:pStyle w:val="Quote"/>
       </w:pPr>
       <w:r>
-        <w:t>Фигура 3.4.</w:t>
-      </w:r>
-      <w:r>
-        <w:t>3</w:t>
+        <w:t>Фигура 3.4.3</w:t>
+      </w:r>
+      <w:r>
+        <w:t xml:space="preserve"> Честота на срещанията на </w:t>
+      </w:r>
+      <w:r>
+        <w:rPr>
+          <w:lang w:val="en-US"/>
+        </w:rPr>
+        <w:t>B</w:t>
       </w:r>
     </w:p>
     <w:p>
@@ -4297,12 +4339,14 @@
       <w:r>
         <w:t xml:space="preserve">дали процесора е </w:t>
       </w:r>
+      <w:proofErr w:type="spellStart"/>
       <w:r>
         <w:rPr>
           <w:lang w:val="en-US"/>
         </w:rPr>
         <w:t>i</w:t>
       </w:r>
+      <w:proofErr w:type="spellEnd"/>
       <w:r>
         <w:t xml:space="preserve">5 </w:t>
       </w:r>
@@ -4336,12 +4380,14 @@
       <w:r>
         <w:t>“</w:t>
       </w:r>
+      <w:proofErr w:type="spellStart"/>
       <w:r>
         <w:rPr>
           <w:lang w:val="en-US"/>
         </w:rPr>
         <w:t>tfidf</w:t>
       </w:r>
+      <w:proofErr w:type="spellEnd"/>
       <w:r>
         <w:t xml:space="preserve">” [4] </w:t>
       </w:r>
@@ -4431,6 +4477,7 @@
         <w:pStyle w:val="Quote"/>
       </w:pPr>
       <w:r>
+        <w:lastRenderedPageBreak/>
         <w:t>Таблица 3.</w:t>
       </w:r>
       <w:r>
@@ -4442,7 +4489,6 @@
     </w:p>
     <w:p>
       <w:r>
-        <w:lastRenderedPageBreak/>
         <w:t>Вземат се първите 5 значими терма и това обикновено е модела на лаптопа(</w:t>
       </w:r>
       <w:r>
@@ -4475,12 +4521,14 @@
       <w:r>
         <w:t>или някакво име на серия или търговско име(</w:t>
       </w:r>
+      <w:proofErr w:type="spellStart"/>
       <w:r>
         <w:rPr>
           <w:lang w:val="en-US"/>
         </w:rPr>
         <w:t>zseries</w:t>
       </w:r>
+      <w:proofErr w:type="spellEnd"/>
       <w:r>
         <w:t xml:space="preserve"> -втори ред</w:t>
       </w:r>
@@ -4490,12 +4538,14 @@
       <w:r>
         <w:t>,</w:t>
       </w:r>
+      <w:proofErr w:type="spellStart"/>
       <w:r>
         <w:rPr>
           <w:lang w:val="en-US"/>
         </w:rPr>
         <w:t>chromebook</w:t>
       </w:r>
+      <w:proofErr w:type="spellEnd"/>
       <w:r>
         <w:t xml:space="preserve"> – 4-ти ред</w:t>
       </w:r>
@@ -4917,17 +4967,17 @@
         <w:t>guess_screen_size</w:t>
       </w:r>
       <w:r>
-        <w:t>“. Първата функция взема текстовият низ, който репрезентира цената на продукта, и я превръща в число. Втората функция съединява текстовите полета</w:t>
+        <w:t xml:space="preserve">“. Първата </w:t>
+      </w:r>
+      <w:r>
+        <w:lastRenderedPageBreak/>
+        <w:t>функция взема текстовият низ, който репрезентира цената на продукта, и я превръща в число. Втората функция съединява текстовите полета</w:t>
       </w:r>
       <w:r>
         <w:t xml:space="preserve">: </w:t>
       </w:r>
       <w:r>
-        <w:t xml:space="preserve">името, описанието и </w:t>
-      </w:r>
-      <w:r>
-        <w:lastRenderedPageBreak/>
-        <w:t xml:space="preserve">характеристиките на продукта и търси определени числа (пример 17.3) и в случай, че намери някое от изброените числа, то продуктът получава стойност за инчовете. Продукти, които </w:t>
+        <w:t xml:space="preserve">името, описанието и характеристиките на продукта и търси определени числа (пример 17.3) и в случай, че намери някое от изброените числа, то продуктът получава стойност за инчовете. Продукти, които </w:t>
       </w:r>
       <w:r>
         <w:t xml:space="preserve">нямат намерени инчове, считаме, че </w:t>
@@ -4939,12 +4989,488 @@
         <w:t>.</w:t>
       </w:r>
       <w:r>
-        <w:t xml:space="preserve"> След възпроизвеждане на предишната стъпка</w:t>
-      </w:r>
-      <w:r>
         <w:t xml:space="preserve"> </w:t>
       </w:r>
       <w:r>
+        <w:t xml:space="preserve">Разпределението на цената е дадено в таблица 3.5.1.1. </w:t>
+      </w:r>
+      <w:r>
+        <w:t xml:space="preserve"> Виждаме, че средната цена на лаптоп е около $243 за „А“ и $352 за „</w:t>
+      </w:r>
+      <w:r>
+        <w:rPr>
+          <w:lang w:val="en-US"/>
+        </w:rPr>
+        <w:t>B</w:t>
+      </w:r>
+      <w:r>
+        <w:t>”</w:t>
+      </w:r>
+      <w:r>
+        <w:t>. Хистограмата показва, че в първото множество имаме в класа над $100 преобладават лаптопи на цена от $500, докато във второто множество в класа на $100 преобладават лаптопи на цена $100-$200.</w:t>
+      </w:r>
+    </w:p>
+    <w:tbl>
+      <w:tblPr>
+        <w:tblStyle w:val="TableGrid"/>
+        <w:tblW w:w="0" w:type="auto"/>
+        <w:tblLook w:val="04A0" w:firstRow="1" w:lastRow="0" w:firstColumn="1" w:lastColumn="0" w:noHBand="0" w:noVBand="1"/>
+      </w:tblPr>
+      <w:tblGrid>
+        <w:gridCol w:w="4508"/>
+        <w:gridCol w:w="4508"/>
+      </w:tblGrid>
+      <w:tr>
+        <w:tc>
+          <w:tcPr>
+            <w:tcW w:w="4508" w:type="dxa"/>
+          </w:tcPr>
+          <w:p>
+            <w:r>
+              <w:t>Разпределение на цената за „А“</w:t>
+            </w:r>
+            <w:r>
+              <w:t xml:space="preserve"> от $0-$100 и от $100 нагоре. Ред 2 дава </w:t>
+            </w:r>
+            <w:r>
+              <w:t xml:space="preserve">статистически </w:t>
+            </w:r>
+            <w:r>
+              <w:t>характеристик</w:t>
+            </w:r>
+            <w:r>
+              <w:t>и</w:t>
+            </w:r>
+            <w:r>
+              <w:t xml:space="preserve"> на цена</w:t>
+            </w:r>
+            <w:r>
+              <w:t>та</w:t>
+            </w:r>
+            <w:r>
+              <w:t>.</w:t>
+            </w:r>
+          </w:p>
+        </w:tc>
+        <w:tc>
+          <w:tcPr>
+            <w:tcW w:w="4508" w:type="dxa"/>
+          </w:tcPr>
+          <w:p>
+            <w:r>
+              <w:t>Разпределение на цената за „</w:t>
+            </w:r>
+            <w:r>
+              <w:rPr>
+                <w:lang w:val="en-US"/>
+              </w:rPr>
+              <w:t>B</w:t>
+            </w:r>
+            <w:r>
+              <w:t xml:space="preserve">“ от $0-$100 и от $100 нагоре. Ред 2 дава </w:t>
+            </w:r>
+            <w:r>
+              <w:t xml:space="preserve">статистически </w:t>
+            </w:r>
+            <w:r>
+              <w:t>характеристик</w:t>
+            </w:r>
+            <w:r>
+              <w:t>и</w:t>
+            </w:r>
+            <w:r>
+              <w:t xml:space="preserve"> на цена</w:t>
+            </w:r>
+            <w:r>
+              <w:t>та</w:t>
+            </w:r>
+            <w:r>
+              <w:t>.</w:t>
+            </w:r>
+          </w:p>
+        </w:tc>
+      </w:tr>
+      <w:tr>
+        <w:tc>
+          <w:tcPr>
+            <w:tcW w:w="4508" w:type="dxa"/>
+          </w:tcPr>
+          <w:p>
+            <w:r>
+              <w:rPr>
+                <w:noProof/>
+              </w:rPr>
+              <w:drawing>
+                <wp:inline distT="0" distB="0" distL="0" distR="0" wp14:anchorId="1D364FFD" wp14:editId="71355A8F">
+                  <wp:extent cx="2710962" cy="1774770"/>
+                  <wp:effectExtent l="0" t="0" r="0" b="0"/>
+                  <wp:docPr id="15" name="Picture 15"/>
+                  <wp:cNvGraphicFramePr>
+                    <a:graphicFrameLocks xmlns:a="http://schemas.openxmlformats.org/drawingml/2006/main" noChangeAspect="1"/>
+                  </wp:cNvGraphicFramePr>
+                  <a:graphic xmlns:a="http://schemas.openxmlformats.org/drawingml/2006/main">
+                    <a:graphicData uri="http://schemas.openxmlformats.org/drawingml/2006/picture">
+                      <pic:pic xmlns:pic="http://schemas.openxmlformats.org/drawingml/2006/picture">
+                        <pic:nvPicPr>
+                          <pic:cNvPr id="1" name=""/>
+                          <pic:cNvPicPr/>
+                        </pic:nvPicPr>
+                        <pic:blipFill>
+                          <a:blip r:embed="rId21"/>
+                          <a:stretch>
+                            <a:fillRect/>
+                          </a:stretch>
+                        </pic:blipFill>
+                        <pic:spPr>
+                          <a:xfrm>
+                            <a:off x="0" y="0"/>
+                            <a:ext cx="2739759" cy="1793622"/>
+                          </a:xfrm>
+                          <a:prstGeom prst="rect">
+                            <a:avLst/>
+                          </a:prstGeom>
+                        </pic:spPr>
+                      </pic:pic>
+                    </a:graphicData>
+                  </a:graphic>
+                </wp:inline>
+              </w:drawing>
+            </w:r>
+          </w:p>
+        </w:tc>
+        <w:tc>
+          <w:tcPr>
+            <w:tcW w:w="4508" w:type="dxa"/>
+          </w:tcPr>
+          <w:p>
+            <w:r>
+              <w:rPr>
+                <w:noProof/>
+              </w:rPr>
+              <w:drawing>
+                <wp:inline distT="0" distB="0" distL="0" distR="0" wp14:anchorId="00EB56D2" wp14:editId="43154C1A">
+                  <wp:extent cx="2724541" cy="1799054"/>
+                  <wp:effectExtent l="0" t="0" r="0" b="0"/>
+                  <wp:docPr id="16" name="Picture 16"/>
+                  <wp:cNvGraphicFramePr>
+                    <a:graphicFrameLocks xmlns:a="http://schemas.openxmlformats.org/drawingml/2006/main" noChangeAspect="1"/>
+                  </wp:cNvGraphicFramePr>
+                  <a:graphic xmlns:a="http://schemas.openxmlformats.org/drawingml/2006/main">
+                    <a:graphicData uri="http://schemas.openxmlformats.org/drawingml/2006/picture">
+                      <pic:pic xmlns:pic="http://schemas.openxmlformats.org/drawingml/2006/picture">
+                        <pic:nvPicPr>
+                          <pic:cNvPr id="1" name=""/>
+                          <pic:cNvPicPr/>
+                        </pic:nvPicPr>
+                        <pic:blipFill>
+                          <a:blip r:embed="rId22"/>
+                          <a:stretch>
+                            <a:fillRect/>
+                          </a:stretch>
+                        </pic:blipFill>
+                        <pic:spPr>
+                          <a:xfrm>
+                            <a:off x="0" y="0"/>
+                            <a:ext cx="2741110" cy="1809995"/>
+                          </a:xfrm>
+                          <a:prstGeom prst="rect">
+                            <a:avLst/>
+                          </a:prstGeom>
+                        </pic:spPr>
+                      </pic:pic>
+                    </a:graphicData>
+                  </a:graphic>
+                </wp:inline>
+              </w:drawing>
+            </w:r>
+          </w:p>
+        </w:tc>
+      </w:tr>
+      <w:tr>
+        <w:tc>
+          <w:tcPr>
+            <w:tcW w:w="4508" w:type="dxa"/>
+          </w:tcPr>
+          <w:p>
+            <w:pPr>
+              <w:jc w:val="center"/>
+            </w:pPr>
+            <w:r>
+              <w:rPr>
+                <w:noProof/>
+              </w:rPr>
+              <w:drawing>
+                <wp:inline distT="0" distB="0" distL="0" distR="0" wp14:anchorId="7F702007" wp14:editId="2EDA03EA">
+                  <wp:extent cx="1647092" cy="1771188"/>
+                  <wp:effectExtent l="0" t="0" r="0" b="635"/>
+                  <wp:docPr id="20" name="Picture 20"/>
+                  <wp:cNvGraphicFramePr>
+                    <a:graphicFrameLocks xmlns:a="http://schemas.openxmlformats.org/drawingml/2006/main" noChangeAspect="1"/>
+                  </wp:cNvGraphicFramePr>
+                  <a:graphic xmlns:a="http://schemas.openxmlformats.org/drawingml/2006/main">
+                    <a:graphicData uri="http://schemas.openxmlformats.org/drawingml/2006/picture">
+                      <pic:pic xmlns:pic="http://schemas.openxmlformats.org/drawingml/2006/picture">
+                        <pic:nvPicPr>
+                          <pic:cNvPr id="1" name=""/>
+                          <pic:cNvPicPr/>
+                        </pic:nvPicPr>
+                        <pic:blipFill>
+                          <a:blip r:embed="rId23"/>
+                          <a:stretch>
+                            <a:fillRect/>
+                          </a:stretch>
+                        </pic:blipFill>
+                        <pic:spPr>
+                          <a:xfrm>
+                            <a:off x="0" y="0"/>
+                            <a:ext cx="1660328" cy="1785422"/>
+                          </a:xfrm>
+                          <a:prstGeom prst="rect">
+                            <a:avLst/>
+                          </a:prstGeom>
+                        </pic:spPr>
+                      </pic:pic>
+                    </a:graphicData>
+                  </a:graphic>
+                </wp:inline>
+              </w:drawing>
+            </w:r>
+          </w:p>
+        </w:tc>
+        <w:tc>
+          <w:tcPr>
+            <w:tcW w:w="4508" w:type="dxa"/>
+          </w:tcPr>
+          <w:p>
+            <w:pPr>
+              <w:jc w:val="center"/>
+            </w:pPr>
+            <w:r>
+              <w:rPr>
+                <w:noProof/>
+              </w:rPr>
+              <w:drawing>
+                <wp:inline distT="0" distB="0" distL="0" distR="0" wp14:anchorId="4949D112" wp14:editId="4F11CF0D">
+                  <wp:extent cx="1588477" cy="1722244"/>
+                  <wp:effectExtent l="0" t="0" r="0" b="0"/>
+                  <wp:docPr id="23" name="Picture 23"/>
+                  <wp:cNvGraphicFramePr>
+                    <a:graphicFrameLocks xmlns:a="http://schemas.openxmlformats.org/drawingml/2006/main" noChangeAspect="1"/>
+                  </wp:cNvGraphicFramePr>
+                  <a:graphic xmlns:a="http://schemas.openxmlformats.org/drawingml/2006/main">
+                    <a:graphicData uri="http://schemas.openxmlformats.org/drawingml/2006/picture">
+                      <pic:pic xmlns:pic="http://schemas.openxmlformats.org/drawingml/2006/picture">
+                        <pic:nvPicPr>
+                          <pic:cNvPr id="1" name=""/>
+                          <pic:cNvPicPr/>
+                        </pic:nvPicPr>
+                        <pic:blipFill>
+                          <a:blip r:embed="rId24"/>
+                          <a:stretch>
+                            <a:fillRect/>
+                          </a:stretch>
+                        </pic:blipFill>
+                        <pic:spPr>
+                          <a:xfrm>
+                            <a:off x="0" y="0"/>
+                            <a:ext cx="1606229" cy="1741491"/>
+                          </a:xfrm>
+                          <a:prstGeom prst="rect">
+                            <a:avLst/>
+                          </a:prstGeom>
+                        </pic:spPr>
+                      </pic:pic>
+                    </a:graphicData>
+                  </a:graphic>
+                </wp:inline>
+              </w:drawing>
+            </w:r>
+          </w:p>
+        </w:tc>
+      </w:tr>
+    </w:tbl>
+    <w:p>
+      <w:pPr>
+        <w:pStyle w:val="Quote"/>
+      </w:pPr>
+      <w:r>
+        <w:t>Таблица 3.5.1.1</w:t>
+      </w:r>
+    </w:p>
+    <w:p>
+      <w:r>
+        <w:t>Можем да разгледаме и как са разпределени лаптопите по инчове на екраните, дадени в таблица 3.5.1.2.</w:t>
+      </w:r>
+    </w:p>
+    <w:tbl>
+      <w:tblPr>
+        <w:tblStyle w:val="TableGrid"/>
+        <w:tblW w:w="0" w:type="auto"/>
+        <w:tblLook w:val="04A0" w:firstRow="1" w:lastRow="0" w:firstColumn="1" w:lastColumn="0" w:noHBand="0" w:noVBand="1"/>
+      </w:tblPr>
+      <w:tblGrid>
+        <w:gridCol w:w="4508"/>
+        <w:gridCol w:w="4508"/>
+      </w:tblGrid>
+      <w:tr>
+        <w:tc>
+          <w:tcPr>
+            <w:tcW w:w="4508" w:type="dxa"/>
+          </w:tcPr>
+          <w:p>
+            <w:r>
+              <w:lastRenderedPageBreak/>
+              <w:t>Хистограма на размер дисплеи за множество „А“</w:t>
+            </w:r>
+          </w:p>
+        </w:tc>
+        <w:tc>
+          <w:tcPr>
+            <w:tcW w:w="4508" w:type="dxa"/>
+          </w:tcPr>
+          <w:p>
+            <w:r>
+              <w:t>Хистограма на размер дисплеи за множество „</w:t>
+            </w:r>
+            <w:r>
+              <w:rPr>
+                <w:lang w:val="en-US"/>
+              </w:rPr>
+              <w:t>B</w:t>
+            </w:r>
+            <w:r>
+              <w:t>“</w:t>
+            </w:r>
+          </w:p>
+        </w:tc>
+      </w:tr>
+      <w:tr>
+        <w:tc>
+          <w:tcPr>
+            <w:tcW w:w="4508" w:type="dxa"/>
+          </w:tcPr>
+          <w:p>
+            <w:r>
+              <w:rPr>
+                <w:noProof/>
+              </w:rPr>
+              <w:drawing>
+                <wp:inline distT="0" distB="0" distL="0" distR="0" wp14:anchorId="491C8B43" wp14:editId="4A27DB40">
+                  <wp:extent cx="2671304" cy="1862455"/>
+                  <wp:effectExtent l="0" t="0" r="0" b="4445"/>
+                  <wp:docPr id="24" name="Picture 24"/>
+                  <wp:cNvGraphicFramePr>
+                    <a:graphicFrameLocks xmlns:a="http://schemas.openxmlformats.org/drawingml/2006/main" noChangeAspect="1"/>
+                  </wp:cNvGraphicFramePr>
+                  <a:graphic xmlns:a="http://schemas.openxmlformats.org/drawingml/2006/main">
+                    <a:graphicData uri="http://schemas.openxmlformats.org/drawingml/2006/picture">
+                      <pic:pic xmlns:pic="http://schemas.openxmlformats.org/drawingml/2006/picture">
+                        <pic:nvPicPr>
+                          <pic:cNvPr id="1" name=""/>
+                          <pic:cNvPicPr/>
+                        </pic:nvPicPr>
+                        <pic:blipFill>
+                          <a:blip r:embed="rId25"/>
+                          <a:stretch>
+                            <a:fillRect/>
+                          </a:stretch>
+                        </pic:blipFill>
+                        <pic:spPr>
+                          <a:xfrm>
+                            <a:off x="0" y="0"/>
+                            <a:ext cx="2688767" cy="1874631"/>
+                          </a:xfrm>
+                          <a:prstGeom prst="rect">
+                            <a:avLst/>
+                          </a:prstGeom>
+                        </pic:spPr>
+                      </pic:pic>
+                    </a:graphicData>
+                  </a:graphic>
+                </wp:inline>
+              </w:drawing>
+            </w:r>
+          </w:p>
+        </w:tc>
+        <w:tc>
+          <w:tcPr>
+            <w:tcW w:w="4508" w:type="dxa"/>
+          </w:tcPr>
+          <w:p>
+            <w:r>
+              <w:rPr>
+                <w:noProof/>
+              </w:rPr>
+              <w:drawing>
+                <wp:inline distT="0" distB="0" distL="0" distR="0" wp14:anchorId="5BAB3367" wp14:editId="5E1A657E">
+                  <wp:extent cx="2657504" cy="1852539"/>
+                  <wp:effectExtent l="0" t="0" r="0" b="0"/>
+                  <wp:docPr id="25" name="Picture 25"/>
+                  <wp:cNvGraphicFramePr>
+                    <a:graphicFrameLocks xmlns:a="http://schemas.openxmlformats.org/drawingml/2006/main" noChangeAspect="1"/>
+                  </wp:cNvGraphicFramePr>
+                  <a:graphic xmlns:a="http://schemas.openxmlformats.org/drawingml/2006/main">
+                    <a:graphicData uri="http://schemas.openxmlformats.org/drawingml/2006/picture">
+                      <pic:pic xmlns:pic="http://schemas.openxmlformats.org/drawingml/2006/picture">
+                        <pic:nvPicPr>
+                          <pic:cNvPr id="1" name=""/>
+                          <pic:cNvPicPr/>
+                        </pic:nvPicPr>
+                        <pic:blipFill>
+                          <a:blip r:embed="rId26"/>
+                          <a:stretch>
+                            <a:fillRect/>
+                          </a:stretch>
+                        </pic:blipFill>
+                        <pic:spPr>
+                          <a:xfrm>
+                            <a:off x="0" y="0"/>
+                            <a:ext cx="2681218" cy="1869070"/>
+                          </a:xfrm>
+                          <a:prstGeom prst="rect">
+                            <a:avLst/>
+                          </a:prstGeom>
+                        </pic:spPr>
+                      </pic:pic>
+                    </a:graphicData>
+                  </a:graphic>
+                </wp:inline>
+              </w:drawing>
+            </w:r>
+          </w:p>
+        </w:tc>
+      </w:tr>
+    </w:tbl>
+    <w:p>
+      <w:pPr>
+        <w:pStyle w:val="Quote"/>
+      </w:pPr>
+      <w:r>
+        <w:t>Таблица 3.5.1.2</w:t>
+      </w:r>
+    </w:p>
+    <w:p>
+      <w:r>
+        <w:t>Виждаме, че групата „</w:t>
+      </w:r>
+      <w:r>
+        <w:rPr>
+          <w:lang w:val="en-US"/>
+        </w:rPr>
+        <w:t>none</w:t>
+      </w:r>
+      <w:r>
+        <w:t>“, т.е. без размер е доста голяма и може да доведе до грешни резултати. Вероятно това са захранвания, процесори или други компоненти без дисплей.</w:t>
+      </w:r>
+    </w:p>
+    <w:p>
+      <w:r>
+        <w:t>След възпроизвеждане на предишната стъпка</w:t>
+      </w:r>
+      <w:r>
+        <w:t xml:space="preserve"> </w:t>
+      </w:r>
+      <w:r>
         <w:t>за трениране на модела</w:t>
       </w:r>
       <w:r>
@@ -4972,7 +5498,13 @@
         <w:t xml:space="preserve"> 72%</w:t>
       </w:r>
       <w:r>
-        <w:t>. Резултатите преди и след са дадени в таблиц 3.5.1.1.</w:t>
+        <w:t>. Резултатите преди и след са дадени в таблиц 3.5.1.</w:t>
+      </w:r>
+      <w:r>
+        <w:t>3</w:t>
+      </w:r>
+      <w:r>
+        <w:t>.</w:t>
       </w:r>
       <w:r>
         <w:t xml:space="preserve"> В тази таблица също така виждаме и резултатите от </w:t>
@@ -5077,13 +5609,7 @@
               <w:rPr>
                 <w:lang w:val="en-US"/>
               </w:rPr>
-              <w:t>Random Forest</w:t>
-            </w:r>
-            <w:r>
-              <w:rPr>
-                <w:lang w:val="en-US"/>
-              </w:rPr>
-              <w:t>/Precision</w:t>
+              <w:t>Random Forest/Precision</w:t>
             </w:r>
           </w:p>
         </w:tc>
@@ -5098,12 +5624,14 @@
                 <w:lang w:val="en-US"/>
               </w:rPr>
             </w:pPr>
+            <w:proofErr w:type="spellStart"/>
             <w:r>
               <w:rPr>
                 <w:lang w:val="en-US"/>
               </w:rPr>
               <w:t>LinReg</w:t>
             </w:r>
+            <w:proofErr w:type="spellEnd"/>
             <w:r>
               <w:rPr>
                 <w:lang w:val="en-US"/>
@@ -5123,11 +5651,19 @@
                 <w:lang w:val="en-US"/>
               </w:rPr>
             </w:pPr>
+            <w:proofErr w:type="spellStart"/>
             <w:r>
               <w:rPr>
                 <w:lang w:val="en-US"/>
               </w:rPr>
-              <w:t>LogReg/Precision</w:t>
+              <w:t>LogReg</w:t>
+            </w:r>
+            <w:proofErr w:type="spellEnd"/>
+            <w:r>
+              <w:rPr>
+                <w:lang w:val="en-US"/>
+              </w:rPr>
+              <w:t>/Precision</w:t>
             </w:r>
           </w:p>
         </w:tc>
@@ -5785,15 +6321,7 @@
                 <w:bCs/>
                 <w:lang w:val="en-US"/>
               </w:rPr>
-              <w:t>0.5</w:t>
-            </w:r>
-            <w:r>
-              <w:rPr>
-                <w:b/>
-                <w:bCs/>
-                <w:lang w:val="en-US"/>
-              </w:rPr>
-              <w:t>2</w:t>
+              <w:t>0.52</w:t>
             </w:r>
           </w:p>
         </w:tc>
@@ -5855,11 +6383,15 @@
         <w:pStyle w:val="Quote"/>
       </w:pPr>
       <w:r>
-        <w:t>Таблица 3.5.1.1</w:t>
-      </w:r>
-    </w:p>
-    <w:p>
-      <w:r>
+        <w:t>Таблица 3.5.1.</w:t>
+      </w:r>
+      <w:r>
+        <w:t>3</w:t>
+      </w:r>
+    </w:p>
+    <w:p>
+      <w:r>
+        <w:lastRenderedPageBreak/>
         <w:t>Виждаме, че добавените полета са подобрили значително всички параметри.</w:t>
       </w:r>
     </w:p>
@@ -5924,14 +6456,30 @@
       <w:r>
         <w:t xml:space="preserve"> терминала изпълняваме командата git clone </w:t>
       </w:r>
-      <w:hyperlink r:id="rId21" w:history="1">
-        <w:r>
-          <w:rPr>
-            <w:rStyle w:val="Hyperlink"/>
-          </w:rPr>
-          <w:t>https://github.com/borkox/uni-sofia-entity-linking-magellan.git</w:t>
-        </w:r>
-      </w:hyperlink>
+      <w:r>
+        <w:fldChar w:fldCharType="begin"/>
+      </w:r>
+      <w:r>
+        <w:instrText xml:space="preserve"> HYPERLINK "https://github.com/borkox/uni-sofia</w:instrText>
+      </w:r>
+      <w:r>
+        <w:instrText xml:space="preserve">-entity-linking-magellan.git" </w:instrText>
+      </w:r>
+      <w:r>
+        <w:fldChar w:fldCharType="separate"/>
+      </w:r>
+      <w:r>
+        <w:rPr>
+          <w:rStyle w:val="Hyperlink"/>
+        </w:rPr>
+        <w:t>https://github.com/borkox/uni-sofia-entity-linking-magellan.git</w:t>
+      </w:r>
+      <w:r>
+        <w:rPr>
+          <w:rStyle w:val="Hyperlink"/>
+        </w:rPr>
+        <w:fldChar w:fldCharType="end"/>
+      </w:r>
       <w:r>
         <w:t xml:space="preserve"> в избраната директория.</w:t>
       </w:r>
@@ -5998,7 +6546,6 @@
               <w:rPr>
                 <w:noProof/>
               </w:rPr>
-              <w:lastRenderedPageBreak/>
               <w:drawing>
                 <wp:inline distT="0" distB="0" distL="0" distR="0" wp14:anchorId="73D3AA91" wp14:editId="36193375">
                   <wp:extent cx="3226638" cy="2712578"/>
@@ -6015,7 +6562,7 @@
                           <pic:cNvPicPr/>
                         </pic:nvPicPr>
                         <pic:blipFill>
-                          <a:blip r:embed="rId22"/>
+                          <a:blip r:embed="rId27"/>
                           <a:stretch>
                             <a:fillRect/>
                           </a:stretch>
@@ -6065,12 +6612,14 @@
       <w:r>
         <w:t xml:space="preserve">Структурата на приложението и работа с </w:t>
       </w:r>
+      <w:proofErr w:type="spellStart"/>
       <w:r>
         <w:rPr>
           <w:lang w:val="en-US"/>
         </w:rPr>
         <w:t>Jupyter</w:t>
       </w:r>
+      <w:proofErr w:type="spellEnd"/>
       <w:r>
         <w:t xml:space="preserve"> </w:t>
       </w:r>
@@ -6098,6 +6647,7 @@
               <w:rPr>
                 <w:noProof/>
               </w:rPr>
+              <w:lastRenderedPageBreak/>
               <w:drawing>
                 <wp:inline distT="0" distB="0" distL="0" distR="0" wp14:anchorId="18BF268D" wp14:editId="46345165">
                   <wp:extent cx="2405069" cy="3470910"/>
@@ -6114,7 +6664,7 @@
                           <pic:cNvPicPr/>
                         </pic:nvPicPr>
                         <pic:blipFill>
-                          <a:blip r:embed="rId23"/>
+                          <a:blip r:embed="rId28"/>
                           <a:stretch>
                             <a:fillRect/>
                           </a:stretch>
@@ -6161,7 +6711,7 @@
                           <pic:cNvPicPr/>
                         </pic:nvPicPr>
                         <pic:blipFill>
-                          <a:blip r:embed="rId24"/>
+                          <a:blip r:embed="rId29"/>
                           <a:stretch>
                             <a:fillRect/>
                           </a:stretch>
@@ -6199,151 +6749,269 @@
       </w:pPr>
       <w:bookmarkStart w:id="13" w:name="_Toc103890528"/>
       <w:r>
+        <w:t>3.</w:t>
+      </w:r>
+      <w:r>
+        <w:t>7</w:t>
+      </w:r>
+      <w:r>
+        <w:t xml:space="preserve"> </w:t>
+      </w:r>
+      <w:r>
+        <w:t>Оценка на резултатите</w:t>
+      </w:r>
+      <w:bookmarkEnd w:id="13"/>
+    </w:p>
+    <w:tbl>
+      <w:tblPr>
+        <w:tblStyle w:val="TableGrid"/>
+        <w:tblW w:w="0" w:type="auto"/>
+        <w:tblLook w:val="04A0" w:firstRow="1" w:lastRow="0" w:firstColumn="1" w:lastColumn="0" w:noHBand="0" w:noVBand="1"/>
+      </w:tblPr>
+      <w:tblGrid>
+        <w:gridCol w:w="9016"/>
+      </w:tblGrid>
+      <w:tr>
+        <w:tc>
+          <w:tcPr>
+            <w:tcW w:w="9016" w:type="dxa"/>
+          </w:tcPr>
+          <w:p>
+            <w:r>
+              <w:t># Evaluate the predictions</w:t>
+            </w:r>
+          </w:p>
+          <w:p>
+            <w:r>
+              <w:t>eval_result = em.eval_matches(predictions, 'label', 'predicted')</w:t>
+            </w:r>
+          </w:p>
+          <w:p>
+            <w:r>
+              <w:t>em.print_eval_summary(eval_result)</w:t>
+            </w:r>
+          </w:p>
+        </w:tc>
+      </w:tr>
+      <w:tr>
+        <w:tc>
+          <w:tcPr>
+            <w:tcW w:w="9016" w:type="dxa"/>
+          </w:tcPr>
+          <w:p>
+            <w:r>
+              <w:t>Precision : 66.67% (8/12)</w:t>
+            </w:r>
+          </w:p>
+          <w:p>
+            <w:r>
+              <w:t>Recall : 80.0% (8/10)</w:t>
+            </w:r>
+          </w:p>
+          <w:p>
+            <w:r>
+              <w:t>F1 : 72.73%</w:t>
+            </w:r>
+          </w:p>
+          <w:p>
+            <w:r>
+              <w:t>False positives : 4 (out of 12 positive predictions)</w:t>
+            </w:r>
+          </w:p>
+          <w:p>
+            <w:r>
+              <w:t>False negatives : 2 (out of 113 negative predictions)</w:t>
+            </w:r>
+          </w:p>
+        </w:tc>
+      </w:tr>
+    </w:tbl>
+    <w:p/>
+    <w:p>
+      <w:r>
+        <w:t xml:space="preserve">За да оценим реално резултатите, трябва моделът да бъде тестван върху целия корпус от кандидати, чиято бройка е </w:t>
+      </w:r>
+      <w:r>
+        <w:t>282581</w:t>
+      </w:r>
+      <w:r>
+        <w:t>. Зареждаме всички кандидати от ,,</w:t>
+      </w:r>
+      <w:r>
+        <w:rPr>
+          <w:lang w:val="en-US"/>
+        </w:rPr>
+        <w:t>csv</w:t>
+      </w:r>
+      <w:r>
+        <w:t>”</w:t>
+      </w:r>
+      <w:r>
+        <w:t xml:space="preserve"> файла и чрез функцията </w:t>
+      </w:r>
+      <w:r>
+        <w:t>,,</w:t>
+      </w:r>
+      <w:r>
+        <w:rPr>
+          <w:lang w:val="en-US"/>
+        </w:rPr>
+        <w:t>predict</w:t>
+      </w:r>
+      <w:r>
+        <w:t xml:space="preserve">” </w:t>
+      </w:r>
+      <w:r>
+        <w:t xml:space="preserve">бива предсказано, дали дадена двойка кандидати </w:t>
+      </w:r>
+      <w:r>
+        <w:t xml:space="preserve">съответстват на един и същи продукт. Резултатът показва, че </w:t>
+      </w:r>
+      <w:r>
+        <w:t xml:space="preserve">22615 </w:t>
+      </w:r>
+      <w:r>
+        <w:t>е общият брой на съвпадения, но причината да са толкова много, е че огромна част от двойките се повтарят</w:t>
+      </w:r>
+      <w:r>
+        <w:t xml:space="preserve"> </w:t>
+      </w:r>
+      <w:r>
+        <w:t xml:space="preserve">или отляво </w:t>
+      </w:r>
+      <w:r>
         <w:lastRenderedPageBreak/>
-        <w:t>3.</w:t>
-      </w:r>
-      <w:r>
-        <w:rPr>
-          <w:lang w:val="en-US"/>
-        </w:rPr>
-        <w:t>7</w:t>
-      </w:r>
-      <w:r>
+        <w:t>или отдясно</w:t>
+      </w:r>
+      <w:r>
+        <w:t xml:space="preserve">. Затова трябва да филтрираме по идентификационния номер на една от двете първоначални таблици. След филтрация крайният брой е </w:t>
+      </w:r>
+      <w:r>
+        <w:t>558</w:t>
+      </w:r>
+      <w:r>
+        <w:t>.</w:t>
+      </w:r>
+    </w:p>
+    <w:p>
+      <w:pPr>
+        <w:pStyle w:val="Heading1"/>
+      </w:pPr>
+      <w:bookmarkStart w:id="14" w:name="_Toc103890529"/>
+      <w:r>
+        <w:t xml:space="preserve">4. </w:t>
+      </w:r>
+      <w:r>
+        <w:t>Недостатъци и</w:t>
+      </w:r>
+      <w:r>
+        <w:t xml:space="preserve"> подобрения</w:t>
+      </w:r>
+      <w:bookmarkEnd w:id="14"/>
+    </w:p>
+    <w:p>
+      <w:r>
+        <w:t>В момента сме разработили само девелопмънт частта от процеса на свързване. Не е разбработена частта, която може да се депл</w:t>
+      </w:r>
+      <w:r>
+        <w:t>о</w:t>
+      </w:r>
+      <w:r>
+        <w:t>йне и не сме посочили как данните да идват в поточен вид. Друг недостатък е, че избрания алгоритъм зависи от данните, а това е нежелано.</w:t>
+      </w:r>
+    </w:p>
+    <w:p>
+      <w:r>
+        <w:t>Можем да се подобри свързването на обектите от тип захранване и да се извле</w:t>
+      </w:r>
+      <w:r>
+        <w:t>ч</w:t>
+      </w:r>
+      <w:r>
+        <w:t xml:space="preserve">е тяхната мощност </w:t>
+      </w:r>
+      <w:r>
+        <w:t>с</w:t>
+      </w:r>
+      <w:r>
+        <w:t xml:space="preserve"> предварителна обработка</w:t>
+      </w:r>
+      <w:r>
+        <w:t xml:space="preserve"> на данните</w:t>
+      </w:r>
+      <w:r>
+        <w:t xml:space="preserve">. По същият начин можем да извлечем специфични колони за калъфите за лаптопи. </w:t>
+      </w:r>
+      <w:r>
+        <w:t>Като по-общо решение</w:t>
+      </w:r>
+      <w:r>
+        <w:t xml:space="preserve"> можем да сложим една колона, която да определя </w:t>
+      </w:r>
+      <w:r>
+        <w:t>категорията</w:t>
+      </w:r>
+      <w:r>
+        <w:t xml:space="preserve"> на продукта, лаптоп, захранване, калъф и др.</w:t>
+      </w:r>
+    </w:p>
+    <w:p>
+      <w:pPr>
+        <w:pStyle w:val="Heading1"/>
+      </w:pPr>
+      <w:bookmarkStart w:id="15" w:name="_Toc103890530"/>
+      <w:r>
+        <w:t>5</w:t>
+      </w:r>
+      <w:r>
+        <w:t xml:space="preserve">. </w:t>
+      </w:r>
+      <w:r>
+        <w:t>Източници и използвана литература</w:t>
+      </w:r>
+      <w:bookmarkEnd w:id="15"/>
+    </w:p>
+    <w:p>
+      <w:pPr>
+        <w:jc w:val="left"/>
+        <w:rPr>
+          <w:lang w:val="en-US"/>
+        </w:rPr>
+      </w:pPr>
+      <w:r>
+        <w:t>[</w:t>
+      </w:r>
+      <w:r>
+        <w:t>1</w:t>
+      </w:r>
+      <w:r>
+        <w:t xml:space="preserve">] </w:t>
+      </w:r>
+      <w:r>
+        <w:t>How-To Guide to Entity Matching,</w:t>
+      </w:r>
+      <w:r>
+        <w:rPr>
+          <w:lang w:val="en-US"/>
+        </w:rPr>
         <w:t xml:space="preserve"> </w:t>
       </w:r>
-      <w:r>
-        <w:t>Оценка на резултатите</w:t>
-      </w:r>
-      <w:bookmarkEnd w:id="13"/>
-    </w:p>
-    <w:p>
-      <w:r>
-        <w:t xml:space="preserve">За да оценим реално резултатите, трябва моделът да бъде тестван върху целия корпус от кандидати, чиято бройка е </w:t>
-      </w:r>
-      <w:r>
-        <w:t>282581</w:t>
-      </w:r>
-      <w:r>
-        <w:t>. Зареждаме всички кандидати от ,,</w:t>
-      </w:r>
-      <w:r>
-        <w:rPr>
-          <w:lang w:val="en-US"/>
-        </w:rPr>
-        <w:t>csv”</w:t>
-      </w:r>
-      <w:r>
-        <w:t xml:space="preserve"> файла и чрез функцията </w:t>
-      </w:r>
-      <w:r>
-        <w:rPr>
-          <w:lang w:val="en-US"/>
-        </w:rPr>
-        <w:t xml:space="preserve">,,predict” </w:t>
-      </w:r>
-      <w:r>
-        <w:t xml:space="preserve">бива предсказано, дали дадена двойка кандидати </w:t>
-      </w:r>
-      <w:r>
-        <w:t>съответстват на един и същи продукт. Резултатът показва, че 18060 е общият брой на съвпадения, но причината да са толкова много, е че огромна част от двойките се повтарят. Затова трябва да филтрираме по идентификационния номер на една от двете първоначални таблици. След филтрация крайният брой е 565.</w:t>
-      </w:r>
-    </w:p>
-    <w:p>
-      <w:pPr>
-        <w:pStyle w:val="Heading1"/>
-      </w:pPr>
-      <w:bookmarkStart w:id="14" w:name="_Toc103890529"/>
-      <w:r>
-        <w:t xml:space="preserve">4. </w:t>
-      </w:r>
-      <w:r>
-        <w:t>Недостатъци и</w:t>
-      </w:r>
-      <w:r>
-        <w:t xml:space="preserve"> подобрения</w:t>
-      </w:r>
-      <w:bookmarkEnd w:id="14"/>
-    </w:p>
-    <w:p>
-      <w:r>
-        <w:t>В момента сме разработили само девелопмънт частта от процеса на свързване. Не е разбработена частта, която може да се депл</w:t>
-      </w:r>
-      <w:r>
-        <w:t>о</w:t>
-      </w:r>
-      <w:r>
-        <w:t>йне и не сме посочили как данните да идват в поточен вид. Друг недостатък е, че избрания алгоритъм зависи от данните, а това е нежелано.</w:t>
-      </w:r>
-    </w:p>
-    <w:p>
-      <w:r>
-        <w:t>Можем да се подобри свързването на обектите от тип захранване и да се извле</w:t>
-      </w:r>
-      <w:r>
-        <w:t>ч</w:t>
-      </w:r>
-      <w:r>
-        <w:t xml:space="preserve">е тяхната мощност </w:t>
-      </w:r>
-      <w:r>
-        <w:t>с</w:t>
-      </w:r>
-      <w:r>
-        <w:t xml:space="preserve"> предварителна обработка</w:t>
-      </w:r>
-      <w:r>
-        <w:t xml:space="preserve"> на данните</w:t>
-      </w:r>
-      <w:r>
-        <w:t xml:space="preserve">. По същият начин можем да извлечем специфични колони за калъфите за лаптопи. </w:t>
-      </w:r>
-      <w:r>
-        <w:t>Като по-общо решение</w:t>
-      </w:r>
-      <w:r>
-        <w:t xml:space="preserve"> можем да сложим една колона, която да определя </w:t>
-      </w:r>
-      <w:r>
-        <w:t>категорията</w:t>
-      </w:r>
-      <w:r>
-        <w:t xml:space="preserve"> на продукта, лаптоп, захранване, калъф и др.</w:t>
-      </w:r>
-    </w:p>
-    <w:p>
-      <w:pPr>
-        <w:pStyle w:val="Heading1"/>
-      </w:pPr>
-      <w:bookmarkStart w:id="15" w:name="_Toc103890530"/>
-      <w:r>
-        <w:t>5</w:t>
-      </w:r>
-      <w:r>
-        <w:t xml:space="preserve">. </w:t>
-      </w:r>
-      <w:r>
-        <w:t>Източници и използвана литература</w:t>
-      </w:r>
-      <w:bookmarkEnd w:id="15"/>
-    </w:p>
-    <w:p>
-      <w:pPr>
-        <w:jc w:val="left"/>
-        <w:rPr>
-          <w:lang w:val="en-US"/>
-        </w:rPr>
-      </w:pPr>
-      <w:r>
-        <w:t>[</w:t>
-      </w:r>
-      <w:r>
-        <w:t>1</w:t>
-      </w:r>
-      <w:r>
-        <w:t xml:space="preserve">] </w:t>
-      </w:r>
-      <w:r>
-        <w:t>How-To Guide to Entity Matching,</w:t>
+      <w:proofErr w:type="spellStart"/>
+      <w:r>
+        <w:rPr>
+          <w:lang w:val="en-US"/>
+        </w:rPr>
+        <w:t>AnHai's</w:t>
+      </w:r>
+      <w:proofErr w:type="spellEnd"/>
+      <w:r>
+        <w:rPr>
+          <w:lang w:val="en-US"/>
+        </w:rPr>
+        <w:t xml:space="preserve"> Group</w:t>
+      </w:r>
+      <w:r>
+        <w:t>, 2017</w:t>
       </w:r>
       <w:r>
         <w:rPr>
@@ -6355,24 +7023,9 @@
         <w:rPr>
           <w:lang w:val="en-US"/>
         </w:rPr>
-        <w:t>AnHai's Group</w:t>
-      </w:r>
-      <w:r>
-        <w:t>, 2017</w:t>
-      </w:r>
-      <w:r>
-        <w:rPr>
-          <w:lang w:val="en-US"/>
-        </w:rPr>
-        <w:t xml:space="preserve"> </w:t>
-      </w:r>
-      <w:r>
-        <w:rPr>
-          <w:lang w:val="en-US"/>
-        </w:rPr>
         <w:br/>
       </w:r>
-      <w:hyperlink r:id="rId25" w:history="1">
+      <w:hyperlink r:id="rId30" w:history="1">
         <w:r>
           <w:rPr>
             <w:rStyle w:val="Hyperlink"/>
@@ -6410,11 +7063,19 @@
         </w:rPr>
         <w:t xml:space="preserve"> </w:t>
       </w:r>
-      <w:r>
-        <w:rPr>
-          <w:lang w:val="en-US"/>
-        </w:rPr>
-        <w:t>AnHai's Group</w:t>
+      <w:proofErr w:type="spellStart"/>
+      <w:r>
+        <w:rPr>
+          <w:lang w:val="en-US"/>
+        </w:rPr>
+        <w:t>AnHai's</w:t>
+      </w:r>
+      <w:proofErr w:type="spellEnd"/>
+      <w:r>
+        <w:rPr>
+          <w:lang w:val="en-US"/>
+        </w:rPr>
+        <w:t xml:space="preserve"> Group</w:t>
       </w:r>
       <w:r>
         <w:t>, 2017</w:t>
@@ -6431,7 +7092,7 @@
         </w:rPr>
         <w:br/>
       </w:r>
-      <w:hyperlink r:id="rId26" w:history="1">
+      <w:hyperlink r:id="rId31" w:history="1">
         <w:r>
           <w:rPr>
             <w:rStyle w:val="Hyperlink"/>
@@ -6497,7 +7158,7 @@
         </w:rPr>
         <w:br/>
       </w:r>
-      <w:hyperlink r:id="rId27" w:history="1">
+      <w:hyperlink r:id="rId32" w:history="1">
         <w:r>
           <w:rPr>
             <w:rStyle w:val="Hyperlink"/>
@@ -6518,14 +7179,35 @@
         <w:rPr>
           <w:lang w:val="en-US"/>
         </w:rPr>
-        <w:lastRenderedPageBreak/>
         <w:t xml:space="preserve">[4] </w:t>
       </w:r>
-      <w:r>
-        <w:rPr>
-          <w:lang w:val="en-US"/>
-        </w:rPr>
-        <w:t>tf–idf - Wikipedia</w:t>
+      <w:proofErr w:type="spellStart"/>
+      <w:r>
+        <w:rPr>
+          <w:lang w:val="en-US"/>
+        </w:rPr>
+        <w:t>tf</w:t>
+      </w:r>
+      <w:proofErr w:type="spellEnd"/>
+      <w:r>
+        <w:rPr>
+          <w:lang w:val="en-US"/>
+        </w:rPr>
+        <w:t>–</w:t>
+      </w:r>
+      <w:proofErr w:type="spellStart"/>
+      <w:r>
+        <w:rPr>
+          <w:lang w:val="en-US"/>
+        </w:rPr>
+        <w:t>idf</w:t>
+      </w:r>
+      <w:proofErr w:type="spellEnd"/>
+      <w:r>
+        <w:rPr>
+          <w:lang w:val="en-US"/>
+        </w:rPr>
+        <w:t xml:space="preserve"> - Wikipedia</w:t>
       </w:r>
       <w:r>
         <w:rPr>
@@ -6533,7 +7215,7 @@
         </w:rPr>
         <w:br/>
       </w:r>
-      <w:hyperlink r:id="rId28" w:history="1">
+      <w:hyperlink r:id="rId33" w:history="1">
         <w:r>
           <w:rPr>
             <w:rStyle w:val="Hyperlink"/>
@@ -6564,7 +7246,7 @@
           <w:lang w:val="en-US"/>
         </w:rPr>
       </w:pPr>
-      <w:hyperlink r:id="rId29" w:history="1">
+      <w:hyperlink r:id="rId34" w:history="1">
         <w:r>
           <w:rPr>
             <w:rStyle w:val="Hyperlink"/>
@@ -6603,8 +7285,16 @@
         <w:rPr>
           <w:lang w:val="en-US"/>
         </w:rPr>
-        <w:t>Koo Ping Shung</w:t>
-      </w:r>
+        <w:t xml:space="preserve">Koo Ping </w:t>
+      </w:r>
+      <w:proofErr w:type="spellStart"/>
+      <w:r>
+        <w:rPr>
+          <w:lang w:val="en-US"/>
+        </w:rPr>
+        <w:t>Shung</w:t>
+      </w:r>
+      <w:proofErr w:type="spellEnd"/>
       <w:r>
         <w:rPr>
           <w:lang w:val="en-US"/>
@@ -6626,7 +7316,7 @@
           <w:lang w:val="en-US"/>
         </w:rPr>
       </w:pPr>
-      <w:hyperlink r:id="rId30" w:history="1">
+      <w:hyperlink r:id="rId35" w:history="1">
         <w:r>
           <w:rPr>
             <w:rStyle w:val="Hyperlink"/>
@@ -6646,6 +7336,7 @@
         <w:rPr>
           <w:lang w:val="fr-FR"/>
         </w:rPr>
+        <w:lastRenderedPageBreak/>
         <w:t>[7] Anaconda installation guide</w:t>
       </w:r>
     </w:p>
@@ -6655,7 +7346,7 @@
           <w:lang w:val="fr-FR"/>
         </w:rPr>
       </w:pPr>
-      <w:hyperlink r:id="rId31" w:history="1">
+      <w:hyperlink r:id="rId36" w:history="1">
         <w:r>
           <w:rPr>
             <w:rStyle w:val="Hyperlink"/>
@@ -6737,7 +7428,7 @@
       </w:r>
     </w:p>
     <w:p>
-      <w:hyperlink r:id="rId32" w:history="1">
+      <w:hyperlink r:id="rId37" w:history="1">
         <w:r>
           <w:rPr>
             <w:rStyle w:val="Hyperlink"/>
@@ -6748,8 +7439,8 @@
     </w:p>
     <w:p/>
     <w:sectPr>
-      <w:headerReference w:type="default" r:id="rId33"/>
-      <w:footerReference w:type="default" r:id="rId34"/>
+      <w:headerReference w:type="default" r:id="rId38"/>
+      <w:footerReference w:type="default" r:id="rId39"/>
       <w:pgSz w:w="11906" w:h="16838"/>
       <w:pgMar w:top="1440" w:right="1440" w:bottom="1440" w:left="1440" w:header="708" w:footer="708" w:gutter="0"/>
       <w:cols w:space="708"/>

</xml_diff>

<commit_message>
Fixing 3.5 & 3.5.1 in doc file
</commit_message>
<xml_diff>
--- a/documentation/Проект_Кирил_Димов_1MI3400098_Борислав_Марков_0MI3400048.docx
+++ b/documentation/Проект_Кирил_Димов_1MI3400098_Борислав_Марков_0MI3400048.docx
@@ -1,6 +1,6 @@
 
 <file path=word/document.xml><?xml version="1.0" encoding="utf-8"?>
-<w:document xmlns:wpc="http://schemas.microsoft.com/office/word/2010/wordprocessingCanvas" xmlns:cx="http://schemas.microsoft.com/office/drawing/2014/chartex" xmlns:cx1="http://schemas.microsoft.com/office/drawing/2015/9/8/chartex" xmlns:cx2="http://schemas.microsoft.com/office/drawing/2015/10/21/chartex" xmlns:cx3="http://schemas.microsoft.com/office/drawing/2016/5/9/chartex" xmlns:cx4="http://schemas.microsoft.com/office/drawing/2016/5/10/chartex" xmlns:cx5="http://schemas.microsoft.com/office/drawing/2016/5/11/chartex" xmlns:cx6="http://schemas.microsoft.com/office/drawing/2016/5/12/chartex" xmlns:cx7="http://schemas.microsoft.com/office/drawing/2016/5/13/chartex" xmlns:cx8="http://schemas.microsoft.com/office/drawing/2016/5/14/chartex" xmlns:mc="http://schemas.openxmlformats.org/markup-compatibility/2006" xmlns:aink="http://schemas.microsoft.com/office/drawing/2016/ink" xmlns:am3d="http://schemas.microsoft.com/office/drawing/2017/model3d" xmlns:o="urn:schemas-microsoft-com:office:office" xmlns:oel="http://schemas.microsoft.com/office/2019/extlst" xmlns:r="http://schemas.openxmlformats.org/officeDocument/2006/relationships" xmlns:m="http://schemas.openxmlformats.org/officeDocument/2006/math" xmlns:v="urn:schemas-microsoft-com:vml" xmlns:wp14="http://schemas.microsoft.com/office/word/2010/wordprocessingDrawing" xmlns:wp="http://schemas.openxmlformats.org/drawingml/2006/wordprocessingDrawing" xmlns:w10="urn:schemas-microsoft-com:office:word" xmlns:w="http://schemas.openxmlformats.org/wordprocessingml/2006/main" xmlns:w14="http://schemas.microsoft.com/office/word/2010/wordml" xmlns:w15="http://schemas.microsoft.com/office/word/2012/wordml" xmlns:w16cex="http://schemas.microsoft.com/office/word/2018/wordml/cex" xmlns:w16cid="http://schemas.microsoft.com/office/word/2016/wordml/cid" xmlns:w16="http://schemas.microsoft.com/office/word/2018/wordml" xmlns:w16sdtdh="http://schemas.microsoft.com/office/word/2020/wordml/sdtdatahash" xmlns:w16se="http://schemas.microsoft.com/office/word/2015/wordml/symex" xmlns:wpg="http://schemas.microsoft.com/office/word/2010/wordprocessingGroup" xmlns:wpi="http://schemas.microsoft.com/office/word/2010/wordprocessingInk" xmlns:wne="http://schemas.microsoft.com/office/word/2006/wordml" xmlns:wps="http://schemas.microsoft.com/office/word/2010/wordprocessingShape" mc:Ignorable="w14 w15 w16se w16cid w16 w16cex w16sdtdh wp14">
+<w:document xmlns:wpc="http://schemas.microsoft.com/office/word/2010/wordprocessingCanvas" xmlns:cx="http://schemas.microsoft.com/office/drawing/2014/chartex" xmlns:cx1="http://schemas.microsoft.com/office/drawing/2015/9/8/chartex" xmlns:cx2="http://schemas.microsoft.com/office/drawing/2015/10/21/chartex" xmlns:cx3="http://schemas.microsoft.com/office/drawing/2016/5/9/chartex" xmlns:cx4="http://schemas.microsoft.com/office/drawing/2016/5/10/chartex" xmlns:cx5="http://schemas.microsoft.com/office/drawing/2016/5/11/chartex" xmlns:cx6="http://schemas.microsoft.com/office/drawing/2016/5/12/chartex" xmlns:cx7="http://schemas.microsoft.com/office/drawing/2016/5/13/chartex" xmlns:cx8="http://schemas.microsoft.com/office/drawing/2016/5/14/chartex" xmlns:mc="http://schemas.openxmlformats.org/markup-compatibility/2006" xmlns:aink="http://schemas.microsoft.com/office/drawing/2016/ink" xmlns:am3d="http://schemas.microsoft.com/office/drawing/2017/model3d" xmlns:o="urn:schemas-microsoft-com:office:office" xmlns:r="http://schemas.openxmlformats.org/officeDocument/2006/relationships" xmlns:m="http://schemas.openxmlformats.org/officeDocument/2006/math" xmlns:v="urn:schemas-microsoft-com:vml" xmlns:wp14="http://schemas.microsoft.com/office/word/2010/wordprocessingDrawing" xmlns:wp="http://schemas.openxmlformats.org/drawingml/2006/wordprocessingDrawing" xmlns:w10="urn:schemas-microsoft-com:office:word" xmlns:w="http://schemas.openxmlformats.org/wordprocessingml/2006/main" xmlns:w14="http://schemas.microsoft.com/office/word/2010/wordml" xmlns:w15="http://schemas.microsoft.com/office/word/2012/wordml" xmlns:w16cex="http://schemas.microsoft.com/office/word/2018/wordml/cex" xmlns:w16cid="http://schemas.microsoft.com/office/word/2016/wordml/cid" xmlns:w16="http://schemas.microsoft.com/office/word/2018/wordml" xmlns:w16sdtdh="http://schemas.microsoft.com/office/word/2020/wordml/sdtdatahash" xmlns:w16se="http://schemas.microsoft.com/office/word/2015/wordml/symex" xmlns:wpg="http://schemas.microsoft.com/office/word/2010/wordprocessingGroup" xmlns:wpi="http://schemas.microsoft.com/office/word/2010/wordprocessingInk" xmlns:wne="http://schemas.microsoft.com/office/word/2006/wordml" xmlns:wps="http://schemas.microsoft.com/office/word/2010/wordprocessingShape" mc:Ignorable="w14 w15 w16se w16cid w16 w16cex w16sdtdh wp14">
   <w:body>
     <w:p>
       <w:pPr>
@@ -2193,14 +2193,12 @@
       <w:r>
         <w:t>Юпитер Ноутбук(</w:t>
       </w:r>
-      <w:proofErr w:type="spellStart"/>
       <w:r>
         <w:rPr>
           <w:lang w:val="en-US"/>
         </w:rPr>
         <w:t>Jupyter</w:t>
       </w:r>
-      <w:proofErr w:type="spellEnd"/>
       <w:r>
         <w:t xml:space="preserve"> </w:t>
       </w:r>
@@ -3426,19 +3424,11 @@
       <w:r>
         <w:t>R</w:t>
       </w:r>
-      <w:proofErr w:type="spellStart"/>
-      <w:r>
-        <w:rPr>
-          <w:lang w:val="en-US"/>
-        </w:rPr>
-        <w:t>andom</w:t>
-      </w:r>
-      <w:proofErr w:type="spellEnd"/>
-      <w:r>
-        <w:rPr>
-          <w:lang w:val="en-US"/>
-        </w:rPr>
-        <w:t xml:space="preserve"> Forest</w:t>
+      <w:r>
+        <w:rPr>
+          <w:lang w:val="en-US"/>
+        </w:rPr>
+        <w:t>andom Forest</w:t>
       </w:r>
       <w:r>
         <w:t>)</w:t>
@@ -3924,17 +3914,11 @@
     <w:p>
       <w:pPr>
         <w:pStyle w:val="Quote"/>
-        <w:rPr>
-          <w:lang w:val="en-US"/>
-        </w:rPr>
       </w:pPr>
       <w:r>
         <w:t>Таблица</w:t>
       </w:r>
       <w:r>
-        <w:rPr>
-          <w:lang w:val="en-US"/>
-        </w:rPr>
         <w:t xml:space="preserve"> 3.3.2</w:t>
       </w:r>
     </w:p>
@@ -4154,14 +4138,12 @@
       <w:r>
         <w:t>“</w:t>
       </w:r>
-      <w:proofErr w:type="spellStart"/>
       <w:r>
         <w:rPr>
           <w:lang w:val="en-US"/>
         </w:rPr>
         <w:t>tfidf</w:t>
       </w:r>
-      <w:proofErr w:type="spellEnd"/>
       <w:r>
         <w:t>”</w:t>
       </w:r>
@@ -4339,14 +4321,12 @@
       <w:r>
         <w:t xml:space="preserve">дали процесора е </w:t>
       </w:r>
-      <w:proofErr w:type="spellStart"/>
       <w:r>
         <w:rPr>
           <w:lang w:val="en-US"/>
         </w:rPr>
         <w:t>i</w:t>
       </w:r>
-      <w:proofErr w:type="spellEnd"/>
       <w:r>
         <w:t xml:space="preserve">5 </w:t>
       </w:r>
@@ -4380,14 +4360,12 @@
       <w:r>
         <w:t>“</w:t>
       </w:r>
-      <w:proofErr w:type="spellStart"/>
       <w:r>
         <w:rPr>
           <w:lang w:val="en-US"/>
         </w:rPr>
         <w:t>tfidf</w:t>
       </w:r>
-      <w:proofErr w:type="spellEnd"/>
       <w:r>
         <w:t xml:space="preserve">” [4] </w:t>
       </w:r>
@@ -4521,14 +4499,12 @@
       <w:r>
         <w:t>или някакво име на серия или търговско име(</w:t>
       </w:r>
-      <w:proofErr w:type="spellStart"/>
       <w:r>
         <w:rPr>
           <w:lang w:val="en-US"/>
         </w:rPr>
         <w:t>zseries</w:t>
       </w:r>
-      <w:proofErr w:type="spellEnd"/>
       <w:r>
         <w:t xml:space="preserve"> -втори ред</w:t>
       </w:r>
@@ -4538,14 +4514,12 @@
       <w:r>
         <w:t>,</w:t>
       </w:r>
-      <w:proofErr w:type="spellStart"/>
       <w:r>
         <w:rPr>
           <w:lang w:val="en-US"/>
         </w:rPr>
         <w:t>chromebook</w:t>
       </w:r>
-      <w:proofErr w:type="spellEnd"/>
       <w:r>
         <w:t xml:space="preserve"> – 4-ти ред</w:t>
       </w:r>
@@ -4655,6 +4629,17 @@
         <w:t xml:space="preserve"> </w:t>
       </w:r>
       <w:r>
+        <w:t>Следващата стъпка от алгоритъма е превръщано на изчислителното множество във  фийчър вектори за тренировъчните и тестовите данни.</w:t>
+      </w:r>
+      <w:r>
+        <w:t xml:space="preserve"> Анотираните данни са разделени на обучаващо и тестово множество</w:t>
+      </w:r>
+      <w:r>
+        <w:t xml:space="preserve"> в пропорция 75% към 25%.</w:t>
+      </w:r>
+    </w:p>
+    <w:p>
+      <w:r>
         <w:t>Ще бъде използван подходът ,,К-</w:t>
       </w:r>
       <w:r>
@@ -4685,13 +4670,22 @@
         <w:t>”</w:t>
       </w:r>
       <w:r>
+        <w:t xml:space="preserve"> върху обучаващото множество</w:t>
+      </w:r>
+      <w:r>
         <w:t>, за да изберем най-добрият алгоритъм</w:t>
       </w:r>
       <w:r>
         <w:t xml:space="preserve">, </w:t>
       </w:r>
       <w:r>
-        <w:t xml:space="preserve">като </w:t>
+        <w:t>като</w:t>
+      </w:r>
+      <w:r>
+        <w:t xml:space="preserve"> </w:t>
+      </w:r>
+      <w:r>
+        <w:t xml:space="preserve">ще пробваме различни стойности на </w:t>
       </w:r>
       <w:r>
         <w:rPr>
@@ -4700,7 +4694,16 @@
         <w:t>k</w:t>
       </w:r>
       <w:r>
-        <w:t xml:space="preserve"> = 6 и метриката за измерване на алгоритмите е точност (</w:t>
+        <w:t xml:space="preserve"> </w:t>
+      </w:r>
+      <w:r>
+        <w:t xml:space="preserve">и метриката за измерване на алгоритмите </w:t>
+      </w:r>
+      <w:r>
+        <w:t>–</w:t>
+      </w:r>
+      <w:r>
+        <w:t xml:space="preserve"> точност (</w:t>
       </w:r>
       <w:r>
         <w:rPr>
@@ -4751,6 +4754,9 @@
         <w:t xml:space="preserve">), </w:t>
       </w:r>
       <w:r>
+        <w:t>машина на поддържащите вектори (</w:t>
+      </w:r>
+      <w:r>
         <w:rPr>
           <w:lang w:val="en-US"/>
         </w:rPr>
@@ -4775,6 +4781,9 @@
         <w:t>machine</w:t>
       </w:r>
       <w:r>
+        <w:t>)</w:t>
+      </w:r>
+      <w:r>
         <w:t xml:space="preserve">, </w:t>
       </w:r>
       <w:r>
@@ -4863,151 +4872,1059 @@
         <w:t>“</w:t>
       </w:r>
       <w:r>
-        <w:t xml:space="preserve"> се справя най-добре. </w:t>
-      </w:r>
+        <w:t xml:space="preserve"> се справя най-добре</w:t>
+      </w:r>
+      <w:r>
+        <w:t xml:space="preserve"> и това е показано на таблица 3.5.1. </w:t>
+      </w:r>
+    </w:p>
+    <w:tbl>
+      <w:tblPr>
+        <w:tblStyle w:val="TableGrid"/>
+        <w:tblW w:w="0" w:type="auto"/>
+        <w:tblLook w:val="04A0" w:firstRow="1" w:lastRow="0" w:firstColumn="1" w:lastColumn="0" w:noHBand="0" w:noVBand="1"/>
+      </w:tblPr>
+      <w:tblGrid>
+        <w:gridCol w:w="1443"/>
+        <w:gridCol w:w="1951"/>
+        <w:gridCol w:w="1776"/>
+        <w:gridCol w:w="1896"/>
+        <w:gridCol w:w="1950"/>
+      </w:tblGrid>
+      <w:tr>
+        <w:tc>
+          <w:tcPr>
+            <w:tcW w:w="1443" w:type="dxa"/>
+          </w:tcPr>
+          <w:p>
+            <w:pPr>
+              <w:keepNext/>
+              <w:jc w:val="center"/>
+              <w:rPr>
+                <w:lang w:val="en-US"/>
+              </w:rPr>
+            </w:pPr>
+            <w:r>
+              <w:rPr>
+                <w:lang w:val="en-US"/>
+              </w:rPr>
+              <w:lastRenderedPageBreak/>
+              <w:t>K</w:t>
+            </w:r>
+          </w:p>
+        </w:tc>
+        <w:tc>
+          <w:tcPr>
+            <w:tcW w:w="1951" w:type="dxa"/>
+          </w:tcPr>
+          <w:p>
+            <w:pPr>
+              <w:keepNext/>
+              <w:jc w:val="center"/>
+              <w:rPr>
+                <w:lang w:val="en-US"/>
+              </w:rPr>
+            </w:pPr>
+            <w:r>
+              <w:t xml:space="preserve">  </w:t>
+            </w:r>
+            <w:r>
+              <w:rPr>
+                <w:lang w:val="en-US"/>
+              </w:rPr>
+              <w:t>Decision Tree/Precision</w:t>
+            </w:r>
+          </w:p>
+        </w:tc>
+        <w:tc>
+          <w:tcPr>
+            <w:tcW w:w="1776" w:type="dxa"/>
+          </w:tcPr>
+          <w:p>
+            <w:pPr>
+              <w:keepNext/>
+              <w:jc w:val="center"/>
+              <w:rPr>
+                <w:lang w:val="en-US"/>
+              </w:rPr>
+            </w:pPr>
+            <w:r>
+              <w:rPr>
+                <w:lang w:val="en-US"/>
+              </w:rPr>
+              <w:t>Random Forest/Precision</w:t>
+            </w:r>
+          </w:p>
+        </w:tc>
+        <w:tc>
+          <w:tcPr>
+            <w:tcW w:w="1896" w:type="dxa"/>
+          </w:tcPr>
+          <w:p>
+            <w:pPr>
+              <w:keepNext/>
+              <w:jc w:val="center"/>
+              <w:rPr>
+                <w:lang w:val="en-US"/>
+              </w:rPr>
+            </w:pPr>
+            <w:r>
+              <w:rPr>
+                <w:lang w:val="en-US"/>
+              </w:rPr>
+              <w:t>LinReg/Precision</w:t>
+            </w:r>
+          </w:p>
+        </w:tc>
+        <w:tc>
+          <w:tcPr>
+            <w:tcW w:w="1950" w:type="dxa"/>
+          </w:tcPr>
+          <w:p>
+            <w:pPr>
+              <w:keepNext/>
+              <w:jc w:val="center"/>
+              <w:rPr>
+                <w:lang w:val="en-US"/>
+              </w:rPr>
+            </w:pPr>
+            <w:r>
+              <w:rPr>
+                <w:lang w:val="en-US"/>
+              </w:rPr>
+              <w:t>LogReg/Precision</w:t>
+            </w:r>
+          </w:p>
+        </w:tc>
+      </w:tr>
+      <w:tr>
+        <w:tc>
+          <w:tcPr>
+            <w:tcW w:w="1443" w:type="dxa"/>
+          </w:tcPr>
+          <w:p>
+            <w:pPr>
+              <w:keepNext/>
+              <w:jc w:val="center"/>
+              <w:rPr>
+                <w:lang w:val="en-US"/>
+              </w:rPr>
+            </w:pPr>
+            <w:r>
+              <w:rPr>
+                <w:lang w:val="en-US"/>
+              </w:rPr>
+              <w:t>11</w:t>
+            </w:r>
+          </w:p>
+        </w:tc>
+        <w:tc>
+          <w:tcPr>
+            <w:tcW w:w="1951" w:type="dxa"/>
+          </w:tcPr>
+          <w:p>
+            <w:pPr>
+              <w:keepNext/>
+              <w:jc w:val="center"/>
+              <w:rPr>
+                <w:b/>
+                <w:bCs/>
+              </w:rPr>
+            </w:pPr>
+            <w:r>
+              <w:rPr>
+                <w:b/>
+                <w:bCs/>
+              </w:rPr>
+              <w:t>0.48</w:t>
+            </w:r>
+          </w:p>
+        </w:tc>
+        <w:tc>
+          <w:tcPr>
+            <w:tcW w:w="1776" w:type="dxa"/>
+          </w:tcPr>
+          <w:p>
+            <w:pPr>
+              <w:keepNext/>
+              <w:jc w:val="center"/>
+              <w:rPr>
+                <w:lang w:val="en-US"/>
+              </w:rPr>
+            </w:pPr>
+            <w:r>
+              <w:rPr>
+                <w:lang w:val="en-US"/>
+              </w:rPr>
+              <w:t>0.27</w:t>
+            </w:r>
+          </w:p>
+        </w:tc>
+        <w:tc>
+          <w:tcPr>
+            <w:tcW w:w="1896" w:type="dxa"/>
+          </w:tcPr>
+          <w:p>
+            <w:pPr>
+              <w:keepNext/>
+              <w:jc w:val="center"/>
+              <w:rPr>
+                <w:lang w:val="en-US"/>
+              </w:rPr>
+            </w:pPr>
+            <w:r>
+              <w:rPr>
+                <w:lang w:val="en-US"/>
+              </w:rPr>
+              <w:t>0.00</w:t>
+            </w:r>
+          </w:p>
+        </w:tc>
+        <w:tc>
+          <w:tcPr>
+            <w:tcW w:w="1950" w:type="dxa"/>
+          </w:tcPr>
+          <w:p>
+            <w:pPr>
+              <w:keepNext/>
+              <w:jc w:val="center"/>
+              <w:rPr>
+                <w:lang w:val="en-US"/>
+              </w:rPr>
+            </w:pPr>
+            <w:r>
+              <w:rPr>
+                <w:lang w:val="en-US"/>
+              </w:rPr>
+              <w:t>0.09</w:t>
+            </w:r>
+          </w:p>
+        </w:tc>
+      </w:tr>
+      <w:tr>
+        <w:tc>
+          <w:tcPr>
+            <w:tcW w:w="1443" w:type="dxa"/>
+          </w:tcPr>
+          <w:p>
+            <w:pPr>
+              <w:keepNext/>
+              <w:jc w:val="center"/>
+              <w:rPr>
+                <w:lang w:val="en-US"/>
+              </w:rPr>
+            </w:pPr>
+            <w:r>
+              <w:rPr>
+                <w:lang w:val="en-US"/>
+              </w:rPr>
+              <w:t>10</w:t>
+            </w:r>
+          </w:p>
+        </w:tc>
+        <w:tc>
+          <w:tcPr>
+            <w:tcW w:w="1951" w:type="dxa"/>
+          </w:tcPr>
+          <w:p>
+            <w:pPr>
+              <w:keepNext/>
+              <w:jc w:val="center"/>
+              <w:rPr>
+                <w:b/>
+                <w:bCs/>
+                <w:lang w:val="en-US"/>
+              </w:rPr>
+            </w:pPr>
+            <w:r>
+              <w:rPr>
+                <w:b/>
+                <w:bCs/>
+              </w:rPr>
+              <w:t>0.5</w:t>
+            </w:r>
+            <w:r>
+              <w:rPr>
+                <w:b/>
+                <w:bCs/>
+                <w:lang w:val="en-US"/>
+              </w:rPr>
+              <w:t>5</w:t>
+            </w:r>
+          </w:p>
+        </w:tc>
+        <w:tc>
+          <w:tcPr>
+            <w:tcW w:w="1776" w:type="dxa"/>
+          </w:tcPr>
+          <w:p>
+            <w:pPr>
+              <w:keepNext/>
+              <w:jc w:val="center"/>
+              <w:rPr>
+                <w:lang w:val="en-US"/>
+              </w:rPr>
+            </w:pPr>
+            <w:r>
+              <w:rPr>
+                <w:lang w:val="en-US"/>
+              </w:rPr>
+              <w:t>0.30</w:t>
+            </w:r>
+          </w:p>
+        </w:tc>
+        <w:tc>
+          <w:tcPr>
+            <w:tcW w:w="1896" w:type="dxa"/>
+          </w:tcPr>
+          <w:p>
+            <w:pPr>
+              <w:keepNext/>
+              <w:jc w:val="center"/>
+              <w:rPr>
+                <w:lang w:val="en-US"/>
+              </w:rPr>
+            </w:pPr>
+            <w:r>
+              <w:rPr>
+                <w:lang w:val="en-US"/>
+              </w:rPr>
+              <w:t>0.10</w:t>
+            </w:r>
+          </w:p>
+        </w:tc>
+        <w:tc>
+          <w:tcPr>
+            <w:tcW w:w="1950" w:type="dxa"/>
+          </w:tcPr>
+          <w:p>
+            <w:pPr>
+              <w:keepNext/>
+              <w:jc w:val="center"/>
+              <w:rPr>
+                <w:lang w:val="en-US"/>
+              </w:rPr>
+            </w:pPr>
+            <w:r>
+              <w:rPr>
+                <w:lang w:val="en-US"/>
+              </w:rPr>
+              <w:t>0.20</w:t>
+            </w:r>
+          </w:p>
+        </w:tc>
+      </w:tr>
+      <w:tr>
+        <w:tc>
+          <w:tcPr>
+            <w:tcW w:w="1443" w:type="dxa"/>
+          </w:tcPr>
+          <w:p>
+            <w:pPr>
+              <w:keepNext/>
+              <w:jc w:val="center"/>
+              <w:rPr>
+                <w:lang w:val="en-US"/>
+              </w:rPr>
+            </w:pPr>
+            <w:r>
+              <w:rPr>
+                <w:lang w:val="en-US"/>
+              </w:rPr>
+              <w:t>9</w:t>
+            </w:r>
+          </w:p>
+        </w:tc>
+        <w:tc>
+          <w:tcPr>
+            <w:tcW w:w="1951" w:type="dxa"/>
+          </w:tcPr>
+          <w:p>
+            <w:pPr>
+              <w:keepNext/>
+              <w:jc w:val="center"/>
+              <w:rPr>
+                <w:b/>
+                <w:bCs/>
+              </w:rPr>
+            </w:pPr>
+            <w:r>
+              <w:rPr>
+                <w:b/>
+                <w:bCs/>
+              </w:rPr>
+              <w:t>0.57</w:t>
+            </w:r>
+          </w:p>
+        </w:tc>
+        <w:tc>
+          <w:tcPr>
+            <w:tcW w:w="1776" w:type="dxa"/>
+          </w:tcPr>
+          <w:p>
+            <w:pPr>
+              <w:keepNext/>
+              <w:jc w:val="center"/>
+              <w:rPr>
+                <w:lang w:val="en-US"/>
+              </w:rPr>
+            </w:pPr>
+            <w:r>
+              <w:rPr>
+                <w:lang w:val="en-US"/>
+              </w:rPr>
+              <w:t>0.36</w:t>
+            </w:r>
+          </w:p>
+        </w:tc>
+        <w:tc>
+          <w:tcPr>
+            <w:tcW w:w="1896" w:type="dxa"/>
+          </w:tcPr>
+          <w:p>
+            <w:pPr>
+              <w:keepNext/>
+              <w:jc w:val="center"/>
+              <w:rPr>
+                <w:lang w:val="en-US"/>
+              </w:rPr>
+            </w:pPr>
+            <w:r>
+              <w:rPr>
+                <w:lang w:val="en-US"/>
+              </w:rPr>
+              <w:t>0.11</w:t>
+            </w:r>
+          </w:p>
+        </w:tc>
+        <w:tc>
+          <w:tcPr>
+            <w:tcW w:w="1950" w:type="dxa"/>
+          </w:tcPr>
+          <w:p>
+            <w:pPr>
+              <w:keepNext/>
+              <w:jc w:val="center"/>
+              <w:rPr>
+                <w:lang w:val="en-US"/>
+              </w:rPr>
+            </w:pPr>
+            <w:r>
+              <w:rPr>
+                <w:lang w:val="en-US"/>
+              </w:rPr>
+              <w:t>0.11</w:t>
+            </w:r>
+          </w:p>
+        </w:tc>
+      </w:tr>
+      <w:tr>
+        <w:tc>
+          <w:tcPr>
+            <w:tcW w:w="1443" w:type="dxa"/>
+          </w:tcPr>
+          <w:p>
+            <w:pPr>
+              <w:keepNext/>
+              <w:jc w:val="center"/>
+              <w:rPr>
+                <w:lang w:val="en-US"/>
+              </w:rPr>
+            </w:pPr>
+            <w:r>
+              <w:rPr>
+                <w:lang w:val="en-US"/>
+              </w:rPr>
+              <w:t>8</w:t>
+            </w:r>
+          </w:p>
+        </w:tc>
+        <w:tc>
+          <w:tcPr>
+            <w:tcW w:w="1951" w:type="dxa"/>
+          </w:tcPr>
+          <w:p>
+            <w:pPr>
+              <w:keepNext/>
+              <w:jc w:val="center"/>
+              <w:rPr>
+                <w:b/>
+                <w:bCs/>
+                <w:lang w:val="en-US"/>
+              </w:rPr>
+            </w:pPr>
+            <w:r>
+              <w:rPr>
+                <w:b/>
+                <w:bCs/>
+              </w:rPr>
+              <w:t>0.</w:t>
+            </w:r>
+            <w:r>
+              <w:rPr>
+                <w:b/>
+                <w:bCs/>
+                <w:lang w:val="en-US"/>
+              </w:rPr>
+              <w:t>60</w:t>
+            </w:r>
+          </w:p>
+        </w:tc>
+        <w:tc>
+          <w:tcPr>
+            <w:tcW w:w="1776" w:type="dxa"/>
+          </w:tcPr>
+          <w:p>
+            <w:pPr>
+              <w:keepNext/>
+              <w:jc w:val="center"/>
+              <w:rPr>
+                <w:lang w:val="en-US"/>
+              </w:rPr>
+            </w:pPr>
+            <w:r>
+              <w:rPr>
+                <w:lang w:val="en-US"/>
+              </w:rPr>
+              <w:t>0.38</w:t>
+            </w:r>
+          </w:p>
+        </w:tc>
+        <w:tc>
+          <w:tcPr>
+            <w:tcW w:w="1896" w:type="dxa"/>
+          </w:tcPr>
+          <w:p>
+            <w:pPr>
+              <w:keepNext/>
+              <w:jc w:val="center"/>
+              <w:rPr>
+                <w:lang w:val="en-US"/>
+              </w:rPr>
+            </w:pPr>
+            <w:r>
+              <w:rPr>
+                <w:lang w:val="en-US"/>
+              </w:rPr>
+              <w:t>0.13</w:t>
+            </w:r>
+          </w:p>
+        </w:tc>
+        <w:tc>
+          <w:tcPr>
+            <w:tcW w:w="1950" w:type="dxa"/>
+          </w:tcPr>
+          <w:p>
+            <w:pPr>
+              <w:keepNext/>
+              <w:jc w:val="center"/>
+              <w:rPr>
+                <w:lang w:val="en-US"/>
+              </w:rPr>
+            </w:pPr>
+            <w:r>
+              <w:rPr>
+                <w:lang w:val="en-US"/>
+              </w:rPr>
+              <w:t>0.19</w:t>
+            </w:r>
+          </w:p>
+        </w:tc>
+      </w:tr>
+      <w:tr>
+        <w:tc>
+          <w:tcPr>
+            <w:tcW w:w="1443" w:type="dxa"/>
+          </w:tcPr>
+          <w:p>
+            <w:pPr>
+              <w:keepNext/>
+              <w:jc w:val="center"/>
+              <w:rPr>
+                <w:lang w:val="en-US"/>
+              </w:rPr>
+            </w:pPr>
+            <w:r>
+              <w:rPr>
+                <w:lang w:val="en-US"/>
+              </w:rPr>
+              <w:t>7</w:t>
+            </w:r>
+          </w:p>
+        </w:tc>
+        <w:tc>
+          <w:tcPr>
+            <w:tcW w:w="1951" w:type="dxa"/>
+          </w:tcPr>
+          <w:p>
+            <w:pPr>
+              <w:keepNext/>
+              <w:jc w:val="center"/>
+              <w:rPr>
+                <w:b/>
+                <w:bCs/>
+              </w:rPr>
+            </w:pPr>
+            <w:r>
+              <w:rPr>
+                <w:b/>
+                <w:bCs/>
+              </w:rPr>
+              <w:t>0.50</w:t>
+            </w:r>
+          </w:p>
+        </w:tc>
+        <w:tc>
+          <w:tcPr>
+            <w:tcW w:w="1776" w:type="dxa"/>
+          </w:tcPr>
+          <w:p>
+            <w:pPr>
+              <w:keepNext/>
+              <w:jc w:val="center"/>
+              <w:rPr>
+                <w:lang w:val="en-US"/>
+              </w:rPr>
+            </w:pPr>
+            <w:r>
+              <w:rPr>
+                <w:lang w:val="en-US"/>
+              </w:rPr>
+              <w:t>0.57</w:t>
+            </w:r>
+          </w:p>
+        </w:tc>
+        <w:tc>
+          <w:tcPr>
+            <w:tcW w:w="1896" w:type="dxa"/>
+          </w:tcPr>
+          <w:p>
+            <w:pPr>
+              <w:keepNext/>
+              <w:jc w:val="center"/>
+              <w:rPr>
+                <w:lang w:val="en-US"/>
+              </w:rPr>
+            </w:pPr>
+            <w:r>
+              <w:rPr>
+                <w:lang w:val="en-US"/>
+              </w:rPr>
+              <w:t>0.14</w:t>
+            </w:r>
+          </w:p>
+        </w:tc>
+        <w:tc>
+          <w:tcPr>
+            <w:tcW w:w="1950" w:type="dxa"/>
+          </w:tcPr>
+          <w:p>
+            <w:pPr>
+              <w:keepNext/>
+              <w:jc w:val="center"/>
+              <w:rPr>
+                <w:lang w:val="en-US"/>
+              </w:rPr>
+            </w:pPr>
+            <w:r>
+              <w:rPr>
+                <w:lang w:val="en-US"/>
+              </w:rPr>
+              <w:t>0.14</w:t>
+            </w:r>
+          </w:p>
+        </w:tc>
+      </w:tr>
+      <w:tr>
+        <w:tc>
+          <w:tcPr>
+            <w:tcW w:w="1443" w:type="dxa"/>
+          </w:tcPr>
+          <w:p>
+            <w:pPr>
+              <w:keepNext/>
+              <w:jc w:val="center"/>
+              <w:rPr>
+                <w:lang w:val="en-US"/>
+              </w:rPr>
+            </w:pPr>
+            <w:r>
+              <w:rPr>
+                <w:lang w:val="en-US"/>
+              </w:rPr>
+              <w:t>6</w:t>
+            </w:r>
+          </w:p>
+        </w:tc>
+        <w:tc>
+          <w:tcPr>
+            <w:tcW w:w="1951" w:type="dxa"/>
+          </w:tcPr>
+          <w:p>
+            <w:pPr>
+              <w:keepNext/>
+              <w:jc w:val="center"/>
+              <w:rPr>
+                <w:b/>
+                <w:bCs/>
+                <w:lang w:val="en-US"/>
+              </w:rPr>
+            </w:pPr>
+            <w:r>
+              <w:rPr>
+                <w:b/>
+                <w:bCs/>
+                <w:lang w:val="en-US"/>
+              </w:rPr>
+              <w:t>0.48</w:t>
+            </w:r>
+          </w:p>
+        </w:tc>
+        <w:tc>
+          <w:tcPr>
+            <w:tcW w:w="1776" w:type="dxa"/>
+          </w:tcPr>
+          <w:p>
+            <w:pPr>
+              <w:keepNext/>
+              <w:jc w:val="center"/>
+              <w:rPr>
+                <w:lang w:val="en-US"/>
+              </w:rPr>
+            </w:pPr>
+            <w:r>
+              <w:rPr>
+                <w:lang w:val="en-US"/>
+              </w:rPr>
+              <w:t>0.33</w:t>
+            </w:r>
+          </w:p>
+        </w:tc>
+        <w:tc>
+          <w:tcPr>
+            <w:tcW w:w="1896" w:type="dxa"/>
+          </w:tcPr>
+          <w:p>
+            <w:pPr>
+              <w:keepNext/>
+              <w:jc w:val="center"/>
+              <w:rPr>
+                <w:lang w:val="en-US"/>
+              </w:rPr>
+            </w:pPr>
+            <w:r>
+              <w:rPr>
+                <w:lang w:val="en-US"/>
+              </w:rPr>
+              <w:t>0.17</w:t>
+            </w:r>
+          </w:p>
+        </w:tc>
+        <w:tc>
+          <w:tcPr>
+            <w:tcW w:w="1950" w:type="dxa"/>
+          </w:tcPr>
+          <w:p>
+            <w:pPr>
+              <w:keepNext/>
+              <w:jc w:val="center"/>
+              <w:rPr>
+                <w:lang w:val="en-US"/>
+              </w:rPr>
+            </w:pPr>
+            <w:r>
+              <w:rPr>
+                <w:lang w:val="en-US"/>
+              </w:rPr>
+              <w:t>0.08</w:t>
+            </w:r>
+          </w:p>
+        </w:tc>
+      </w:tr>
+      <w:tr>
+        <w:tc>
+          <w:tcPr>
+            <w:tcW w:w="1443" w:type="dxa"/>
+          </w:tcPr>
+          <w:p>
+            <w:pPr>
+              <w:keepNext/>
+              <w:jc w:val="center"/>
+              <w:rPr>
+                <w:lang w:val="en-US"/>
+              </w:rPr>
+            </w:pPr>
+            <w:r>
+              <w:rPr>
+                <w:lang w:val="en-US"/>
+              </w:rPr>
+              <w:t>5</w:t>
+            </w:r>
+          </w:p>
+        </w:tc>
+        <w:tc>
+          <w:tcPr>
+            <w:tcW w:w="1951" w:type="dxa"/>
+          </w:tcPr>
+          <w:p>
+            <w:pPr>
+              <w:keepNext/>
+              <w:jc w:val="center"/>
+              <w:rPr>
+                <w:b/>
+                <w:bCs/>
+                <w:lang w:val="en-US"/>
+              </w:rPr>
+            </w:pPr>
+            <w:r>
+              <w:rPr>
+                <w:b/>
+                <w:bCs/>
+                <w:lang w:val="en-US"/>
+              </w:rPr>
+              <w:t>0.52</w:t>
+            </w:r>
+          </w:p>
+        </w:tc>
+        <w:tc>
+          <w:tcPr>
+            <w:tcW w:w="1776" w:type="dxa"/>
+          </w:tcPr>
+          <w:p>
+            <w:pPr>
+              <w:keepNext/>
+              <w:jc w:val="center"/>
+            </w:pPr>
+            <w:r>
+              <w:t>0.33</w:t>
+            </w:r>
+          </w:p>
+        </w:tc>
+        <w:tc>
+          <w:tcPr>
+            <w:tcW w:w="1896" w:type="dxa"/>
+          </w:tcPr>
+          <w:p>
+            <w:pPr>
+              <w:keepNext/>
+              <w:jc w:val="center"/>
+              <w:rPr>
+                <w:lang w:val="en-US"/>
+              </w:rPr>
+            </w:pPr>
+            <w:r>
+              <w:rPr>
+                <w:lang w:val="en-US"/>
+              </w:rPr>
+              <w:t>0.2</w:t>
+            </w:r>
+          </w:p>
+        </w:tc>
+        <w:tc>
+          <w:tcPr>
+            <w:tcW w:w="1950" w:type="dxa"/>
+          </w:tcPr>
+          <w:p>
+            <w:pPr>
+              <w:keepNext/>
+              <w:jc w:val="center"/>
+              <w:rPr>
+                <w:lang w:val="en-US"/>
+              </w:rPr>
+            </w:pPr>
+            <w:r>
+              <w:rPr>
+                <w:lang w:val="en-US"/>
+              </w:rPr>
+              <w:t>0.23</w:t>
+            </w:r>
+          </w:p>
+        </w:tc>
+      </w:tr>
+    </w:tbl>
+    <w:p>
+      <w:pPr>
+        <w:pStyle w:val="Quote"/>
+      </w:pPr>
+      <w:r>
+        <w:t>Таблица 3.5.1</w:t>
+      </w:r>
+    </w:p>
+    <w:p>
       <w:bookmarkStart w:id="10" w:name="_Hlk103812953"/>
       <w:r>
-        <w:t>След това бива превръщан изчислителн</w:t>
-      </w:r>
-      <w:r>
-        <w:t>ото множество</w:t>
+        <w:t xml:space="preserve">Сега използваме фийчър векторите от тренировъчния сет, за да тренираме алгоритъма, и го изпробваме върху тестовото множество. </w:t>
+      </w:r>
+      <w:bookmarkEnd w:id="10"/>
+      <w:r>
+        <w:t>Получаваме следните резултати:</w:t>
+      </w:r>
+    </w:p>
+    <w:tbl>
+      <w:tblPr>
+        <w:tblStyle w:val="TableGrid"/>
+        <w:tblW w:w="0" w:type="auto"/>
+        <w:tblLook w:val="04A0" w:firstRow="1" w:lastRow="0" w:firstColumn="1" w:lastColumn="0" w:noHBand="0" w:noVBand="1"/>
+      </w:tblPr>
+      <w:tblGrid>
+        <w:gridCol w:w="9016"/>
+      </w:tblGrid>
+      <w:tr>
+        <w:tc>
+          <w:tcPr>
+            <w:tcW w:w="9016" w:type="dxa"/>
+          </w:tcPr>
+          <w:p>
+            <w:r>
+              <w:t>Precision : 54.55% (6/11)</w:t>
+            </w:r>
+          </w:p>
+          <w:p>
+            <w:r>
+              <w:t>Recall : 30.0% (6/20)</w:t>
+            </w:r>
+          </w:p>
+          <w:p>
+            <w:r>
+              <w:t>F1 : 38.71%</w:t>
+            </w:r>
+          </w:p>
+          <w:p>
+            <w:r>
+              <w:t>False positives : 5 (out of 11 positive predictions)</w:t>
+            </w:r>
+          </w:p>
+          <w:p>
+            <w:pPr>
+              <w:rPr>
+                <w:lang w:val="en-US"/>
+              </w:rPr>
+            </w:pPr>
+            <w:r>
+              <w:t>False negatives : 14 (out of 139 negative predictions)</w:t>
+            </w:r>
+          </w:p>
+        </w:tc>
+      </w:tr>
+    </w:tbl>
+    <w:p>
+      <w:bookmarkStart w:id="11" w:name="_Toc103890526"/>
+      <w:r>
+        <w:t>Резултатите не са добри и ще търсим подобрение.</w:t>
+      </w:r>
+    </w:p>
+    <w:p>
+      <w:pPr>
+        <w:pStyle w:val="Heading3"/>
+      </w:pPr>
+      <w:r>
+        <w:t xml:space="preserve">3.5.1 Подобряване на </w:t>
+      </w:r>
+      <w:r>
+        <w:t>свързването</w:t>
+      </w:r>
+      <w:r>
+        <w:t xml:space="preserve"> с нови полета</w:t>
+      </w:r>
+      <w:bookmarkEnd w:id="11"/>
+    </w:p>
+    <w:p>
+      <w:r>
+        <w:t>За да бъдат подобрени резултатите, ще бъдат добавени нови атрибут</w:t>
+      </w:r>
+      <w:r>
+        <w:t>и</w:t>
+      </w:r>
+      <w:r>
+        <w:t xml:space="preserve"> при тренирането и оценяването на кандидате, получени от предишните стъпки. Това е атрибутът цена (</w:t>
+      </w:r>
+      <w:r>
+        <w:t>“</w:t>
+      </w:r>
+      <w:r>
+        <w:rPr>
+          <w:lang w:val="de-DE"/>
+        </w:rPr>
+        <w:t>Price</w:t>
+      </w:r>
+      <w:r>
+        <w:t>“</w:t>
+      </w:r>
+      <w:r>
+        <w:t>)</w:t>
+      </w:r>
+      <w:r>
+        <w:t xml:space="preserve"> и атрибутът, които описва инчовете на електронните устройства</w:t>
       </w:r>
       <w:r>
         <w:t xml:space="preserve"> </w:t>
       </w:r>
       <w:r>
-        <w:t xml:space="preserve">във  фийчър вектори за тренировъчните и тестовите данни. Сега използваме фийчър векторите от тренировъчния сет, за да тренираме алгоритъма, и го изпробваме върху тестовото множество. </w:t>
-      </w:r>
-      <w:bookmarkEnd w:id="10"/>
-      <w:r>
-        <w:t xml:space="preserve">Получаваме следните резултати: точност, пълнота и </w:t>
-      </w:r>
-      <w:r>
-        <w:t xml:space="preserve">F1 </w:t>
-      </w:r>
-      <w:r>
-        <w:t>оценк</w:t>
-      </w:r>
-      <w:r>
-        <w:t>и</w:t>
-      </w:r>
-      <w:r>
-        <w:t xml:space="preserve"> имат стойност около </w:t>
-      </w:r>
-      <w:r>
-        <w:t>50</w:t>
-      </w:r>
-      <w:r>
-        <w:t xml:space="preserve">%. </w:t>
-      </w:r>
-    </w:p>
-    <w:p>
-      <w:pPr>
-        <w:pStyle w:val="Heading3"/>
-      </w:pPr>
-      <w:bookmarkStart w:id="11" w:name="_Toc103890526"/>
-      <w:r>
-        <w:t xml:space="preserve">3.5.1 Подобряване на </w:t>
-      </w:r>
-      <w:r>
-        <w:t>свързването</w:t>
-      </w:r>
-      <w:r>
-        <w:t xml:space="preserve"> с нови полета</w:t>
-      </w:r>
-      <w:bookmarkEnd w:id="11"/>
-    </w:p>
-    <w:p>
-      <w:r>
-        <w:t>За да бъдат подобрени резултатите, ще бъдат добавени новите атрибут при тренирането и оценяването на кандидате, получени от предишните стъпки. Това е атрибутът цена (</w:t>
-      </w:r>
-      <w:r>
-        <w:t>“</w:t>
-      </w:r>
-      <w:r>
-        <w:rPr>
-          <w:lang w:val="de-DE"/>
-        </w:rPr>
-        <w:t>Price</w:t>
-      </w:r>
-      <w:r>
-        <w:t>“</w:t>
-      </w:r>
-      <w:r>
-        <w:t>)</w:t>
-      </w:r>
-      <w:r>
-        <w:t xml:space="preserve"> и атрибутът, които описва инчовете на електронните устройства</w:t>
+        <w:t>(“</w:t>
+      </w:r>
+      <w:r>
+        <w:rPr>
+          <w:lang w:val="en-US"/>
+        </w:rPr>
+        <w:t>Screen</w:t>
+      </w:r>
+      <w:r>
+        <w:t>”)</w:t>
+      </w:r>
+      <w:r>
+        <w:t>. За тази цел са създадени две функции: ,,</w:t>
+      </w:r>
+      <w:r>
+        <w:t>clean_price</w:t>
+      </w:r>
+      <w:r>
+        <w:t>“ и ,,</w:t>
+      </w:r>
+      <w:r>
+        <w:t>guess_screen_size</w:t>
+      </w:r>
+      <w:r>
+        <w:t>“. Първата функция взема текстовият низ, който репрезентира цената на продукта, и я превръща в число. Втората функция съединява текстовите полета</w:t>
+      </w:r>
+      <w:r>
+        <w:t xml:space="preserve">: </w:t>
+      </w:r>
+      <w:r>
+        <w:t xml:space="preserve">името, описанието и характеристиките на продукта и търси определени числа (пример 17.3) и в случай, че намери някое от изброените числа, то продуктът получава стойност за инчовете. Продукти, които </w:t>
+      </w:r>
+      <w:r>
+        <w:t xml:space="preserve">нямат намерени инчове, считаме, че </w:t>
+      </w:r>
+      <w:r>
+        <w:t>нямат стойност</w:t>
+      </w:r>
+      <w:r>
+        <w:t>.</w:t>
       </w:r>
       <w:r>
         <w:t xml:space="preserve"> </w:t>
       </w:r>
       <w:r>
-        <w:t>(“</w:t>
-      </w:r>
-      <w:r>
-        <w:rPr>
-          <w:lang w:val="en-US"/>
-        </w:rPr>
-        <w:t>Screen</w:t>
-      </w:r>
-      <w:r>
-        <w:t>”)</w:t>
-      </w:r>
-      <w:r>
-        <w:t>. За тази цел са създадени две функции: ,,</w:t>
-      </w:r>
-      <w:r>
-        <w:t>clean_price</w:t>
-      </w:r>
-      <w:r>
-        <w:t>“ и ,,</w:t>
-      </w:r>
-      <w:r>
-        <w:t>guess_screen_size</w:t>
-      </w:r>
-      <w:r>
-        <w:t xml:space="preserve">“. Първата </w:t>
+        <w:t xml:space="preserve">Разпределението на цената е дадено в таблица 3.5.1.1. </w:t>
+      </w:r>
+      <w:r>
+        <w:t xml:space="preserve"> Виждаме, че средната цена на лаптоп е около $243 за „А“ и $352 за „</w:t>
+      </w:r>
+      <w:r>
+        <w:rPr>
+          <w:lang w:val="en-US"/>
+        </w:rPr>
+        <w:t>B</w:t>
+      </w:r>
+      <w:r>
+        <w:t>”</w:t>
+      </w:r>
+      <w:r>
+        <w:t xml:space="preserve">. Хистограмата показва, че в първото множество имаме в класа над </w:t>
       </w:r>
       <w:r>
         <w:lastRenderedPageBreak/>
-        <w:t>функция взема текстовият низ, който репрезентира цената на продукта, и я превръща в число. Втората функция съединява текстовите полета</w:t>
-      </w:r>
-      <w:r>
-        <w:t xml:space="preserve">: </w:t>
-      </w:r>
-      <w:r>
-        <w:t xml:space="preserve">името, описанието и характеристиките на продукта и търси определени числа (пример 17.3) и в случай, че намери някое от изброените числа, то продуктът получава стойност за инчовете. Продукти, които </w:t>
-      </w:r>
-      <w:r>
-        <w:t xml:space="preserve">нямат намерени инчове, считаме, че </w:t>
-      </w:r>
-      <w:r>
-        <w:t>нямат стойност</w:t>
-      </w:r>
-      <w:r>
-        <w:t>.</w:t>
-      </w:r>
-      <w:r>
-        <w:t xml:space="preserve"> </w:t>
-      </w:r>
-      <w:r>
-        <w:t xml:space="preserve">Разпределението на цената е дадено в таблица 3.5.1.1. </w:t>
-      </w:r>
-      <w:r>
-        <w:t xml:space="preserve"> Виждаме, че средната цена на лаптоп е около $243 за „А“ и $352 за „</w:t>
-      </w:r>
-      <w:r>
-        <w:rPr>
-          <w:lang w:val="en-US"/>
-        </w:rPr>
-        <w:t>B</w:t>
-      </w:r>
-      <w:r>
-        <w:t>”</w:t>
-      </w:r>
-      <w:r>
-        <w:t>. Хистограмата показва, че в първото множество имаме в класа над $100 преобладават лаптопи на цена от $500, докато във второто множество в класа на $100 преобладават лаптопи на цена $100-$200.</w:t>
+        <w:t>$100 преобладават лаптопи на цена от $500, докато във второто множество в класа на $100 преобладават лаптопи на цена $100-$200.</w:t>
       </w:r>
     </w:p>
     <w:tbl>
@@ -5319,7 +6236,6 @@
           </w:tcPr>
           <w:p>
             <w:r>
-              <w:lastRenderedPageBreak/>
               <w:t>Хистограма на размер дисплеи за множество „А“</w:t>
             </w:r>
           </w:p>
@@ -5354,6 +6270,7 @@
               <w:rPr>
                 <w:noProof/>
               </w:rPr>
+              <w:lastRenderedPageBreak/>
               <w:drawing>
                 <wp:inline distT="0" distB="0" distL="0" distR="0" wp14:anchorId="491C8B43" wp14:editId="4A27DB40">
                   <wp:extent cx="2671304" cy="1862455"/>
@@ -5465,10 +6382,16 @@
     </w:p>
     <w:p>
       <w:r>
-        <w:t>След възпроизвеждане на предишната стъпка</w:t>
-      </w:r>
-      <w:r>
-        <w:t xml:space="preserve"> </w:t>
+        <w:t xml:space="preserve">След </w:t>
+      </w:r>
+      <w:r>
+        <w:t xml:space="preserve">пускането на дърво на решенията върху цялото </w:t>
+      </w:r>
+      <w:r>
+        <w:t>тренировъчно</w:t>
+      </w:r>
+      <w:r>
+        <w:t xml:space="preserve"> множество </w:t>
       </w:r>
       <w:r>
         <w:t>за трениране на модела</w:t>
@@ -5477,67 +6400,14 @@
         <w:t xml:space="preserve"> той </w:t>
       </w:r>
       <w:r>
-        <w:t xml:space="preserve">получава по-добри резултати, а те имено са: Точност, пълнота и </w:t>
-      </w:r>
-      <w:r>
-        <w:t xml:space="preserve">F1 </w:t>
-      </w:r>
-      <w:r>
-        <w:t>оценк</w:t>
-      </w:r>
-      <w:r>
-        <w:t>и със</w:t>
-      </w:r>
-      <w:r>
-        <w:t xml:space="preserve"> стойност</w:t>
-      </w:r>
-      <w:r>
-        <w:t>и</w:t>
-      </w:r>
-      <w:r>
-        <w:t xml:space="preserve"> 72%</w:t>
-      </w:r>
-      <w:r>
-        <w:t>. Резултатите преди и след са дадени в таблиц 3.5.1.</w:t>
-      </w:r>
-      <w:r>
-        <w:t>3</w:t>
-      </w:r>
-      <w:r>
-        <w:t>.</w:t>
-      </w:r>
-      <w:r>
-        <w:t xml:space="preserve"> В тази таблица също така виждаме и резултатите от </w:t>
-      </w:r>
-      <w:r>
-        <w:t>,,К-Fold Cross Validation”</w:t>
-      </w:r>
-      <w:r>
-        <w:t xml:space="preserve"> преди и след добавянето на новите полета. Чрез тях </w:t>
-      </w:r>
-      <w:r>
-        <w:t>стойностите на метриките биват подобрявани и алгоритмите дават по-добри резултати.</w:t>
-      </w:r>
-      <w:r>
-        <w:t xml:space="preserve"> Приблизително 6% покачване на стойностите.</w:t>
-      </w:r>
-      <w:r>
-        <w:rPr>
-          <w:lang w:val="en-US"/>
-        </w:rPr>
-        <w:t xml:space="preserve"> </w:t>
-      </w:r>
-    </w:p>
-    <w:p>
-      <w:pPr>
-        <w:pStyle w:val="Heading3"/>
-        <w:ind w:left="0"/>
-        <w:rPr>
-          <w:rFonts w:eastAsiaTheme="minorHAnsi" w:cstheme="minorBidi"/>
-          <w:sz w:val="24"/>
-          <w:szCs w:val="22"/>
-        </w:rPr>
-      </w:pPr>
+        <w:t>получава по-добри резултати</w:t>
+      </w:r>
+      <w:r>
+        <w:t xml:space="preserve"> върху тестовото множество</w:t>
+      </w:r>
+      <w:r>
+        <w:t xml:space="preserve">, а те имено са: </w:t>
+      </w:r>
     </w:p>
     <w:tbl>
       <w:tblPr>
@@ -5546,20 +6416,15 @@
         <w:tblLook w:val="04A0" w:firstRow="1" w:lastRow="0" w:firstColumn="1" w:lastColumn="0" w:noHBand="0" w:noVBand="1"/>
       </w:tblPr>
       <w:tblGrid>
-        <w:gridCol w:w="1443"/>
-        <w:gridCol w:w="1951"/>
-        <w:gridCol w:w="1776"/>
-        <w:gridCol w:w="1896"/>
-        <w:gridCol w:w="1950"/>
+        <w:gridCol w:w="9016"/>
       </w:tblGrid>
       <w:tr>
         <w:tc>
           <w:tcPr>
-            <w:tcW w:w="1673" w:type="dxa"/>
+            <w:tcW w:w="9016" w:type="dxa"/>
           </w:tcPr>
           <w:p>
             <w:pPr>
-              <w:jc w:val="center"/>
               <w:rPr>
                 <w:lang w:val="en-US"/>
               </w:rPr>
@@ -5568,39 +6433,24 @@
               <w:rPr>
                 <w:lang w:val="en-US"/>
               </w:rPr>
-              <w:t>K</w:t>
+              <w:t>Precision : 66.67% (8/12)</w:t>
             </w:r>
           </w:p>
-        </w:tc>
-        <w:tc>
-          <w:tcPr>
-            <w:tcW w:w="2029" w:type="dxa"/>
-          </w:tcPr>
           <w:p>
             <w:pPr>
-              <w:jc w:val="center"/>
               <w:rPr>
                 <w:lang w:val="en-US"/>
               </w:rPr>
             </w:pPr>
             <w:r>
-              <w:t xml:space="preserve">  </w:t>
-            </w:r>
-            <w:r>
               <w:rPr>
                 <w:lang w:val="en-US"/>
               </w:rPr>
-              <w:t>Decision Tree/Precision</w:t>
+              <w:t>Recall : 80.0% (8/10)</w:t>
             </w:r>
           </w:p>
-        </w:tc>
-        <w:tc>
-          <w:tcPr>
-            <w:tcW w:w="1776" w:type="dxa"/>
-          </w:tcPr>
           <w:p>
             <w:pPr>
-              <w:jc w:val="center"/>
               <w:rPr>
                 <w:lang w:val="en-US"/>
               </w:rPr>
@@ -5609,789 +6459,40 @@
               <w:rPr>
                 <w:lang w:val="en-US"/>
               </w:rPr>
-              <w:t>Random Forest/Precision</w:t>
+              <w:t>F1 : 72.73%</w:t>
             </w:r>
           </w:p>
-        </w:tc>
-        <w:tc>
-          <w:tcPr>
-            <w:tcW w:w="1769" w:type="dxa"/>
-          </w:tcPr>
           <w:p>
             <w:pPr>
-              <w:jc w:val="center"/>
               <w:rPr>
                 <w:lang w:val="en-US"/>
               </w:rPr>
             </w:pPr>
-            <w:proofErr w:type="spellStart"/>
             <w:r>
               <w:rPr>
                 <w:lang w:val="en-US"/>
               </w:rPr>
-              <w:t>LinReg</w:t>
-            </w:r>
-            <w:proofErr w:type="spellEnd"/>
-            <w:r>
-              <w:rPr>
-                <w:lang w:val="en-US"/>
-              </w:rPr>
-              <w:t>/Precision</w:t>
+              <w:t>False positives : 4 (out of 12 positive predictions)</w:t>
             </w:r>
           </w:p>
-        </w:tc>
-        <w:tc>
-          <w:tcPr>
-            <w:tcW w:w="1769" w:type="dxa"/>
-          </w:tcPr>
           <w:p>
             <w:pPr>
-              <w:jc w:val="center"/>
               <w:rPr>
                 <w:lang w:val="en-US"/>
               </w:rPr>
             </w:pPr>
-            <w:proofErr w:type="spellStart"/>
             <w:r>
               <w:rPr>
                 <w:lang w:val="en-US"/>
               </w:rPr>
-              <w:t>LogReg</w:t>
-            </w:r>
-            <w:proofErr w:type="spellEnd"/>
-            <w:r>
-              <w:rPr>
-                <w:lang w:val="en-US"/>
-              </w:rPr>
-              <w:t>/Precision</w:t>
-            </w:r>
-          </w:p>
-        </w:tc>
-      </w:tr>
-      <w:tr>
-        <w:tc>
-          <w:tcPr>
-            <w:tcW w:w="1673" w:type="dxa"/>
-          </w:tcPr>
-          <w:p>
-            <w:pPr>
-              <w:jc w:val="center"/>
-              <w:rPr>
-                <w:lang w:val="en-US"/>
-              </w:rPr>
-            </w:pPr>
-            <w:r>
-              <w:rPr>
-                <w:lang w:val="en-US"/>
-              </w:rPr>
-              <w:t>11</w:t>
-            </w:r>
-          </w:p>
-        </w:tc>
-        <w:tc>
-          <w:tcPr>
-            <w:tcW w:w="2029" w:type="dxa"/>
-          </w:tcPr>
-          <w:p>
-            <w:pPr>
-              <w:jc w:val="center"/>
-              <w:rPr>
-                <w:b/>
-                <w:bCs/>
-              </w:rPr>
-            </w:pPr>
-            <w:r>
-              <w:rPr>
-                <w:b/>
-                <w:bCs/>
-              </w:rPr>
-              <w:t>0.48</w:t>
-            </w:r>
-          </w:p>
-        </w:tc>
-        <w:tc>
-          <w:tcPr>
-            <w:tcW w:w="1776" w:type="dxa"/>
-          </w:tcPr>
-          <w:p>
-            <w:pPr>
-              <w:jc w:val="center"/>
-              <w:rPr>
-                <w:lang w:val="en-US"/>
-              </w:rPr>
-            </w:pPr>
-            <w:r>
-              <w:rPr>
-                <w:lang w:val="en-US"/>
-              </w:rPr>
-              <w:t>0.27</w:t>
-            </w:r>
-          </w:p>
-        </w:tc>
-        <w:tc>
-          <w:tcPr>
-            <w:tcW w:w="1769" w:type="dxa"/>
-          </w:tcPr>
-          <w:p>
-            <w:pPr>
-              <w:jc w:val="center"/>
-              <w:rPr>
-                <w:lang w:val="en-US"/>
-              </w:rPr>
-            </w:pPr>
-            <w:r>
-              <w:rPr>
-                <w:lang w:val="en-US"/>
-              </w:rPr>
-              <w:t>0.00</w:t>
-            </w:r>
-          </w:p>
-        </w:tc>
-        <w:tc>
-          <w:tcPr>
-            <w:tcW w:w="1769" w:type="dxa"/>
-          </w:tcPr>
-          <w:p>
-            <w:pPr>
-              <w:jc w:val="center"/>
-              <w:rPr>
-                <w:lang w:val="en-US"/>
-              </w:rPr>
-            </w:pPr>
-            <w:r>
-              <w:rPr>
-                <w:lang w:val="en-US"/>
-              </w:rPr>
-              <w:t>0.09</w:t>
-            </w:r>
-          </w:p>
-        </w:tc>
-      </w:tr>
-      <w:tr>
-        <w:tc>
-          <w:tcPr>
-            <w:tcW w:w="1673" w:type="dxa"/>
-          </w:tcPr>
-          <w:p>
-            <w:pPr>
-              <w:jc w:val="center"/>
-              <w:rPr>
-                <w:lang w:val="en-US"/>
-              </w:rPr>
-            </w:pPr>
-            <w:r>
-              <w:rPr>
-                <w:lang w:val="en-US"/>
-              </w:rPr>
-              <w:t>10</w:t>
-            </w:r>
-          </w:p>
-        </w:tc>
-        <w:tc>
-          <w:tcPr>
-            <w:tcW w:w="2029" w:type="dxa"/>
-          </w:tcPr>
-          <w:p>
-            <w:pPr>
-              <w:jc w:val="center"/>
-              <w:rPr>
-                <w:b/>
-                <w:bCs/>
-                <w:lang w:val="en-US"/>
-              </w:rPr>
-            </w:pPr>
-            <w:r>
-              <w:rPr>
-                <w:b/>
-                <w:bCs/>
-              </w:rPr>
-              <w:t>0.5</w:t>
-            </w:r>
-            <w:r>
-              <w:rPr>
-                <w:b/>
-                <w:bCs/>
-                <w:lang w:val="en-US"/>
-              </w:rPr>
-              <w:t>5</w:t>
-            </w:r>
-          </w:p>
-        </w:tc>
-        <w:tc>
-          <w:tcPr>
-            <w:tcW w:w="1776" w:type="dxa"/>
-          </w:tcPr>
-          <w:p>
-            <w:pPr>
-              <w:jc w:val="center"/>
-              <w:rPr>
-                <w:lang w:val="en-US"/>
-              </w:rPr>
-            </w:pPr>
-            <w:r>
-              <w:rPr>
-                <w:lang w:val="en-US"/>
-              </w:rPr>
-              <w:t>0.30</w:t>
-            </w:r>
-          </w:p>
-        </w:tc>
-        <w:tc>
-          <w:tcPr>
-            <w:tcW w:w="1769" w:type="dxa"/>
-          </w:tcPr>
-          <w:p>
-            <w:pPr>
-              <w:jc w:val="center"/>
-              <w:rPr>
-                <w:lang w:val="en-US"/>
-              </w:rPr>
-            </w:pPr>
-            <w:r>
-              <w:rPr>
-                <w:lang w:val="en-US"/>
-              </w:rPr>
-              <w:t>0.10</w:t>
-            </w:r>
-          </w:p>
-        </w:tc>
-        <w:tc>
-          <w:tcPr>
-            <w:tcW w:w="1769" w:type="dxa"/>
-          </w:tcPr>
-          <w:p>
-            <w:pPr>
-              <w:jc w:val="center"/>
-              <w:rPr>
-                <w:lang w:val="en-US"/>
-              </w:rPr>
-            </w:pPr>
-            <w:r>
-              <w:rPr>
-                <w:lang w:val="en-US"/>
-              </w:rPr>
-              <w:t>0.20</w:t>
-            </w:r>
-          </w:p>
-        </w:tc>
-      </w:tr>
-      <w:tr>
-        <w:tc>
-          <w:tcPr>
-            <w:tcW w:w="1673" w:type="dxa"/>
-          </w:tcPr>
-          <w:p>
-            <w:pPr>
-              <w:jc w:val="center"/>
-              <w:rPr>
-                <w:lang w:val="en-US"/>
-              </w:rPr>
-            </w:pPr>
-            <w:r>
-              <w:rPr>
-                <w:lang w:val="en-US"/>
-              </w:rPr>
-              <w:t>9</w:t>
-            </w:r>
-          </w:p>
-        </w:tc>
-        <w:tc>
-          <w:tcPr>
-            <w:tcW w:w="2029" w:type="dxa"/>
-          </w:tcPr>
-          <w:p>
-            <w:pPr>
-              <w:jc w:val="center"/>
-              <w:rPr>
-                <w:b/>
-                <w:bCs/>
-              </w:rPr>
-            </w:pPr>
-            <w:r>
-              <w:rPr>
-                <w:b/>
-                <w:bCs/>
-              </w:rPr>
-              <w:t>0.57</w:t>
-            </w:r>
-          </w:p>
-        </w:tc>
-        <w:tc>
-          <w:tcPr>
-            <w:tcW w:w="1776" w:type="dxa"/>
-          </w:tcPr>
-          <w:p>
-            <w:pPr>
-              <w:jc w:val="center"/>
-              <w:rPr>
-                <w:lang w:val="en-US"/>
-              </w:rPr>
-            </w:pPr>
-            <w:r>
-              <w:rPr>
-                <w:lang w:val="en-US"/>
-              </w:rPr>
-              <w:t>0.36</w:t>
-            </w:r>
-          </w:p>
-        </w:tc>
-        <w:tc>
-          <w:tcPr>
-            <w:tcW w:w="1769" w:type="dxa"/>
-          </w:tcPr>
-          <w:p>
-            <w:pPr>
-              <w:jc w:val="center"/>
-              <w:rPr>
-                <w:lang w:val="en-US"/>
-              </w:rPr>
-            </w:pPr>
-            <w:r>
-              <w:rPr>
-                <w:lang w:val="en-US"/>
-              </w:rPr>
-              <w:t>0.11</w:t>
-            </w:r>
-          </w:p>
-        </w:tc>
-        <w:tc>
-          <w:tcPr>
-            <w:tcW w:w="1769" w:type="dxa"/>
-          </w:tcPr>
-          <w:p>
-            <w:pPr>
-              <w:jc w:val="center"/>
-              <w:rPr>
-                <w:lang w:val="en-US"/>
-              </w:rPr>
-            </w:pPr>
-            <w:r>
-              <w:rPr>
-                <w:lang w:val="en-US"/>
-              </w:rPr>
-              <w:t>0.11</w:t>
-            </w:r>
-          </w:p>
-        </w:tc>
-      </w:tr>
-      <w:tr>
-        <w:tc>
-          <w:tcPr>
-            <w:tcW w:w="1673" w:type="dxa"/>
-          </w:tcPr>
-          <w:p>
-            <w:pPr>
-              <w:jc w:val="center"/>
-              <w:rPr>
-                <w:lang w:val="en-US"/>
-              </w:rPr>
-            </w:pPr>
-            <w:r>
-              <w:rPr>
-                <w:lang w:val="en-US"/>
-              </w:rPr>
-              <w:t>8</w:t>
-            </w:r>
-          </w:p>
-        </w:tc>
-        <w:tc>
-          <w:tcPr>
-            <w:tcW w:w="2029" w:type="dxa"/>
-          </w:tcPr>
-          <w:p>
-            <w:pPr>
-              <w:jc w:val="center"/>
-              <w:rPr>
-                <w:b/>
-                <w:bCs/>
-                <w:lang w:val="en-US"/>
-              </w:rPr>
-            </w:pPr>
-            <w:r>
-              <w:rPr>
-                <w:b/>
-                <w:bCs/>
-              </w:rPr>
-              <w:t>0.</w:t>
-            </w:r>
-            <w:r>
-              <w:rPr>
-                <w:b/>
-                <w:bCs/>
-                <w:lang w:val="en-US"/>
-              </w:rPr>
-              <w:t>60</w:t>
-            </w:r>
-          </w:p>
-        </w:tc>
-        <w:tc>
-          <w:tcPr>
-            <w:tcW w:w="1776" w:type="dxa"/>
-          </w:tcPr>
-          <w:p>
-            <w:pPr>
-              <w:jc w:val="center"/>
-              <w:rPr>
-                <w:lang w:val="en-US"/>
-              </w:rPr>
-            </w:pPr>
-            <w:r>
-              <w:rPr>
-                <w:lang w:val="en-US"/>
-              </w:rPr>
-              <w:t>0.38</w:t>
-            </w:r>
-          </w:p>
-        </w:tc>
-        <w:tc>
-          <w:tcPr>
-            <w:tcW w:w="1769" w:type="dxa"/>
-          </w:tcPr>
-          <w:p>
-            <w:pPr>
-              <w:jc w:val="center"/>
-              <w:rPr>
-                <w:lang w:val="en-US"/>
-              </w:rPr>
-            </w:pPr>
-            <w:r>
-              <w:rPr>
-                <w:lang w:val="en-US"/>
-              </w:rPr>
-              <w:t>0.13</w:t>
-            </w:r>
-          </w:p>
-        </w:tc>
-        <w:tc>
-          <w:tcPr>
-            <w:tcW w:w="1769" w:type="dxa"/>
-          </w:tcPr>
-          <w:p>
-            <w:pPr>
-              <w:jc w:val="center"/>
-              <w:rPr>
-                <w:lang w:val="en-US"/>
-              </w:rPr>
-            </w:pPr>
-            <w:r>
-              <w:rPr>
-                <w:lang w:val="en-US"/>
-              </w:rPr>
-              <w:t>0.19</w:t>
-            </w:r>
-          </w:p>
-        </w:tc>
-      </w:tr>
-      <w:tr>
-        <w:tc>
-          <w:tcPr>
-            <w:tcW w:w="1673" w:type="dxa"/>
-          </w:tcPr>
-          <w:p>
-            <w:pPr>
-              <w:jc w:val="center"/>
-              <w:rPr>
-                <w:lang w:val="en-US"/>
-              </w:rPr>
-            </w:pPr>
-            <w:r>
-              <w:rPr>
-                <w:lang w:val="en-US"/>
-              </w:rPr>
-              <w:t>7</w:t>
-            </w:r>
-          </w:p>
-        </w:tc>
-        <w:tc>
-          <w:tcPr>
-            <w:tcW w:w="2029" w:type="dxa"/>
-          </w:tcPr>
-          <w:p>
-            <w:pPr>
-              <w:jc w:val="center"/>
-              <w:rPr>
-                <w:b/>
-                <w:bCs/>
-              </w:rPr>
-            </w:pPr>
-            <w:r>
-              <w:rPr>
-                <w:b/>
-                <w:bCs/>
-              </w:rPr>
-              <w:t>0.50</w:t>
-            </w:r>
-          </w:p>
-        </w:tc>
-        <w:tc>
-          <w:tcPr>
-            <w:tcW w:w="1776" w:type="dxa"/>
-          </w:tcPr>
-          <w:p>
-            <w:pPr>
-              <w:jc w:val="center"/>
-              <w:rPr>
-                <w:lang w:val="en-US"/>
-              </w:rPr>
-            </w:pPr>
-            <w:r>
-              <w:rPr>
-                <w:lang w:val="en-US"/>
-              </w:rPr>
-              <w:t>0.57</w:t>
-            </w:r>
-          </w:p>
-        </w:tc>
-        <w:tc>
-          <w:tcPr>
-            <w:tcW w:w="1769" w:type="dxa"/>
-          </w:tcPr>
-          <w:p>
-            <w:pPr>
-              <w:jc w:val="center"/>
-              <w:rPr>
-                <w:lang w:val="en-US"/>
-              </w:rPr>
-            </w:pPr>
-            <w:r>
-              <w:rPr>
-                <w:lang w:val="en-US"/>
-              </w:rPr>
-              <w:t>0.14</w:t>
-            </w:r>
-          </w:p>
-        </w:tc>
-        <w:tc>
-          <w:tcPr>
-            <w:tcW w:w="1769" w:type="dxa"/>
-          </w:tcPr>
-          <w:p>
-            <w:pPr>
-              <w:jc w:val="center"/>
-              <w:rPr>
-                <w:lang w:val="en-US"/>
-              </w:rPr>
-            </w:pPr>
-            <w:r>
-              <w:rPr>
-                <w:lang w:val="en-US"/>
-              </w:rPr>
-              <w:t>0.14</w:t>
-            </w:r>
-          </w:p>
-        </w:tc>
-      </w:tr>
-      <w:tr>
-        <w:tc>
-          <w:tcPr>
-            <w:tcW w:w="1673" w:type="dxa"/>
-          </w:tcPr>
-          <w:p>
-            <w:pPr>
-              <w:jc w:val="center"/>
-              <w:rPr>
-                <w:lang w:val="en-US"/>
-              </w:rPr>
-            </w:pPr>
-            <w:r>
-              <w:rPr>
-                <w:lang w:val="en-US"/>
-              </w:rPr>
-              <w:t>6</w:t>
-            </w:r>
-          </w:p>
-        </w:tc>
-        <w:tc>
-          <w:tcPr>
-            <w:tcW w:w="2029" w:type="dxa"/>
-          </w:tcPr>
-          <w:p>
-            <w:pPr>
-              <w:jc w:val="center"/>
-              <w:rPr>
-                <w:b/>
-                <w:bCs/>
-                <w:lang w:val="en-US"/>
-              </w:rPr>
-            </w:pPr>
-            <w:r>
-              <w:rPr>
-                <w:b/>
-                <w:bCs/>
-                <w:lang w:val="en-US"/>
-              </w:rPr>
-              <w:t>0.48</w:t>
-            </w:r>
-          </w:p>
-        </w:tc>
-        <w:tc>
-          <w:tcPr>
-            <w:tcW w:w="1776" w:type="dxa"/>
-          </w:tcPr>
-          <w:p>
-            <w:pPr>
-              <w:jc w:val="center"/>
-              <w:rPr>
-                <w:lang w:val="en-US"/>
-              </w:rPr>
-            </w:pPr>
-            <w:r>
-              <w:rPr>
-                <w:lang w:val="en-US"/>
-              </w:rPr>
-              <w:t>0.33</w:t>
-            </w:r>
-          </w:p>
-        </w:tc>
-        <w:tc>
-          <w:tcPr>
-            <w:tcW w:w="1769" w:type="dxa"/>
-          </w:tcPr>
-          <w:p>
-            <w:pPr>
-              <w:jc w:val="center"/>
-              <w:rPr>
-                <w:lang w:val="en-US"/>
-              </w:rPr>
-            </w:pPr>
-            <w:r>
-              <w:rPr>
-                <w:lang w:val="en-US"/>
-              </w:rPr>
-              <w:t>0.17</w:t>
-            </w:r>
-          </w:p>
-        </w:tc>
-        <w:tc>
-          <w:tcPr>
-            <w:tcW w:w="1769" w:type="dxa"/>
-          </w:tcPr>
-          <w:p>
-            <w:pPr>
-              <w:jc w:val="center"/>
-              <w:rPr>
-                <w:lang w:val="en-US"/>
-              </w:rPr>
-            </w:pPr>
-            <w:r>
-              <w:rPr>
-                <w:lang w:val="en-US"/>
-              </w:rPr>
-              <w:t>0.08</w:t>
-            </w:r>
-          </w:p>
-        </w:tc>
-      </w:tr>
-      <w:tr>
-        <w:tc>
-          <w:tcPr>
-            <w:tcW w:w="1673" w:type="dxa"/>
-          </w:tcPr>
-          <w:p>
-            <w:pPr>
-              <w:jc w:val="center"/>
-              <w:rPr>
-                <w:lang w:val="en-US"/>
-              </w:rPr>
-            </w:pPr>
-            <w:r>
-              <w:rPr>
-                <w:lang w:val="en-US"/>
-              </w:rPr>
-              <w:t>5</w:t>
-            </w:r>
-          </w:p>
-        </w:tc>
-        <w:tc>
-          <w:tcPr>
-            <w:tcW w:w="2029" w:type="dxa"/>
-          </w:tcPr>
-          <w:p>
-            <w:pPr>
-              <w:jc w:val="center"/>
-              <w:rPr>
-                <w:b/>
-                <w:bCs/>
-                <w:lang w:val="en-US"/>
-              </w:rPr>
-            </w:pPr>
-            <w:r>
-              <w:rPr>
-                <w:b/>
-                <w:bCs/>
-                <w:lang w:val="en-US"/>
-              </w:rPr>
-              <w:t>0.52</w:t>
-            </w:r>
-          </w:p>
-        </w:tc>
-        <w:tc>
-          <w:tcPr>
-            <w:tcW w:w="1776" w:type="dxa"/>
-          </w:tcPr>
-          <w:p>
-            <w:pPr>
-              <w:jc w:val="center"/>
-            </w:pPr>
-            <w:r>
-              <w:t>0.33</w:t>
-            </w:r>
-          </w:p>
-        </w:tc>
-        <w:tc>
-          <w:tcPr>
-            <w:tcW w:w="1769" w:type="dxa"/>
-          </w:tcPr>
-          <w:p>
-            <w:pPr>
-              <w:jc w:val="center"/>
-              <w:rPr>
-                <w:lang w:val="en-US"/>
-              </w:rPr>
-            </w:pPr>
-            <w:r>
-              <w:rPr>
-                <w:lang w:val="en-US"/>
-              </w:rPr>
-              <w:t>0.2</w:t>
-            </w:r>
-          </w:p>
-        </w:tc>
-        <w:tc>
-          <w:tcPr>
-            <w:tcW w:w="1769" w:type="dxa"/>
-          </w:tcPr>
-          <w:p>
-            <w:pPr>
-              <w:jc w:val="center"/>
-              <w:rPr>
-                <w:lang w:val="en-US"/>
-              </w:rPr>
-            </w:pPr>
-            <w:r>
-              <w:rPr>
-                <w:lang w:val="en-US"/>
-              </w:rPr>
-              <w:t>0.23</w:t>
+              <w:t>False negatives : 2 (out of 113 negative predictions)</w:t>
             </w:r>
           </w:p>
         </w:tc>
       </w:tr>
     </w:tbl>
     <w:p>
-      <w:pPr>
-        <w:pStyle w:val="Quote"/>
-      </w:pPr>
-      <w:r>
-        <w:t>Таблица 3.5.1.</w:t>
-      </w:r>
-      <w:r>
-        <w:t>3</w:t>
-      </w:r>
-    </w:p>
-    <w:p>
-      <w:r>
-        <w:lastRenderedPageBreak/>
+      <w:r>
         <w:t>Виждаме, че добавените полета са подобрили значително всички параметри.</w:t>
       </w:r>
     </w:p>
@@ -6456,30 +6557,14 @@
       <w:r>
         <w:t xml:space="preserve"> терминала изпълняваме командата git clone </w:t>
       </w:r>
-      <w:r>
-        <w:fldChar w:fldCharType="begin"/>
-      </w:r>
-      <w:r>
-        <w:instrText xml:space="preserve"> HYPERLINK "https://github.com/borkox/uni-sofia</w:instrText>
-      </w:r>
-      <w:r>
-        <w:instrText xml:space="preserve">-entity-linking-magellan.git" </w:instrText>
-      </w:r>
-      <w:r>
-        <w:fldChar w:fldCharType="separate"/>
-      </w:r>
-      <w:r>
-        <w:rPr>
-          <w:rStyle w:val="Hyperlink"/>
-        </w:rPr>
-        <w:t>https://github.com/borkox/uni-sofia-entity-linking-magellan.git</w:t>
-      </w:r>
-      <w:r>
-        <w:rPr>
-          <w:rStyle w:val="Hyperlink"/>
-        </w:rPr>
-        <w:fldChar w:fldCharType="end"/>
-      </w:r>
+      <w:hyperlink r:id="rId27" w:history="1">
+        <w:r>
+          <w:rPr>
+            <w:rStyle w:val="Hyperlink"/>
+          </w:rPr>
+          <w:t>https://github.com/borkox/uni-sofia-entity-linking-magellan.git</w:t>
+        </w:r>
+      </w:hyperlink>
       <w:r>
         <w:t xml:space="preserve"> в избраната директория.</w:t>
       </w:r>
@@ -6546,6 +6631,7 @@
               <w:rPr>
                 <w:noProof/>
               </w:rPr>
+              <w:lastRenderedPageBreak/>
               <w:drawing>
                 <wp:inline distT="0" distB="0" distL="0" distR="0" wp14:anchorId="73D3AA91" wp14:editId="36193375">
                   <wp:extent cx="3226638" cy="2712578"/>
@@ -6562,7 +6648,7 @@
                           <pic:cNvPicPr/>
                         </pic:nvPicPr>
                         <pic:blipFill>
-                          <a:blip r:embed="rId27"/>
+                          <a:blip r:embed="rId28"/>
                           <a:stretch>
                             <a:fillRect/>
                           </a:stretch>
@@ -6612,14 +6698,12 @@
       <w:r>
         <w:t xml:space="preserve">Структурата на приложението и работа с </w:t>
       </w:r>
-      <w:proofErr w:type="spellStart"/>
       <w:r>
         <w:rPr>
           <w:lang w:val="en-US"/>
         </w:rPr>
         <w:t>Jupyter</w:t>
       </w:r>
-      <w:proofErr w:type="spellEnd"/>
       <w:r>
         <w:t xml:space="preserve"> </w:t>
       </w:r>
@@ -6647,59 +6731,11 @@
               <w:rPr>
                 <w:noProof/>
               </w:rPr>
-              <w:lastRenderedPageBreak/>
               <w:drawing>
                 <wp:inline distT="0" distB="0" distL="0" distR="0" wp14:anchorId="18BF268D" wp14:editId="46345165">
                   <wp:extent cx="2405069" cy="3470910"/>
                   <wp:effectExtent l="0" t="0" r="0" b="0"/>
                   <wp:docPr id="19" name="Picture 19"/>
-                  <wp:cNvGraphicFramePr>
-                    <a:graphicFrameLocks xmlns:a="http://schemas.openxmlformats.org/drawingml/2006/main" noChangeAspect="1"/>
-                  </wp:cNvGraphicFramePr>
-                  <a:graphic xmlns:a="http://schemas.openxmlformats.org/drawingml/2006/main">
-                    <a:graphicData uri="http://schemas.openxmlformats.org/drawingml/2006/picture">
-                      <pic:pic xmlns:pic="http://schemas.openxmlformats.org/drawingml/2006/picture">
-                        <pic:nvPicPr>
-                          <pic:cNvPr id="1" name=""/>
-                          <pic:cNvPicPr/>
-                        </pic:nvPicPr>
-                        <pic:blipFill>
-                          <a:blip r:embed="rId28"/>
-                          <a:stretch>
-                            <a:fillRect/>
-                          </a:stretch>
-                        </pic:blipFill>
-                        <pic:spPr>
-                          <a:xfrm>
-                            <a:off x="0" y="0"/>
-                            <a:ext cx="2413413" cy="3482952"/>
-                          </a:xfrm>
-                          <a:prstGeom prst="rect">
-                            <a:avLst/>
-                          </a:prstGeom>
-                        </pic:spPr>
-                      </pic:pic>
-                    </a:graphicData>
-                  </a:graphic>
-                </wp:inline>
-              </w:drawing>
-            </w:r>
-          </w:p>
-        </w:tc>
-        <w:tc>
-          <w:tcPr>
-            <w:tcW w:w="4508" w:type="dxa"/>
-          </w:tcPr>
-          <w:p>
-            <w:r>
-              <w:rPr>
-                <w:noProof/>
-              </w:rPr>
-              <w:drawing>
-                <wp:inline distT="0" distB="0" distL="0" distR="0" wp14:anchorId="7B571C3D" wp14:editId="243FB0DC">
-                  <wp:extent cx="3155811" cy="3627120"/>
-                  <wp:effectExtent l="0" t="0" r="6985" b="0"/>
-                  <wp:docPr id="21" name="Picture 21"/>
                   <wp:cNvGraphicFramePr>
                     <a:graphicFrameLocks xmlns:a="http://schemas.openxmlformats.org/drawingml/2006/main" noChangeAspect="1"/>
                   </wp:cNvGraphicFramePr>
@@ -6719,6 +6755,53 @@
                         <pic:spPr>
                           <a:xfrm>
                             <a:off x="0" y="0"/>
+                            <a:ext cx="2413413" cy="3482952"/>
+                          </a:xfrm>
+                          <a:prstGeom prst="rect">
+                            <a:avLst/>
+                          </a:prstGeom>
+                        </pic:spPr>
+                      </pic:pic>
+                    </a:graphicData>
+                  </a:graphic>
+                </wp:inline>
+              </w:drawing>
+            </w:r>
+          </w:p>
+        </w:tc>
+        <w:tc>
+          <w:tcPr>
+            <w:tcW w:w="4508" w:type="dxa"/>
+          </w:tcPr>
+          <w:p>
+            <w:r>
+              <w:rPr>
+                <w:noProof/>
+              </w:rPr>
+              <w:drawing>
+                <wp:inline distT="0" distB="0" distL="0" distR="0" wp14:anchorId="7B571C3D" wp14:editId="243FB0DC">
+                  <wp:extent cx="3155811" cy="3627120"/>
+                  <wp:effectExtent l="0" t="0" r="6985" b="0"/>
+                  <wp:docPr id="21" name="Picture 21"/>
+                  <wp:cNvGraphicFramePr>
+                    <a:graphicFrameLocks xmlns:a="http://schemas.openxmlformats.org/drawingml/2006/main" noChangeAspect="1"/>
+                  </wp:cNvGraphicFramePr>
+                  <a:graphic xmlns:a="http://schemas.openxmlformats.org/drawingml/2006/main">
+                    <a:graphicData uri="http://schemas.openxmlformats.org/drawingml/2006/picture">
+                      <pic:pic xmlns:pic="http://schemas.openxmlformats.org/drawingml/2006/picture">
+                        <pic:nvPicPr>
+                          <pic:cNvPr id="1" name=""/>
+                          <pic:cNvPicPr/>
+                        </pic:nvPicPr>
+                        <pic:blipFill>
+                          <a:blip r:embed="rId30"/>
+                          <a:stretch>
+                            <a:fillRect/>
+                          </a:stretch>
+                        </pic:blipFill>
+                        <pic:spPr>
+                          <a:xfrm>
+                            <a:off x="0" y="0"/>
                             <a:ext cx="3168421" cy="3641613"/>
                           </a:xfrm>
                           <a:prstGeom prst="rect">
@@ -6749,6 +6832,7 @@
       </w:pPr>
       <w:bookmarkStart w:id="13" w:name="_Toc103890528"/>
       <w:r>
+        <w:lastRenderedPageBreak/>
         <w:t>3.</w:t>
       </w:r>
       <w:r>
@@ -6877,90 +6961,87 @@
         <w:t xml:space="preserve"> </w:t>
       </w:r>
       <w:r>
-        <w:t xml:space="preserve">или отляво </w:t>
-      </w:r>
+        <w:t>или отляво или отдясно</w:t>
+      </w:r>
+      <w:r>
+        <w:t xml:space="preserve">. Затова трябва да филтрираме по идентификационния номер на една от двете първоначални таблици. След филтрация крайният брой е </w:t>
+      </w:r>
+      <w:r>
+        <w:t>558</w:t>
+      </w:r>
+      <w:r>
+        <w:t>.</w:t>
+      </w:r>
+    </w:p>
+    <w:p>
+      <w:pPr>
+        <w:pStyle w:val="Heading1"/>
+      </w:pPr>
+      <w:bookmarkStart w:id="14" w:name="_Toc103890529"/>
+      <w:r>
+        <w:t xml:space="preserve">4. </w:t>
+      </w:r>
+      <w:r>
+        <w:t>Недостатъци и</w:t>
+      </w:r>
+      <w:r>
+        <w:t xml:space="preserve"> подобрения</w:t>
+      </w:r>
+      <w:bookmarkEnd w:id="14"/>
+    </w:p>
+    <w:p>
+      <w:r>
+        <w:t>В момента сме разработили само девелопмънт частта от процеса на свързване. Не е разбработена частта, която може да се депл</w:t>
+      </w:r>
+      <w:r>
+        <w:t>о</w:t>
+      </w:r>
+      <w:r>
+        <w:t>йне и не сме посочили как данните да идват в поточен вид. Друг недостатък е, че избрания алгоритъм зависи от данните, а това е нежелано.</w:t>
+      </w:r>
+    </w:p>
+    <w:p>
+      <w:r>
+        <w:t>Можем да се подобри свързването на обектите от тип захранване и да се извле</w:t>
+      </w:r>
+      <w:r>
+        <w:t>ч</w:t>
+      </w:r>
+      <w:r>
+        <w:t xml:space="preserve">е тяхната мощност </w:t>
+      </w:r>
+      <w:r>
+        <w:t>с</w:t>
+      </w:r>
+      <w:r>
+        <w:t xml:space="preserve"> предварителна обработка</w:t>
+      </w:r>
+      <w:r>
+        <w:t xml:space="preserve"> на данните</w:t>
+      </w:r>
+      <w:r>
+        <w:t xml:space="preserve">. По същият начин можем да извлечем специфични колони за калъфите за лаптопи. </w:t>
+      </w:r>
+      <w:r>
+        <w:t>Като по-общо решение</w:t>
+      </w:r>
+      <w:r>
+        <w:t xml:space="preserve"> можем да сложим една колона, която да определя </w:t>
+      </w:r>
+      <w:r>
+        <w:t>категорията</w:t>
+      </w:r>
+      <w:r>
+        <w:t xml:space="preserve"> на продукта, лаптоп, захранване, калъф и др.</w:t>
+      </w:r>
+    </w:p>
+    <w:p>
+      <w:pPr>
+        <w:pStyle w:val="Heading1"/>
+      </w:pPr>
+      <w:bookmarkStart w:id="15" w:name="_Toc103890530"/>
       <w:r>
         <w:lastRenderedPageBreak/>
-        <w:t>или отдясно</w:t>
-      </w:r>
-      <w:r>
-        <w:t xml:space="preserve">. Затова трябва да филтрираме по идентификационния номер на една от двете първоначални таблици. След филтрация крайният брой е </w:t>
-      </w:r>
-      <w:r>
-        <w:t>558</w:t>
-      </w:r>
-      <w:r>
-        <w:t>.</w:t>
-      </w:r>
-    </w:p>
-    <w:p>
-      <w:pPr>
-        <w:pStyle w:val="Heading1"/>
-      </w:pPr>
-      <w:bookmarkStart w:id="14" w:name="_Toc103890529"/>
-      <w:r>
-        <w:t xml:space="preserve">4. </w:t>
-      </w:r>
-      <w:r>
-        <w:t>Недостатъци и</w:t>
-      </w:r>
-      <w:r>
-        <w:t xml:space="preserve"> подобрения</w:t>
-      </w:r>
-      <w:bookmarkEnd w:id="14"/>
-    </w:p>
-    <w:p>
-      <w:r>
-        <w:t>В момента сме разработили само девелопмънт частта от процеса на свързване. Не е разбработена частта, която може да се депл</w:t>
-      </w:r>
-      <w:r>
-        <w:t>о</w:t>
-      </w:r>
-      <w:r>
-        <w:t>йне и не сме посочили как данните да идват в поточен вид. Друг недостатък е, че избрания алгоритъм зависи от данните, а това е нежелано.</w:t>
-      </w:r>
-    </w:p>
-    <w:p>
-      <w:r>
-        <w:t>Можем да се подобри свързването на обектите от тип захранване и да се извле</w:t>
-      </w:r>
-      <w:r>
-        <w:t>ч</w:t>
-      </w:r>
-      <w:r>
-        <w:t xml:space="preserve">е тяхната мощност </w:t>
-      </w:r>
-      <w:r>
-        <w:t>с</w:t>
-      </w:r>
-      <w:r>
-        <w:t xml:space="preserve"> предварителна обработка</w:t>
-      </w:r>
-      <w:r>
-        <w:t xml:space="preserve"> на данните</w:t>
-      </w:r>
-      <w:r>
-        <w:t xml:space="preserve">. По същият начин можем да извлечем специфични колони за калъфите за лаптопи. </w:t>
-      </w:r>
-      <w:r>
-        <w:t>Като по-общо решение</w:t>
-      </w:r>
-      <w:r>
-        <w:t xml:space="preserve"> можем да сложим една колона, която да определя </w:t>
-      </w:r>
-      <w:r>
-        <w:t>категорията</w:t>
-      </w:r>
-      <w:r>
-        <w:t xml:space="preserve"> на продукта, лаптоп, захранване, калъф и др.</w:t>
-      </w:r>
-    </w:p>
-    <w:p>
-      <w:pPr>
-        <w:pStyle w:val="Heading1"/>
-      </w:pPr>
-      <w:bookmarkStart w:id="15" w:name="_Toc103890530"/>
-      <w:r>
         <w:t>5</w:t>
       </w:r>
       <w:r>
@@ -6996,19 +7077,11 @@
         </w:rPr>
         <w:t xml:space="preserve"> </w:t>
       </w:r>
-      <w:proofErr w:type="spellStart"/>
-      <w:r>
-        <w:rPr>
-          <w:lang w:val="en-US"/>
-        </w:rPr>
-        <w:t>AnHai's</w:t>
-      </w:r>
-      <w:proofErr w:type="spellEnd"/>
-      <w:r>
-        <w:rPr>
-          <w:lang w:val="en-US"/>
-        </w:rPr>
-        <w:t xml:space="preserve"> Group</w:t>
+      <w:r>
+        <w:rPr>
+          <w:lang w:val="en-US"/>
+        </w:rPr>
+        <w:t>AnHai's Group</w:t>
       </w:r>
       <w:r>
         <w:t>, 2017</w:t>
@@ -7025,7 +7098,7 @@
         </w:rPr>
         <w:br/>
       </w:r>
-      <w:hyperlink r:id="rId30" w:history="1">
+      <w:hyperlink r:id="rId31" w:history="1">
         <w:r>
           <w:rPr>
             <w:rStyle w:val="Hyperlink"/>
@@ -7063,19 +7136,11 @@
         </w:rPr>
         <w:t xml:space="preserve"> </w:t>
       </w:r>
-      <w:proofErr w:type="spellStart"/>
-      <w:r>
-        <w:rPr>
-          <w:lang w:val="en-US"/>
-        </w:rPr>
-        <w:t>AnHai's</w:t>
-      </w:r>
-      <w:proofErr w:type="spellEnd"/>
-      <w:r>
-        <w:rPr>
-          <w:lang w:val="en-US"/>
-        </w:rPr>
-        <w:t xml:space="preserve"> Group</w:t>
+      <w:r>
+        <w:rPr>
+          <w:lang w:val="en-US"/>
+        </w:rPr>
+        <w:t>AnHai's Group</w:t>
       </w:r>
       <w:r>
         <w:t>, 2017</w:t>
@@ -7092,7 +7157,7 @@
         </w:rPr>
         <w:br/>
       </w:r>
-      <w:hyperlink r:id="rId31" w:history="1">
+      <w:hyperlink r:id="rId32" w:history="1">
         <w:r>
           <w:rPr>
             <w:rStyle w:val="Hyperlink"/>
@@ -7158,7 +7223,7 @@
         </w:rPr>
         <w:br/>
       </w:r>
-      <w:hyperlink r:id="rId32" w:history="1">
+      <w:hyperlink r:id="rId33" w:history="1">
         <w:r>
           <w:rPr>
             <w:rStyle w:val="Hyperlink"/>
@@ -7181,33 +7246,11 @@
         </w:rPr>
         <w:t xml:space="preserve">[4] </w:t>
       </w:r>
-      <w:proofErr w:type="spellStart"/>
-      <w:r>
-        <w:rPr>
-          <w:lang w:val="en-US"/>
-        </w:rPr>
-        <w:t>tf</w:t>
-      </w:r>
-      <w:proofErr w:type="spellEnd"/>
-      <w:r>
-        <w:rPr>
-          <w:lang w:val="en-US"/>
-        </w:rPr>
-        <w:t>–</w:t>
-      </w:r>
-      <w:proofErr w:type="spellStart"/>
-      <w:r>
-        <w:rPr>
-          <w:lang w:val="en-US"/>
-        </w:rPr>
-        <w:t>idf</w:t>
-      </w:r>
-      <w:proofErr w:type="spellEnd"/>
-      <w:r>
-        <w:rPr>
-          <w:lang w:val="en-US"/>
-        </w:rPr>
-        <w:t xml:space="preserve"> - Wikipedia</w:t>
+      <w:r>
+        <w:rPr>
+          <w:lang w:val="en-US"/>
+        </w:rPr>
+        <w:t>tf–idf - Wikipedia</w:t>
       </w:r>
       <w:r>
         <w:rPr>
@@ -7215,7 +7258,7 @@
         </w:rPr>
         <w:br/>
       </w:r>
-      <w:hyperlink r:id="rId33" w:history="1">
+      <w:hyperlink r:id="rId34" w:history="1">
         <w:r>
           <w:rPr>
             <w:rStyle w:val="Hyperlink"/>
@@ -7243,76 +7286,6 @@
       <w:pPr>
         <w:jc w:val="left"/>
         <w:rPr>
-          <w:lang w:val="en-US"/>
-        </w:rPr>
-      </w:pPr>
-      <w:hyperlink r:id="rId34" w:history="1">
-        <w:r>
-          <w:rPr>
-            <w:rStyle w:val="Hyperlink"/>
-            <w:lang w:val="en-US"/>
-          </w:rPr>
-          <w:t>http://anhaidgroup.github.io/py_entitymatching/v0.1.x/user_manual/api/blocking.html</w:t>
-        </w:r>
-      </w:hyperlink>
-    </w:p>
-    <w:p>
-      <w:pPr>
-        <w:jc w:val="left"/>
-        <w:rPr>
-          <w:lang w:val="en-US"/>
-        </w:rPr>
-      </w:pPr>
-      <w:r>
-        <w:rPr>
-          <w:lang w:val="en-US"/>
-        </w:rPr>
-        <w:t xml:space="preserve">[6] </w:t>
-      </w:r>
-      <w:r>
-        <w:rPr>
-          <w:lang w:val="en-US"/>
-        </w:rPr>
-        <w:t>Accuracy, Precision, Recall or F1</w:t>
-      </w:r>
-      <w:r>
-        <w:rPr>
-          <w:lang w:val="en-US"/>
-        </w:rPr>
-        <w:t xml:space="preserve">?, </w:t>
-      </w:r>
-      <w:r>
-        <w:rPr>
-          <w:lang w:val="en-US"/>
-        </w:rPr>
-        <w:t xml:space="preserve">Koo Ping </w:t>
-      </w:r>
-      <w:proofErr w:type="spellStart"/>
-      <w:r>
-        <w:rPr>
-          <w:lang w:val="en-US"/>
-        </w:rPr>
-        <w:t>Shung</w:t>
-      </w:r>
-      <w:proofErr w:type="spellEnd"/>
-      <w:r>
-        <w:rPr>
-          <w:lang w:val="en-US"/>
-        </w:rPr>
-        <w:t xml:space="preserve">, </w:t>
-      </w:r>
-      <w:r>
-        <w:rPr>
-          <w:lang w:val="en-US"/>
-        </w:rPr>
-        <w:t>Mar 15, 2018</w:t>
-      </w:r>
-    </w:p>
-    <w:p>
-      <w:pPr>
-        <w:jc w:val="left"/>
-        <w:rPr>
-          <w:rStyle w:val="Hyperlink"/>
           <w:lang w:val="en-US"/>
         </w:rPr>
       </w:pPr>
@@ -7328,6 +7301,68 @@
     </w:p>
     <w:p>
       <w:pPr>
+        <w:jc w:val="left"/>
+        <w:rPr>
+          <w:lang w:val="en-US"/>
+        </w:rPr>
+      </w:pPr>
+      <w:r>
+        <w:rPr>
+          <w:lang w:val="en-US"/>
+        </w:rPr>
+        <w:t xml:space="preserve">[6] </w:t>
+      </w:r>
+      <w:r>
+        <w:rPr>
+          <w:lang w:val="en-US"/>
+        </w:rPr>
+        <w:t>Accuracy, Precision, Recall or F1</w:t>
+      </w:r>
+      <w:r>
+        <w:rPr>
+          <w:lang w:val="en-US"/>
+        </w:rPr>
+        <w:t xml:space="preserve">?, </w:t>
+      </w:r>
+      <w:r>
+        <w:rPr>
+          <w:lang w:val="en-US"/>
+        </w:rPr>
+        <w:t>Koo Ping Shung</w:t>
+      </w:r>
+      <w:r>
+        <w:rPr>
+          <w:lang w:val="en-US"/>
+        </w:rPr>
+        <w:t xml:space="preserve">, </w:t>
+      </w:r>
+      <w:r>
+        <w:rPr>
+          <w:lang w:val="en-US"/>
+        </w:rPr>
+        <w:t>Mar 15, 2018</w:t>
+      </w:r>
+    </w:p>
+    <w:p>
+      <w:pPr>
+        <w:jc w:val="left"/>
+        <w:rPr>
+          <w:rStyle w:val="Hyperlink"/>
+          <w:lang w:val="en-US"/>
+        </w:rPr>
+      </w:pPr>
+      <w:hyperlink r:id="rId36" w:history="1">
+        <w:r>
+          <w:rPr>
+            <w:rStyle w:val="Hyperlink"/>
+            <w:lang w:val="en-US"/>
+          </w:rPr>
+          <w:t>http://anhaidgroup.github.io/py_entitymatching/v0.1.x/user_manual/api/blocking.html</w:t>
+        </w:r>
+      </w:hyperlink>
+    </w:p>
+    <w:p>
+      <w:pPr>
         <w:rPr>
           <w:lang w:val="fr-FR"/>
         </w:rPr>
@@ -7336,7 +7371,6 @@
         <w:rPr>
           <w:lang w:val="fr-FR"/>
         </w:rPr>
-        <w:lastRenderedPageBreak/>
         <w:t>[7] Anaconda installation guide</w:t>
       </w:r>
     </w:p>
@@ -7346,7 +7380,7 @@
           <w:lang w:val="fr-FR"/>
         </w:rPr>
       </w:pPr>
-      <w:hyperlink r:id="rId36" w:history="1">
+      <w:hyperlink r:id="rId37" w:history="1">
         <w:r>
           <w:rPr>
             <w:rStyle w:val="Hyperlink"/>
@@ -7428,7 +7462,7 @@
       </w:r>
     </w:p>
     <w:p>
-      <w:hyperlink r:id="rId37" w:history="1">
+      <w:hyperlink r:id="rId38" w:history="1">
         <w:r>
           <w:rPr>
             <w:rStyle w:val="Hyperlink"/>
@@ -7439,8 +7473,8 @@
     </w:p>
     <w:p/>
     <w:sectPr>
-      <w:headerReference w:type="default" r:id="rId38"/>
-      <w:footerReference w:type="default" r:id="rId39"/>
+      <w:headerReference w:type="default" r:id="rId39"/>
+      <w:footerReference w:type="default" r:id="rId40"/>
       <w:pgSz w:w="11906" w:h="16838"/>
       <w:pgMar w:top="1440" w:right="1440" w:bottom="1440" w:left="1440" w:header="708" w:footer="708" w:gutter="0"/>
       <w:cols w:space="708"/>
@@ -7451,7 +7485,7 @@
 </file>
 
 <file path=word/endnotes.xml><?xml version="1.0" encoding="utf-8"?>
-<w:endnotes xmlns:wpc="http://schemas.microsoft.com/office/word/2010/wordprocessingCanvas" xmlns:cx="http://schemas.microsoft.com/office/drawing/2014/chartex" xmlns:cx1="http://schemas.microsoft.com/office/drawing/2015/9/8/chartex" xmlns:cx2="http://schemas.microsoft.com/office/drawing/2015/10/21/chartex" xmlns:cx3="http://schemas.microsoft.com/office/drawing/2016/5/9/chartex" xmlns:cx4="http://schemas.microsoft.com/office/drawing/2016/5/10/chartex" xmlns:cx5="http://schemas.microsoft.com/office/drawing/2016/5/11/chartex" xmlns:cx6="http://schemas.microsoft.com/office/drawing/2016/5/12/chartex" xmlns:cx7="http://schemas.microsoft.com/office/drawing/2016/5/13/chartex" xmlns:cx8="http://schemas.microsoft.com/office/drawing/2016/5/14/chartex" xmlns:mc="http://schemas.openxmlformats.org/markup-compatibility/2006" xmlns:aink="http://schemas.microsoft.com/office/drawing/2016/ink" xmlns:am3d="http://schemas.microsoft.com/office/drawing/2017/model3d" xmlns:o="urn:schemas-microsoft-com:office:office" xmlns:oel="http://schemas.microsoft.com/office/2019/extlst" xmlns:r="http://schemas.openxmlformats.org/officeDocument/2006/relationships" xmlns:m="http://schemas.openxmlformats.org/officeDocument/2006/math" xmlns:v="urn:schemas-microsoft-com:vml" xmlns:wp14="http://schemas.microsoft.com/office/word/2010/wordprocessingDrawing" xmlns:wp="http://schemas.openxmlformats.org/drawingml/2006/wordprocessingDrawing" xmlns:w10="urn:schemas-microsoft-com:office:word" xmlns:w="http://schemas.openxmlformats.org/wordprocessingml/2006/main" xmlns:w14="http://schemas.microsoft.com/office/word/2010/wordml" xmlns:w15="http://schemas.microsoft.com/office/word/2012/wordml" xmlns:w16cex="http://schemas.microsoft.com/office/word/2018/wordml/cex" xmlns:w16cid="http://schemas.microsoft.com/office/word/2016/wordml/cid" xmlns:w16="http://schemas.microsoft.com/office/word/2018/wordml" xmlns:w16sdtdh="http://schemas.microsoft.com/office/word/2020/wordml/sdtdatahash" xmlns:w16se="http://schemas.microsoft.com/office/word/2015/wordml/symex" xmlns:wpg="http://schemas.microsoft.com/office/word/2010/wordprocessingGroup" xmlns:wpi="http://schemas.microsoft.com/office/word/2010/wordprocessingInk" xmlns:wne="http://schemas.microsoft.com/office/word/2006/wordml" xmlns:wps="http://schemas.microsoft.com/office/word/2010/wordprocessingShape" mc:Ignorable="w14 w15 w16se w16cid w16 w16cex w16sdtdh wp14">
+<w:endnotes xmlns:wpc="http://schemas.microsoft.com/office/word/2010/wordprocessingCanvas" xmlns:cx="http://schemas.microsoft.com/office/drawing/2014/chartex" xmlns:cx1="http://schemas.microsoft.com/office/drawing/2015/9/8/chartex" xmlns:cx2="http://schemas.microsoft.com/office/drawing/2015/10/21/chartex" xmlns:cx3="http://schemas.microsoft.com/office/drawing/2016/5/9/chartex" xmlns:cx4="http://schemas.microsoft.com/office/drawing/2016/5/10/chartex" xmlns:cx5="http://schemas.microsoft.com/office/drawing/2016/5/11/chartex" xmlns:cx6="http://schemas.microsoft.com/office/drawing/2016/5/12/chartex" xmlns:cx7="http://schemas.microsoft.com/office/drawing/2016/5/13/chartex" xmlns:cx8="http://schemas.microsoft.com/office/drawing/2016/5/14/chartex" xmlns:mc="http://schemas.openxmlformats.org/markup-compatibility/2006" xmlns:aink="http://schemas.microsoft.com/office/drawing/2016/ink" xmlns:am3d="http://schemas.microsoft.com/office/drawing/2017/model3d" xmlns:o="urn:schemas-microsoft-com:office:office" xmlns:r="http://schemas.openxmlformats.org/officeDocument/2006/relationships" xmlns:m="http://schemas.openxmlformats.org/officeDocument/2006/math" xmlns:v="urn:schemas-microsoft-com:vml" xmlns:wp14="http://schemas.microsoft.com/office/word/2010/wordprocessingDrawing" xmlns:wp="http://schemas.openxmlformats.org/drawingml/2006/wordprocessingDrawing" xmlns:w10="urn:schemas-microsoft-com:office:word" xmlns:w="http://schemas.openxmlformats.org/wordprocessingml/2006/main" xmlns:w14="http://schemas.microsoft.com/office/word/2010/wordml" xmlns:w15="http://schemas.microsoft.com/office/word/2012/wordml" xmlns:w16cex="http://schemas.microsoft.com/office/word/2018/wordml/cex" xmlns:w16cid="http://schemas.microsoft.com/office/word/2016/wordml/cid" xmlns:w16="http://schemas.microsoft.com/office/word/2018/wordml" xmlns:w16sdtdh="http://schemas.microsoft.com/office/word/2020/wordml/sdtdatahash" xmlns:w16se="http://schemas.microsoft.com/office/word/2015/wordml/symex" xmlns:wpg="http://schemas.microsoft.com/office/word/2010/wordprocessingGroup" xmlns:wpi="http://schemas.microsoft.com/office/word/2010/wordprocessingInk" xmlns:wne="http://schemas.microsoft.com/office/word/2006/wordml" xmlns:wps="http://schemas.microsoft.com/office/word/2010/wordprocessingShape" mc:Ignorable="w14 w15 w16se w16cid w16 w16cex w16sdtdh wp14">
   <w:endnote w:type="separator" w:id="-1">
     <w:p>
       <w:pPr>
@@ -7476,7 +7510,7 @@
 </file>
 
 <file path=word/footer1.xml><?xml version="1.0" encoding="utf-8"?>
-<w:ftr xmlns:wpc="http://schemas.microsoft.com/office/word/2010/wordprocessingCanvas" xmlns:cx="http://schemas.microsoft.com/office/drawing/2014/chartex" xmlns:cx1="http://schemas.microsoft.com/office/drawing/2015/9/8/chartex" xmlns:cx2="http://schemas.microsoft.com/office/drawing/2015/10/21/chartex" xmlns:cx3="http://schemas.microsoft.com/office/drawing/2016/5/9/chartex" xmlns:cx4="http://schemas.microsoft.com/office/drawing/2016/5/10/chartex" xmlns:cx5="http://schemas.microsoft.com/office/drawing/2016/5/11/chartex" xmlns:cx6="http://schemas.microsoft.com/office/drawing/2016/5/12/chartex" xmlns:cx7="http://schemas.microsoft.com/office/drawing/2016/5/13/chartex" xmlns:cx8="http://schemas.microsoft.com/office/drawing/2016/5/14/chartex" xmlns:mc="http://schemas.openxmlformats.org/markup-compatibility/2006" xmlns:aink="http://schemas.microsoft.com/office/drawing/2016/ink" xmlns:am3d="http://schemas.microsoft.com/office/drawing/2017/model3d" xmlns:o="urn:schemas-microsoft-com:office:office" xmlns:oel="http://schemas.microsoft.com/office/2019/extlst" xmlns:r="http://schemas.openxmlformats.org/officeDocument/2006/relationships" xmlns:m="http://schemas.openxmlformats.org/officeDocument/2006/math" xmlns:v="urn:schemas-microsoft-com:vml" xmlns:wp14="http://schemas.microsoft.com/office/word/2010/wordprocessingDrawing" xmlns:wp="http://schemas.openxmlformats.org/drawingml/2006/wordprocessingDrawing" xmlns:w10="urn:schemas-microsoft-com:office:word" xmlns:w="http://schemas.openxmlformats.org/wordprocessingml/2006/main" xmlns:w14="http://schemas.microsoft.com/office/word/2010/wordml" xmlns:w15="http://schemas.microsoft.com/office/word/2012/wordml" xmlns:w16cex="http://schemas.microsoft.com/office/word/2018/wordml/cex" xmlns:w16cid="http://schemas.microsoft.com/office/word/2016/wordml/cid" xmlns:w16="http://schemas.microsoft.com/office/word/2018/wordml" xmlns:w16sdtdh="http://schemas.microsoft.com/office/word/2020/wordml/sdtdatahash" xmlns:w16se="http://schemas.microsoft.com/office/word/2015/wordml/symex" xmlns:wpg="http://schemas.microsoft.com/office/word/2010/wordprocessingGroup" xmlns:wpi="http://schemas.microsoft.com/office/word/2010/wordprocessingInk" xmlns:wne="http://schemas.microsoft.com/office/word/2006/wordml" xmlns:wps="http://schemas.microsoft.com/office/word/2010/wordprocessingShape" mc:Ignorable="w14 w15 w16se w16cid w16 w16cex w16sdtdh wp14">
+<w:ftr xmlns:wpc="http://schemas.microsoft.com/office/word/2010/wordprocessingCanvas" xmlns:cx="http://schemas.microsoft.com/office/drawing/2014/chartex" xmlns:cx1="http://schemas.microsoft.com/office/drawing/2015/9/8/chartex" xmlns:cx2="http://schemas.microsoft.com/office/drawing/2015/10/21/chartex" xmlns:cx3="http://schemas.microsoft.com/office/drawing/2016/5/9/chartex" xmlns:cx4="http://schemas.microsoft.com/office/drawing/2016/5/10/chartex" xmlns:cx5="http://schemas.microsoft.com/office/drawing/2016/5/11/chartex" xmlns:cx6="http://schemas.microsoft.com/office/drawing/2016/5/12/chartex" xmlns:cx7="http://schemas.microsoft.com/office/drawing/2016/5/13/chartex" xmlns:cx8="http://schemas.microsoft.com/office/drawing/2016/5/14/chartex" xmlns:mc="http://schemas.openxmlformats.org/markup-compatibility/2006" xmlns:aink="http://schemas.microsoft.com/office/drawing/2016/ink" xmlns:am3d="http://schemas.microsoft.com/office/drawing/2017/model3d" xmlns:o="urn:schemas-microsoft-com:office:office" xmlns:r="http://schemas.openxmlformats.org/officeDocument/2006/relationships" xmlns:m="http://schemas.openxmlformats.org/officeDocument/2006/math" xmlns:v="urn:schemas-microsoft-com:vml" xmlns:wp14="http://schemas.microsoft.com/office/word/2010/wordprocessingDrawing" xmlns:wp="http://schemas.openxmlformats.org/drawingml/2006/wordprocessingDrawing" xmlns:w10="urn:schemas-microsoft-com:office:word" xmlns:w="http://schemas.openxmlformats.org/wordprocessingml/2006/main" xmlns:w14="http://schemas.microsoft.com/office/word/2010/wordml" xmlns:w15="http://schemas.microsoft.com/office/word/2012/wordml" xmlns:w16cex="http://schemas.microsoft.com/office/word/2018/wordml/cex" xmlns:w16cid="http://schemas.microsoft.com/office/word/2016/wordml/cid" xmlns:w16="http://schemas.microsoft.com/office/word/2018/wordml" xmlns:w16sdtdh="http://schemas.microsoft.com/office/word/2020/wordml/sdtdatahash" xmlns:w16se="http://schemas.microsoft.com/office/word/2015/wordml/symex" xmlns:wpg="http://schemas.microsoft.com/office/word/2010/wordprocessingGroup" xmlns:wpi="http://schemas.microsoft.com/office/word/2010/wordprocessingInk" xmlns:wne="http://schemas.microsoft.com/office/word/2006/wordml" xmlns:wps="http://schemas.microsoft.com/office/word/2010/wordprocessingShape" mc:Ignorable="w14 w15 w16se w16cid w16 w16cex w16sdtdh wp14">
   <w:sdt>
     <w:sdtPr>
       <w:id w:val="-1407918519"/>
@@ -7529,7 +7563,7 @@
 </file>
 
 <file path=word/footnotes.xml><?xml version="1.0" encoding="utf-8"?>
-<w:footnotes xmlns:wpc="http://schemas.microsoft.com/office/word/2010/wordprocessingCanvas" xmlns:cx="http://schemas.microsoft.com/office/drawing/2014/chartex" xmlns:cx1="http://schemas.microsoft.com/office/drawing/2015/9/8/chartex" xmlns:cx2="http://schemas.microsoft.com/office/drawing/2015/10/21/chartex" xmlns:cx3="http://schemas.microsoft.com/office/drawing/2016/5/9/chartex" xmlns:cx4="http://schemas.microsoft.com/office/drawing/2016/5/10/chartex" xmlns:cx5="http://schemas.microsoft.com/office/drawing/2016/5/11/chartex" xmlns:cx6="http://schemas.microsoft.com/office/drawing/2016/5/12/chartex" xmlns:cx7="http://schemas.microsoft.com/office/drawing/2016/5/13/chartex" xmlns:cx8="http://schemas.microsoft.com/office/drawing/2016/5/14/chartex" xmlns:mc="http://schemas.openxmlformats.org/markup-compatibility/2006" xmlns:aink="http://schemas.microsoft.com/office/drawing/2016/ink" xmlns:am3d="http://schemas.microsoft.com/office/drawing/2017/model3d" xmlns:o="urn:schemas-microsoft-com:office:office" xmlns:oel="http://schemas.microsoft.com/office/2019/extlst" xmlns:r="http://schemas.openxmlformats.org/officeDocument/2006/relationships" xmlns:m="http://schemas.openxmlformats.org/officeDocument/2006/math" xmlns:v="urn:schemas-microsoft-com:vml" xmlns:wp14="http://schemas.microsoft.com/office/word/2010/wordprocessingDrawing" xmlns:wp="http://schemas.openxmlformats.org/drawingml/2006/wordprocessingDrawing" xmlns:w10="urn:schemas-microsoft-com:office:word" xmlns:w="http://schemas.openxmlformats.org/wordprocessingml/2006/main" xmlns:w14="http://schemas.microsoft.com/office/word/2010/wordml" xmlns:w15="http://schemas.microsoft.com/office/word/2012/wordml" xmlns:w16cex="http://schemas.microsoft.com/office/word/2018/wordml/cex" xmlns:w16cid="http://schemas.microsoft.com/office/word/2016/wordml/cid" xmlns:w16="http://schemas.microsoft.com/office/word/2018/wordml" xmlns:w16sdtdh="http://schemas.microsoft.com/office/word/2020/wordml/sdtdatahash" xmlns:w16se="http://schemas.microsoft.com/office/word/2015/wordml/symex" xmlns:wpg="http://schemas.microsoft.com/office/word/2010/wordprocessingGroup" xmlns:wpi="http://schemas.microsoft.com/office/word/2010/wordprocessingInk" xmlns:wne="http://schemas.microsoft.com/office/word/2006/wordml" xmlns:wps="http://schemas.microsoft.com/office/word/2010/wordprocessingShape" mc:Ignorable="w14 w15 w16se w16cid w16 w16cex w16sdtdh wp14">
+<w:footnotes xmlns:wpc="http://schemas.microsoft.com/office/word/2010/wordprocessingCanvas" xmlns:cx="http://schemas.microsoft.com/office/drawing/2014/chartex" xmlns:cx1="http://schemas.microsoft.com/office/drawing/2015/9/8/chartex" xmlns:cx2="http://schemas.microsoft.com/office/drawing/2015/10/21/chartex" xmlns:cx3="http://schemas.microsoft.com/office/drawing/2016/5/9/chartex" xmlns:cx4="http://schemas.microsoft.com/office/drawing/2016/5/10/chartex" xmlns:cx5="http://schemas.microsoft.com/office/drawing/2016/5/11/chartex" xmlns:cx6="http://schemas.microsoft.com/office/drawing/2016/5/12/chartex" xmlns:cx7="http://schemas.microsoft.com/office/drawing/2016/5/13/chartex" xmlns:cx8="http://schemas.microsoft.com/office/drawing/2016/5/14/chartex" xmlns:mc="http://schemas.openxmlformats.org/markup-compatibility/2006" xmlns:aink="http://schemas.microsoft.com/office/drawing/2016/ink" xmlns:am3d="http://schemas.microsoft.com/office/drawing/2017/model3d" xmlns:o="urn:schemas-microsoft-com:office:office" xmlns:r="http://schemas.openxmlformats.org/officeDocument/2006/relationships" xmlns:m="http://schemas.openxmlformats.org/officeDocument/2006/math" xmlns:v="urn:schemas-microsoft-com:vml" xmlns:wp14="http://schemas.microsoft.com/office/word/2010/wordprocessingDrawing" xmlns:wp="http://schemas.openxmlformats.org/drawingml/2006/wordprocessingDrawing" xmlns:w10="urn:schemas-microsoft-com:office:word" xmlns:w="http://schemas.openxmlformats.org/wordprocessingml/2006/main" xmlns:w14="http://schemas.microsoft.com/office/word/2010/wordml" xmlns:w15="http://schemas.microsoft.com/office/word/2012/wordml" xmlns:w16cex="http://schemas.microsoft.com/office/word/2018/wordml/cex" xmlns:w16cid="http://schemas.microsoft.com/office/word/2016/wordml/cid" xmlns:w16="http://schemas.microsoft.com/office/word/2018/wordml" xmlns:w16sdtdh="http://schemas.microsoft.com/office/word/2020/wordml/sdtdatahash" xmlns:w16se="http://schemas.microsoft.com/office/word/2015/wordml/symex" xmlns:wpg="http://schemas.microsoft.com/office/word/2010/wordprocessingGroup" xmlns:wpi="http://schemas.microsoft.com/office/word/2010/wordprocessingInk" xmlns:wne="http://schemas.microsoft.com/office/word/2006/wordml" xmlns:wps="http://schemas.microsoft.com/office/word/2010/wordprocessingShape" mc:Ignorable="w14 w15 w16se w16cid w16 w16cex w16sdtdh wp14">
   <w:footnote w:type="separator" w:id="-1">
     <w:p>
       <w:pPr>
@@ -7554,7 +7588,7 @@
 </file>
 
 <file path=word/header1.xml><?xml version="1.0" encoding="utf-8"?>
-<w:hdr xmlns:wpc="http://schemas.microsoft.com/office/word/2010/wordprocessingCanvas" xmlns:cx="http://schemas.microsoft.com/office/drawing/2014/chartex" xmlns:cx1="http://schemas.microsoft.com/office/drawing/2015/9/8/chartex" xmlns:cx2="http://schemas.microsoft.com/office/drawing/2015/10/21/chartex" xmlns:cx3="http://schemas.microsoft.com/office/drawing/2016/5/9/chartex" xmlns:cx4="http://schemas.microsoft.com/office/drawing/2016/5/10/chartex" xmlns:cx5="http://schemas.microsoft.com/office/drawing/2016/5/11/chartex" xmlns:cx6="http://schemas.microsoft.com/office/drawing/2016/5/12/chartex" xmlns:cx7="http://schemas.microsoft.com/office/drawing/2016/5/13/chartex" xmlns:cx8="http://schemas.microsoft.com/office/drawing/2016/5/14/chartex" xmlns:mc="http://schemas.openxmlformats.org/markup-compatibility/2006" xmlns:aink="http://schemas.microsoft.com/office/drawing/2016/ink" xmlns:am3d="http://schemas.microsoft.com/office/drawing/2017/model3d" xmlns:o="urn:schemas-microsoft-com:office:office" xmlns:oel="http://schemas.microsoft.com/office/2019/extlst" xmlns:r="http://schemas.openxmlformats.org/officeDocument/2006/relationships" xmlns:m="http://schemas.openxmlformats.org/officeDocument/2006/math" xmlns:v="urn:schemas-microsoft-com:vml" xmlns:wp14="http://schemas.microsoft.com/office/word/2010/wordprocessingDrawing" xmlns:wp="http://schemas.openxmlformats.org/drawingml/2006/wordprocessingDrawing" xmlns:w10="urn:schemas-microsoft-com:office:word" xmlns:w="http://schemas.openxmlformats.org/wordprocessingml/2006/main" xmlns:w14="http://schemas.microsoft.com/office/word/2010/wordml" xmlns:w15="http://schemas.microsoft.com/office/word/2012/wordml" xmlns:w16cex="http://schemas.microsoft.com/office/word/2018/wordml/cex" xmlns:w16cid="http://schemas.microsoft.com/office/word/2016/wordml/cid" xmlns:w16="http://schemas.microsoft.com/office/word/2018/wordml" xmlns:w16sdtdh="http://schemas.microsoft.com/office/word/2020/wordml/sdtdatahash" xmlns:w16se="http://schemas.microsoft.com/office/word/2015/wordml/symex" xmlns:wpg="http://schemas.microsoft.com/office/word/2010/wordprocessingGroup" xmlns:wpi="http://schemas.microsoft.com/office/word/2010/wordprocessingInk" xmlns:wne="http://schemas.microsoft.com/office/word/2006/wordml" xmlns:wps="http://schemas.microsoft.com/office/word/2010/wordprocessingShape" mc:Ignorable="w14 w15 w16se w16cid w16 w16cex w16sdtdh wp14">
+<w:hdr xmlns:wpc="http://schemas.microsoft.com/office/word/2010/wordprocessingCanvas" xmlns:cx="http://schemas.microsoft.com/office/drawing/2014/chartex" xmlns:cx1="http://schemas.microsoft.com/office/drawing/2015/9/8/chartex" xmlns:cx2="http://schemas.microsoft.com/office/drawing/2015/10/21/chartex" xmlns:cx3="http://schemas.microsoft.com/office/drawing/2016/5/9/chartex" xmlns:cx4="http://schemas.microsoft.com/office/drawing/2016/5/10/chartex" xmlns:cx5="http://schemas.microsoft.com/office/drawing/2016/5/11/chartex" xmlns:cx6="http://schemas.microsoft.com/office/drawing/2016/5/12/chartex" xmlns:cx7="http://schemas.microsoft.com/office/drawing/2016/5/13/chartex" xmlns:cx8="http://schemas.microsoft.com/office/drawing/2016/5/14/chartex" xmlns:mc="http://schemas.openxmlformats.org/markup-compatibility/2006" xmlns:aink="http://schemas.microsoft.com/office/drawing/2016/ink" xmlns:am3d="http://schemas.microsoft.com/office/drawing/2017/model3d" xmlns:o="urn:schemas-microsoft-com:office:office" xmlns:r="http://schemas.openxmlformats.org/officeDocument/2006/relationships" xmlns:m="http://schemas.openxmlformats.org/officeDocument/2006/math" xmlns:v="urn:schemas-microsoft-com:vml" xmlns:wp14="http://schemas.microsoft.com/office/word/2010/wordprocessingDrawing" xmlns:wp="http://schemas.openxmlformats.org/drawingml/2006/wordprocessingDrawing" xmlns:w10="urn:schemas-microsoft-com:office:word" xmlns:w="http://schemas.openxmlformats.org/wordprocessingml/2006/main" xmlns:w14="http://schemas.microsoft.com/office/word/2010/wordml" xmlns:w15="http://schemas.microsoft.com/office/word/2012/wordml" xmlns:w16cex="http://schemas.microsoft.com/office/word/2018/wordml/cex" xmlns:w16cid="http://schemas.microsoft.com/office/word/2016/wordml/cid" xmlns:w16="http://schemas.microsoft.com/office/word/2018/wordml" xmlns:w16sdtdh="http://schemas.microsoft.com/office/word/2020/wordml/sdtdatahash" xmlns:w16se="http://schemas.microsoft.com/office/word/2015/wordml/symex" xmlns:wpg="http://schemas.microsoft.com/office/word/2010/wordprocessingGroup" xmlns:wpi="http://schemas.microsoft.com/office/word/2010/wordprocessingInk" xmlns:wne="http://schemas.microsoft.com/office/word/2006/wordml" xmlns:wps="http://schemas.microsoft.com/office/word/2010/wordprocessingShape" mc:Ignorable="w14 w15 w16se w16cid w16 w16cex w16sdtdh wp14">
   <w:tbl>
     <w:tblPr>
       <w:tblStyle w:val="TableGrid"/>
@@ -7645,7 +7679,7 @@
 </file>
 
 <file path=word/numbering.xml><?xml version="1.0" encoding="utf-8"?>
-<w:numbering xmlns:wpc="http://schemas.microsoft.com/office/word/2010/wordprocessingCanvas" xmlns:cx="http://schemas.microsoft.com/office/drawing/2014/chartex" xmlns:cx1="http://schemas.microsoft.com/office/drawing/2015/9/8/chartex" xmlns:cx2="http://schemas.microsoft.com/office/drawing/2015/10/21/chartex" xmlns:cx3="http://schemas.microsoft.com/office/drawing/2016/5/9/chartex" xmlns:cx4="http://schemas.microsoft.com/office/drawing/2016/5/10/chartex" xmlns:cx5="http://schemas.microsoft.com/office/drawing/2016/5/11/chartex" xmlns:cx6="http://schemas.microsoft.com/office/drawing/2016/5/12/chartex" xmlns:cx7="http://schemas.microsoft.com/office/drawing/2016/5/13/chartex" xmlns:cx8="http://schemas.microsoft.com/office/drawing/2016/5/14/chartex" xmlns:mc="http://schemas.openxmlformats.org/markup-compatibility/2006" xmlns:aink="http://schemas.microsoft.com/office/drawing/2016/ink" xmlns:am3d="http://schemas.microsoft.com/office/drawing/2017/model3d" xmlns:o="urn:schemas-microsoft-com:office:office" xmlns:oel="http://schemas.microsoft.com/office/2019/extlst" xmlns:r="http://schemas.openxmlformats.org/officeDocument/2006/relationships" xmlns:m="http://schemas.openxmlformats.org/officeDocument/2006/math" xmlns:v="urn:schemas-microsoft-com:vml" xmlns:wp14="http://schemas.microsoft.com/office/word/2010/wordprocessingDrawing" xmlns:wp="http://schemas.openxmlformats.org/drawingml/2006/wordprocessingDrawing" xmlns:w10="urn:schemas-microsoft-com:office:word" xmlns:w="http://schemas.openxmlformats.org/wordprocessingml/2006/main" xmlns:w14="http://schemas.microsoft.com/office/word/2010/wordml" xmlns:w15="http://schemas.microsoft.com/office/word/2012/wordml" xmlns:w16cex="http://schemas.microsoft.com/office/word/2018/wordml/cex" xmlns:w16cid="http://schemas.microsoft.com/office/word/2016/wordml/cid" xmlns:w16="http://schemas.microsoft.com/office/word/2018/wordml" xmlns:w16sdtdh="http://schemas.microsoft.com/office/word/2020/wordml/sdtdatahash" xmlns:w16se="http://schemas.microsoft.com/office/word/2015/wordml/symex" xmlns:wpg="http://schemas.microsoft.com/office/word/2010/wordprocessingGroup" xmlns:wpi="http://schemas.microsoft.com/office/word/2010/wordprocessingInk" xmlns:wne="http://schemas.microsoft.com/office/word/2006/wordml" xmlns:wps="http://schemas.microsoft.com/office/word/2010/wordprocessingShape" mc:Ignorable="w14 w15 w16se w16cid w16 w16cex w16sdtdh wp14">
+<w:numbering xmlns:wpc="http://schemas.microsoft.com/office/word/2010/wordprocessingCanvas" xmlns:cx="http://schemas.microsoft.com/office/drawing/2014/chartex" xmlns:cx1="http://schemas.microsoft.com/office/drawing/2015/9/8/chartex" xmlns:cx2="http://schemas.microsoft.com/office/drawing/2015/10/21/chartex" xmlns:cx3="http://schemas.microsoft.com/office/drawing/2016/5/9/chartex" xmlns:cx4="http://schemas.microsoft.com/office/drawing/2016/5/10/chartex" xmlns:cx5="http://schemas.microsoft.com/office/drawing/2016/5/11/chartex" xmlns:cx6="http://schemas.microsoft.com/office/drawing/2016/5/12/chartex" xmlns:cx7="http://schemas.microsoft.com/office/drawing/2016/5/13/chartex" xmlns:cx8="http://schemas.microsoft.com/office/drawing/2016/5/14/chartex" xmlns:mc="http://schemas.openxmlformats.org/markup-compatibility/2006" xmlns:aink="http://schemas.microsoft.com/office/drawing/2016/ink" xmlns:am3d="http://schemas.microsoft.com/office/drawing/2017/model3d" xmlns:o="urn:schemas-microsoft-com:office:office" xmlns:r="http://schemas.openxmlformats.org/officeDocument/2006/relationships" xmlns:m="http://schemas.openxmlformats.org/officeDocument/2006/math" xmlns:v="urn:schemas-microsoft-com:vml" xmlns:wp14="http://schemas.microsoft.com/office/word/2010/wordprocessingDrawing" xmlns:wp="http://schemas.openxmlformats.org/drawingml/2006/wordprocessingDrawing" xmlns:w10="urn:schemas-microsoft-com:office:word" xmlns:w="http://schemas.openxmlformats.org/wordprocessingml/2006/main" xmlns:w14="http://schemas.microsoft.com/office/word/2010/wordml" xmlns:w15="http://schemas.microsoft.com/office/word/2012/wordml" xmlns:w16cex="http://schemas.microsoft.com/office/word/2018/wordml/cex" xmlns:w16cid="http://schemas.microsoft.com/office/word/2016/wordml/cid" xmlns:w16="http://schemas.microsoft.com/office/word/2018/wordml" xmlns:w16sdtdh="http://schemas.microsoft.com/office/word/2020/wordml/sdtdatahash" xmlns:w16se="http://schemas.microsoft.com/office/word/2015/wordml/symex" xmlns:wpg="http://schemas.microsoft.com/office/word/2010/wordprocessingGroup" xmlns:wpi="http://schemas.microsoft.com/office/word/2010/wordprocessingInk" xmlns:wne="http://schemas.microsoft.com/office/word/2006/wordml" xmlns:wps="http://schemas.microsoft.com/office/word/2010/wordprocessingShape" mc:Ignorable="w14 w15 w16se w16cid w16 w16cex w16sdtdh wp14">
   <w:abstractNum w:abstractNumId="0" w15:restartNumberingAfterBreak="0">
     <w:nsid w:val="05E60B91"/>
     <w:multiLevelType w:val="hybridMultilevel"/>
@@ -9491,58 +9525,58 @@
       </w:rPr>
     </w:lvl>
   </w:abstractNum>
-  <w:num w:numId="1" w16cid:durableId="2053378527">
+  <w:num w:numId="1">
     <w:abstractNumId w:val="11"/>
   </w:num>
-  <w:num w:numId="2" w16cid:durableId="170218072">
+  <w:num w:numId="2">
     <w:abstractNumId w:val="2"/>
   </w:num>
-  <w:num w:numId="3" w16cid:durableId="1582786505">
+  <w:num w:numId="3">
     <w:abstractNumId w:val="15"/>
   </w:num>
-  <w:num w:numId="4" w16cid:durableId="901057534">
+  <w:num w:numId="4">
     <w:abstractNumId w:val="0"/>
   </w:num>
-  <w:num w:numId="5" w16cid:durableId="635717352">
+  <w:num w:numId="5">
     <w:abstractNumId w:val="3"/>
   </w:num>
-  <w:num w:numId="6" w16cid:durableId="1301418178">
+  <w:num w:numId="6">
     <w:abstractNumId w:val="7"/>
   </w:num>
-  <w:num w:numId="7" w16cid:durableId="1106846668">
+  <w:num w:numId="7">
     <w:abstractNumId w:val="14"/>
   </w:num>
-  <w:num w:numId="8" w16cid:durableId="953944000">
+  <w:num w:numId="8">
     <w:abstractNumId w:val="10"/>
   </w:num>
-  <w:num w:numId="9" w16cid:durableId="1338847793">
+  <w:num w:numId="9">
     <w:abstractNumId w:val="4"/>
   </w:num>
-  <w:num w:numId="10" w16cid:durableId="1974477860">
+  <w:num w:numId="10">
     <w:abstractNumId w:val="12"/>
   </w:num>
-  <w:num w:numId="11" w16cid:durableId="1511218282">
+  <w:num w:numId="11">
     <w:abstractNumId w:val="8"/>
   </w:num>
-  <w:num w:numId="12" w16cid:durableId="847984939">
+  <w:num w:numId="12">
     <w:abstractNumId w:val="16"/>
   </w:num>
-  <w:num w:numId="13" w16cid:durableId="634264410">
+  <w:num w:numId="13">
     <w:abstractNumId w:val="9"/>
   </w:num>
-  <w:num w:numId="14" w16cid:durableId="1715738748">
+  <w:num w:numId="14">
     <w:abstractNumId w:val="6"/>
   </w:num>
-  <w:num w:numId="15" w16cid:durableId="849485266">
+  <w:num w:numId="15">
     <w:abstractNumId w:val="5"/>
   </w:num>
-  <w:num w:numId="16" w16cid:durableId="858739928">
+  <w:num w:numId="16">
     <w:abstractNumId w:val="1"/>
   </w:num>
-  <w:num w:numId="17" w16cid:durableId="1926648663">
+  <w:num w:numId="17">
     <w:abstractNumId w:val="17"/>
   </w:num>
-  <w:num w:numId="18" w16cid:durableId="1236356525">
+  <w:num w:numId="18">
     <w:abstractNumId w:val="13"/>
   </w:num>
 </w:numbering>

</xml_diff>

<commit_message>
Proofreading whole document and generating PDF
</commit_message>
<xml_diff>
--- a/documentation/Проект_Кирил_Димов_1MI3400098_Борислав_Марков_0MI3400048.docx
+++ b/documentation/Проект_Кирил_Димов_1MI3400098_Борислав_Марков_0MI3400048.docx
@@ -1,6 +1,6 @@
 
 <file path=word/document.xml><?xml version="1.0" encoding="utf-8"?>
-<w:document xmlns:wpc="http://schemas.microsoft.com/office/word/2010/wordprocessingCanvas" xmlns:cx="http://schemas.microsoft.com/office/drawing/2014/chartex" xmlns:cx1="http://schemas.microsoft.com/office/drawing/2015/9/8/chartex" xmlns:cx2="http://schemas.microsoft.com/office/drawing/2015/10/21/chartex" xmlns:cx3="http://schemas.microsoft.com/office/drawing/2016/5/9/chartex" xmlns:cx4="http://schemas.microsoft.com/office/drawing/2016/5/10/chartex" xmlns:cx5="http://schemas.microsoft.com/office/drawing/2016/5/11/chartex" xmlns:cx6="http://schemas.microsoft.com/office/drawing/2016/5/12/chartex" xmlns:cx7="http://schemas.microsoft.com/office/drawing/2016/5/13/chartex" xmlns:cx8="http://schemas.microsoft.com/office/drawing/2016/5/14/chartex" xmlns:mc="http://schemas.openxmlformats.org/markup-compatibility/2006" xmlns:aink="http://schemas.microsoft.com/office/drawing/2016/ink" xmlns:am3d="http://schemas.microsoft.com/office/drawing/2017/model3d" xmlns:o="urn:schemas-microsoft-com:office:office" xmlns:r="http://schemas.openxmlformats.org/officeDocument/2006/relationships" xmlns:m="http://schemas.openxmlformats.org/officeDocument/2006/math" xmlns:v="urn:schemas-microsoft-com:vml" xmlns:wp14="http://schemas.microsoft.com/office/word/2010/wordprocessingDrawing" xmlns:wp="http://schemas.openxmlformats.org/drawingml/2006/wordprocessingDrawing" xmlns:w10="urn:schemas-microsoft-com:office:word" xmlns:w="http://schemas.openxmlformats.org/wordprocessingml/2006/main" xmlns:w14="http://schemas.microsoft.com/office/word/2010/wordml" xmlns:w15="http://schemas.microsoft.com/office/word/2012/wordml" xmlns:w16cex="http://schemas.microsoft.com/office/word/2018/wordml/cex" xmlns:w16cid="http://schemas.microsoft.com/office/word/2016/wordml/cid" xmlns:w16="http://schemas.microsoft.com/office/word/2018/wordml" xmlns:w16sdtdh="http://schemas.microsoft.com/office/word/2020/wordml/sdtdatahash" xmlns:w16se="http://schemas.microsoft.com/office/word/2015/wordml/symex" xmlns:wpg="http://schemas.microsoft.com/office/word/2010/wordprocessingGroup" xmlns:wpi="http://schemas.microsoft.com/office/word/2010/wordprocessingInk" xmlns:wne="http://schemas.microsoft.com/office/word/2006/wordml" xmlns:wps="http://schemas.microsoft.com/office/word/2010/wordprocessingShape" mc:Ignorable="w14 w15 w16se w16cid w16 w16cex w16sdtdh wp14">
+<w:document xmlns:wpc="http://schemas.microsoft.com/office/word/2010/wordprocessingCanvas" xmlns:cx="http://schemas.microsoft.com/office/drawing/2014/chartex" xmlns:cx1="http://schemas.microsoft.com/office/drawing/2015/9/8/chartex" xmlns:cx2="http://schemas.microsoft.com/office/drawing/2015/10/21/chartex" xmlns:cx3="http://schemas.microsoft.com/office/drawing/2016/5/9/chartex" xmlns:cx4="http://schemas.microsoft.com/office/drawing/2016/5/10/chartex" xmlns:cx5="http://schemas.microsoft.com/office/drawing/2016/5/11/chartex" xmlns:cx6="http://schemas.microsoft.com/office/drawing/2016/5/12/chartex" xmlns:cx7="http://schemas.microsoft.com/office/drawing/2016/5/13/chartex" xmlns:cx8="http://schemas.microsoft.com/office/drawing/2016/5/14/chartex" xmlns:mc="http://schemas.openxmlformats.org/markup-compatibility/2006" xmlns:aink="http://schemas.microsoft.com/office/drawing/2016/ink" xmlns:am3d="http://schemas.microsoft.com/office/drawing/2017/model3d" xmlns:o="urn:schemas-microsoft-com:office:office" xmlns:oel="http://schemas.microsoft.com/office/2019/extlst" xmlns:r="http://schemas.openxmlformats.org/officeDocument/2006/relationships" xmlns:m="http://schemas.openxmlformats.org/officeDocument/2006/math" xmlns:v="urn:schemas-microsoft-com:vml" xmlns:wp14="http://schemas.microsoft.com/office/word/2010/wordprocessingDrawing" xmlns:wp="http://schemas.openxmlformats.org/drawingml/2006/wordprocessingDrawing" xmlns:w10="urn:schemas-microsoft-com:office:word" xmlns:w="http://schemas.openxmlformats.org/wordprocessingml/2006/main" xmlns:w14="http://schemas.microsoft.com/office/word/2010/wordml" xmlns:w15="http://schemas.microsoft.com/office/word/2012/wordml" xmlns:w16cex="http://schemas.microsoft.com/office/word/2018/wordml/cex" xmlns:w16cid="http://schemas.microsoft.com/office/word/2016/wordml/cid" xmlns:w16="http://schemas.microsoft.com/office/word/2018/wordml" xmlns:w16sdtdh="http://schemas.microsoft.com/office/word/2020/wordml/sdtdatahash" xmlns:w16se="http://schemas.microsoft.com/office/word/2015/wordml/symex" xmlns:wpg="http://schemas.microsoft.com/office/word/2010/wordprocessingGroup" xmlns:wpi="http://schemas.microsoft.com/office/word/2010/wordprocessingInk" xmlns:wne="http://schemas.microsoft.com/office/word/2006/wordml" xmlns:wps="http://schemas.microsoft.com/office/word/2010/wordprocessingShape" mc:Ignorable="w14 w15 w16se w16cid w16 w16cex w16sdtdh wp14">
   <w:body>
     <w:p>
       <w:pPr>
@@ -657,7 +657,7 @@
         </w:rPr>
       </w:pPr>
     </w:p>
-    <w:bookmarkStart w:id="0" w:name="_Toc103890517" w:displacedByCustomXml="next"/>
+    <w:bookmarkStart w:id="0" w:name="_Toc103985616" w:displacedByCustomXml="next"/>
     <w:sdt>
       <w:sdtPr>
         <w:rPr>
@@ -706,7 +706,7 @@
               <w:rFonts w:asciiTheme="minorHAnsi" w:eastAsiaTheme="minorEastAsia" w:hAnsiTheme="minorHAnsi"/>
               <w:noProof/>
               <w:sz w:val="22"/>
-              <w:lang w:val="en-US"/>
+              <w:lang w:val="en-GB" w:eastAsia="en-GB"/>
             </w:rPr>
           </w:pPr>
           <w:r>
@@ -718,7 +718,7 @@
           <w:r>
             <w:fldChar w:fldCharType="separate"/>
           </w:r>
-          <w:hyperlink w:anchor="_Toc103890517" w:history="1">
+          <w:hyperlink w:anchor="_Toc103985616" w:history="1">
             <w:r>
               <w:rPr>
                 <w:rStyle w:val="Hyperlink"/>
@@ -745,7 +745,7 @@
                 <w:noProof/>
                 <w:webHidden/>
               </w:rPr>
-              <w:instrText xml:space="preserve"> PAGEREF _Toc103890517 \h </w:instrText>
+              <w:instrText xml:space="preserve"> PAGEREF _Toc103985616 \h </w:instrText>
             </w:r>
             <w:r>
               <w:rPr>
@@ -786,10 +786,10 @@
               <w:rFonts w:asciiTheme="minorHAnsi" w:eastAsiaTheme="minorEastAsia" w:hAnsiTheme="minorHAnsi"/>
               <w:noProof/>
               <w:sz w:val="22"/>
-              <w:lang w:val="en-US"/>
+              <w:lang w:val="en-GB" w:eastAsia="en-GB"/>
             </w:rPr>
           </w:pPr>
-          <w:hyperlink w:anchor="_Toc103890518" w:history="1">
+          <w:hyperlink w:anchor="_Toc103985617" w:history="1">
             <w:r>
               <w:rPr>
                 <w:rStyle w:val="Hyperlink"/>
@@ -816,7 +816,7 @@
                 <w:noProof/>
                 <w:webHidden/>
               </w:rPr>
-              <w:instrText xml:space="preserve"> PAGEREF _Toc103890518 \h </w:instrText>
+              <w:instrText xml:space="preserve"> PAGEREF _Toc103985617 \h </w:instrText>
             </w:r>
             <w:r>
               <w:rPr>
@@ -857,10 +857,10 @@
               <w:rFonts w:asciiTheme="minorHAnsi" w:eastAsiaTheme="minorEastAsia" w:hAnsiTheme="minorHAnsi"/>
               <w:noProof/>
               <w:sz w:val="22"/>
-              <w:lang w:val="en-US"/>
+              <w:lang w:val="en-GB" w:eastAsia="en-GB"/>
             </w:rPr>
           </w:pPr>
-          <w:hyperlink w:anchor="_Toc103890519" w:history="1">
+          <w:hyperlink w:anchor="_Toc103985618" w:history="1">
             <w:r>
               <w:rPr>
                 <w:rStyle w:val="Hyperlink"/>
@@ -887,7 +887,7 @@
                 <w:noProof/>
                 <w:webHidden/>
               </w:rPr>
-              <w:instrText xml:space="preserve"> PAGEREF _Toc103890519 \h </w:instrText>
+              <w:instrText xml:space="preserve"> PAGEREF _Toc103985618 \h </w:instrText>
             </w:r>
             <w:r>
               <w:rPr>
@@ -928,10 +928,10 @@
               <w:rFonts w:asciiTheme="minorHAnsi" w:eastAsiaTheme="minorEastAsia" w:hAnsiTheme="minorHAnsi"/>
               <w:noProof/>
               <w:sz w:val="22"/>
-              <w:lang w:val="en-US"/>
+              <w:lang w:val="en-GB" w:eastAsia="en-GB"/>
             </w:rPr>
           </w:pPr>
-          <w:hyperlink w:anchor="_Toc103890520" w:history="1">
+          <w:hyperlink w:anchor="_Toc103985619" w:history="1">
             <w:r>
               <w:rPr>
                 <w:rStyle w:val="Hyperlink"/>
@@ -958,7 +958,7 @@
                 <w:noProof/>
                 <w:webHidden/>
               </w:rPr>
-              <w:instrText xml:space="preserve"> PAGEREF _Toc103890520 \h </w:instrText>
+              <w:instrText xml:space="preserve"> PAGEREF _Toc103985619 \h </w:instrText>
             </w:r>
             <w:r>
               <w:rPr>
@@ -999,10 +999,10 @@
               <w:rFonts w:asciiTheme="minorHAnsi" w:eastAsiaTheme="minorEastAsia" w:hAnsiTheme="minorHAnsi"/>
               <w:noProof/>
               <w:sz w:val="22"/>
-              <w:lang w:val="en-US"/>
+              <w:lang w:val="en-GB" w:eastAsia="en-GB"/>
             </w:rPr>
           </w:pPr>
-          <w:hyperlink w:anchor="_Toc103890521" w:history="1">
+          <w:hyperlink w:anchor="_Toc103985620" w:history="1">
             <w:r>
               <w:rPr>
                 <w:rStyle w:val="Hyperlink"/>
@@ -1029,7 +1029,7 @@
                 <w:noProof/>
                 <w:webHidden/>
               </w:rPr>
-              <w:instrText xml:space="preserve"> PAGEREF _Toc103890521 \h </w:instrText>
+              <w:instrText xml:space="preserve"> PAGEREF _Toc103985620 \h </w:instrText>
             </w:r>
             <w:r>
               <w:rPr>
@@ -1070,10 +1070,10 @@
               <w:rFonts w:asciiTheme="minorHAnsi" w:eastAsiaTheme="minorEastAsia" w:hAnsiTheme="minorHAnsi"/>
               <w:noProof/>
               <w:sz w:val="22"/>
-              <w:lang w:val="en-US"/>
+              <w:lang w:val="en-GB" w:eastAsia="en-GB"/>
             </w:rPr>
           </w:pPr>
-          <w:hyperlink w:anchor="_Toc103890522" w:history="1">
+          <w:hyperlink w:anchor="_Toc103985621" w:history="1">
             <w:r>
               <w:rPr>
                 <w:rStyle w:val="Hyperlink"/>
@@ -1100,7 +1100,7 @@
                 <w:noProof/>
                 <w:webHidden/>
               </w:rPr>
-              <w:instrText xml:space="preserve"> PAGEREF _Toc103890522 \h </w:instrText>
+              <w:instrText xml:space="preserve"> PAGEREF _Toc103985621 \h </w:instrText>
             </w:r>
             <w:r>
               <w:rPr>
@@ -1141,10 +1141,10 @@
               <w:rFonts w:asciiTheme="minorHAnsi" w:eastAsiaTheme="minorEastAsia" w:hAnsiTheme="minorHAnsi"/>
               <w:noProof/>
               <w:sz w:val="22"/>
-              <w:lang w:val="en-US"/>
+              <w:lang w:val="en-GB" w:eastAsia="en-GB"/>
             </w:rPr>
           </w:pPr>
-          <w:hyperlink w:anchor="_Toc103890523" w:history="1">
+          <w:hyperlink w:anchor="_Toc103985622" w:history="1">
             <w:r>
               <w:rPr>
                 <w:rStyle w:val="Hyperlink"/>
@@ -1171,7 +1171,7 @@
                 <w:noProof/>
                 <w:webHidden/>
               </w:rPr>
-              <w:instrText xml:space="preserve"> PAGEREF _Toc103890523 \h </w:instrText>
+              <w:instrText xml:space="preserve"> PAGEREF _Toc103985622 \h </w:instrText>
             </w:r>
             <w:r>
               <w:rPr>
@@ -1212,10 +1212,10 @@
               <w:rFonts w:asciiTheme="minorHAnsi" w:eastAsiaTheme="minorEastAsia" w:hAnsiTheme="minorHAnsi"/>
               <w:noProof/>
               <w:sz w:val="22"/>
-              <w:lang w:val="en-US"/>
+              <w:lang w:val="en-GB" w:eastAsia="en-GB"/>
             </w:rPr>
           </w:pPr>
-          <w:hyperlink w:anchor="_Toc103890524" w:history="1">
+          <w:hyperlink w:anchor="_Toc103985623" w:history="1">
             <w:r>
               <w:rPr>
                 <w:rStyle w:val="Hyperlink"/>
@@ -1257,7 +1257,7 @@
                 <w:noProof/>
                 <w:webHidden/>
               </w:rPr>
-              <w:instrText xml:space="preserve"> PAGEREF _Toc103890524 \h </w:instrText>
+              <w:instrText xml:space="preserve"> PAGEREF _Toc103985623 \h </w:instrText>
             </w:r>
             <w:r>
               <w:rPr>
@@ -1298,10 +1298,10 @@
               <w:rFonts w:asciiTheme="minorHAnsi" w:eastAsiaTheme="minorEastAsia" w:hAnsiTheme="minorHAnsi"/>
               <w:noProof/>
               <w:sz w:val="22"/>
-              <w:lang w:val="en-US"/>
+              <w:lang w:val="en-GB" w:eastAsia="en-GB"/>
             </w:rPr>
           </w:pPr>
-          <w:hyperlink w:anchor="_Toc103890525" w:history="1">
+          <w:hyperlink w:anchor="_Toc103985624" w:history="1">
             <w:r>
               <w:rPr>
                 <w:rStyle w:val="Hyperlink"/>
@@ -1328,7 +1328,7 @@
                 <w:noProof/>
                 <w:webHidden/>
               </w:rPr>
-              <w:instrText xml:space="preserve"> PAGEREF _Toc103890525 \h </w:instrText>
+              <w:instrText xml:space="preserve"> PAGEREF _Toc103985624 \h </w:instrText>
             </w:r>
             <w:r>
               <w:rPr>
@@ -1348,7 +1348,7 @@
                 <w:noProof/>
                 <w:webHidden/>
               </w:rPr>
-              <w:t>9</w:t>
+              <w:t>10</w:t>
             </w:r>
             <w:r>
               <w:rPr>
@@ -1369,10 +1369,10 @@
               <w:rFonts w:asciiTheme="minorHAnsi" w:eastAsiaTheme="minorEastAsia" w:hAnsiTheme="minorHAnsi"/>
               <w:noProof/>
               <w:sz w:val="22"/>
-              <w:lang w:val="en-US"/>
+              <w:lang w:val="en-GB" w:eastAsia="en-GB"/>
             </w:rPr>
           </w:pPr>
-          <w:hyperlink w:anchor="_Toc103890526" w:history="1">
+          <w:hyperlink w:anchor="_Toc103985625" w:history="1">
             <w:r>
               <w:rPr>
                 <w:rStyle w:val="Hyperlink"/>
@@ -1399,7 +1399,7 @@
                 <w:noProof/>
                 <w:webHidden/>
               </w:rPr>
-              <w:instrText xml:space="preserve"> PAGEREF _Toc103890526 \h </w:instrText>
+              <w:instrText xml:space="preserve"> PAGEREF _Toc103985625 \h </w:instrText>
             </w:r>
             <w:r>
               <w:rPr>
@@ -1419,7 +1419,7 @@
                 <w:noProof/>
                 <w:webHidden/>
               </w:rPr>
-              <w:t>10</w:t>
+              <w:t>11</w:t>
             </w:r>
             <w:r>
               <w:rPr>
@@ -1440,10 +1440,10 @@
               <w:rFonts w:asciiTheme="minorHAnsi" w:eastAsiaTheme="minorEastAsia" w:hAnsiTheme="minorHAnsi"/>
               <w:noProof/>
               <w:sz w:val="22"/>
-              <w:lang w:val="en-US"/>
+              <w:lang w:val="en-GB" w:eastAsia="en-GB"/>
             </w:rPr>
           </w:pPr>
-          <w:hyperlink w:anchor="_Toc103890527" w:history="1">
+          <w:hyperlink w:anchor="_Toc103985626" w:history="1">
             <w:r>
               <w:rPr>
                 <w:rStyle w:val="Hyperlink"/>
@@ -1470,7 +1470,7 @@
                 <w:noProof/>
                 <w:webHidden/>
               </w:rPr>
-              <w:instrText xml:space="preserve"> PAGEREF _Toc103890527 \h </w:instrText>
+              <w:instrText xml:space="preserve"> PAGEREF _Toc103985626 \h </w:instrText>
             </w:r>
             <w:r>
               <w:rPr>
@@ -1490,7 +1490,7 @@
                 <w:noProof/>
                 <w:webHidden/>
               </w:rPr>
-              <w:t>12</w:t>
+              <w:t>13</w:t>
             </w:r>
             <w:r>
               <w:rPr>
@@ -1511,31 +1511,16 @@
               <w:rFonts w:asciiTheme="minorHAnsi" w:eastAsiaTheme="minorEastAsia" w:hAnsiTheme="minorHAnsi"/>
               <w:noProof/>
               <w:sz w:val="22"/>
-              <w:lang w:val="en-US"/>
+              <w:lang w:val="en-GB" w:eastAsia="en-GB"/>
             </w:rPr>
           </w:pPr>
-          <w:hyperlink w:anchor="_Toc103890528" w:history="1">
+          <w:hyperlink w:anchor="_Toc103985627" w:history="1">
             <w:r>
               <w:rPr>
                 <w:rStyle w:val="Hyperlink"/>
                 <w:noProof/>
               </w:rPr>
-              <w:t>3.</w:t>
-            </w:r>
-            <w:r>
-              <w:rPr>
-                <w:rStyle w:val="Hyperlink"/>
-                <w:noProof/>
-                <w:lang w:val="en-US"/>
-              </w:rPr>
-              <w:t>7</w:t>
-            </w:r>
-            <w:r>
-              <w:rPr>
-                <w:rStyle w:val="Hyperlink"/>
-                <w:noProof/>
-              </w:rPr>
-              <w:t xml:space="preserve"> Оценка на резултатите</w:t>
+              <w:t>3.7 Оценка на резултатите</w:t>
             </w:r>
             <w:r>
               <w:rPr>
@@ -1556,7 +1541,7 @@
                 <w:noProof/>
                 <w:webHidden/>
               </w:rPr>
-              <w:instrText xml:space="preserve"> PAGEREF _Toc103890528 \h </w:instrText>
+              <w:instrText xml:space="preserve"> PAGEREF _Toc103985627 \h </w:instrText>
             </w:r>
             <w:r>
               <w:rPr>
@@ -1576,7 +1561,7 @@
                 <w:noProof/>
                 <w:webHidden/>
               </w:rPr>
-              <w:t>13</w:t>
+              <w:t>14</w:t>
             </w:r>
             <w:r>
               <w:rPr>
@@ -1597,10 +1582,10 @@
               <w:rFonts w:asciiTheme="minorHAnsi" w:eastAsiaTheme="minorEastAsia" w:hAnsiTheme="minorHAnsi"/>
               <w:noProof/>
               <w:sz w:val="22"/>
-              <w:lang w:val="en-US"/>
+              <w:lang w:val="en-GB" w:eastAsia="en-GB"/>
             </w:rPr>
           </w:pPr>
-          <w:hyperlink w:anchor="_Toc103890529" w:history="1">
+          <w:hyperlink w:anchor="_Toc103985628" w:history="1">
             <w:r>
               <w:rPr>
                 <w:rStyle w:val="Hyperlink"/>
@@ -1627,7 +1612,7 @@
                 <w:noProof/>
                 <w:webHidden/>
               </w:rPr>
-              <w:instrText xml:space="preserve"> PAGEREF _Toc103890529 \h </w:instrText>
+              <w:instrText xml:space="preserve"> PAGEREF _Toc103985628 \h </w:instrText>
             </w:r>
             <w:r>
               <w:rPr>
@@ -1647,7 +1632,7 @@
                 <w:noProof/>
                 <w:webHidden/>
               </w:rPr>
-              <w:t>13</w:t>
+              <w:t>16</w:t>
             </w:r>
             <w:r>
               <w:rPr>
@@ -1668,10 +1653,10 @@
               <w:rFonts w:asciiTheme="minorHAnsi" w:eastAsiaTheme="minorEastAsia" w:hAnsiTheme="minorHAnsi"/>
               <w:noProof/>
               <w:sz w:val="22"/>
-              <w:lang w:val="en-US"/>
+              <w:lang w:val="en-GB" w:eastAsia="en-GB"/>
             </w:rPr>
           </w:pPr>
-          <w:hyperlink w:anchor="_Toc103890530" w:history="1">
+          <w:hyperlink w:anchor="_Toc103985629" w:history="1">
             <w:r>
               <w:rPr>
                 <w:rStyle w:val="Hyperlink"/>
@@ -1698,7 +1683,7 @@
                 <w:noProof/>
                 <w:webHidden/>
               </w:rPr>
-              <w:instrText xml:space="preserve"> PAGEREF _Toc103890530 \h </w:instrText>
+              <w:instrText xml:space="preserve"> PAGEREF _Toc103985629 \h </w:instrText>
             </w:r>
             <w:r>
               <w:rPr>
@@ -1718,7 +1703,7 @@
                 <w:noProof/>
                 <w:webHidden/>
               </w:rPr>
-              <w:t>14</w:t>
+              <w:t>16</w:t>
             </w:r>
             <w:r>
               <w:rPr>
@@ -1739,10 +1724,10 @@
               <w:rFonts w:asciiTheme="minorHAnsi" w:eastAsiaTheme="minorEastAsia" w:hAnsiTheme="minorHAnsi"/>
               <w:noProof/>
               <w:sz w:val="22"/>
-              <w:lang w:val="en-US"/>
+              <w:lang w:val="en-GB" w:eastAsia="en-GB"/>
             </w:rPr>
           </w:pPr>
-          <w:hyperlink w:anchor="_Toc103890531" w:history="1">
+          <w:hyperlink w:anchor="_Toc103985630" w:history="1">
             <w:r>
               <w:rPr>
                 <w:rStyle w:val="Hyperlink"/>
@@ -1769,7 +1754,7 @@
                 <w:noProof/>
                 <w:webHidden/>
               </w:rPr>
-              <w:instrText xml:space="preserve"> PAGEREF _Toc103890531 \h </w:instrText>
+              <w:instrText xml:space="preserve"> PAGEREF _Toc103985630 \h </w:instrText>
             </w:r>
             <w:r>
               <w:rPr>
@@ -1789,7 +1774,7 @@
                 <w:noProof/>
                 <w:webHidden/>
               </w:rPr>
-              <w:t>15</w:t>
+              <w:t>17</w:t>
             </w:r>
             <w:r>
               <w:rPr>
@@ -1810,10 +1795,10 @@
               <w:rFonts w:asciiTheme="minorHAnsi" w:eastAsiaTheme="minorEastAsia" w:hAnsiTheme="minorHAnsi"/>
               <w:noProof/>
               <w:sz w:val="22"/>
-              <w:lang w:val="en-US"/>
+              <w:lang w:val="en-GB" w:eastAsia="en-GB"/>
             </w:rPr>
           </w:pPr>
-          <w:hyperlink w:anchor="_Toc103890532" w:history="1">
+          <w:hyperlink w:anchor="_Toc103985631" w:history="1">
             <w:r>
               <w:rPr>
                 <w:rStyle w:val="Hyperlink"/>
@@ -1870,7 +1855,7 @@
                 <w:noProof/>
                 <w:webHidden/>
               </w:rPr>
-              <w:instrText xml:space="preserve"> PAGEREF _Toc103890532 \h </w:instrText>
+              <w:instrText xml:space="preserve"> PAGEREF _Toc103985631 \h </w:instrText>
             </w:r>
             <w:r>
               <w:rPr>
@@ -1890,7 +1875,78 @@
                 <w:noProof/>
                 <w:webHidden/>
               </w:rPr>
-              <w:t>15</w:t>
+              <w:t>17</w:t>
+            </w:r>
+            <w:r>
+              <w:rPr>
+                <w:noProof/>
+                <w:webHidden/>
+              </w:rPr>
+              <w:fldChar w:fldCharType="end"/>
+            </w:r>
+          </w:hyperlink>
+        </w:p>
+        <w:p>
+          <w:pPr>
+            <w:pStyle w:val="TOC2"/>
+            <w:tabs>
+              <w:tab w:val="right" w:leader="dot" w:pos="9016"/>
+            </w:tabs>
+            <w:rPr>
+              <w:rFonts w:asciiTheme="minorHAnsi" w:eastAsiaTheme="minorEastAsia" w:hAnsiTheme="minorHAnsi"/>
+              <w:noProof/>
+              <w:sz w:val="22"/>
+              <w:lang w:val="en-GB" w:eastAsia="en-GB"/>
+            </w:rPr>
+          </w:pPr>
+          <w:hyperlink w:anchor="_Toc103985632" w:history="1">
+            <w:r>
+              <w:rPr>
+                <w:rStyle w:val="Hyperlink"/>
+                <w:noProof/>
+              </w:rPr>
+              <w:t>2. За авторите</w:t>
+            </w:r>
+            <w:r>
+              <w:rPr>
+                <w:noProof/>
+                <w:webHidden/>
+              </w:rPr>
+              <w:tab/>
+            </w:r>
+            <w:r>
+              <w:rPr>
+                <w:noProof/>
+                <w:webHidden/>
+              </w:rPr>
+              <w:fldChar w:fldCharType="begin"/>
+            </w:r>
+            <w:r>
+              <w:rPr>
+                <w:noProof/>
+                <w:webHidden/>
+              </w:rPr>
+              <w:instrText xml:space="preserve"> PAGEREF _Toc103985632 \h </w:instrText>
+            </w:r>
+            <w:r>
+              <w:rPr>
+                <w:noProof/>
+                <w:webHidden/>
+              </w:rPr>
+            </w:r>
+            <w:r>
+              <w:rPr>
+                <w:noProof/>
+                <w:webHidden/>
+              </w:rPr>
+              <w:fldChar w:fldCharType="separate"/>
+            </w:r>
+            <w:r>
+              <w:rPr>
+                <w:noProof/>
+                <w:webHidden/>
+              </w:rPr>
+              <w:t>17</w:t>
             </w:r>
             <w:r>
               <w:rPr>
@@ -1917,7 +1973,7 @@
       <w:pPr>
         <w:pStyle w:val="Heading1"/>
       </w:pPr>
-      <w:bookmarkStart w:id="1" w:name="_Toc103890518"/>
+      <w:bookmarkStart w:id="1" w:name="_Toc103985617"/>
       <w:r>
         <w:t>2. Увод</w:t>
       </w:r>
@@ -1943,19 +1999,18 @@
         <w:t>com</w:t>
       </w:r>
       <w:r>
-        <w:t xml:space="preserve"> продава една и съща стока но от различни търговци. Много е важно да има алгоритъм по който да се намира вече въведената стока дали я има в онлайн магазина. По същият начин има държавни институции, които имат данните за населението но от различни източници и трябва да се засече кои индивиди имат повече </w:t>
+        <w:t xml:space="preserve"> продава една и съща стока но от различни търговци. Много е важно да има алгоритъм по който да се намира вече въведената стока дали я има в онлайн магазина. По същият начин има държавни институции, които имат данните за </w:t>
       </w:r>
       <w:r>
         <w:lastRenderedPageBreak/>
-        <w:t xml:space="preserve">от един адрес или са декларирали невярна информация, както и да се намерят различните такива за да се преброи населението коректно. </w:t>
-      </w:r>
-    </w:p>
-    <w:p/>
+        <w:t xml:space="preserve">населението но от различни източници и трябва да се засече кои индивиди имат повече от един адрес или са декларирали невярна информация, както и да се намерят различните такива за да се преброи населението коректно. </w:t>
+      </w:r>
+    </w:p>
     <w:p>
       <w:pPr>
         <w:pStyle w:val="Heading1"/>
       </w:pPr>
-      <w:bookmarkStart w:id="2" w:name="_Toc103890519"/>
+      <w:bookmarkStart w:id="2" w:name="_Toc103985618"/>
       <w:r>
         <w:t>3. Реализация</w:t>
       </w:r>
@@ -1990,7 +2045,13 @@
         <w:t xml:space="preserve"> [3]</w:t>
       </w:r>
       <w:r>
-        <w:t xml:space="preserve">, служещи за демонстрация на проекта Магелан. В случая става въпрос за компютърна техника, събрана от американските сайтове </w:t>
+        <w:t xml:space="preserve">, служещи за демонстрация на проекта Магелан. В случая става въпрос за компютърна техника, събрана от американските </w:t>
+      </w:r>
+      <w:r>
+        <w:t xml:space="preserve">уеб </w:t>
+      </w:r>
+      <w:r>
+        <w:t xml:space="preserve">сайтове </w:t>
       </w:r>
       <w:r>
         <w:rPr>
@@ -2020,7 +2081,13 @@
         <w:t>.</w:t>
       </w:r>
       <w:r>
-        <w:t xml:space="preserve"> Данните са във форма на </w:t>
+        <w:t xml:space="preserve"> Данните са във форма</w:t>
+      </w:r>
+      <w:r>
+        <w:t>т</w:t>
+      </w:r>
+      <w:r>
+        <w:t xml:space="preserve"> </w:t>
       </w:r>
       <w:r>
         <w:rPr>
@@ -2193,12 +2260,14 @@
       <w:r>
         <w:t>Юпитер Ноутбук(</w:t>
       </w:r>
+      <w:proofErr w:type="spellStart"/>
       <w:r>
         <w:rPr>
           <w:lang w:val="en-US"/>
         </w:rPr>
         <w:t>Jupyter</w:t>
       </w:r>
+      <w:proofErr w:type="spellEnd"/>
       <w:r>
         <w:t xml:space="preserve"> </w:t>
       </w:r>
@@ -2219,7 +2288,7 @@
       <w:pPr>
         <w:pStyle w:val="Heading2"/>
       </w:pPr>
-      <w:bookmarkStart w:id="3" w:name="_Toc103890520"/>
+      <w:bookmarkStart w:id="3" w:name="_Toc103985619"/>
       <w:r>
         <w:t>3.1 Алгоритъм</w:t>
       </w:r>
@@ -2342,7 +2411,7 @@
       <w:pPr>
         <w:pStyle w:val="Heading3"/>
       </w:pPr>
-      <w:bookmarkStart w:id="4" w:name="_Toc103890521"/>
+      <w:bookmarkStart w:id="4" w:name="_Toc103985620"/>
       <w:r>
         <w:t>3.1.1 Процес на свързване на обекти</w:t>
       </w:r>
@@ -2657,6 +2726,9 @@
         <w:t>,</w:t>
       </w:r>
       <w:r>
+        <w:t xml:space="preserve"> </w:t>
+      </w:r>
+      <w:r>
         <w:t>работещи независимо един от друг и после</w:t>
       </w:r>
       <w:r>
@@ -2942,7 +3014,13 @@
         <w:t xml:space="preserve">. </w:t>
       </w:r>
       <w:r>
-        <w:t xml:space="preserve">Алгоритмите, измежду които ще бъде избирано, са </w:t>
+        <w:t>Алгоритмите, измежду които ще бъде избирано, са</w:t>
+      </w:r>
+      <w:r>
+        <w:t>:</w:t>
+      </w:r>
+      <w:r>
+        <w:t xml:space="preserve"> </w:t>
       </w:r>
       <w:r>
         <w:t>„д</w:t>
@@ -2978,13 +3056,55 @@
         <w:t xml:space="preserve">), </w:t>
       </w:r>
       <w:r>
+        <w:t>машина на поддържащите вектори (</w:t>
+      </w:r>
+      <w:r>
+        <w:rPr>
+          <w:lang w:val="en-US"/>
+        </w:rPr>
+        <w:t>support</w:t>
+      </w:r>
+      <w:r>
+        <w:t xml:space="preserve"> </w:t>
+      </w:r>
+      <w:r>
+        <w:rPr>
+          <w:lang w:val="en-US"/>
+        </w:rPr>
+        <w:t>vector</w:t>
+      </w:r>
+      <w:r>
+        <w:t xml:space="preserve"> </w:t>
+      </w:r>
+      <w:r>
+        <w:rPr>
+          <w:lang w:val="en-US"/>
+        </w:rPr>
+        <w:t>machine</w:t>
+      </w:r>
+      <w:r>
+        <w:t>)</w:t>
+      </w:r>
+      <w:r>
+        <w:t xml:space="preserve">, </w:t>
+      </w:r>
+      <w:r>
         <w:t>„</w:t>
       </w:r>
       <w:r>
-        <w:rPr>
-          <w:lang w:val="en-US"/>
-        </w:rPr>
-        <w:t>support</w:t>
+        <w:t>случайна гора</w:t>
+      </w:r>
+      <w:r>
+        <w:t>“</w:t>
+      </w:r>
+      <w:r>
+        <w:t xml:space="preserve"> (</w:t>
+      </w:r>
+      <w:r>
+        <w:rPr>
+          <w:lang w:val="en-US"/>
+        </w:rPr>
+        <w:t>random</w:t>
       </w:r>
       <w:r>
         <w:t xml:space="preserve"> </w:t>
@@ -2993,7 +3113,43 @@
         <w:rPr>
           <w:lang w:val="en-US"/>
         </w:rPr>
-        <w:t>vector</w:t>
+        <w:t>forest</w:t>
+      </w:r>
+      <w:r>
+        <w:t>)</w:t>
+      </w:r>
+      <w:r>
+        <w:t xml:space="preserve">, </w:t>
+      </w:r>
+      <w:r>
+        <w:t>„</w:t>
+      </w:r>
+      <w:r>
+        <w:t>логистична</w:t>
+      </w:r>
+      <w:r>
+        <w:t xml:space="preserve"> регресия“</w:t>
+      </w:r>
+      <w:r>
+        <w:t xml:space="preserve"> и </w:t>
+      </w:r>
+      <w:r>
+        <w:t>„</w:t>
+      </w:r>
+      <w:r>
+        <w:t>линейна регресия</w:t>
+      </w:r>
+      <w:r>
+        <w:t>“</w:t>
+      </w:r>
+      <w:r>
+        <w:t xml:space="preserve"> (</w:t>
+      </w:r>
+      <w:r>
+        <w:rPr>
+          <w:lang w:val="en-US"/>
+        </w:rPr>
+        <w:t>logistic</w:t>
       </w:r>
       <w:r>
         <w:t xml:space="preserve"> </w:t>
@@ -3002,223 +3158,157 @@
         <w:rPr>
           <w:lang w:val="en-US"/>
         </w:rPr>
-        <w:t>machine</w:t>
+        <w:t>and</w:t>
+      </w:r>
+      <w:r>
+        <w:t xml:space="preserve"> </w:t>
+      </w:r>
+      <w:r>
+        <w:rPr>
+          <w:lang w:val="en-US"/>
+        </w:rPr>
+        <w:t>linear</w:t>
+      </w:r>
+      <w:r>
+        <w:t xml:space="preserve"> </w:t>
+      </w:r>
+      <w:r>
+        <w:rPr>
+          <w:lang w:val="en-US"/>
+        </w:rPr>
+        <w:t>regression</w:t>
+      </w:r>
+      <w:r>
+        <w:t>)</w:t>
+      </w:r>
+      <w:r>
+        <w:t>.</w:t>
+      </w:r>
+      <w:r>
+        <w:t xml:space="preserve"> </w:t>
+      </w:r>
+      <w:r>
+        <w:t xml:space="preserve">След това </w:t>
+      </w:r>
+      <w:r>
+        <w:t>изчислителното множество (</w:t>
+      </w:r>
+      <w:r>
+        <w:rPr>
+          <w:lang w:val="en-US"/>
+        </w:rPr>
+        <w:t>evaluation</w:t>
+      </w:r>
+      <w:r>
+        <w:t xml:space="preserve"> </w:t>
+      </w:r>
+      <w:r>
+        <w:rPr>
+          <w:lang w:val="en-US"/>
+        </w:rPr>
+        <w:t>set</w:t>
+      </w:r>
+      <w:r>
+        <w:t xml:space="preserve">) </w:t>
+      </w:r>
+      <w:r>
+        <w:t xml:space="preserve">бива превръщан във фийчър вектори за тренировъчните и тестовите данни. Сега </w:t>
+      </w:r>
+      <w:r>
+        <w:t xml:space="preserve">биват </w:t>
+      </w:r>
+      <w:r>
+        <w:t>използва</w:t>
+      </w:r>
+      <w:r>
+        <w:t>ни</w:t>
+      </w:r>
+      <w:r>
+        <w:t xml:space="preserve"> фийчър векторите от тренировъчния сет, за да </w:t>
+      </w:r>
+      <w:r>
+        <w:t xml:space="preserve">бъде </w:t>
+      </w:r>
+      <w:r>
+        <w:t>тренира</w:t>
+      </w:r>
+      <w:r>
+        <w:t>н</w:t>
+      </w:r>
+      <w:r>
+        <w:t xml:space="preserve"> алгоритъма, и го изпробваме върху тестовото множество.</w:t>
+      </w:r>
+      <w:r>
+        <w:t xml:space="preserve"> </w:t>
+      </w:r>
+    </w:p>
+    <w:p>
+      <w:pPr>
+        <w:pStyle w:val="Heading2"/>
+      </w:pPr>
+      <w:bookmarkStart w:id="5" w:name="_Toc103985621"/>
+      <w:r>
+        <w:t>3</w:t>
+      </w:r>
+      <w:r>
+        <w:t>.</w:t>
+      </w:r>
+      <w:r>
+        <w:t>2</w:t>
+      </w:r>
+      <w:r>
+        <w:t xml:space="preserve"> </w:t>
+      </w:r>
+      <w:r>
+        <w:t>Библиотека Магелан</w:t>
+      </w:r>
+      <w:bookmarkEnd w:id="5"/>
+    </w:p>
+    <w:p>
+      <w:r>
+        <w:t>Библиотеката Магелан е разработена от групата Анхай</w:t>
+      </w:r>
+      <w:r>
+        <w:t>с</w:t>
+      </w:r>
+      <w:r>
+        <w:t xml:space="preserve"> [1]</w:t>
+      </w:r>
+      <w:r>
+        <w:t>.</w:t>
+      </w:r>
+      <w:r>
+        <w:t xml:space="preserve"> </w:t>
+      </w:r>
+      <w:r>
+        <w:t xml:space="preserve">Тя е написана на програмния език </w:t>
+      </w:r>
+      <w:r>
+        <w:rPr>
+          <w:lang w:val="en-US"/>
+        </w:rPr>
+        <w:t>Python</w:t>
+      </w:r>
+      <w:r>
+        <w:t xml:space="preserve"> и използва компоненти написани на език</w:t>
+      </w:r>
+      <w:r>
+        <w:t>а</w:t>
+      </w:r>
+      <w:r>
+        <w:t xml:space="preserve"> </w:t>
+      </w:r>
+      <w:r>
+        <w:t>„</w:t>
+      </w:r>
+      <w:r>
+        <w:rPr>
+          <w:lang w:val="en-US"/>
+        </w:rPr>
+        <w:t>C</w:t>
       </w:r>
       <w:r>
         <w:t>“</w:t>
-      </w:r>
-      <w:r>
-        <w:t xml:space="preserve">, </w:t>
-      </w:r>
-      <w:r>
-        <w:t>„</w:t>
-      </w:r>
-      <w:r>
-        <w:t>случайна гора</w:t>
-      </w:r>
-      <w:r>
-        <w:t>“</w:t>
-      </w:r>
-      <w:r>
-        <w:t xml:space="preserve"> (</w:t>
-      </w:r>
-      <w:r>
-        <w:rPr>
-          <w:lang w:val="en-US"/>
-        </w:rPr>
-        <w:t>random</w:t>
-      </w:r>
-      <w:r>
-        <w:t xml:space="preserve"> </w:t>
-      </w:r>
-      <w:r>
-        <w:rPr>
-          <w:lang w:val="en-US"/>
-        </w:rPr>
-        <w:t>forest</w:t>
-      </w:r>
-      <w:r>
-        <w:t>)</w:t>
-      </w:r>
-      <w:r>
-        <w:t xml:space="preserve">, </w:t>
-      </w:r>
-      <w:r>
-        <w:t>„</w:t>
-      </w:r>
-      <w:r>
-        <w:t>логистична</w:t>
-      </w:r>
-      <w:r>
-        <w:t xml:space="preserve"> регресия“</w:t>
-      </w:r>
-      <w:r>
-        <w:t xml:space="preserve"> и </w:t>
-      </w:r>
-      <w:r>
-        <w:t>„</w:t>
-      </w:r>
-      <w:r>
-        <w:t>линейна регресия</w:t>
-      </w:r>
-      <w:r>
-        <w:t>“</w:t>
-      </w:r>
-      <w:r>
-        <w:t xml:space="preserve"> (</w:t>
-      </w:r>
-      <w:r>
-        <w:rPr>
-          <w:lang w:val="en-US"/>
-        </w:rPr>
-        <w:t>logistic</w:t>
-      </w:r>
-      <w:r>
-        <w:t xml:space="preserve"> </w:t>
-      </w:r>
-      <w:r>
-        <w:rPr>
-          <w:lang w:val="en-US"/>
-        </w:rPr>
-        <w:t>and</w:t>
-      </w:r>
-      <w:r>
-        <w:t xml:space="preserve"> </w:t>
-      </w:r>
-      <w:r>
-        <w:rPr>
-          <w:lang w:val="en-US"/>
-        </w:rPr>
-        <w:t>linear</w:t>
-      </w:r>
-      <w:r>
-        <w:t xml:space="preserve"> </w:t>
-      </w:r>
-      <w:r>
-        <w:rPr>
-          <w:lang w:val="en-US"/>
-        </w:rPr>
-        <w:t>regression</w:t>
-      </w:r>
-      <w:r>
-        <w:t>)</w:t>
-      </w:r>
-      <w:r>
-        <w:t>.</w:t>
-      </w:r>
-      <w:r>
-        <w:t xml:space="preserve"> </w:t>
-      </w:r>
-      <w:r>
-        <w:t xml:space="preserve">След това </w:t>
-      </w:r>
-      <w:r>
-        <w:t>изчислителното множество (</w:t>
-      </w:r>
-      <w:r>
-        <w:rPr>
-          <w:lang w:val="en-US"/>
-        </w:rPr>
-        <w:t>evaluation</w:t>
-      </w:r>
-      <w:r>
-        <w:t xml:space="preserve"> </w:t>
-      </w:r>
-      <w:r>
-        <w:rPr>
-          <w:lang w:val="en-US"/>
-        </w:rPr>
-        <w:t>set</w:t>
-      </w:r>
-      <w:r>
-        <w:t xml:space="preserve">) </w:t>
-      </w:r>
-      <w:r>
-        <w:t xml:space="preserve">бива превръщан във  фийчър вектори за тренировъчните и тестовите данни. Сега </w:t>
-      </w:r>
-      <w:r>
-        <w:t xml:space="preserve">биват </w:t>
-      </w:r>
-      <w:r>
-        <w:t>използва</w:t>
-      </w:r>
-      <w:r>
-        <w:t>ни</w:t>
-      </w:r>
-      <w:r>
-        <w:t xml:space="preserve"> фийчър векторите от тренировъчния сет, за да </w:t>
-      </w:r>
-      <w:r>
-        <w:t xml:space="preserve">бъде </w:t>
-      </w:r>
-      <w:r>
-        <w:t>тренира</w:t>
-      </w:r>
-      <w:r>
-        <w:t>н</w:t>
-      </w:r>
-      <w:r>
-        <w:t xml:space="preserve"> алгоритъма, и го изпробваме върху тестовото множество.</w:t>
-      </w:r>
-      <w:r>
-        <w:t xml:space="preserve"> </w:t>
-      </w:r>
-    </w:p>
-    <w:p>
-      <w:pPr>
-        <w:pStyle w:val="Heading2"/>
-      </w:pPr>
-      <w:bookmarkStart w:id="5" w:name="_Toc103890522"/>
-      <w:r>
-        <w:t>3</w:t>
-      </w:r>
-      <w:r>
-        <w:t>.</w:t>
-      </w:r>
-      <w:r>
-        <w:t>2</w:t>
-      </w:r>
-      <w:r>
-        <w:t xml:space="preserve"> </w:t>
-      </w:r>
-      <w:r>
-        <w:t>Библиотека Магелан</w:t>
-      </w:r>
-      <w:bookmarkEnd w:id="5"/>
-    </w:p>
-    <w:p>
-      <w:r>
-        <w:t>Библиотеката Магелан е разработена от групата Анхай</w:t>
-      </w:r>
-      <w:r>
-        <w:t>с</w:t>
-      </w:r>
-      <w:r>
-        <w:t xml:space="preserve"> [1]</w:t>
-      </w:r>
-      <w:r>
-        <w:t>.</w:t>
-      </w:r>
-      <w:r>
-        <w:t xml:space="preserve"> </w:t>
-      </w:r>
-      <w:r>
-        <w:t xml:space="preserve">Тя е написана на програмния език </w:t>
-      </w:r>
-      <w:r>
-        <w:rPr>
-          <w:lang w:val="en-US"/>
-        </w:rPr>
-        <w:t>Python</w:t>
-      </w:r>
-      <w:r>
-        <w:t xml:space="preserve"> и използва компоненти написани на език </w:t>
-      </w:r>
-      <w:r>
-        <w:rPr>
-          <w:lang w:val="en-US"/>
-        </w:rPr>
-        <w:t>C</w:t>
       </w:r>
       <w:r>
         <w:t xml:space="preserve"> от по-ниско ниво. Само така може да осигури исканата бързина. Библиотеката дава набор</w:t>
@@ -3424,11 +3514,19 @@
       <w:r>
         <w:t>R</w:t>
       </w:r>
-      <w:r>
-        <w:rPr>
-          <w:lang w:val="en-US"/>
-        </w:rPr>
-        <w:t>andom Forest</w:t>
+      <w:proofErr w:type="spellStart"/>
+      <w:r>
+        <w:rPr>
+          <w:lang w:val="en-US"/>
+        </w:rPr>
+        <w:t>andom</w:t>
+      </w:r>
+      <w:proofErr w:type="spellEnd"/>
+      <w:r>
+        <w:rPr>
+          <w:lang w:val="en-US"/>
+        </w:rPr>
+        <w:t xml:space="preserve"> Forest</w:t>
       </w:r>
       <w:r>
         <w:t>)</w:t>
@@ -3576,7 +3674,7 @@
       <w:pPr>
         <w:pStyle w:val="Heading2"/>
       </w:pPr>
-      <w:bookmarkStart w:id="6" w:name="_Toc103890523"/>
+      <w:bookmarkStart w:id="6" w:name="_Toc103985622"/>
       <w:r>
         <w:t>3.3 Корпус</w:t>
       </w:r>
@@ -3671,7 +3769,22 @@
     </w:p>
     <w:p>
       <w:r>
-        <w:t xml:space="preserve">Избрали сме да използваме номер 8 за електроника поради няколко причини. Едната е, че имаме опит с лаптопи и дребна електроника, втората причина е, че текстовото описание не е голямо и няма да изисква </w:t>
+        <w:t>Избрали сме да използваме номер 8</w:t>
+      </w:r>
+      <w:r>
+        <w:t xml:space="preserve"> „</w:t>
+      </w:r>
+      <w:r>
+        <w:t>електроника</w:t>
+      </w:r>
+      <w:r>
+        <w:t xml:space="preserve">“, </w:t>
+      </w:r>
+      <w:r>
+        <w:t xml:space="preserve">поради няколко причини. Едната е, че имаме опит с лаптопи и дребна електроника, втората причина е, че текстовото описание не е голямо и няма да изисква </w:t>
+      </w:r>
+      <w:r>
+        <w:t xml:space="preserve">особена </w:t>
       </w:r>
       <w:r>
         <w:t>обработка на естествен</w:t>
@@ -3695,7 +3808,13 @@
         <w:t>)</w:t>
       </w:r>
       <w:r>
-        <w:t xml:space="preserve"> и като размер двете множества са сравнително неголеми и немалки. От посочените данни използваме само „</w:t>
+        <w:t xml:space="preserve"> и като размер двете множества са сравнително </w:t>
+      </w:r>
+      <w:r>
+        <w:t>средни по обем</w:t>
+      </w:r>
+      <w:r>
+        <w:t>. От посочените данни използваме само „</w:t>
       </w:r>
       <w:r>
         <w:rPr>
@@ -3931,7 +4050,7 @@
       <w:pPr>
         <w:pStyle w:val="Heading2"/>
       </w:pPr>
-      <w:bookmarkStart w:id="7" w:name="_Toc103890524"/>
+      <w:bookmarkStart w:id="7" w:name="_Toc103985623"/>
       <w:r>
         <w:t xml:space="preserve">3.4 </w:t>
       </w:r>
@@ -4138,12 +4257,14 @@
       <w:r>
         <w:t>“</w:t>
       </w:r>
+      <w:proofErr w:type="spellStart"/>
       <w:r>
         <w:rPr>
           <w:lang w:val="en-US"/>
         </w:rPr>
         <w:t>tfidf</w:t>
       </w:r>
+      <w:proofErr w:type="spellEnd"/>
       <w:r>
         <w:t>”</w:t>
       </w:r>
@@ -4307,7 +4428,13 @@
     </w:p>
     <w:p>
       <w:r>
-        <w:t>Считаме, че при описанието на компютрите цифрите имат значение, дали е 4</w:t>
+        <w:t xml:space="preserve">Считаме, че при описанието на компютрите цифрите имат </w:t>
+      </w:r>
+      <w:r>
+        <w:t xml:space="preserve">голямо </w:t>
+      </w:r>
+      <w:r>
+        <w:t>значение, дали е 4</w:t>
       </w:r>
       <w:r>
         <w:rPr>
@@ -4321,12 +4448,14 @@
       <w:r>
         <w:t xml:space="preserve">дали процесора е </w:t>
       </w:r>
+      <w:proofErr w:type="spellStart"/>
       <w:r>
         <w:rPr>
           <w:lang w:val="en-US"/>
         </w:rPr>
         <w:t>i</w:t>
       </w:r>
+      <w:proofErr w:type="spellEnd"/>
       <w:r>
         <w:t xml:space="preserve">5 </w:t>
       </w:r>
@@ -4360,12 +4489,14 @@
       <w:r>
         <w:t>“</w:t>
       </w:r>
+      <w:proofErr w:type="spellStart"/>
       <w:r>
         <w:rPr>
           <w:lang w:val="en-US"/>
         </w:rPr>
         <w:t>tfidf</w:t>
       </w:r>
+      <w:proofErr w:type="spellEnd"/>
       <w:r>
         <w:t xml:space="preserve">” [4] </w:t>
       </w:r>
@@ -4499,12 +4630,14 @@
       <w:r>
         <w:t>или някакво име на серия или търговско име(</w:t>
       </w:r>
+      <w:proofErr w:type="spellStart"/>
       <w:r>
         <w:rPr>
           <w:lang w:val="en-US"/>
         </w:rPr>
         <w:t>zseries</w:t>
       </w:r>
+      <w:proofErr w:type="spellEnd"/>
       <w:r>
         <w:t xml:space="preserve"> -втори ред</w:t>
       </w:r>
@@ -4514,12 +4647,14 @@
       <w:r>
         <w:t>,</w:t>
       </w:r>
+      <w:proofErr w:type="spellStart"/>
       <w:r>
         <w:rPr>
           <w:lang w:val="en-US"/>
         </w:rPr>
         <w:t>chromebook</w:t>
       </w:r>
+      <w:proofErr w:type="spellEnd"/>
       <w:r>
         <w:t xml:space="preserve"> – 4-ти ред</w:t>
       </w:r>
@@ -4591,7 +4726,7 @@
       <w:pPr>
         <w:pStyle w:val="Heading2"/>
       </w:pPr>
-      <w:bookmarkStart w:id="8" w:name="_Toc103890525"/>
+      <w:bookmarkStart w:id="8" w:name="_Toc103985624"/>
       <w:r>
         <w:t>3.5 Свързване на обектите</w:t>
       </w:r>
@@ -4626,27 +4761,33 @@
       </w:r>
       <w:bookmarkStart w:id="9" w:name="_Hlk103812885"/>
       <w:r>
+        <w:t xml:space="preserve"> Следващата стъпка от алгоритъма е превръщано на изчислителното множество във  фийчър вектори за тренировъчните и тестовите данни.</w:t>
+      </w:r>
+      <w:r>
+        <w:t xml:space="preserve"> Анотираните данни са разделени на обучаващо и тестово множество</w:t>
+      </w:r>
+      <w:r>
+        <w:t xml:space="preserve"> в пропорция 75% към 25%.</w:t>
+      </w:r>
+    </w:p>
+    <w:p>
+      <w:r>
+        <w:t>Ще бъде използван подходът ,,К-</w:t>
+      </w:r>
+      <w:r>
+        <w:rPr>
+          <w:lang w:val="en-US"/>
+        </w:rPr>
+        <w:t>Fold</w:t>
+      </w:r>
+      <w:r>
         <w:t xml:space="preserve"> </w:t>
       </w:r>
       <w:r>
-        <w:t>Следващата стъпка от алгоритъма е превръщано на изчислителното множество във  фийчър вектори за тренировъчните и тестовите данни.</w:t>
-      </w:r>
-      <w:r>
-        <w:t xml:space="preserve"> Анотираните данни са разделени на обучаващо и тестово множество</w:t>
-      </w:r>
-      <w:r>
-        <w:t xml:space="preserve"> в пропорция 75% към 25%.</w:t>
-      </w:r>
-    </w:p>
-    <w:p>
-      <w:r>
-        <w:t>Ще бъде използван подходът ,,К-</w:t>
-      </w:r>
-      <w:r>
-        <w:rPr>
-          <w:lang w:val="en-US"/>
-        </w:rPr>
-        <w:t>Fold</w:t>
+        <w:rPr>
+          <w:lang w:val="en-US"/>
+        </w:rPr>
+        <w:t>Cross</w:t>
       </w:r>
       <w:r>
         <w:t xml:space="preserve"> </w:t>
@@ -4655,227 +4796,239 @@
         <w:rPr>
           <w:lang w:val="en-US"/>
         </w:rPr>
-        <w:t>Cross</w:t>
+        <w:t>Validation</w:t>
+      </w:r>
+      <w:r>
+        <w:t>”</w:t>
+      </w:r>
+      <w:r>
+        <w:t xml:space="preserve"> върху обучаващото множество</w:t>
+      </w:r>
+      <w:r>
+        <w:t>, за да изберем най-добрият алгоритъм</w:t>
+      </w:r>
+      <w:r>
+        <w:t xml:space="preserve">, </w:t>
+      </w:r>
+      <w:r>
+        <w:t>като</w:t>
       </w:r>
       <w:r>
         <w:t xml:space="preserve"> </w:t>
       </w:r>
       <w:r>
-        <w:rPr>
-          <w:lang w:val="en-US"/>
-        </w:rPr>
-        <w:t>Validation</w:t>
+        <w:t xml:space="preserve">ще пробваме различни стойности на </w:t>
+      </w:r>
+      <w:r>
+        <w:rPr>
+          <w:lang w:val="en-US"/>
+        </w:rPr>
+        <w:t>k</w:t>
+      </w:r>
+      <w:r>
+        <w:t xml:space="preserve"> </w:t>
+      </w:r>
+      <w:r>
+        <w:t xml:space="preserve">и метриката за измерване на алгоритмите </w:t>
+      </w:r>
+      <w:r>
+        <w:t>–</w:t>
+      </w:r>
+      <w:r>
+        <w:t xml:space="preserve"> точност (</w:t>
+      </w:r>
+      <w:r>
+        <w:rPr>
+          <w:lang w:val="en-US"/>
+        </w:rPr>
+        <w:t>precision</w:t>
+      </w:r>
+      <w:r>
+        <w:t>)</w:t>
+      </w:r>
+      <w:r>
+        <w:t>. Алгоритмите, измежду които ще бъде избирано</w:t>
+      </w:r>
+      <w:r>
+        <w:t>,</w:t>
+      </w:r>
+      <w:r>
+        <w:t xml:space="preserve"> са</w:t>
+      </w:r>
+      <w:r>
+        <w:t>:</w:t>
+      </w:r>
+      <w:r>
+        <w:t xml:space="preserve"> Дърво на решенията</w:t>
+      </w:r>
+      <w:r>
+        <w:t xml:space="preserve"> </w:t>
+      </w:r>
+      <w:r>
+        <w:t>(</w:t>
+      </w:r>
+      <w:r>
+        <w:rPr>
+          <w:lang w:val="en-US"/>
+        </w:rPr>
+        <w:t>Decision</w:t>
+      </w:r>
+      <w:r>
+        <w:t xml:space="preserve"> </w:t>
+      </w:r>
+      <w:r>
+        <w:rPr>
+          <w:lang w:val="en-US"/>
+        </w:rPr>
+        <w:t>Tree</w:t>
+      </w:r>
+      <w:r>
+        <w:t xml:space="preserve">), </w:t>
+      </w:r>
+      <w:r>
+        <w:t>машина на поддържащите вектори (</w:t>
+      </w:r>
+      <w:r>
+        <w:rPr>
+          <w:lang w:val="en-US"/>
+        </w:rPr>
+        <w:t>support</w:t>
+      </w:r>
+      <w:r>
+        <w:t xml:space="preserve"> </w:t>
+      </w:r>
+      <w:r>
+        <w:rPr>
+          <w:lang w:val="en-US"/>
+        </w:rPr>
+        <w:t>vector</w:t>
+      </w:r>
+      <w:r>
+        <w:t xml:space="preserve"> </w:t>
+      </w:r>
+      <w:r>
+        <w:rPr>
+          <w:lang w:val="en-US"/>
+        </w:rPr>
+        <w:t>machine</w:t>
+      </w:r>
+      <w:r>
+        <w:t>)</w:t>
+      </w:r>
+      <w:r>
+        <w:t xml:space="preserve">, </w:t>
+      </w:r>
+      <w:r>
+        <w:t>случайна гора (</w:t>
+      </w:r>
+      <w:r>
+        <w:rPr>
+          <w:lang w:val="en-US"/>
+        </w:rPr>
+        <w:t>random</w:t>
+      </w:r>
+      <w:r>
+        <w:t xml:space="preserve"> </w:t>
+      </w:r>
+      <w:r>
+        <w:rPr>
+          <w:lang w:val="en-US"/>
+        </w:rPr>
+        <w:t>forest</w:t>
+      </w:r>
+      <w:r>
+        <w:t>)</w:t>
+      </w:r>
+      <w:r>
+        <w:t xml:space="preserve">, </w:t>
+      </w:r>
+      <w:r>
+        <w:t>логистична и линейна регресия (</w:t>
+      </w:r>
+      <w:r>
+        <w:rPr>
+          <w:lang w:val="en-US"/>
+        </w:rPr>
+        <w:t>logistic</w:t>
+      </w:r>
+      <w:r>
+        <w:t xml:space="preserve"> </w:t>
+      </w:r>
+      <w:r>
+        <w:rPr>
+          <w:lang w:val="en-US"/>
+        </w:rPr>
+        <w:t>and</w:t>
+      </w:r>
+      <w:r>
+        <w:t xml:space="preserve"> </w:t>
+      </w:r>
+      <w:r>
+        <w:rPr>
+          <w:lang w:val="en-US"/>
+        </w:rPr>
+        <w:t>linear</w:t>
+      </w:r>
+      <w:r>
+        <w:t xml:space="preserve"> </w:t>
+      </w:r>
+      <w:r>
+        <w:rPr>
+          <w:lang w:val="en-US"/>
+        </w:rPr>
+        <w:t>regression</w:t>
+      </w:r>
+      <w:r>
+        <w:t>)</w:t>
+      </w:r>
+      <w:bookmarkEnd w:id="9"/>
+      <w:r>
+        <w:t xml:space="preserve">. </w:t>
+      </w:r>
+      <w:r>
+        <w:t xml:space="preserve">След изпълнението на </w:t>
+      </w:r>
+      <w:r>
+        <w:t>,,К-Fold Cross Validation”</w:t>
+      </w:r>
+      <w:r>
+        <w:t xml:space="preserve"> получените резултати показват, че алгоритъмът </w:t>
+      </w:r>
+      <w:r>
+        <w:t>„д</w:t>
+      </w:r>
+      <w:r>
+        <w:t>ърво на решенията</w:t>
+      </w:r>
+      <w:r>
+        <w:t>“</w:t>
+      </w:r>
+      <w:r>
+        <w:t xml:space="preserve"> се справя най-добре</w:t>
+      </w:r>
+      <w:r>
+        <w:t xml:space="preserve"> и това е показано на таблица 3.5.1</w:t>
+      </w:r>
+      <w:r>
+        <w:t xml:space="preserve"> </w:t>
+      </w:r>
+      <w:r>
+        <w:t xml:space="preserve">за различни стойности на параметъра </w:t>
+      </w:r>
+      <w:r>
+        <w:t>“</w:t>
+      </w:r>
+      <w:r>
+        <w:rPr>
+          <w:lang w:val="en-US"/>
+        </w:rPr>
+        <w:t>k</w:t>
       </w:r>
       <w:r>
         <w:t>”</w:t>
       </w:r>
       <w:r>
-        <w:t xml:space="preserve"> върху обучаващото множество</w:t>
-      </w:r>
-      <w:r>
-        <w:t>, за да изберем най-добрият алгоритъм</w:t>
-      </w:r>
-      <w:r>
-        <w:t xml:space="preserve">, </w:t>
-      </w:r>
-      <w:r>
-        <w:t>като</w:t>
-      </w:r>
-      <w:r>
-        <w:t xml:space="preserve"> </w:t>
-      </w:r>
-      <w:r>
-        <w:t xml:space="preserve">ще пробваме различни стойности на </w:t>
-      </w:r>
-      <w:r>
-        <w:rPr>
-          <w:lang w:val="en-US"/>
-        </w:rPr>
-        <w:t>k</w:t>
-      </w:r>
-      <w:r>
-        <w:t xml:space="preserve"> </w:t>
-      </w:r>
-      <w:r>
-        <w:t xml:space="preserve">и метриката за измерване на алгоритмите </w:t>
-      </w:r>
-      <w:r>
-        <w:t>–</w:t>
-      </w:r>
-      <w:r>
-        <w:t xml:space="preserve"> точност (</w:t>
-      </w:r>
-      <w:r>
-        <w:rPr>
-          <w:lang w:val="en-US"/>
-        </w:rPr>
-        <w:t>precision</w:t>
-      </w:r>
-      <w:r>
-        <w:t>)</w:t>
-      </w:r>
-      <w:r>
-        <w:t>. Алгоритмите, измежду които ще бъде избирано</w:t>
-      </w:r>
-      <w:r>
-        <w:t>,</w:t>
-      </w:r>
-      <w:r>
-        <w:t xml:space="preserve"> са</w:t>
-      </w:r>
-      <w:r>
-        <w:t>:</w:t>
-      </w:r>
-      <w:r>
-        <w:t xml:space="preserve"> Дърво на решенията</w:t>
-      </w:r>
-      <w:r>
-        <w:t xml:space="preserve"> </w:t>
-      </w:r>
-      <w:r>
-        <w:t>(</w:t>
-      </w:r>
-      <w:r>
-        <w:rPr>
-          <w:lang w:val="en-US"/>
-        </w:rPr>
-        <w:t>Decision</w:t>
-      </w:r>
-      <w:r>
-        <w:t xml:space="preserve"> </w:t>
-      </w:r>
-      <w:r>
-        <w:rPr>
-          <w:lang w:val="en-US"/>
-        </w:rPr>
-        <w:t>Tree</w:t>
-      </w:r>
-      <w:r>
-        <w:t xml:space="preserve">), </w:t>
-      </w:r>
-      <w:r>
-        <w:t>машина на поддържащите вектори (</w:t>
-      </w:r>
-      <w:r>
-        <w:rPr>
-          <w:lang w:val="en-US"/>
-        </w:rPr>
-        <w:t>support</w:t>
-      </w:r>
-      <w:r>
-        <w:t xml:space="preserve"> </w:t>
-      </w:r>
-      <w:r>
-        <w:rPr>
-          <w:lang w:val="en-US"/>
-        </w:rPr>
-        <w:t>vector</w:t>
-      </w:r>
-      <w:r>
-        <w:t xml:space="preserve"> </w:t>
-      </w:r>
-      <w:r>
-        <w:rPr>
-          <w:lang w:val="en-US"/>
-        </w:rPr>
-        <w:t>machine</w:t>
-      </w:r>
-      <w:r>
-        <w:t>)</w:t>
-      </w:r>
-      <w:r>
-        <w:t xml:space="preserve">, </w:t>
-      </w:r>
-      <w:r>
-        <w:t>случайна гора (</w:t>
-      </w:r>
-      <w:r>
-        <w:rPr>
-          <w:lang w:val="en-US"/>
-        </w:rPr>
-        <w:t>random</w:t>
-      </w:r>
-      <w:r>
-        <w:t xml:space="preserve"> </w:t>
-      </w:r>
-      <w:r>
-        <w:rPr>
-          <w:lang w:val="en-US"/>
-        </w:rPr>
-        <w:t>forest</w:t>
-      </w:r>
-      <w:r>
-        <w:t>)</w:t>
-      </w:r>
-      <w:r>
-        <w:t xml:space="preserve">, </w:t>
-      </w:r>
-      <w:r>
-        <w:t>логистична и линейна регресия (</w:t>
-      </w:r>
-      <w:r>
-        <w:rPr>
-          <w:lang w:val="en-US"/>
-        </w:rPr>
-        <w:t>logistic</w:t>
-      </w:r>
-      <w:r>
-        <w:t xml:space="preserve"> </w:t>
-      </w:r>
-      <w:r>
-        <w:rPr>
-          <w:lang w:val="en-US"/>
-        </w:rPr>
-        <w:t>and</w:t>
-      </w:r>
-      <w:r>
-        <w:t xml:space="preserve"> </w:t>
-      </w:r>
-      <w:r>
-        <w:rPr>
-          <w:lang w:val="en-US"/>
-        </w:rPr>
-        <w:t>linear</w:t>
-      </w:r>
-      <w:r>
-        <w:t xml:space="preserve"> </w:t>
-      </w:r>
-      <w:r>
-        <w:rPr>
-          <w:lang w:val="en-US"/>
-        </w:rPr>
-        <w:t>regression</w:t>
-      </w:r>
-      <w:r>
-        <w:t>)</w:t>
-      </w:r>
-      <w:bookmarkEnd w:id="9"/>
-      <w:r>
         <w:t xml:space="preserve">. </w:t>
-      </w:r>
-      <w:r>
-        <w:t xml:space="preserve">След изпълнението на </w:t>
-      </w:r>
-      <w:r>
-        <w:t>,,К-Fold Cross Validation”</w:t>
-      </w:r>
-      <w:r>
-        <w:t xml:space="preserve"> получените резултати показват, че алгоритъмът </w:t>
-      </w:r>
-      <w:r>
-        <w:t>„д</w:t>
-      </w:r>
-      <w:r>
-        <w:t>ърво на решенията</w:t>
-      </w:r>
-      <w:r>
-        <w:t>“</w:t>
-      </w:r>
-      <w:r>
-        <w:t xml:space="preserve"> се справя най-добре</w:t>
-      </w:r>
-      <w:r>
-        <w:t xml:space="preserve"> и това е показано на таблица 3.5.1. </w:t>
       </w:r>
     </w:p>
     <w:tbl>
@@ -4968,11 +5121,19 @@
                 <w:lang w:val="en-US"/>
               </w:rPr>
             </w:pPr>
+            <w:proofErr w:type="spellStart"/>
             <w:r>
               <w:rPr>
                 <w:lang w:val="en-US"/>
               </w:rPr>
-              <w:t>LinReg/Precision</w:t>
+              <w:t>LinReg</w:t>
+            </w:r>
+            <w:proofErr w:type="spellEnd"/>
+            <w:r>
+              <w:rPr>
+                <w:lang w:val="en-US"/>
+              </w:rPr>
+              <w:t>/Precision</w:t>
             </w:r>
           </w:p>
         </w:tc>
@@ -4988,11 +5149,19 @@
                 <w:lang w:val="en-US"/>
               </w:rPr>
             </w:pPr>
+            <w:proofErr w:type="spellStart"/>
             <w:r>
               <w:rPr>
                 <w:lang w:val="en-US"/>
               </w:rPr>
-              <w:t>LogReg/Precision</w:t>
+              <w:t>LogReg</w:t>
+            </w:r>
+            <w:proofErr w:type="spellEnd"/>
+            <w:r>
+              <w:rPr>
+                <w:lang w:val="en-US"/>
+              </w:rPr>
+              <w:t>/Precision</w:t>
             </w:r>
           </w:p>
         </w:tc>
@@ -5808,7 +5977,6 @@
       </w:tr>
     </w:tbl>
     <w:p>
-      <w:bookmarkStart w:id="11" w:name="_Toc103890526"/>
       <w:r>
         <w:t>Резултатите не са добри и ще търсим подобрение.</w:t>
       </w:r>
@@ -5817,6 +5985,7 @@
       <w:pPr>
         <w:pStyle w:val="Heading3"/>
       </w:pPr>
+      <w:bookmarkStart w:id="11" w:name="_Toc103985625"/>
       <w:r>
         <w:t xml:space="preserve">3.5.1 Подобряване на </w:t>
       </w:r>
@@ -5920,11 +6089,29 @@
         <w:t>”</w:t>
       </w:r>
       <w:r>
-        <w:t xml:space="preserve">. Хистограмата показва, че в първото множество имаме в класа над </w:t>
+        <w:t xml:space="preserve">. Хистограмата показва, че в първото множество имаме в </w:t>
+      </w:r>
+      <w:r>
+        <w:t>диапазон</w:t>
+      </w:r>
+      <w:r>
+        <w:t xml:space="preserve"> </w:t>
       </w:r>
       <w:r>
         <w:lastRenderedPageBreak/>
-        <w:t>$100 преобладават лаптопи на цена от $500, докато във второто множество в класа на $100 преобладават лаптопи на цена $100-$200.</w:t>
+        <w:t xml:space="preserve">над $100 преобладават лаптопи на цена от $500, докато във второто множество в </w:t>
+      </w:r>
+      <w:r>
+        <w:t>диапазон</w:t>
+      </w:r>
+      <w:r>
+        <w:t xml:space="preserve"> на</w:t>
+      </w:r>
+      <w:r>
+        <w:t>д</w:t>
+      </w:r>
+      <w:r>
+        <w:t xml:space="preserve"> $100 преобладават лаптопи на цена $100-$200.</w:t>
       </w:r>
     </w:p>
     <w:tbl>
@@ -6377,7 +6564,13 @@
         <w:t>none</w:t>
       </w:r>
       <w:r>
-        <w:t>“, т.е. без размер е доста голяма и може да доведе до грешни резултати. Вероятно това са захранвания, процесори или други компоненти без дисплей.</w:t>
+        <w:t>“, т.е. без размер</w:t>
+      </w:r>
+      <w:r>
+        <w:t>,</w:t>
+      </w:r>
+      <w:r>
+        <w:t xml:space="preserve"> е доста голяма и може да доведе до грешни резултати. Вероятно това са захранвания, процесори или други компоненти без дисплей.</w:t>
       </w:r>
     </w:p>
     <w:p>
@@ -6385,13 +6578,7 @@
         <w:t xml:space="preserve">След </w:t>
       </w:r>
       <w:r>
-        <w:t xml:space="preserve">пускането на дърво на решенията върху цялото </w:t>
-      </w:r>
-      <w:r>
-        <w:t>тренировъчно</w:t>
-      </w:r>
-      <w:r>
-        <w:t xml:space="preserve"> множество </w:t>
+        <w:t xml:space="preserve">пускането на дърво на решенията върху цялото тренировъчно множество </w:t>
       </w:r>
       <w:r>
         <w:t>за трениране на модела</w:t>
@@ -6500,7 +6687,7 @@
       <w:pPr>
         <w:pStyle w:val="Heading2"/>
       </w:pPr>
-      <w:bookmarkStart w:id="12" w:name="_Toc103890527"/>
+      <w:bookmarkStart w:id="12" w:name="_Toc103985626"/>
       <w:r>
         <w:t>3.</w:t>
       </w:r>
@@ -6557,14 +6744,52 @@
       <w:r>
         <w:t xml:space="preserve"> терминала изпълняваме командата git clone </w:t>
       </w:r>
-      <w:hyperlink r:id="rId27" w:history="1">
-        <w:r>
-          <w:rPr>
-            <w:rStyle w:val="Hyperlink"/>
-          </w:rPr>
-          <w:t>https://github.com/borkox/uni-sofia-entity-linking-magellan.git</w:t>
-        </w:r>
-      </w:hyperlink>
+      <w:r>
+        <w:fldChar w:fldCharType="begin"/>
+      </w:r>
+      <w:r>
+        <w:instrText xml:space="preserve"> HYPERLINK "</w:instrText>
+      </w:r>
+      <w:r>
+        <w:instrText>https://github.com/borkox/uni-sofia-entity-</w:instrText>
+      </w:r>
+      <w:r>
+        <w:rPr>
+          <w:lang w:val="en-US"/>
+        </w:rPr>
+        <w:instrText>matching</w:instrText>
+      </w:r>
+      <w:r>
+        <w:instrText>-magellan.git</w:instrText>
+      </w:r>
+      <w:r>
+        <w:instrText xml:space="preserve">" </w:instrText>
+      </w:r>
+      <w:r>
+        <w:fldChar w:fldCharType="separate"/>
+      </w:r>
+      <w:r>
+        <w:rPr>
+          <w:rStyle w:val="Hyperlink"/>
+        </w:rPr>
+        <w:t>https://github.com/borkox/uni-sofia-entity-</w:t>
+      </w:r>
+      <w:r>
+        <w:rPr>
+          <w:rStyle w:val="Hyperlink"/>
+          <w:lang w:val="en-US"/>
+        </w:rPr>
+        <w:t>matching</w:t>
+      </w:r>
+      <w:r>
+        <w:rPr>
+          <w:rStyle w:val="Hyperlink"/>
+        </w:rPr>
+        <w:t>-magellan.git</w:t>
+      </w:r>
+      <w:r>
+        <w:fldChar w:fldCharType="end"/>
+      </w:r>
       <w:r>
         <w:t xml:space="preserve"> в избраната директория.</w:t>
       </w:r>
@@ -6626,6 +6851,14 @@
           <w:p>
             <w:pPr>
               <w:jc w:val="center"/>
+              <w:rPr>
+                <w:noProof/>
+              </w:rPr>
+            </w:pPr>
+          </w:p>
+          <w:p>
+            <w:pPr>
+              <w:jc w:val="center"/>
             </w:pPr>
             <w:r>
               <w:rPr>
@@ -6633,9 +6866,9 @@
               </w:rPr>
               <w:lastRenderedPageBreak/>
               <w:drawing>
-                <wp:inline distT="0" distB="0" distL="0" distR="0" wp14:anchorId="73D3AA91" wp14:editId="36193375">
-                  <wp:extent cx="3226638" cy="2712578"/>
-                  <wp:effectExtent l="0" t="0" r="0" b="0"/>
+                <wp:inline distT="0" distB="0" distL="0" distR="0" wp14:anchorId="73D3AA91" wp14:editId="7E7F6A9A">
+                  <wp:extent cx="2174875" cy="1514475"/>
+                  <wp:effectExtent l="0" t="0" r="0" b="9525"/>
                   <wp:docPr id="17" name="Picture 17" descr="Graphical user interface, application&#10;&#10;Description automatically generated"/>
                   <wp:cNvGraphicFramePr>
                     <a:graphicFrameLocks xmlns:a="http://schemas.openxmlformats.org/drawingml/2006/main" noChangeAspect="1"/>
@@ -6647,6 +6880,115 @@
                           <pic:cNvPr id="6" name="Picture 6" descr="Graphical user interface, application&#10;&#10;Description automatically generated"/>
                           <pic:cNvPicPr/>
                         </pic:nvPicPr>
+                        <pic:blipFill rotWithShape="1">
+                          <a:blip r:embed="rId27"/>
+                          <a:srcRect r="32584" b="44158"/>
+                          <a:stretch/>
+                        </pic:blipFill>
+                        <pic:spPr bwMode="auto">
+                          <a:xfrm>
+                            <a:off x="0" y="0"/>
+                            <a:ext cx="2184319" cy="1521051"/>
+                          </a:xfrm>
+                          <a:prstGeom prst="rect">
+                            <a:avLst/>
+                          </a:prstGeom>
+                          <a:ln>
+                            <a:noFill/>
+                          </a:ln>
+                          <a:extLst>
+                            <a:ext uri="{53640926-AAD7-44D8-BBD7-CCE9431645EC}">
+                              <a14:shadowObscured xmlns:a14="http://schemas.microsoft.com/office/drawing/2010/main"/>
+                            </a:ext>
+                          </a:extLst>
+                        </pic:spPr>
+                      </pic:pic>
+                    </a:graphicData>
+                  </a:graphic>
+                </wp:inline>
+              </w:drawing>
+            </w:r>
+          </w:p>
+        </w:tc>
+      </w:tr>
+    </w:tbl>
+    <w:p>
+      <w:pPr>
+        <w:pStyle w:val="Quote"/>
+      </w:pPr>
+      <w:r>
+        <w:lastRenderedPageBreak/>
+        <w:t>Таблица 3.6.1</w:t>
+      </w:r>
+    </w:p>
+    <w:p>
+      <w:r>
+        <w:t xml:space="preserve">3. </w:t>
+      </w:r>
+      <w:r>
+        <w:t>След това в терминала изпълняваме: „</w:t>
+      </w:r>
+      <w:r>
+        <w:t>pip install -U numpy scipy py_entitymatching</w:t>
+      </w:r>
+      <w:r>
+        <w:t>“. Инсталацията е описана също и в Приложение.</w:t>
+      </w:r>
+    </w:p>
+    <w:p>
+      <w:r>
+        <w:t xml:space="preserve">Структурата на приложението и работа с </w:t>
+      </w:r>
+      <w:proofErr w:type="spellStart"/>
+      <w:r>
+        <w:rPr>
+          <w:lang w:val="en-US"/>
+        </w:rPr>
+        <w:t>Jupyter</w:t>
+      </w:r>
+      <w:proofErr w:type="spellEnd"/>
+      <w:r>
+        <w:t xml:space="preserve"> </w:t>
+      </w:r>
+      <w:r>
+        <w:t>са изобразени на следващата фигура.</w:t>
+      </w:r>
+    </w:p>
+    <w:tbl>
+      <w:tblPr>
+        <w:tblStyle w:val="TableGrid"/>
+        <w:tblW w:w="0" w:type="auto"/>
+        <w:tblLook w:val="04A0" w:firstRow="1" w:lastRow="0" w:firstColumn="1" w:lastColumn="0" w:noHBand="0" w:noVBand="1"/>
+      </w:tblPr>
+      <w:tblGrid>
+        <w:gridCol w:w="3891"/>
+        <w:gridCol w:w="5125"/>
+      </w:tblGrid>
+      <w:tr>
+        <w:tc>
+          <w:tcPr>
+            <w:tcW w:w="4508" w:type="dxa"/>
+          </w:tcPr>
+          <w:p>
+            <w:r>
+              <w:rPr>
+                <w:noProof/>
+              </w:rPr>
+              <w:drawing>
+                <wp:inline distT="0" distB="0" distL="0" distR="0" wp14:anchorId="0692E2D2" wp14:editId="6DAA5A99">
+                  <wp:extent cx="2367280" cy="3215734"/>
+                  <wp:effectExtent l="0" t="0" r="0" b="3810"/>
+                  <wp:docPr id="13" name="Picture 13"/>
+                  <wp:cNvGraphicFramePr>
+                    <a:graphicFrameLocks xmlns:a="http://schemas.openxmlformats.org/drawingml/2006/main" noChangeAspect="1"/>
+                  </wp:cNvGraphicFramePr>
+                  <a:graphic xmlns:a="http://schemas.openxmlformats.org/drawingml/2006/main">
+                    <a:graphicData uri="http://schemas.openxmlformats.org/drawingml/2006/picture">
+                      <pic:pic xmlns:pic="http://schemas.openxmlformats.org/drawingml/2006/picture">
+                        <pic:nvPicPr>
+                          <pic:cNvPr id="1" name=""/>
+                          <pic:cNvPicPr/>
+                        </pic:nvPicPr>
                         <pic:blipFill>
                           <a:blip r:embed="rId28"/>
                           <a:stretch>
@@ -6656,7 +6998,7 @@
                         <pic:spPr>
                           <a:xfrm>
                             <a:off x="0" y="0"/>
-                            <a:ext cx="3240060" cy="2723862"/>
+                            <a:ext cx="2380419" cy="3233582"/>
                           </a:xfrm>
                           <a:prstGeom prst="rect">
                             <a:avLst/>
@@ -6670,58 +7012,6 @@
             </w:r>
           </w:p>
         </w:tc>
-      </w:tr>
-    </w:tbl>
-    <w:p>
-      <w:pPr>
-        <w:pStyle w:val="Quote"/>
-      </w:pPr>
-      <w:r>
-        <w:t>Таблица 3.6.1</w:t>
-      </w:r>
-    </w:p>
-    <w:p>
-      <w:r>
-        <w:t xml:space="preserve">3. </w:t>
-      </w:r>
-      <w:r>
-        <w:t>След това в терминала изпълняваме: „</w:t>
-      </w:r>
-      <w:r>
-        <w:t>pip install -U numpy scipy py_entitymatching</w:t>
-      </w:r>
-      <w:r>
-        <w:t>“. Инсталацията е описана също и в Приложение.</w:t>
-      </w:r>
-    </w:p>
-    <w:p>
-      <w:r>
-        <w:t xml:space="preserve">Структурата на приложението и работа с </w:t>
-      </w:r>
-      <w:r>
-        <w:rPr>
-          <w:lang w:val="en-US"/>
-        </w:rPr>
-        <w:t>Jupyter</w:t>
-      </w:r>
-      <w:r>
-        <w:t xml:space="preserve"> </w:t>
-      </w:r>
-      <w:r>
-        <w:t>са изобразени на следващата фигура.</w:t>
-      </w:r>
-    </w:p>
-    <w:tbl>
-      <w:tblPr>
-        <w:tblStyle w:val="TableGrid"/>
-        <w:tblW w:w="0" w:type="auto"/>
-        <w:tblLook w:val="04A0" w:firstRow="1" w:lastRow="0" w:firstColumn="1" w:lastColumn="0" w:noHBand="0" w:noVBand="1"/>
-      </w:tblPr>
-      <w:tblGrid>
-        <w:gridCol w:w="3924"/>
-        <w:gridCol w:w="5092"/>
-      </w:tblGrid>
-      <w:tr>
         <w:tc>
           <w:tcPr>
             <w:tcW w:w="4508" w:type="dxa"/>
@@ -6732,10 +7022,10 @@
                 <w:noProof/>
               </w:rPr>
               <w:drawing>
-                <wp:inline distT="0" distB="0" distL="0" distR="0" wp14:anchorId="18BF268D" wp14:editId="46345165">
-                  <wp:extent cx="2405069" cy="3470910"/>
-                  <wp:effectExtent l="0" t="0" r="0" b="0"/>
-                  <wp:docPr id="19" name="Picture 19"/>
+                <wp:inline distT="0" distB="0" distL="0" distR="0" wp14:anchorId="7B571C3D" wp14:editId="243FB0DC">
+                  <wp:extent cx="3155811" cy="3627120"/>
+                  <wp:effectExtent l="0" t="0" r="6985" b="0"/>
+                  <wp:docPr id="21" name="Picture 21"/>
                   <wp:cNvGraphicFramePr>
                     <a:graphicFrameLocks xmlns:a="http://schemas.openxmlformats.org/drawingml/2006/main" noChangeAspect="1"/>
                   </wp:cNvGraphicFramePr>
@@ -6755,53 +7045,6 @@
                         <pic:spPr>
                           <a:xfrm>
                             <a:off x="0" y="0"/>
-                            <a:ext cx="2413413" cy="3482952"/>
-                          </a:xfrm>
-                          <a:prstGeom prst="rect">
-                            <a:avLst/>
-                          </a:prstGeom>
-                        </pic:spPr>
-                      </pic:pic>
-                    </a:graphicData>
-                  </a:graphic>
-                </wp:inline>
-              </w:drawing>
-            </w:r>
-          </w:p>
-        </w:tc>
-        <w:tc>
-          <w:tcPr>
-            <w:tcW w:w="4508" w:type="dxa"/>
-          </w:tcPr>
-          <w:p>
-            <w:r>
-              <w:rPr>
-                <w:noProof/>
-              </w:rPr>
-              <w:drawing>
-                <wp:inline distT="0" distB="0" distL="0" distR="0" wp14:anchorId="7B571C3D" wp14:editId="243FB0DC">
-                  <wp:extent cx="3155811" cy="3627120"/>
-                  <wp:effectExtent l="0" t="0" r="6985" b="0"/>
-                  <wp:docPr id="21" name="Picture 21"/>
-                  <wp:cNvGraphicFramePr>
-                    <a:graphicFrameLocks xmlns:a="http://schemas.openxmlformats.org/drawingml/2006/main" noChangeAspect="1"/>
-                  </wp:cNvGraphicFramePr>
-                  <a:graphic xmlns:a="http://schemas.openxmlformats.org/drawingml/2006/main">
-                    <a:graphicData uri="http://schemas.openxmlformats.org/drawingml/2006/picture">
-                      <pic:pic xmlns:pic="http://schemas.openxmlformats.org/drawingml/2006/picture">
-                        <pic:nvPicPr>
-                          <pic:cNvPr id="1" name=""/>
-                          <pic:cNvPicPr/>
-                        </pic:nvPicPr>
-                        <pic:blipFill>
-                          <a:blip r:embed="rId30"/>
-                          <a:stretch>
-                            <a:fillRect/>
-                          </a:stretch>
-                        </pic:blipFill>
-                        <pic:spPr>
-                          <a:xfrm>
-                            <a:off x="0" y="0"/>
                             <a:ext cx="3168421" cy="3641613"/>
                           </a:xfrm>
                           <a:prstGeom prst="rect">
@@ -6830,9 +7073,8 @@
       <w:pPr>
         <w:pStyle w:val="Heading2"/>
       </w:pPr>
-      <w:bookmarkStart w:id="13" w:name="_Toc103890528"/>
-      <w:r>
-        <w:lastRenderedPageBreak/>
+      <w:bookmarkStart w:id="13" w:name="_Toc103985627"/>
+      <w:r>
         <w:t>3.</w:t>
       </w:r>
       <w:r>
@@ -6845,6 +7087,11 @@
         <w:t>Оценка на резултатите</w:t>
       </w:r>
       <w:bookmarkEnd w:id="13"/>
+    </w:p>
+    <w:p>
+      <w:r>
+        <w:t>Финалната оценка на тестовото множество от анотираните данни е дадена в таблица 3.7.1.</w:t>
+      </w:r>
     </w:p>
     <w:tbl>
       <w:tblPr>
@@ -6861,18 +7108,184 @@
             <w:tcW w:w="9016" w:type="dxa"/>
           </w:tcPr>
           <w:p>
-            <w:r>
-              <w:t># Evaluate the predictions</w:t>
+            <w:pPr>
+              <w:jc w:val="left"/>
+            </w:pPr>
+            <w:r>
+              <w:lastRenderedPageBreak/>
+              <w:t>Precision : 66.67% (8/12)</w:t>
+            </w:r>
+            <w:r>
+              <w:br/>
+            </w:r>
+            <w:r>
+              <w:t>Recall : 80.0% (8/10)</w:t>
             </w:r>
           </w:p>
           <w:p>
             <w:r>
-              <w:t>eval_result = em.eval_matches(predictions, 'label', 'predicted')</w:t>
+              <w:t>F1 : 72.73%</w:t>
             </w:r>
           </w:p>
           <w:p>
             <w:r>
-              <w:t>em.print_eval_summary(eval_result)</w:t>
+              <w:t>False positives : 4 (out of 12 positive predictions)</w:t>
+            </w:r>
+          </w:p>
+          <w:p>
+            <w:r>
+              <w:t>False negatives : 2 (out of 113 negative predictions)</w:t>
+            </w:r>
+          </w:p>
+        </w:tc>
+      </w:tr>
+    </w:tbl>
+    <w:p>
+      <w:pPr>
+        <w:pStyle w:val="Quote"/>
+      </w:pPr>
+      <w:r>
+        <w:t>Таблица 3.7.1</w:t>
+      </w:r>
+    </w:p>
+    <w:p>
+      <w:r>
+        <w:t xml:space="preserve">За да оценим реално резултатите, трябва моделът да бъде тестван върху целия корпус от кандидати, чиято бройка е </w:t>
+      </w:r>
+      <w:r>
+        <w:t>282581</w:t>
+      </w:r>
+      <w:r>
+        <w:t>. Зареждаме всички кандидати от ,,</w:t>
+      </w:r>
+      <w:r>
+        <w:rPr>
+          <w:lang w:val="en-US"/>
+        </w:rPr>
+        <w:t>csv</w:t>
+      </w:r>
+      <w:r>
+        <w:t>”</w:t>
+      </w:r>
+      <w:r>
+        <w:t xml:space="preserve"> файла и чрез функцията </w:t>
+      </w:r>
+      <w:r>
+        <w:t>,,</w:t>
+      </w:r>
+      <w:r>
+        <w:rPr>
+          <w:lang w:val="en-US"/>
+        </w:rPr>
+        <w:t>predict</w:t>
+      </w:r>
+      <w:r>
+        <w:t xml:space="preserve">” </w:t>
+      </w:r>
+      <w:r>
+        <w:t xml:space="preserve">бива предсказано, дали дадена двойка кандидати </w:t>
+      </w:r>
+      <w:r>
+        <w:t xml:space="preserve">съответстват на един и същи продукт. Резултатът показва, че </w:t>
+      </w:r>
+      <w:r>
+        <w:t xml:space="preserve">22615 </w:t>
+      </w:r>
+      <w:r>
+        <w:t>е общият брой на съвпадения, но причината да са толкова много, е че огромна част от двойките се повтарят</w:t>
+      </w:r>
+      <w:r>
+        <w:t xml:space="preserve"> </w:t>
+      </w:r>
+      <w:r>
+        <w:t>или отляво или отдясно</w:t>
+      </w:r>
+      <w:r>
+        <w:t xml:space="preserve">. Затова трябва да филтрираме по идентификационния номер на една от двете първоначални таблици. След филтрация крайният брой е </w:t>
+      </w:r>
+      <w:r>
+        <w:t>558</w:t>
+      </w:r>
+      <w:r>
+        <w:t>.</w:t>
+      </w:r>
+      <w:r>
+        <w:t xml:space="preserve"> Можем да разгледаме </w:t>
+      </w:r>
+      <w:r>
+        <w:t xml:space="preserve">2 </w:t>
+      </w:r>
+      <w:r>
+        <w:t>примерни запис</w:t>
+      </w:r>
+      <w:r>
+        <w:rPr>
+          <w:lang w:val="en-US"/>
+        </w:rPr>
+        <w:t>a</w:t>
+      </w:r>
+      <w:r>
+        <w:t xml:space="preserve"> и да преценим до колко вярно са предвидени като еднакви</w:t>
+      </w:r>
+      <w:r>
+        <w:t xml:space="preserve"> в таблица 3.7.2.</w:t>
+      </w:r>
+    </w:p>
+    <w:tbl>
+      <w:tblPr>
+        <w:tblStyle w:val="TableGrid"/>
+        <w:tblW w:w="0" w:type="auto"/>
+        <w:tblLook w:val="04A0" w:firstRow="1" w:lastRow="0" w:firstColumn="1" w:lastColumn="0" w:noHBand="0" w:noVBand="1"/>
+      </w:tblPr>
+      <w:tblGrid>
+        <w:gridCol w:w="846"/>
+        <w:gridCol w:w="5164"/>
+        <w:gridCol w:w="3006"/>
+      </w:tblGrid>
+      <w:tr>
+        <w:tc>
+          <w:tcPr>
+            <w:tcW w:w="846" w:type="dxa"/>
+          </w:tcPr>
+          <w:p>
+            <w:r>
+              <w:t>Ред№</w:t>
+            </w:r>
+          </w:p>
+        </w:tc>
+        <w:tc>
+          <w:tcPr>
+            <w:tcW w:w="5164" w:type="dxa"/>
+          </w:tcPr>
+          <w:p>
+            <w:pPr>
+              <w:rPr>
+                <w:lang w:val="en-US"/>
+              </w:rPr>
+            </w:pPr>
+            <w:r>
+              <w:rPr>
+                <w:lang w:val="en-US"/>
+              </w:rPr>
+              <w:t>A- Name</w:t>
+            </w:r>
+          </w:p>
+        </w:tc>
+        <w:tc>
+          <w:tcPr>
+            <w:tcW w:w="3006" w:type="dxa"/>
+          </w:tcPr>
+          <w:p>
+            <w:pPr>
+              <w:rPr>
+                <w:lang w:val="en-US"/>
+              </w:rPr>
+            </w:pPr>
+            <w:r>
+              <w:rPr>
+                <w:lang w:val="en-US"/>
+              </w:rPr>
+              <w:t>B-Name</w:t>
             </w:r>
           </w:p>
         </w:tc>
@@ -6880,196 +7293,237 @@
       <w:tr>
         <w:tc>
           <w:tcPr>
-            <w:tcW w:w="9016" w:type="dxa"/>
+            <w:tcW w:w="846" w:type="dxa"/>
           </w:tcPr>
           <w:p>
             <w:r>
-              <w:t>Precision : 66.67% (8/12)</w:t>
+              <w:t>1</w:t>
             </w:r>
           </w:p>
+        </w:tc>
+        <w:tc>
+          <w:tcPr>
+            <w:tcW w:w="5164" w:type="dxa"/>
+          </w:tcPr>
           <w:p>
             <w:r>
-              <w:t>Recall : 80.0% (8/10)</w:t>
+              <w:t>iPearl mCover Hard Shell Case for 11.6\ ASUS EeeBook X205TA series laptop - GREEN</w:t>
             </w:r>
           </w:p>
+        </w:tc>
+        <w:tc>
+          <w:tcPr>
+            <w:tcW w:w="3006" w:type="dxa"/>
+          </w:tcPr>
           <w:p>
             <w:r>
-              <w:t>F1 : 72.73%</w:t>
+              <w:t>Asus 11.6 EeeBook Netbook 2 GB Memory Blue X205TA-EDU</w:t>
             </w:r>
           </w:p>
+        </w:tc>
+      </w:tr>
+      <w:tr>
+        <w:tc>
+          <w:tcPr>
+            <w:tcW w:w="846" w:type="dxa"/>
+          </w:tcPr>
           <w:p>
             <w:r>
-              <w:t>False positives : 4 (out of 12 positive predictions)</w:t>
+              <w:t>2</w:t>
             </w:r>
           </w:p>
+        </w:tc>
+        <w:tc>
+          <w:tcPr>
+            <w:tcW w:w="5164" w:type="dxa"/>
+          </w:tcPr>
           <w:p>
             <w:r>
-              <w:t>False negatives : 2 (out of 113 negative predictions)</w:t>
+              <w:t>PLEMO Felt 11-11.6 Inch Netbook / Laptop / Notebook Computer / MacBook Air Sleeve Case Bag Cover...</w:t>
+            </w:r>
+          </w:p>
+        </w:tc>
+        <w:tc>
+          <w:tcPr>
+            <w:tcW w:w="3006" w:type="dxa"/>
+          </w:tcPr>
+          <w:p>
+            <w:r>
+              <w:t>Case Logic Netbook Sleeve QNS-111 BLACK</w:t>
             </w:r>
           </w:p>
         </w:tc>
       </w:tr>
     </w:tbl>
-    <w:p/>
-    <w:p>
-      <w:r>
-        <w:t xml:space="preserve">За да оценим реално резултатите, трябва моделът да бъде тестван върху целия корпус от кандидати, чиято бройка е </w:t>
-      </w:r>
-      <w:r>
-        <w:t>282581</w:t>
-      </w:r>
-      <w:r>
-        <w:t>. Зареждаме всички кандидати от ,,</w:t>
-      </w:r>
-      <w:r>
-        <w:rPr>
-          <w:lang w:val="en-US"/>
-        </w:rPr>
-        <w:t>csv</w:t>
-      </w:r>
-      <w:r>
-        <w:t>”</w:t>
-      </w:r>
-      <w:r>
-        <w:t xml:space="preserve"> файла и чрез функцията </w:t>
-      </w:r>
-      <w:r>
-        <w:t>,,</w:t>
-      </w:r>
-      <w:r>
-        <w:rPr>
-          <w:lang w:val="en-US"/>
-        </w:rPr>
-        <w:t>predict</w:t>
-      </w:r>
-      <w:r>
-        <w:t xml:space="preserve">” </w:t>
-      </w:r>
-      <w:r>
-        <w:t xml:space="preserve">бива предсказано, дали дадена двойка кандидати </w:t>
-      </w:r>
-      <w:r>
-        <w:t xml:space="preserve">съответстват на един и същи продукт. Резултатът показва, че </w:t>
-      </w:r>
-      <w:r>
-        <w:t xml:space="preserve">22615 </w:t>
-      </w:r>
-      <w:r>
-        <w:t>е общият брой на съвпадения, но причината да са толкова много, е че огромна част от двойките се повтарят</w:t>
-      </w:r>
-      <w:r>
+    <w:p>
+      <w:pPr>
+        <w:pStyle w:val="Quote"/>
+      </w:pPr>
+      <w:r>
+        <w:t>Таблица 3.7.2</w:t>
+      </w:r>
+    </w:p>
+    <w:p>
+      <w:r>
+        <w:t>Ред 1 отляво имаме калъф за лаптоп а отдясно имаме имаме лаптоп. В случая това не е вярно, алгоритъмът се е подвел по номера на модела „</w:t>
+      </w:r>
+      <w:r>
+        <w:t>X205TA</w:t>
+      </w:r>
+      <w:r>
+        <w:t>“ от лявата страна, тъй като номера на модела е доста силна характеристика и обикновено не се слага в описание на калъфите. За ред 2 имаме о</w:t>
+      </w:r>
+      <w:r>
+        <w:t xml:space="preserve">т </w:t>
+      </w:r>
+      <w:r>
+        <w:t>ляво калъф за лаптоп и от дясно също калъф за лаптоп. Изглежда и двата са за 11- инчови лаптопи, макар и различна марка, но можем да кажем, че тук алгоритъмът се е справил вярно. Думата по която са напаснати вероятно е „</w:t>
+      </w:r>
+      <w:r>
+        <w:t>Sleeve</w:t>
+      </w:r>
+      <w:r>
+        <w:t>“, защото тя е силната характеристика за калъфи</w:t>
+      </w:r>
+      <w:r>
+        <w:t xml:space="preserve"> и присъства и в двете страни</w:t>
+      </w:r>
+      <w:r>
+        <w:t>.</w:t>
+      </w:r>
+    </w:p>
+    <w:p>
+      <w:pPr>
+        <w:pStyle w:val="Heading1"/>
+      </w:pPr>
+      <w:bookmarkStart w:id="14" w:name="_Toc103985628"/>
+      <w:r>
+        <w:lastRenderedPageBreak/>
+        <w:t xml:space="preserve">4. </w:t>
+      </w:r>
+      <w:r>
+        <w:t>Недостатъци и</w:t>
+      </w:r>
+      <w:r>
+        <w:t xml:space="preserve"> подобрения</w:t>
+      </w:r>
+      <w:bookmarkEnd w:id="14"/>
+    </w:p>
+    <w:p>
+      <w:r>
+        <w:t xml:space="preserve">В момента сме разработили само </w:t>
+      </w:r>
+      <w:r>
+        <w:t>модел непригоден за продукционна среда</w:t>
+      </w:r>
+      <w:r>
+        <w:t>,</w:t>
+      </w:r>
+      <w:r>
+        <w:t xml:space="preserve"> а годен само на фаза разработка от цялостен продукт</w:t>
+      </w:r>
+      <w:r>
+        <w:t>. Не е разбработена частта, която може да се депл</w:t>
+      </w:r>
+      <w:r>
+        <w:t>о</w:t>
+      </w:r>
+      <w:r>
+        <w:t>йне и не сме посочили как данните да идват в поточен вид. Друг недостатък е, че избрания алгоритъм зависи от данните, а това е нежелано.</w:t>
+      </w:r>
+    </w:p>
+    <w:p>
+      <w:r>
+        <w:t>Можем да се подобри свързването на обектите от тип захранване и да се извле</w:t>
+      </w:r>
+      <w:r>
+        <w:t>ч</w:t>
+      </w:r>
+      <w:r>
+        <w:t xml:space="preserve">е тяхната мощност </w:t>
+      </w:r>
+      <w:r>
+        <w:t>с</w:t>
+      </w:r>
+      <w:r>
+        <w:t xml:space="preserve"> предварителна обработка</w:t>
+      </w:r>
+      <w:r>
+        <w:t xml:space="preserve"> на данните</w:t>
+      </w:r>
+      <w:r>
+        <w:t xml:space="preserve">. По същият начин можем да извлечем специфични колони за калъфите за лаптопи. </w:t>
+      </w:r>
+      <w:r>
+        <w:t>Като по-общо решение</w:t>
+      </w:r>
+      <w:r>
+        <w:t xml:space="preserve"> можем да сложим една колона, която да определя </w:t>
+      </w:r>
+      <w:r>
+        <w:t>категорията</w:t>
+      </w:r>
+      <w:r>
+        <w:t xml:space="preserve"> на продукта, лаптоп, захранване, калъф и др.</w:t>
+      </w:r>
+    </w:p>
+    <w:p>
+      <w:pPr>
+        <w:pStyle w:val="Heading1"/>
+      </w:pPr>
+      <w:bookmarkStart w:id="15" w:name="_Toc103985629"/>
+      <w:r>
+        <w:t>5</w:t>
+      </w:r>
+      <w:r>
+        <w:t xml:space="preserve">. </w:t>
+      </w:r>
+      <w:r>
+        <w:t>Източници и използвана литература</w:t>
+      </w:r>
+      <w:bookmarkEnd w:id="15"/>
+    </w:p>
+    <w:p>
+      <w:pPr>
+        <w:jc w:val="left"/>
+        <w:rPr>
+          <w:lang w:val="en-US"/>
+        </w:rPr>
+      </w:pPr>
+      <w:r>
+        <w:t>[</w:t>
+      </w:r>
+      <w:r>
+        <w:t>1</w:t>
+      </w:r>
+      <w:r>
+        <w:t xml:space="preserve">] </w:t>
+      </w:r>
+      <w:r>
+        <w:t>How-To Guide to Entity Matching,</w:t>
+      </w:r>
+      <w:r>
+        <w:rPr>
+          <w:lang w:val="en-US"/>
+        </w:rPr>
         <w:t xml:space="preserve"> </w:t>
       </w:r>
-      <w:r>
-        <w:t>или отляво или отдясно</w:t>
-      </w:r>
-      <w:r>
-        <w:t xml:space="preserve">. Затова трябва да филтрираме по идентификационния номер на една от двете първоначални таблици. След филтрация крайният брой е </w:t>
-      </w:r>
-      <w:r>
-        <w:t>558</w:t>
-      </w:r>
-      <w:r>
-        <w:t>.</w:t>
-      </w:r>
-    </w:p>
-    <w:p>
-      <w:pPr>
-        <w:pStyle w:val="Heading1"/>
-      </w:pPr>
-      <w:bookmarkStart w:id="14" w:name="_Toc103890529"/>
-      <w:r>
-        <w:t xml:space="preserve">4. </w:t>
-      </w:r>
-      <w:r>
-        <w:t>Недостатъци и</w:t>
-      </w:r>
-      <w:r>
-        <w:t xml:space="preserve"> подобрения</w:t>
-      </w:r>
-      <w:bookmarkEnd w:id="14"/>
-    </w:p>
-    <w:p>
-      <w:r>
-        <w:t>В момента сме разработили само девелопмънт частта от процеса на свързване. Не е разбработена частта, която може да се депл</w:t>
-      </w:r>
-      <w:r>
-        <w:t>о</w:t>
-      </w:r>
-      <w:r>
-        <w:t>йне и не сме посочили как данните да идват в поточен вид. Друг недостатък е, че избрания алгоритъм зависи от данните, а това е нежелано.</w:t>
-      </w:r>
-    </w:p>
-    <w:p>
-      <w:r>
-        <w:t>Можем да се подобри свързването на обектите от тип захранване и да се извле</w:t>
-      </w:r>
-      <w:r>
-        <w:t>ч</w:t>
-      </w:r>
-      <w:r>
-        <w:t xml:space="preserve">е тяхната мощност </w:t>
-      </w:r>
-      <w:r>
-        <w:t>с</w:t>
-      </w:r>
-      <w:r>
-        <w:t xml:space="preserve"> предварителна обработка</w:t>
-      </w:r>
-      <w:r>
-        <w:t xml:space="preserve"> на данните</w:t>
-      </w:r>
-      <w:r>
-        <w:t xml:space="preserve">. По същият начин можем да извлечем специфични колони за калъфите за лаптопи. </w:t>
-      </w:r>
-      <w:r>
-        <w:t>Като по-общо решение</w:t>
-      </w:r>
-      <w:r>
-        <w:t xml:space="preserve"> можем да сложим една колона, която да определя </w:t>
-      </w:r>
-      <w:r>
-        <w:t>категорията</w:t>
-      </w:r>
-      <w:r>
-        <w:t xml:space="preserve"> на продукта, лаптоп, захранване, калъф и др.</w:t>
-      </w:r>
-    </w:p>
-    <w:p>
-      <w:pPr>
-        <w:pStyle w:val="Heading1"/>
-      </w:pPr>
-      <w:bookmarkStart w:id="15" w:name="_Toc103890530"/>
-      <w:r>
-        <w:lastRenderedPageBreak/>
-        <w:t>5</w:t>
-      </w:r>
-      <w:r>
-        <w:t xml:space="preserve">. </w:t>
-      </w:r>
-      <w:r>
-        <w:t>Източници и използвана литература</w:t>
-      </w:r>
-      <w:bookmarkEnd w:id="15"/>
-    </w:p>
-    <w:p>
-      <w:pPr>
-        <w:jc w:val="left"/>
-        <w:rPr>
-          <w:lang w:val="en-US"/>
-        </w:rPr>
-      </w:pPr>
-      <w:r>
-        <w:t>[</w:t>
-      </w:r>
-      <w:r>
-        <w:t>1</w:t>
-      </w:r>
-      <w:r>
-        <w:t xml:space="preserve">] </w:t>
-      </w:r>
-      <w:r>
-        <w:t>How-To Guide to Entity Matching,</w:t>
+      <w:proofErr w:type="spellStart"/>
+      <w:r>
+        <w:rPr>
+          <w:lang w:val="en-US"/>
+        </w:rPr>
+        <w:t>AnHai's</w:t>
+      </w:r>
+      <w:proofErr w:type="spellEnd"/>
+      <w:r>
+        <w:rPr>
+          <w:lang w:val="en-US"/>
+        </w:rPr>
+        <w:t xml:space="preserve"> Group</w:t>
+      </w:r>
+      <w:r>
+        <w:t>, 2017</w:t>
       </w:r>
       <w:r>
         <w:rPr>
@@ -7081,24 +7535,9 @@
         <w:rPr>
           <w:lang w:val="en-US"/>
         </w:rPr>
-        <w:t>AnHai's Group</w:t>
-      </w:r>
-      <w:r>
-        <w:t>, 2017</w:t>
-      </w:r>
-      <w:r>
-        <w:rPr>
-          <w:lang w:val="en-US"/>
-        </w:rPr>
-        <w:t xml:space="preserve"> </w:t>
-      </w:r>
-      <w:r>
-        <w:rPr>
-          <w:lang w:val="en-US"/>
-        </w:rPr>
         <w:br/>
       </w:r>
-      <w:hyperlink r:id="rId31" w:history="1">
+      <w:hyperlink r:id="rId30" w:history="1">
         <w:r>
           <w:rPr>
             <w:rStyle w:val="Hyperlink"/>
@@ -7136,11 +7575,19 @@
         </w:rPr>
         <w:t xml:space="preserve"> </w:t>
       </w:r>
-      <w:r>
-        <w:rPr>
-          <w:lang w:val="en-US"/>
-        </w:rPr>
-        <w:t>AnHai's Group</w:t>
+      <w:proofErr w:type="spellStart"/>
+      <w:r>
+        <w:rPr>
+          <w:lang w:val="en-US"/>
+        </w:rPr>
+        <w:t>AnHai's</w:t>
+      </w:r>
+      <w:proofErr w:type="spellEnd"/>
+      <w:r>
+        <w:rPr>
+          <w:lang w:val="en-US"/>
+        </w:rPr>
+        <w:t xml:space="preserve"> Group</w:t>
       </w:r>
       <w:r>
         <w:t>, 2017</w:t>
@@ -7157,7 +7604,7 @@
         </w:rPr>
         <w:br/>
       </w:r>
-      <w:hyperlink r:id="rId32" w:history="1">
+      <w:hyperlink r:id="rId31" w:history="1">
         <w:r>
           <w:rPr>
             <w:rStyle w:val="Hyperlink"/>
@@ -7223,7 +7670,7 @@
         </w:rPr>
         <w:br/>
       </w:r>
-      <w:hyperlink r:id="rId33" w:history="1">
+      <w:hyperlink r:id="rId32" w:history="1">
         <w:r>
           <w:rPr>
             <w:rStyle w:val="Hyperlink"/>
@@ -7246,11 +7693,33 @@
         </w:rPr>
         <w:t xml:space="preserve">[4] </w:t>
       </w:r>
-      <w:r>
-        <w:rPr>
-          <w:lang w:val="en-US"/>
-        </w:rPr>
-        <w:t>tf–idf - Wikipedia</w:t>
+      <w:proofErr w:type="spellStart"/>
+      <w:r>
+        <w:rPr>
+          <w:lang w:val="en-US"/>
+        </w:rPr>
+        <w:t>tf</w:t>
+      </w:r>
+      <w:proofErr w:type="spellEnd"/>
+      <w:r>
+        <w:rPr>
+          <w:lang w:val="en-US"/>
+        </w:rPr>
+        <w:t>–</w:t>
+      </w:r>
+      <w:proofErr w:type="spellStart"/>
+      <w:r>
+        <w:rPr>
+          <w:lang w:val="en-US"/>
+        </w:rPr>
+        <w:t>idf</w:t>
+      </w:r>
+      <w:proofErr w:type="spellEnd"/>
+      <w:r>
+        <w:rPr>
+          <w:lang w:val="en-US"/>
+        </w:rPr>
+        <w:t xml:space="preserve"> - Wikipedia</w:t>
       </w:r>
       <w:r>
         <w:rPr>
@@ -7258,7 +7727,7 @@
         </w:rPr>
         <w:br/>
       </w:r>
-      <w:hyperlink r:id="rId34" w:history="1">
+      <w:hyperlink r:id="rId33" w:history="1">
         <w:r>
           <w:rPr>
             <w:rStyle w:val="Hyperlink"/>
@@ -7286,6 +7755,76 @@
       <w:pPr>
         <w:jc w:val="left"/>
         <w:rPr>
+          <w:lang w:val="en-US"/>
+        </w:rPr>
+      </w:pPr>
+      <w:hyperlink r:id="rId34" w:history="1">
+        <w:r>
+          <w:rPr>
+            <w:rStyle w:val="Hyperlink"/>
+            <w:lang w:val="en-US"/>
+          </w:rPr>
+          <w:t>http://anhaidgroup.github.io/py_entitymatching/v0.1.x/user_manual/api/blocking.html</w:t>
+        </w:r>
+      </w:hyperlink>
+    </w:p>
+    <w:p>
+      <w:pPr>
+        <w:jc w:val="left"/>
+        <w:rPr>
+          <w:lang w:val="en-US"/>
+        </w:rPr>
+      </w:pPr>
+      <w:r>
+        <w:rPr>
+          <w:lang w:val="en-US"/>
+        </w:rPr>
+        <w:t xml:space="preserve">[6] </w:t>
+      </w:r>
+      <w:r>
+        <w:rPr>
+          <w:lang w:val="en-US"/>
+        </w:rPr>
+        <w:t>Accuracy, Precision, Recall or F1</w:t>
+      </w:r>
+      <w:r>
+        <w:rPr>
+          <w:lang w:val="en-US"/>
+        </w:rPr>
+        <w:t xml:space="preserve">?, </w:t>
+      </w:r>
+      <w:r>
+        <w:rPr>
+          <w:lang w:val="en-US"/>
+        </w:rPr>
+        <w:t xml:space="preserve">Koo Ping </w:t>
+      </w:r>
+      <w:proofErr w:type="spellStart"/>
+      <w:r>
+        <w:rPr>
+          <w:lang w:val="en-US"/>
+        </w:rPr>
+        <w:t>Shung</w:t>
+      </w:r>
+      <w:proofErr w:type="spellEnd"/>
+      <w:r>
+        <w:rPr>
+          <w:lang w:val="en-US"/>
+        </w:rPr>
+        <w:t xml:space="preserve">, </w:t>
+      </w:r>
+      <w:r>
+        <w:rPr>
+          <w:lang w:val="en-US"/>
+        </w:rPr>
+        <w:t>Mar 15, 2018</w:t>
+      </w:r>
+    </w:p>
+    <w:p>
+      <w:pPr>
+        <w:jc w:val="left"/>
+        <w:rPr>
+          <w:rStyle w:val="Hyperlink"/>
           <w:lang w:val="en-US"/>
         </w:rPr>
       </w:pPr>
@@ -7301,86 +7840,24 @@
     </w:p>
     <w:p>
       <w:pPr>
-        <w:jc w:val="left"/>
-        <w:rPr>
-          <w:lang w:val="en-US"/>
-        </w:rPr>
-      </w:pPr>
-      <w:r>
-        <w:rPr>
-          <w:lang w:val="en-US"/>
-        </w:rPr>
-        <w:t xml:space="preserve">[6] </w:t>
-      </w:r>
-      <w:r>
-        <w:rPr>
-          <w:lang w:val="en-US"/>
-        </w:rPr>
-        <w:t>Accuracy, Precision, Recall or F1</w:t>
-      </w:r>
-      <w:r>
-        <w:rPr>
-          <w:lang w:val="en-US"/>
-        </w:rPr>
-        <w:t xml:space="preserve">?, </w:t>
-      </w:r>
-      <w:r>
-        <w:rPr>
-          <w:lang w:val="en-US"/>
-        </w:rPr>
-        <w:t>Koo Ping Shung</w:t>
-      </w:r>
-      <w:r>
-        <w:rPr>
-          <w:lang w:val="en-US"/>
-        </w:rPr>
-        <w:t xml:space="preserve">, </w:t>
-      </w:r>
-      <w:r>
-        <w:rPr>
-          <w:lang w:val="en-US"/>
-        </w:rPr>
-        <w:t>Mar 15, 2018</w:t>
-      </w:r>
-    </w:p>
-    <w:p>
-      <w:pPr>
-        <w:jc w:val="left"/>
-        <w:rPr>
-          <w:rStyle w:val="Hyperlink"/>
-          <w:lang w:val="en-US"/>
+        <w:rPr>
+          <w:lang w:val="fr-FR"/>
+        </w:rPr>
+      </w:pPr>
+      <w:r>
+        <w:rPr>
+          <w:lang w:val="fr-FR"/>
+        </w:rPr>
+        <w:t>[7] Anaconda installation guide</w:t>
+      </w:r>
+    </w:p>
+    <w:p>
+      <w:pPr>
+        <w:rPr>
+          <w:lang w:val="fr-FR"/>
         </w:rPr>
       </w:pPr>
       <w:hyperlink r:id="rId36" w:history="1">
-        <w:r>
-          <w:rPr>
-            <w:rStyle w:val="Hyperlink"/>
-            <w:lang w:val="en-US"/>
-          </w:rPr>
-          <w:t>http://anhaidgroup.github.io/py_entitymatching/v0.1.x/user_manual/api/blocking.html</w:t>
-        </w:r>
-      </w:hyperlink>
-    </w:p>
-    <w:p>
-      <w:pPr>
-        <w:rPr>
-          <w:lang w:val="fr-FR"/>
-        </w:rPr>
-      </w:pPr>
-      <w:r>
-        <w:rPr>
-          <w:lang w:val="fr-FR"/>
-        </w:rPr>
-        <w:t>[7] Anaconda installation guide</w:t>
-      </w:r>
-    </w:p>
-    <w:p>
-      <w:pPr>
-        <w:rPr>
-          <w:lang w:val="fr-FR"/>
-        </w:rPr>
-      </w:pPr>
-      <w:hyperlink r:id="rId37" w:history="1">
         <w:r>
           <w:rPr>
             <w:rStyle w:val="Hyperlink"/>
@@ -7392,64 +7869,45 @@
     </w:p>
     <w:p>
       <w:pPr>
+        <w:pStyle w:val="Heading1"/>
+      </w:pPr>
+      <w:bookmarkStart w:id="16" w:name="_Toc103985630"/>
+      <w:r>
+        <w:lastRenderedPageBreak/>
+        <w:t>Приложения</w:t>
+      </w:r>
+      <w:bookmarkEnd w:id="16"/>
+    </w:p>
+    <w:p>
+      <w:pPr>
+        <w:pStyle w:val="Heading2"/>
+      </w:pPr>
+      <w:bookmarkStart w:id="17" w:name="_Hlk103982137"/>
+      <w:bookmarkStart w:id="18" w:name="_Toc103985631"/>
+      <w:r>
+        <w:t>1. Сорс код (</w:t>
+      </w:r>
+      <w:r>
         <w:rPr>
           <w:lang w:val="fr-FR"/>
         </w:rPr>
-      </w:pPr>
-    </w:p>
-    <w:p>
-      <w:pPr>
-        <w:jc w:val="left"/>
+        <w:t>Source</w:t>
+      </w:r>
+      <w:r>
+        <w:t xml:space="preserve"> </w:t>
+      </w:r>
+      <w:r>
         <w:rPr>
           <w:lang w:val="fr-FR"/>
         </w:rPr>
-      </w:pPr>
-    </w:p>
-    <w:p>
-      <w:pPr>
-        <w:rPr>
-          <w:lang w:val="fr-FR"/>
-        </w:rPr>
-      </w:pPr>
-    </w:p>
-    <w:p>
-      <w:pPr>
-        <w:pStyle w:val="Heading1"/>
-      </w:pPr>
-      <w:bookmarkStart w:id="16" w:name="_Toc103890531"/>
-      <w:r>
-        <w:t>Приложения</w:t>
-      </w:r>
-      <w:bookmarkEnd w:id="16"/>
-    </w:p>
-    <w:p>
-      <w:pPr>
-        <w:pStyle w:val="Heading2"/>
-      </w:pPr>
-      <w:bookmarkStart w:id="17" w:name="_Toc103890532"/>
-      <w:r>
-        <w:t>1. Сорс код (</w:t>
-      </w:r>
-      <w:r>
-        <w:rPr>
-          <w:lang w:val="fr-FR"/>
-        </w:rPr>
-        <w:t>Source</w:t>
-      </w:r>
-      <w:r>
-        <w:t xml:space="preserve"> </w:t>
-      </w:r>
-      <w:r>
-        <w:rPr>
-          <w:lang w:val="fr-FR"/>
-        </w:rPr>
         <w:t>code</w:t>
       </w:r>
       <w:r>
         <w:t>)</w:t>
       </w:r>
-      <w:bookmarkEnd w:id="17"/>
-    </w:p>
+      <w:bookmarkEnd w:id="18"/>
+    </w:p>
+    <w:bookmarkEnd w:id="17"/>
     <w:p>
       <w:r>
         <w:t xml:space="preserve">Кодът е </w:t>
@@ -7462,19 +7920,71 @@
       </w:r>
     </w:p>
     <w:p>
-      <w:hyperlink r:id="rId38" w:history="1">
+      <w:hyperlink r:id="rId37" w:history="1">
         <w:r>
           <w:rPr>
             <w:rStyle w:val="Hyperlink"/>
           </w:rPr>
-          <w:t>https://github.com/borkox/uni-sofia-entity-linking-magellan/</w:t>
+          <w:t>https://github.com/borkox/uni-sofia-entity-matching-magellan</w:t>
         </w:r>
       </w:hyperlink>
     </w:p>
+    <w:p>
+      <w:pPr>
+        <w:pStyle w:val="Heading2"/>
+      </w:pPr>
+      <w:bookmarkStart w:id="19" w:name="_Toc103985632"/>
+      <w:r>
+        <w:t>2</w:t>
+      </w:r>
+      <w:r>
+        <w:t>.</w:t>
+      </w:r>
+      <w:r>
+        <w:t xml:space="preserve"> </w:t>
+      </w:r>
+      <w:r>
+        <w:t>За авторите</w:t>
+      </w:r>
+      <w:bookmarkEnd w:id="19"/>
+    </w:p>
+    <w:p>
+      <w:r>
+        <w:t xml:space="preserve">Авторите на настоящата курсова работа </w:t>
+      </w:r>
+      <w:r>
+        <w:t>сме</w:t>
+      </w:r>
+      <w:r>
+        <w:t xml:space="preserve"> Борислав Марков и Кирил Димов. </w:t>
+      </w:r>
+      <w:r>
+        <w:t>И двамата сме участвали по всички точки на настоящата работа, но трудът е предимно разделен както следва Борислав – редукция на множествата (</w:t>
+      </w:r>
+      <w:r>
+        <w:rPr>
+          <w:lang w:val="en-US"/>
+        </w:rPr>
+        <w:t>blocking</w:t>
+      </w:r>
+      <w:r>
+        <w:t>), Кирил – свързване на обектите (</w:t>
+      </w:r>
+      <w:r>
+        <w:rPr>
+          <w:lang w:val="en-US"/>
+        </w:rPr>
+        <w:t>matching</w:t>
+      </w:r>
+      <w:r>
+        <w:t>).</w:t>
+      </w:r>
+    </w:p>
+    <w:p/>
     <w:p/>
     <w:sectPr>
-      <w:headerReference w:type="default" r:id="rId39"/>
-      <w:footerReference w:type="default" r:id="rId40"/>
+      <w:headerReference w:type="default" r:id="rId38"/>
+      <w:footerReference w:type="default" r:id="rId39"/>
       <w:pgSz w:w="11906" w:h="16838"/>
       <w:pgMar w:top="1440" w:right="1440" w:bottom="1440" w:left="1440" w:header="708" w:footer="708" w:gutter="0"/>
       <w:cols w:space="708"/>
@@ -7485,7 +7995,7 @@
 </file>
 
 <file path=word/endnotes.xml><?xml version="1.0" encoding="utf-8"?>
-<w:endnotes xmlns:wpc="http://schemas.microsoft.com/office/word/2010/wordprocessingCanvas" xmlns:cx="http://schemas.microsoft.com/office/drawing/2014/chartex" xmlns:cx1="http://schemas.microsoft.com/office/drawing/2015/9/8/chartex" xmlns:cx2="http://schemas.microsoft.com/office/drawing/2015/10/21/chartex" xmlns:cx3="http://schemas.microsoft.com/office/drawing/2016/5/9/chartex" xmlns:cx4="http://schemas.microsoft.com/office/drawing/2016/5/10/chartex" xmlns:cx5="http://schemas.microsoft.com/office/drawing/2016/5/11/chartex" xmlns:cx6="http://schemas.microsoft.com/office/drawing/2016/5/12/chartex" xmlns:cx7="http://schemas.microsoft.com/office/drawing/2016/5/13/chartex" xmlns:cx8="http://schemas.microsoft.com/office/drawing/2016/5/14/chartex" xmlns:mc="http://schemas.openxmlformats.org/markup-compatibility/2006" xmlns:aink="http://schemas.microsoft.com/office/drawing/2016/ink" xmlns:am3d="http://schemas.microsoft.com/office/drawing/2017/model3d" xmlns:o="urn:schemas-microsoft-com:office:office" xmlns:r="http://schemas.openxmlformats.org/officeDocument/2006/relationships" xmlns:m="http://schemas.openxmlformats.org/officeDocument/2006/math" xmlns:v="urn:schemas-microsoft-com:vml" xmlns:wp14="http://schemas.microsoft.com/office/word/2010/wordprocessingDrawing" xmlns:wp="http://schemas.openxmlformats.org/drawingml/2006/wordprocessingDrawing" xmlns:w10="urn:schemas-microsoft-com:office:word" xmlns:w="http://schemas.openxmlformats.org/wordprocessingml/2006/main" xmlns:w14="http://schemas.microsoft.com/office/word/2010/wordml" xmlns:w15="http://schemas.microsoft.com/office/word/2012/wordml" xmlns:w16cex="http://schemas.microsoft.com/office/word/2018/wordml/cex" xmlns:w16cid="http://schemas.microsoft.com/office/word/2016/wordml/cid" xmlns:w16="http://schemas.microsoft.com/office/word/2018/wordml" xmlns:w16sdtdh="http://schemas.microsoft.com/office/word/2020/wordml/sdtdatahash" xmlns:w16se="http://schemas.microsoft.com/office/word/2015/wordml/symex" xmlns:wpg="http://schemas.microsoft.com/office/word/2010/wordprocessingGroup" xmlns:wpi="http://schemas.microsoft.com/office/word/2010/wordprocessingInk" xmlns:wne="http://schemas.microsoft.com/office/word/2006/wordml" xmlns:wps="http://schemas.microsoft.com/office/word/2010/wordprocessingShape" mc:Ignorable="w14 w15 w16se w16cid w16 w16cex w16sdtdh wp14">
+<w:endnotes xmlns:wpc="http://schemas.microsoft.com/office/word/2010/wordprocessingCanvas" xmlns:cx="http://schemas.microsoft.com/office/drawing/2014/chartex" xmlns:cx1="http://schemas.microsoft.com/office/drawing/2015/9/8/chartex" xmlns:cx2="http://schemas.microsoft.com/office/drawing/2015/10/21/chartex" xmlns:cx3="http://schemas.microsoft.com/office/drawing/2016/5/9/chartex" xmlns:cx4="http://schemas.microsoft.com/office/drawing/2016/5/10/chartex" xmlns:cx5="http://schemas.microsoft.com/office/drawing/2016/5/11/chartex" xmlns:cx6="http://schemas.microsoft.com/office/drawing/2016/5/12/chartex" xmlns:cx7="http://schemas.microsoft.com/office/drawing/2016/5/13/chartex" xmlns:cx8="http://schemas.microsoft.com/office/drawing/2016/5/14/chartex" xmlns:mc="http://schemas.openxmlformats.org/markup-compatibility/2006" xmlns:aink="http://schemas.microsoft.com/office/drawing/2016/ink" xmlns:am3d="http://schemas.microsoft.com/office/drawing/2017/model3d" xmlns:o="urn:schemas-microsoft-com:office:office" xmlns:oel="http://schemas.microsoft.com/office/2019/extlst" xmlns:r="http://schemas.openxmlformats.org/officeDocument/2006/relationships" xmlns:m="http://schemas.openxmlformats.org/officeDocument/2006/math" xmlns:v="urn:schemas-microsoft-com:vml" xmlns:wp14="http://schemas.microsoft.com/office/word/2010/wordprocessingDrawing" xmlns:wp="http://schemas.openxmlformats.org/drawingml/2006/wordprocessingDrawing" xmlns:w10="urn:schemas-microsoft-com:office:word" xmlns:w="http://schemas.openxmlformats.org/wordprocessingml/2006/main" xmlns:w14="http://schemas.microsoft.com/office/word/2010/wordml" xmlns:w15="http://schemas.microsoft.com/office/word/2012/wordml" xmlns:w16cex="http://schemas.microsoft.com/office/word/2018/wordml/cex" xmlns:w16cid="http://schemas.microsoft.com/office/word/2016/wordml/cid" xmlns:w16="http://schemas.microsoft.com/office/word/2018/wordml" xmlns:w16sdtdh="http://schemas.microsoft.com/office/word/2020/wordml/sdtdatahash" xmlns:w16se="http://schemas.microsoft.com/office/word/2015/wordml/symex" xmlns:wpg="http://schemas.microsoft.com/office/word/2010/wordprocessingGroup" xmlns:wpi="http://schemas.microsoft.com/office/word/2010/wordprocessingInk" xmlns:wne="http://schemas.microsoft.com/office/word/2006/wordml" xmlns:wps="http://schemas.microsoft.com/office/word/2010/wordprocessingShape" mc:Ignorable="w14 w15 w16se w16cid w16 w16cex w16sdtdh wp14">
   <w:endnote w:type="separator" w:id="-1">
     <w:p>
       <w:pPr>
@@ -7510,7 +8020,7 @@
 </file>
 
 <file path=word/footer1.xml><?xml version="1.0" encoding="utf-8"?>
-<w:ftr xmlns:wpc="http://schemas.microsoft.com/office/word/2010/wordprocessingCanvas" xmlns:cx="http://schemas.microsoft.com/office/drawing/2014/chartex" xmlns:cx1="http://schemas.microsoft.com/office/drawing/2015/9/8/chartex" xmlns:cx2="http://schemas.microsoft.com/office/drawing/2015/10/21/chartex" xmlns:cx3="http://schemas.microsoft.com/office/drawing/2016/5/9/chartex" xmlns:cx4="http://schemas.microsoft.com/office/drawing/2016/5/10/chartex" xmlns:cx5="http://schemas.microsoft.com/office/drawing/2016/5/11/chartex" xmlns:cx6="http://schemas.microsoft.com/office/drawing/2016/5/12/chartex" xmlns:cx7="http://schemas.microsoft.com/office/drawing/2016/5/13/chartex" xmlns:cx8="http://schemas.microsoft.com/office/drawing/2016/5/14/chartex" xmlns:mc="http://schemas.openxmlformats.org/markup-compatibility/2006" xmlns:aink="http://schemas.microsoft.com/office/drawing/2016/ink" xmlns:am3d="http://schemas.microsoft.com/office/drawing/2017/model3d" xmlns:o="urn:schemas-microsoft-com:office:office" xmlns:r="http://schemas.openxmlformats.org/officeDocument/2006/relationships" xmlns:m="http://schemas.openxmlformats.org/officeDocument/2006/math" xmlns:v="urn:schemas-microsoft-com:vml" xmlns:wp14="http://schemas.microsoft.com/office/word/2010/wordprocessingDrawing" xmlns:wp="http://schemas.openxmlformats.org/drawingml/2006/wordprocessingDrawing" xmlns:w10="urn:schemas-microsoft-com:office:word" xmlns:w="http://schemas.openxmlformats.org/wordprocessingml/2006/main" xmlns:w14="http://schemas.microsoft.com/office/word/2010/wordml" xmlns:w15="http://schemas.microsoft.com/office/word/2012/wordml" xmlns:w16cex="http://schemas.microsoft.com/office/word/2018/wordml/cex" xmlns:w16cid="http://schemas.microsoft.com/office/word/2016/wordml/cid" xmlns:w16="http://schemas.microsoft.com/office/word/2018/wordml" xmlns:w16sdtdh="http://schemas.microsoft.com/office/word/2020/wordml/sdtdatahash" xmlns:w16se="http://schemas.microsoft.com/office/word/2015/wordml/symex" xmlns:wpg="http://schemas.microsoft.com/office/word/2010/wordprocessingGroup" xmlns:wpi="http://schemas.microsoft.com/office/word/2010/wordprocessingInk" xmlns:wne="http://schemas.microsoft.com/office/word/2006/wordml" xmlns:wps="http://schemas.microsoft.com/office/word/2010/wordprocessingShape" mc:Ignorable="w14 w15 w16se w16cid w16 w16cex w16sdtdh wp14">
+<w:ftr xmlns:wpc="http://schemas.microsoft.com/office/word/2010/wordprocessingCanvas" xmlns:cx="http://schemas.microsoft.com/office/drawing/2014/chartex" xmlns:cx1="http://schemas.microsoft.com/office/drawing/2015/9/8/chartex" xmlns:cx2="http://schemas.microsoft.com/office/drawing/2015/10/21/chartex" xmlns:cx3="http://schemas.microsoft.com/office/drawing/2016/5/9/chartex" xmlns:cx4="http://schemas.microsoft.com/office/drawing/2016/5/10/chartex" xmlns:cx5="http://schemas.microsoft.com/office/drawing/2016/5/11/chartex" xmlns:cx6="http://schemas.microsoft.com/office/drawing/2016/5/12/chartex" xmlns:cx7="http://schemas.microsoft.com/office/drawing/2016/5/13/chartex" xmlns:cx8="http://schemas.microsoft.com/office/drawing/2016/5/14/chartex" xmlns:mc="http://schemas.openxmlformats.org/markup-compatibility/2006" xmlns:aink="http://schemas.microsoft.com/office/drawing/2016/ink" xmlns:am3d="http://schemas.microsoft.com/office/drawing/2017/model3d" xmlns:o="urn:schemas-microsoft-com:office:office" xmlns:oel="http://schemas.microsoft.com/office/2019/extlst" xmlns:r="http://schemas.openxmlformats.org/officeDocument/2006/relationships" xmlns:m="http://schemas.openxmlformats.org/officeDocument/2006/math" xmlns:v="urn:schemas-microsoft-com:vml" xmlns:wp14="http://schemas.microsoft.com/office/word/2010/wordprocessingDrawing" xmlns:wp="http://schemas.openxmlformats.org/drawingml/2006/wordprocessingDrawing" xmlns:w10="urn:schemas-microsoft-com:office:word" xmlns:w="http://schemas.openxmlformats.org/wordprocessingml/2006/main" xmlns:w14="http://schemas.microsoft.com/office/word/2010/wordml" xmlns:w15="http://schemas.microsoft.com/office/word/2012/wordml" xmlns:w16cex="http://schemas.microsoft.com/office/word/2018/wordml/cex" xmlns:w16cid="http://schemas.microsoft.com/office/word/2016/wordml/cid" xmlns:w16="http://schemas.microsoft.com/office/word/2018/wordml" xmlns:w16sdtdh="http://schemas.microsoft.com/office/word/2020/wordml/sdtdatahash" xmlns:w16se="http://schemas.microsoft.com/office/word/2015/wordml/symex" xmlns:wpg="http://schemas.microsoft.com/office/word/2010/wordprocessingGroup" xmlns:wpi="http://schemas.microsoft.com/office/word/2010/wordprocessingInk" xmlns:wne="http://schemas.microsoft.com/office/word/2006/wordml" xmlns:wps="http://schemas.microsoft.com/office/word/2010/wordprocessingShape" mc:Ignorable="w14 w15 w16se w16cid w16 w16cex w16sdtdh wp14">
   <w:sdt>
     <w:sdtPr>
       <w:id w:val="-1407918519"/>
@@ -7563,7 +8073,7 @@
 </file>
 
 <file path=word/footnotes.xml><?xml version="1.0" encoding="utf-8"?>
-<w:footnotes xmlns:wpc="http://schemas.microsoft.com/office/word/2010/wordprocessingCanvas" xmlns:cx="http://schemas.microsoft.com/office/drawing/2014/chartex" xmlns:cx1="http://schemas.microsoft.com/office/drawing/2015/9/8/chartex" xmlns:cx2="http://schemas.microsoft.com/office/drawing/2015/10/21/chartex" xmlns:cx3="http://schemas.microsoft.com/office/drawing/2016/5/9/chartex" xmlns:cx4="http://schemas.microsoft.com/office/drawing/2016/5/10/chartex" xmlns:cx5="http://schemas.microsoft.com/office/drawing/2016/5/11/chartex" xmlns:cx6="http://schemas.microsoft.com/office/drawing/2016/5/12/chartex" xmlns:cx7="http://schemas.microsoft.com/office/drawing/2016/5/13/chartex" xmlns:cx8="http://schemas.microsoft.com/office/drawing/2016/5/14/chartex" xmlns:mc="http://schemas.openxmlformats.org/markup-compatibility/2006" xmlns:aink="http://schemas.microsoft.com/office/drawing/2016/ink" xmlns:am3d="http://schemas.microsoft.com/office/drawing/2017/model3d" xmlns:o="urn:schemas-microsoft-com:office:office" xmlns:r="http://schemas.openxmlformats.org/officeDocument/2006/relationships" xmlns:m="http://schemas.openxmlformats.org/officeDocument/2006/math" xmlns:v="urn:schemas-microsoft-com:vml" xmlns:wp14="http://schemas.microsoft.com/office/word/2010/wordprocessingDrawing" xmlns:wp="http://schemas.openxmlformats.org/drawingml/2006/wordprocessingDrawing" xmlns:w10="urn:schemas-microsoft-com:office:word" xmlns:w="http://schemas.openxmlformats.org/wordprocessingml/2006/main" xmlns:w14="http://schemas.microsoft.com/office/word/2010/wordml" xmlns:w15="http://schemas.microsoft.com/office/word/2012/wordml" xmlns:w16cex="http://schemas.microsoft.com/office/word/2018/wordml/cex" xmlns:w16cid="http://schemas.microsoft.com/office/word/2016/wordml/cid" xmlns:w16="http://schemas.microsoft.com/office/word/2018/wordml" xmlns:w16sdtdh="http://schemas.microsoft.com/office/word/2020/wordml/sdtdatahash" xmlns:w16se="http://schemas.microsoft.com/office/word/2015/wordml/symex" xmlns:wpg="http://schemas.microsoft.com/office/word/2010/wordprocessingGroup" xmlns:wpi="http://schemas.microsoft.com/office/word/2010/wordprocessingInk" xmlns:wne="http://schemas.microsoft.com/office/word/2006/wordml" xmlns:wps="http://schemas.microsoft.com/office/word/2010/wordprocessingShape" mc:Ignorable="w14 w15 w16se w16cid w16 w16cex w16sdtdh wp14">
+<w:footnotes xmlns:wpc="http://schemas.microsoft.com/office/word/2010/wordprocessingCanvas" xmlns:cx="http://schemas.microsoft.com/office/drawing/2014/chartex" xmlns:cx1="http://schemas.microsoft.com/office/drawing/2015/9/8/chartex" xmlns:cx2="http://schemas.microsoft.com/office/drawing/2015/10/21/chartex" xmlns:cx3="http://schemas.microsoft.com/office/drawing/2016/5/9/chartex" xmlns:cx4="http://schemas.microsoft.com/office/drawing/2016/5/10/chartex" xmlns:cx5="http://schemas.microsoft.com/office/drawing/2016/5/11/chartex" xmlns:cx6="http://schemas.microsoft.com/office/drawing/2016/5/12/chartex" xmlns:cx7="http://schemas.microsoft.com/office/drawing/2016/5/13/chartex" xmlns:cx8="http://schemas.microsoft.com/office/drawing/2016/5/14/chartex" xmlns:mc="http://schemas.openxmlformats.org/markup-compatibility/2006" xmlns:aink="http://schemas.microsoft.com/office/drawing/2016/ink" xmlns:am3d="http://schemas.microsoft.com/office/drawing/2017/model3d" xmlns:o="urn:schemas-microsoft-com:office:office" xmlns:oel="http://schemas.microsoft.com/office/2019/extlst" xmlns:r="http://schemas.openxmlformats.org/officeDocument/2006/relationships" xmlns:m="http://schemas.openxmlformats.org/officeDocument/2006/math" xmlns:v="urn:schemas-microsoft-com:vml" xmlns:wp14="http://schemas.microsoft.com/office/word/2010/wordprocessingDrawing" xmlns:wp="http://schemas.openxmlformats.org/drawingml/2006/wordprocessingDrawing" xmlns:w10="urn:schemas-microsoft-com:office:word" xmlns:w="http://schemas.openxmlformats.org/wordprocessingml/2006/main" xmlns:w14="http://schemas.microsoft.com/office/word/2010/wordml" xmlns:w15="http://schemas.microsoft.com/office/word/2012/wordml" xmlns:w16cex="http://schemas.microsoft.com/office/word/2018/wordml/cex" xmlns:w16cid="http://schemas.microsoft.com/office/word/2016/wordml/cid" xmlns:w16="http://schemas.microsoft.com/office/word/2018/wordml" xmlns:w16sdtdh="http://schemas.microsoft.com/office/word/2020/wordml/sdtdatahash" xmlns:w16se="http://schemas.microsoft.com/office/word/2015/wordml/symex" xmlns:wpg="http://schemas.microsoft.com/office/word/2010/wordprocessingGroup" xmlns:wpi="http://schemas.microsoft.com/office/word/2010/wordprocessingInk" xmlns:wne="http://schemas.microsoft.com/office/word/2006/wordml" xmlns:wps="http://schemas.microsoft.com/office/word/2010/wordprocessingShape" mc:Ignorable="w14 w15 w16se w16cid w16 w16cex w16sdtdh wp14">
   <w:footnote w:type="separator" w:id="-1">
     <w:p>
       <w:pPr>
@@ -7588,7 +8098,7 @@
 </file>
 
 <file path=word/header1.xml><?xml version="1.0" encoding="utf-8"?>
-<w:hdr xmlns:wpc="http://schemas.microsoft.com/office/word/2010/wordprocessingCanvas" xmlns:cx="http://schemas.microsoft.com/office/drawing/2014/chartex" xmlns:cx1="http://schemas.microsoft.com/office/drawing/2015/9/8/chartex" xmlns:cx2="http://schemas.microsoft.com/office/drawing/2015/10/21/chartex" xmlns:cx3="http://schemas.microsoft.com/office/drawing/2016/5/9/chartex" xmlns:cx4="http://schemas.microsoft.com/office/drawing/2016/5/10/chartex" xmlns:cx5="http://schemas.microsoft.com/office/drawing/2016/5/11/chartex" xmlns:cx6="http://schemas.microsoft.com/office/drawing/2016/5/12/chartex" xmlns:cx7="http://schemas.microsoft.com/office/drawing/2016/5/13/chartex" xmlns:cx8="http://schemas.microsoft.com/office/drawing/2016/5/14/chartex" xmlns:mc="http://schemas.openxmlformats.org/markup-compatibility/2006" xmlns:aink="http://schemas.microsoft.com/office/drawing/2016/ink" xmlns:am3d="http://schemas.microsoft.com/office/drawing/2017/model3d" xmlns:o="urn:schemas-microsoft-com:office:office" xmlns:r="http://schemas.openxmlformats.org/officeDocument/2006/relationships" xmlns:m="http://schemas.openxmlformats.org/officeDocument/2006/math" xmlns:v="urn:schemas-microsoft-com:vml" xmlns:wp14="http://schemas.microsoft.com/office/word/2010/wordprocessingDrawing" xmlns:wp="http://schemas.openxmlformats.org/drawingml/2006/wordprocessingDrawing" xmlns:w10="urn:schemas-microsoft-com:office:word" xmlns:w="http://schemas.openxmlformats.org/wordprocessingml/2006/main" xmlns:w14="http://schemas.microsoft.com/office/word/2010/wordml" xmlns:w15="http://schemas.microsoft.com/office/word/2012/wordml" xmlns:w16cex="http://schemas.microsoft.com/office/word/2018/wordml/cex" xmlns:w16cid="http://schemas.microsoft.com/office/word/2016/wordml/cid" xmlns:w16="http://schemas.microsoft.com/office/word/2018/wordml" xmlns:w16sdtdh="http://schemas.microsoft.com/office/word/2020/wordml/sdtdatahash" xmlns:w16se="http://schemas.microsoft.com/office/word/2015/wordml/symex" xmlns:wpg="http://schemas.microsoft.com/office/word/2010/wordprocessingGroup" xmlns:wpi="http://schemas.microsoft.com/office/word/2010/wordprocessingInk" xmlns:wne="http://schemas.microsoft.com/office/word/2006/wordml" xmlns:wps="http://schemas.microsoft.com/office/word/2010/wordprocessingShape" mc:Ignorable="w14 w15 w16se w16cid w16 w16cex w16sdtdh wp14">
+<w:hdr xmlns:wpc="http://schemas.microsoft.com/office/word/2010/wordprocessingCanvas" xmlns:cx="http://schemas.microsoft.com/office/drawing/2014/chartex" xmlns:cx1="http://schemas.microsoft.com/office/drawing/2015/9/8/chartex" xmlns:cx2="http://schemas.microsoft.com/office/drawing/2015/10/21/chartex" xmlns:cx3="http://schemas.microsoft.com/office/drawing/2016/5/9/chartex" xmlns:cx4="http://schemas.microsoft.com/office/drawing/2016/5/10/chartex" xmlns:cx5="http://schemas.microsoft.com/office/drawing/2016/5/11/chartex" xmlns:cx6="http://schemas.microsoft.com/office/drawing/2016/5/12/chartex" xmlns:cx7="http://schemas.microsoft.com/office/drawing/2016/5/13/chartex" xmlns:cx8="http://schemas.microsoft.com/office/drawing/2016/5/14/chartex" xmlns:mc="http://schemas.openxmlformats.org/markup-compatibility/2006" xmlns:aink="http://schemas.microsoft.com/office/drawing/2016/ink" xmlns:am3d="http://schemas.microsoft.com/office/drawing/2017/model3d" xmlns:o="urn:schemas-microsoft-com:office:office" xmlns:oel="http://schemas.microsoft.com/office/2019/extlst" xmlns:r="http://schemas.openxmlformats.org/officeDocument/2006/relationships" xmlns:m="http://schemas.openxmlformats.org/officeDocument/2006/math" xmlns:v="urn:schemas-microsoft-com:vml" xmlns:wp14="http://schemas.microsoft.com/office/word/2010/wordprocessingDrawing" xmlns:wp="http://schemas.openxmlformats.org/drawingml/2006/wordprocessingDrawing" xmlns:w10="urn:schemas-microsoft-com:office:word" xmlns:w="http://schemas.openxmlformats.org/wordprocessingml/2006/main" xmlns:w14="http://schemas.microsoft.com/office/word/2010/wordml" xmlns:w15="http://schemas.microsoft.com/office/word/2012/wordml" xmlns:w16cex="http://schemas.microsoft.com/office/word/2018/wordml/cex" xmlns:w16cid="http://schemas.microsoft.com/office/word/2016/wordml/cid" xmlns:w16="http://schemas.microsoft.com/office/word/2018/wordml" xmlns:w16sdtdh="http://schemas.microsoft.com/office/word/2020/wordml/sdtdatahash" xmlns:w16se="http://schemas.microsoft.com/office/word/2015/wordml/symex" xmlns:wpg="http://schemas.microsoft.com/office/word/2010/wordprocessingGroup" xmlns:wpi="http://schemas.microsoft.com/office/word/2010/wordprocessingInk" xmlns:wne="http://schemas.microsoft.com/office/word/2006/wordml" xmlns:wps="http://schemas.microsoft.com/office/word/2010/wordprocessingShape" mc:Ignorable="w14 w15 w16se w16cid w16 w16cex w16sdtdh wp14">
   <w:tbl>
     <w:tblPr>
       <w:tblStyle w:val="TableGrid"/>
@@ -7679,7 +8189,7 @@
 </file>
 
 <file path=word/numbering.xml><?xml version="1.0" encoding="utf-8"?>
-<w:numbering xmlns:wpc="http://schemas.microsoft.com/office/word/2010/wordprocessingCanvas" xmlns:cx="http://schemas.microsoft.com/office/drawing/2014/chartex" xmlns:cx1="http://schemas.microsoft.com/office/drawing/2015/9/8/chartex" xmlns:cx2="http://schemas.microsoft.com/office/drawing/2015/10/21/chartex" xmlns:cx3="http://schemas.microsoft.com/office/drawing/2016/5/9/chartex" xmlns:cx4="http://schemas.microsoft.com/office/drawing/2016/5/10/chartex" xmlns:cx5="http://schemas.microsoft.com/office/drawing/2016/5/11/chartex" xmlns:cx6="http://schemas.microsoft.com/office/drawing/2016/5/12/chartex" xmlns:cx7="http://schemas.microsoft.com/office/drawing/2016/5/13/chartex" xmlns:cx8="http://schemas.microsoft.com/office/drawing/2016/5/14/chartex" xmlns:mc="http://schemas.openxmlformats.org/markup-compatibility/2006" xmlns:aink="http://schemas.microsoft.com/office/drawing/2016/ink" xmlns:am3d="http://schemas.microsoft.com/office/drawing/2017/model3d" xmlns:o="urn:schemas-microsoft-com:office:office" xmlns:r="http://schemas.openxmlformats.org/officeDocument/2006/relationships" xmlns:m="http://schemas.openxmlformats.org/officeDocument/2006/math" xmlns:v="urn:schemas-microsoft-com:vml" xmlns:wp14="http://schemas.microsoft.com/office/word/2010/wordprocessingDrawing" xmlns:wp="http://schemas.openxmlformats.org/drawingml/2006/wordprocessingDrawing" xmlns:w10="urn:schemas-microsoft-com:office:word" xmlns:w="http://schemas.openxmlformats.org/wordprocessingml/2006/main" xmlns:w14="http://schemas.microsoft.com/office/word/2010/wordml" xmlns:w15="http://schemas.microsoft.com/office/word/2012/wordml" xmlns:w16cex="http://schemas.microsoft.com/office/word/2018/wordml/cex" xmlns:w16cid="http://schemas.microsoft.com/office/word/2016/wordml/cid" xmlns:w16="http://schemas.microsoft.com/office/word/2018/wordml" xmlns:w16sdtdh="http://schemas.microsoft.com/office/word/2020/wordml/sdtdatahash" xmlns:w16se="http://schemas.microsoft.com/office/word/2015/wordml/symex" xmlns:wpg="http://schemas.microsoft.com/office/word/2010/wordprocessingGroup" xmlns:wpi="http://schemas.microsoft.com/office/word/2010/wordprocessingInk" xmlns:wne="http://schemas.microsoft.com/office/word/2006/wordml" xmlns:wps="http://schemas.microsoft.com/office/word/2010/wordprocessingShape" mc:Ignorable="w14 w15 w16se w16cid w16 w16cex w16sdtdh wp14">
+<w:numbering xmlns:wpc="http://schemas.microsoft.com/office/word/2010/wordprocessingCanvas" xmlns:cx="http://schemas.microsoft.com/office/drawing/2014/chartex" xmlns:cx1="http://schemas.microsoft.com/office/drawing/2015/9/8/chartex" xmlns:cx2="http://schemas.microsoft.com/office/drawing/2015/10/21/chartex" xmlns:cx3="http://schemas.microsoft.com/office/drawing/2016/5/9/chartex" xmlns:cx4="http://schemas.microsoft.com/office/drawing/2016/5/10/chartex" xmlns:cx5="http://schemas.microsoft.com/office/drawing/2016/5/11/chartex" xmlns:cx6="http://schemas.microsoft.com/office/drawing/2016/5/12/chartex" xmlns:cx7="http://schemas.microsoft.com/office/drawing/2016/5/13/chartex" xmlns:cx8="http://schemas.microsoft.com/office/drawing/2016/5/14/chartex" xmlns:mc="http://schemas.openxmlformats.org/markup-compatibility/2006" xmlns:aink="http://schemas.microsoft.com/office/drawing/2016/ink" xmlns:am3d="http://schemas.microsoft.com/office/drawing/2017/model3d" xmlns:o="urn:schemas-microsoft-com:office:office" xmlns:oel="http://schemas.microsoft.com/office/2019/extlst" xmlns:r="http://schemas.openxmlformats.org/officeDocument/2006/relationships" xmlns:m="http://schemas.openxmlformats.org/officeDocument/2006/math" xmlns:v="urn:schemas-microsoft-com:vml" xmlns:wp14="http://schemas.microsoft.com/office/word/2010/wordprocessingDrawing" xmlns:wp="http://schemas.openxmlformats.org/drawingml/2006/wordprocessingDrawing" xmlns:w10="urn:schemas-microsoft-com:office:word" xmlns:w="http://schemas.openxmlformats.org/wordprocessingml/2006/main" xmlns:w14="http://schemas.microsoft.com/office/word/2010/wordml" xmlns:w15="http://schemas.microsoft.com/office/word/2012/wordml" xmlns:w16cex="http://schemas.microsoft.com/office/word/2018/wordml/cex" xmlns:w16cid="http://schemas.microsoft.com/office/word/2016/wordml/cid" xmlns:w16="http://schemas.microsoft.com/office/word/2018/wordml" xmlns:w16sdtdh="http://schemas.microsoft.com/office/word/2020/wordml/sdtdatahash" xmlns:w16se="http://schemas.microsoft.com/office/word/2015/wordml/symex" xmlns:wpg="http://schemas.microsoft.com/office/word/2010/wordprocessingGroup" xmlns:wpi="http://schemas.microsoft.com/office/word/2010/wordprocessingInk" xmlns:wne="http://schemas.microsoft.com/office/word/2006/wordml" xmlns:wps="http://schemas.microsoft.com/office/word/2010/wordprocessingShape" mc:Ignorable="w14 w15 w16se w16cid w16 w16cex w16sdtdh wp14">
   <w:abstractNum w:abstractNumId="0" w15:restartNumberingAfterBreak="0">
     <w:nsid w:val="05E60B91"/>
     <w:multiLevelType w:val="hybridMultilevel"/>
@@ -9525,58 +10035,58 @@
       </w:rPr>
     </w:lvl>
   </w:abstractNum>
-  <w:num w:numId="1">
+  <w:num w:numId="1" w16cid:durableId="1345590838">
     <w:abstractNumId w:val="11"/>
   </w:num>
-  <w:num w:numId="2">
+  <w:num w:numId="2" w16cid:durableId="954366341">
     <w:abstractNumId w:val="2"/>
   </w:num>
-  <w:num w:numId="3">
+  <w:num w:numId="3" w16cid:durableId="431975646">
     <w:abstractNumId w:val="15"/>
   </w:num>
-  <w:num w:numId="4">
+  <w:num w:numId="4" w16cid:durableId="1659066616">
     <w:abstractNumId w:val="0"/>
   </w:num>
-  <w:num w:numId="5">
+  <w:num w:numId="5" w16cid:durableId="819419254">
     <w:abstractNumId w:val="3"/>
   </w:num>
-  <w:num w:numId="6">
+  <w:num w:numId="6" w16cid:durableId="1229926638">
     <w:abstractNumId w:val="7"/>
   </w:num>
-  <w:num w:numId="7">
+  <w:num w:numId="7" w16cid:durableId="833764068">
     <w:abstractNumId w:val="14"/>
   </w:num>
-  <w:num w:numId="8">
+  <w:num w:numId="8" w16cid:durableId="113181790">
     <w:abstractNumId w:val="10"/>
   </w:num>
-  <w:num w:numId="9">
+  <w:num w:numId="9" w16cid:durableId="1579746574">
     <w:abstractNumId w:val="4"/>
   </w:num>
-  <w:num w:numId="10">
+  <w:num w:numId="10" w16cid:durableId="1528450910">
     <w:abstractNumId w:val="12"/>
   </w:num>
-  <w:num w:numId="11">
+  <w:num w:numId="11" w16cid:durableId="1473786752">
     <w:abstractNumId w:val="8"/>
   </w:num>
-  <w:num w:numId="12">
+  <w:num w:numId="12" w16cid:durableId="654921397">
     <w:abstractNumId w:val="16"/>
   </w:num>
-  <w:num w:numId="13">
+  <w:num w:numId="13" w16cid:durableId="1585918717">
     <w:abstractNumId w:val="9"/>
   </w:num>
-  <w:num w:numId="14">
+  <w:num w:numId="14" w16cid:durableId="1830050198">
     <w:abstractNumId w:val="6"/>
   </w:num>
-  <w:num w:numId="15">
+  <w:num w:numId="15" w16cid:durableId="1781148500">
     <w:abstractNumId w:val="5"/>
   </w:num>
-  <w:num w:numId="16">
+  <w:num w:numId="16" w16cid:durableId="1302885023">
     <w:abstractNumId w:val="1"/>
   </w:num>
-  <w:num w:numId="17">
+  <w:num w:numId="17" w16cid:durableId="2043676232">
     <w:abstractNumId w:val="17"/>
   </w:num>
-  <w:num w:numId="18">
+  <w:num w:numId="18" w16cid:durableId="688529194">
     <w:abstractNumId w:val="13"/>
   </w:num>
 </w:numbering>

</xml_diff>